<commit_message>
Upload Test spect final
</commit_message>
<xml_diff>
--- a/docs/Test specification/Test Specification Final.docx
+++ b/docs/Test specification/Test Specification Final.docx
@@ -164,7 +164,7 @@
               <w:lang w:eastAsia="en-GB"/>
             </w:rPr>
             <w:pict>
-              <v:rect id="Rectangle 132" o:spid="_x0000_s1027" style="position:absolute;margin-left:-2pt;margin-top:0;width:46.8pt;height:77.75pt;z-index:251659264;visibility:visible;mso-width-percent:76;mso-height-percent:98;mso-top-percent:23;mso-position-horizontal:right;mso-position-horizontal-relative:margin;mso-position-vertical-relative:page;mso-width-percent:76;mso-height-percent:98;mso-top-percent:23;v-text-anchor:bottom" o:gfxdata="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" fillcolor="#5b9bd5 [3204]" stroked="f" strokeweight="1pt">
+              <v:rect id="Rectangle 132" o:spid="_x0000_s1027" style="position:absolute;margin-left:-6.4pt;margin-top:0;width:46.8pt;height:77.75pt;z-index:251659264;visibility:visible;mso-width-percent:76;mso-height-percent:98;mso-top-percent:23;mso-position-horizontal:right;mso-position-horizontal-relative:margin;mso-position-vertical-relative:page;mso-width-percent:76;mso-height-percent:98;mso-top-percent:23;v-text-anchor:bottom" o:gfxdata="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" fillcolor="#5b9bd5 [3204]" stroked="f" strokeweight="1pt">
                 <v:path arrowok="t"/>
                 <o:lock v:ext="edit" aspectratio="t"/>
                 <v:textbox style="mso-next-textbox:#Rectangle 132" inset="3.6pt,,3.6pt">
@@ -5394,19 +5394,19 @@
             <w:pPr>
               <w:cnfStyle w:val="000000000000" w:firstRow="0" w:lastRow="0" w:firstColumn="0" w:lastColumn="0" w:oddVBand="0" w:evenVBand="0" w:oddHBand="0" w:evenHBand="0" w:firstRowFirstColumn="0" w:firstRowLastColumn="0" w:lastRowFirstColumn="0" w:lastRowLastColumn="0"/>
               <w:rPr>
+                <w:rFonts w:cs="Times New Roman"/>
+                <w:sz w:val="24"/>
+                <w:szCs w:val="24"/>
+                <w:lang w:eastAsia="zh-HK"/>
+              </w:rPr>
+            </w:pPr>
+            <w:r>
+              <w:rPr>
                 <w:rFonts w:cs="Times New Roman" w:hint="eastAsia"/>
                 <w:sz w:val="24"/>
                 <w:szCs w:val="24"/>
                 <w:lang w:eastAsia="zh-HK"/>
               </w:rPr>
-            </w:pPr>
-            <w:r>
-              <w:rPr>
-                <w:rFonts w:cs="Times New Roman" w:hint="eastAsia"/>
-                <w:sz w:val="24"/>
-                <w:szCs w:val="24"/>
-                <w:lang w:eastAsia="zh-HK"/>
-              </w:rPr>
               <w:t>FR1</w:t>
             </w:r>
           </w:p>
@@ -5530,7 +5530,7 @@
             <w:pPr>
               <w:cnfStyle w:val="000000000000" w:firstRow="0" w:lastRow="0" w:firstColumn="0" w:lastColumn="0" w:oddVBand="0" w:evenVBand="0" w:oddHBand="0" w:evenHBand="0" w:firstRowFirstColumn="0" w:firstRowLastColumn="0" w:lastRowFirstColumn="0" w:lastRowLastColumn="0"/>
               <w:rPr>
-                <w:rFonts w:cs="Times New Roman" w:hint="eastAsia"/>
+                <w:rFonts w:cs="Times New Roman"/>
                 <w:sz w:val="24"/>
                 <w:szCs w:val="24"/>
                 <w:lang w:eastAsia="zh-HK"/>
@@ -5622,130 +5622,201 @@
             <w:pPr>
               <w:cnfStyle w:val="000000100000" w:firstRow="0" w:lastRow="0" w:firstColumn="0" w:lastColumn="0" w:oddVBand="0" w:evenVBand="0" w:oddHBand="1" w:evenHBand="0" w:firstRowFirstColumn="0" w:firstRowLastColumn="0" w:lastRowFirstColumn="0" w:lastRowLastColumn="0"/>
               <w:rPr>
+                <w:rFonts w:cs="Times New Roman"/>
+                <w:sz w:val="24"/>
+                <w:szCs w:val="24"/>
+                <w:highlight w:val="lightGray"/>
+                <w:lang w:eastAsia="zh-HK"/>
+              </w:rPr>
+            </w:pPr>
+            <w:r>
+              <w:rPr>
+                <w:rFonts w:eastAsia="Times New Roman" w:cs="Arial"/>
+                <w:color w:val="000000"/>
+                <w:sz w:val="24"/>
+                <w:szCs w:val="24"/>
+                <w:highlight w:val="lightGray"/>
+              </w:rPr>
+              <w:t xml:space="preserve">Test that </w:t>
+            </w:r>
+            <w:r>
+              <w:rPr>
+                <w:rFonts w:cs="Arial" w:hint="eastAsia"/>
+                <w:color w:val="000000"/>
+                <w:sz w:val="24"/>
+                <w:szCs w:val="24"/>
+                <w:highlight w:val="lightGray"/>
+                <w:lang w:eastAsia="zh-HK"/>
+              </w:rPr>
+              <w:t xml:space="preserve">Species Field </w:t>
+            </w:r>
+            <w:proofErr w:type="spellStart"/>
+            <w:r>
+              <w:rPr>
+                <w:rFonts w:cs="Arial" w:hint="eastAsia"/>
+                <w:color w:val="000000"/>
+                <w:sz w:val="24"/>
+                <w:szCs w:val="24"/>
+                <w:highlight w:val="lightGray"/>
+                <w:lang w:eastAsia="zh-HK"/>
+              </w:rPr>
+              <w:t>can not</w:t>
+            </w:r>
+            <w:proofErr w:type="spellEnd"/>
+            <w:r>
+              <w:rPr>
+                <w:rFonts w:cs="Arial" w:hint="eastAsia"/>
+                <w:color w:val="000000"/>
+                <w:sz w:val="24"/>
+                <w:szCs w:val="24"/>
+                <w:highlight w:val="lightGray"/>
+                <w:lang w:eastAsia="zh-HK"/>
+              </w:rPr>
+              <w:t xml:space="preserve"> be empty when Add is pressed</w:t>
+            </w:r>
+          </w:p>
+        </w:tc>
+        <w:tc>
+          <w:tcPr>
+            <w:tcW w:w="1538" w:type="dxa"/>
+            <w:hideMark/>
+          </w:tcPr>
+          <w:p>
+            <w:pPr>
+              <w:ind w:left="60"/>
+              <w:cnfStyle w:val="000000100000" w:firstRow="0" w:lastRow="0" w:firstColumn="0" w:lastColumn="0" w:oddVBand="0" w:evenVBand="0" w:oddHBand="1" w:evenHBand="0" w:firstRowFirstColumn="0" w:firstRowLastColumn="0" w:lastRowFirstColumn="0" w:lastRowLastColumn="0"/>
+              <w:rPr>
+                <w:rFonts w:eastAsia="Times New Roman" w:cs="Times New Roman"/>
+                <w:sz w:val="24"/>
+                <w:szCs w:val="24"/>
+                <w:highlight w:val="lightGray"/>
+              </w:rPr>
+            </w:pPr>
+            <w:r>
+              <w:rPr>
+                <w:rFonts w:eastAsia="Times New Roman" w:cs="Arial"/>
+                <w:color w:val="000000"/>
+                <w:sz w:val="23"/>
+                <w:szCs w:val="23"/>
+                <w:highlight w:val="lightGray"/>
+                <w:shd w:val="clear" w:color="auto" w:fill="FFFFFF"/>
+              </w:rPr>
+              <w:t>Add Record Page</w:t>
+            </w:r>
+          </w:p>
+          <w:p>
+            <w:pPr>
+              <w:cnfStyle w:val="000000100000" w:firstRow="0" w:lastRow="0" w:firstColumn="0" w:lastColumn="0" w:oddVBand="0" w:evenVBand="0" w:oddHBand="1" w:evenHBand="0" w:firstRowFirstColumn="0" w:firstRowLastColumn="0" w:lastRowFirstColumn="0" w:lastRowLastColumn="0"/>
+              <w:rPr>
+                <w:rFonts w:eastAsia="Times New Roman" w:cs="Times New Roman"/>
+                <w:sz w:val="24"/>
+                <w:szCs w:val="24"/>
+                <w:highlight w:val="lightGray"/>
+              </w:rPr>
+            </w:pPr>
+          </w:p>
+          <w:p>
+            <w:pPr>
+              <w:cnfStyle w:val="000000100000" w:firstRow="0" w:lastRow="0" w:firstColumn="0" w:lastColumn="0" w:oddVBand="0" w:evenVBand="0" w:oddHBand="1" w:evenHBand="0" w:firstRowFirstColumn="0" w:firstRowLastColumn="0" w:lastRowFirstColumn="0" w:lastRowLastColumn="0"/>
+              <w:rPr>
+                <w:rFonts w:eastAsia="Times New Roman" w:cs="Times New Roman"/>
+                <w:sz w:val="24"/>
+                <w:szCs w:val="24"/>
+                <w:highlight w:val="lightGray"/>
+              </w:rPr>
+            </w:pPr>
+            <w:r>
+              <w:rPr>
+                <w:rFonts w:eastAsia="Times New Roman" w:cs="Arial"/>
+                <w:color w:val="000000"/>
+                <w:sz w:val="23"/>
+                <w:szCs w:val="23"/>
+                <w:highlight w:val="lightGray"/>
+                <w:shd w:val="clear" w:color="auto" w:fill="FFFFFF"/>
+              </w:rPr>
+              <w:t>Species Field</w:t>
+            </w:r>
+          </w:p>
+        </w:tc>
+        <w:tc>
+          <w:tcPr>
+            <w:tcW w:w="0" w:type="auto"/>
+            <w:hideMark/>
+          </w:tcPr>
+          <w:p>
+            <w:pPr>
+              <w:cnfStyle w:val="000000100000" w:firstRow="0" w:lastRow="0" w:firstColumn="0" w:lastColumn="0" w:oddVBand="0" w:evenVBand="0" w:oddHBand="1" w:evenHBand="0" w:firstRowFirstColumn="0" w:firstRowLastColumn="0" w:lastRowFirstColumn="0" w:lastRowLastColumn="0"/>
+              <w:rPr>
+                <w:rFonts w:cs="Times New Roman"/>
+                <w:sz w:val="24"/>
+                <w:szCs w:val="24"/>
+                <w:highlight w:val="lightGray"/>
+                <w:lang w:eastAsia="zh-HK"/>
+              </w:rPr>
+            </w:pPr>
+            <w:r>
+              <w:rPr>
                 <w:rFonts w:cs="Times New Roman" w:hint="eastAsia"/>
                 <w:sz w:val="24"/>
                 <w:szCs w:val="24"/>
                 <w:highlight w:val="lightGray"/>
                 <w:lang w:eastAsia="zh-HK"/>
               </w:rPr>
-            </w:pPr>
-            <w:r>
-              <w:rPr>
-                <w:rFonts w:eastAsia="Times New Roman" w:cs="Arial"/>
-                <w:color w:val="000000"/>
-                <w:sz w:val="24"/>
-                <w:szCs w:val="24"/>
-                <w:highlight w:val="lightGray"/>
-              </w:rPr>
-              <w:t xml:space="preserve">Test that </w:t>
-            </w:r>
-            <w:r>
-              <w:rPr>
-                <w:rFonts w:cs="Arial" w:hint="eastAsia"/>
-                <w:color w:val="000000"/>
+              <w:t xml:space="preserve">Message </w:t>
+            </w:r>
+            <w:r>
+              <w:rPr>
+                <w:rFonts w:cs="Times New Roman"/>
                 <w:sz w:val="24"/>
                 <w:szCs w:val="24"/>
                 <w:highlight w:val="lightGray"/>
                 <w:lang w:eastAsia="zh-HK"/>
               </w:rPr>
-              <w:t xml:space="preserve">Species Field </w:t>
+              <w:t>“</w:t>
+            </w:r>
+            <w:r>
+              <w:rPr>
+                <w:rFonts w:cs="Times New Roman" w:hint="eastAsia"/>
+                <w:sz w:val="24"/>
+                <w:szCs w:val="24"/>
+                <w:highlight w:val="lightGray"/>
+                <w:lang w:eastAsia="zh-HK"/>
+              </w:rPr>
+              <w:t xml:space="preserve">Species field </w:t>
             </w:r>
             <w:proofErr w:type="spellStart"/>
             <w:r>
               <w:rPr>
-                <w:rFonts w:cs="Arial" w:hint="eastAsia"/>
-                <w:color w:val="000000"/>
+                <w:rFonts w:cs="Times New Roman" w:hint="eastAsia"/>
                 <w:sz w:val="24"/>
                 <w:szCs w:val="24"/>
                 <w:highlight w:val="lightGray"/>
                 <w:lang w:eastAsia="zh-HK"/>
               </w:rPr>
-              <w:t>can not</w:t>
+              <w:t>can</w:t>
+            </w:r>
+            <w:r>
+              <w:rPr>
+                <w:rFonts w:cs="Times New Roman"/>
+                <w:sz w:val="24"/>
+                <w:szCs w:val="24"/>
+                <w:highlight w:val="lightGray"/>
+                <w:lang w:eastAsia="zh-HK"/>
+              </w:rPr>
+              <w:t xml:space="preserve"> not</w:t>
             </w:r>
             <w:proofErr w:type="spellEnd"/>
             <w:r>
               <w:rPr>
-                <w:rFonts w:cs="Arial" w:hint="eastAsia"/>
-                <w:color w:val="000000"/>
+                <w:rFonts w:cs="Times New Roman"/>
                 <w:sz w:val="24"/>
                 <w:szCs w:val="24"/>
                 <w:highlight w:val="lightGray"/>
                 <w:lang w:eastAsia="zh-HK"/>
               </w:rPr>
-              <w:t xml:space="preserve"> be empty when Add is pressed</w:t>
-            </w:r>
-          </w:p>
-        </w:tc>
-        <w:tc>
-          <w:tcPr>
-            <w:tcW w:w="1538" w:type="dxa"/>
-            <w:hideMark/>
-          </w:tcPr>
-          <w:p>
-            <w:pPr>
-              <w:ind w:left="60"/>
-              <w:cnfStyle w:val="000000100000" w:firstRow="0" w:lastRow="0" w:firstColumn="0" w:lastColumn="0" w:oddVBand="0" w:evenVBand="0" w:oddHBand="1" w:evenHBand="0" w:firstRowFirstColumn="0" w:firstRowLastColumn="0" w:lastRowFirstColumn="0" w:lastRowLastColumn="0"/>
-              <w:rPr>
-                <w:rFonts w:eastAsia="Times New Roman" w:cs="Times New Roman"/>
-                <w:sz w:val="24"/>
-                <w:szCs w:val="24"/>
-                <w:highlight w:val="lightGray"/>
-              </w:rPr>
-            </w:pPr>
-            <w:r>
-              <w:rPr>
-                <w:rFonts w:eastAsia="Times New Roman" w:cs="Arial"/>
-                <w:color w:val="000000"/>
-                <w:sz w:val="23"/>
-                <w:szCs w:val="23"/>
-                <w:highlight w:val="lightGray"/>
-                <w:shd w:val="clear" w:color="auto" w:fill="FFFFFF"/>
-              </w:rPr>
-              <w:t>Add Record Page</w:t>
-            </w:r>
-          </w:p>
-          <w:p>
-            <w:pPr>
-              <w:cnfStyle w:val="000000100000" w:firstRow="0" w:lastRow="0" w:firstColumn="0" w:lastColumn="0" w:oddVBand="0" w:evenVBand="0" w:oddHBand="1" w:evenHBand="0" w:firstRowFirstColumn="0" w:firstRowLastColumn="0" w:lastRowFirstColumn="0" w:lastRowLastColumn="0"/>
-              <w:rPr>
-                <w:rFonts w:eastAsia="Times New Roman" w:cs="Times New Roman"/>
-                <w:sz w:val="24"/>
-                <w:szCs w:val="24"/>
-                <w:highlight w:val="lightGray"/>
-              </w:rPr>
-            </w:pPr>
-          </w:p>
-          <w:p>
-            <w:pPr>
-              <w:cnfStyle w:val="000000100000" w:firstRow="0" w:lastRow="0" w:firstColumn="0" w:lastColumn="0" w:oddVBand="0" w:evenVBand="0" w:oddHBand="1" w:evenHBand="0" w:firstRowFirstColumn="0" w:firstRowLastColumn="0" w:lastRowFirstColumn="0" w:lastRowLastColumn="0"/>
-              <w:rPr>
-                <w:rFonts w:eastAsia="Times New Roman" w:cs="Times New Roman"/>
-                <w:sz w:val="24"/>
-                <w:szCs w:val="24"/>
-                <w:highlight w:val="lightGray"/>
-              </w:rPr>
-            </w:pPr>
-            <w:r>
-              <w:rPr>
-                <w:rFonts w:eastAsia="Times New Roman" w:cs="Arial"/>
-                <w:color w:val="000000"/>
-                <w:sz w:val="23"/>
-                <w:szCs w:val="23"/>
-                <w:highlight w:val="lightGray"/>
-                <w:shd w:val="clear" w:color="auto" w:fill="FFFFFF"/>
-              </w:rPr>
-              <w:t>Species Field</w:t>
-            </w:r>
-          </w:p>
-        </w:tc>
-        <w:tc>
-          <w:tcPr>
-            <w:tcW w:w="0" w:type="auto"/>
-            <w:hideMark/>
-          </w:tcPr>
-          <w:p>
-            <w:pPr>
-              <w:cnfStyle w:val="000000100000" w:firstRow="0" w:lastRow="0" w:firstColumn="0" w:lastColumn="0" w:oddVBand="0" w:evenVBand="0" w:oddHBand="1" w:evenHBand="0" w:firstRowFirstColumn="0" w:firstRowLastColumn="0" w:lastRowFirstColumn="0" w:lastRowLastColumn="0"/>
+              <w:t xml:space="preserve"> be empty”</w:t>
+            </w:r>
+            <w:r>
               <w:rPr>
                 <w:rFonts w:cs="Times New Roman" w:hint="eastAsia"/>
                 <w:sz w:val="24"/>
@@ -5753,91 +5824,20 @@
                 <w:highlight w:val="lightGray"/>
                 <w:lang w:eastAsia="zh-HK"/>
               </w:rPr>
-            </w:pPr>
-            <w:r>
-              <w:rPr>
-                <w:rFonts w:cs="Times New Roman" w:hint="eastAsia"/>
-                <w:sz w:val="24"/>
-                <w:szCs w:val="24"/>
-                <w:highlight w:val="lightGray"/>
-                <w:lang w:eastAsia="zh-HK"/>
-              </w:rPr>
-              <w:t xml:space="preserve">Message </w:t>
-            </w:r>
-            <w:r>
+              <w:t xml:space="preserve"> will pop up</w:t>
+            </w:r>
+          </w:p>
+        </w:tc>
+        <w:tc>
+          <w:tcPr>
+            <w:tcW w:w="0" w:type="auto"/>
+            <w:hideMark/>
+          </w:tcPr>
+          <w:p>
+            <w:pPr>
+              <w:cnfStyle w:val="000000100000" w:firstRow="0" w:lastRow="0" w:firstColumn="0" w:lastColumn="0" w:oddVBand="0" w:evenVBand="0" w:oddHBand="1" w:evenHBand="0" w:firstRowFirstColumn="0" w:firstRowLastColumn="0" w:lastRowFirstColumn="0" w:lastRowLastColumn="0"/>
               <w:rPr>
                 <w:rFonts w:cs="Times New Roman"/>
-                <w:sz w:val="24"/>
-                <w:szCs w:val="24"/>
-                <w:highlight w:val="lightGray"/>
-                <w:lang w:eastAsia="zh-HK"/>
-              </w:rPr>
-              <w:t>“</w:t>
-            </w:r>
-            <w:r>
-              <w:rPr>
-                <w:rFonts w:cs="Times New Roman" w:hint="eastAsia"/>
-                <w:sz w:val="24"/>
-                <w:szCs w:val="24"/>
-                <w:highlight w:val="lightGray"/>
-                <w:lang w:eastAsia="zh-HK"/>
-              </w:rPr>
-              <w:t xml:space="preserve">Species field </w:t>
-            </w:r>
-            <w:proofErr w:type="spellStart"/>
-            <w:r>
-              <w:rPr>
-                <w:rFonts w:cs="Times New Roman" w:hint="eastAsia"/>
-                <w:sz w:val="24"/>
-                <w:szCs w:val="24"/>
-                <w:highlight w:val="lightGray"/>
-                <w:lang w:eastAsia="zh-HK"/>
-              </w:rPr>
-              <w:t>can</w:t>
-            </w:r>
-            <w:r>
-              <w:rPr>
-                <w:rFonts w:cs="Times New Roman"/>
-                <w:sz w:val="24"/>
-                <w:szCs w:val="24"/>
-                <w:highlight w:val="lightGray"/>
-                <w:lang w:eastAsia="zh-HK"/>
-              </w:rPr>
-              <w:t xml:space="preserve"> not</w:t>
-            </w:r>
-            <w:proofErr w:type="spellEnd"/>
-            <w:r>
-              <w:rPr>
-                <w:rFonts w:cs="Times New Roman"/>
-                <w:sz w:val="24"/>
-                <w:szCs w:val="24"/>
-                <w:highlight w:val="lightGray"/>
-                <w:lang w:eastAsia="zh-HK"/>
-              </w:rPr>
-              <w:t xml:space="preserve"> be empty”</w:t>
-            </w:r>
-            <w:r>
-              <w:rPr>
-                <w:rFonts w:cs="Times New Roman" w:hint="eastAsia"/>
-                <w:sz w:val="24"/>
-                <w:szCs w:val="24"/>
-                <w:highlight w:val="lightGray"/>
-                <w:lang w:eastAsia="zh-HK"/>
-              </w:rPr>
-              <w:t xml:space="preserve"> will pop up</w:t>
-            </w:r>
-          </w:p>
-        </w:tc>
-        <w:tc>
-          <w:tcPr>
-            <w:tcW w:w="0" w:type="auto"/>
-            <w:hideMark/>
-          </w:tcPr>
-          <w:p>
-            <w:pPr>
-              <w:cnfStyle w:val="000000100000" w:firstRow="0" w:lastRow="0" w:firstColumn="0" w:lastColumn="0" w:oddVBand="0" w:evenVBand="0" w:oddHBand="1" w:evenHBand="0" w:firstRowFirstColumn="0" w:firstRowLastColumn="0" w:lastRowFirstColumn="0" w:lastRowLastColumn="0"/>
-              <w:rPr>
-                <w:rFonts w:cs="Times New Roman" w:hint="eastAsia"/>
                 <w:sz w:val="24"/>
                 <w:szCs w:val="24"/>
                 <w:highlight w:val="lightGray"/>
@@ -5909,7 +5909,7 @@
               <w:ind w:left="60"/>
               <w:cnfStyle w:val="000000000000" w:firstRow="0" w:lastRow="0" w:firstColumn="0" w:lastColumn="0" w:oddVBand="0" w:evenVBand="0" w:oddHBand="0" w:evenHBand="0" w:firstRowFirstColumn="0" w:firstRowLastColumn="0" w:lastRowFirstColumn="0" w:lastRowLastColumn="0"/>
               <w:rPr>
-                <w:rFonts w:cs="Arial" w:hint="eastAsia"/>
+                <w:rFonts w:cs="Arial"/>
                 <w:color w:val="000000"/>
                 <w:sz w:val="23"/>
                 <w:szCs w:val="23"/>
@@ -6411,7 +6411,19 @@
                 <w:szCs w:val="24"/>
                 <w:highlight w:val="lightGray"/>
               </w:rPr>
-              <w:t>Toast appears</w:t>
+              <w:t>Toast a</w:t>
+            </w:r>
+            <w:bookmarkStart w:id="0" w:name="_GoBack"/>
+            <w:bookmarkEnd w:id="0"/>
+            <w:r>
+              <w:rPr>
+                <w:rFonts w:eastAsia="Times New Roman" w:cs="Arial"/>
+                <w:color w:val="000000"/>
+                <w:sz w:val="24"/>
+                <w:szCs w:val="24"/>
+                <w:highlight w:val="lightGray"/>
+              </w:rPr>
+              <w:t>ppears</w:t>
             </w:r>
           </w:p>
         </w:tc>
@@ -7281,7 +7293,7 @@
             <w:pPr>
               <w:cnfStyle w:val="000000000000" w:firstRow="0" w:lastRow="0" w:firstColumn="0" w:lastColumn="0" w:oddVBand="0" w:evenVBand="0" w:oddHBand="0" w:evenHBand="0" w:firstRowFirstColumn="0" w:firstRowLastColumn="0" w:lastRowFirstColumn="0" w:lastRowLastColumn="0"/>
               <w:rPr>
-                <w:rFonts w:cs="Times New Roman" w:hint="eastAsia"/>
+                <w:rFonts w:cs="Times New Roman"/>
                 <w:sz w:val="24"/>
                 <w:szCs w:val="24"/>
                 <w:highlight w:val="lightGray"/>
@@ -7404,7 +7416,7 @@
             <w:pPr>
               <w:cnfStyle w:val="000000000000" w:firstRow="0" w:lastRow="0" w:firstColumn="0" w:lastColumn="0" w:oddVBand="0" w:evenVBand="0" w:oddHBand="0" w:evenHBand="0" w:firstRowFirstColumn="0" w:firstRowLastColumn="0" w:lastRowFirstColumn="0" w:lastRowLastColumn="0"/>
               <w:rPr>
-                <w:rFonts w:cs="Times New Roman" w:hint="eastAsia"/>
+                <w:rFonts w:cs="Times New Roman"/>
                 <w:sz w:val="24"/>
                 <w:szCs w:val="24"/>
                 <w:lang w:eastAsia="zh-HK"/>
@@ -7841,7 +7853,7 @@
             <w:pPr>
               <w:cnfStyle w:val="000000000000" w:firstRow="0" w:lastRow="0" w:firstColumn="0" w:lastColumn="0" w:oddVBand="0" w:evenVBand="0" w:oddHBand="0" w:evenHBand="0" w:firstRowFirstColumn="0" w:firstRowLastColumn="0" w:lastRowFirstColumn="0" w:lastRowLastColumn="0"/>
               <w:rPr>
-                <w:rFonts w:cs="Times New Roman" w:hint="eastAsia"/>
+                <w:rFonts w:cs="Times New Roman"/>
                 <w:sz w:val="24"/>
                 <w:szCs w:val="24"/>
                 <w:highlight w:val="lightGray"/>
@@ -8030,7 +8042,7 @@
             <w:pPr>
               <w:cnfStyle w:val="000000100000" w:firstRow="0" w:lastRow="0" w:firstColumn="0" w:lastColumn="0" w:oddVBand="0" w:evenVBand="0" w:oddHBand="1" w:evenHBand="0" w:firstRowFirstColumn="0" w:firstRowLastColumn="0" w:lastRowFirstColumn="0" w:lastRowLastColumn="0"/>
               <w:rPr>
-                <w:rFonts w:cs="Times New Roman" w:hint="eastAsia"/>
+                <w:rFonts w:cs="Times New Roman"/>
                 <w:sz w:val="24"/>
                 <w:szCs w:val="24"/>
                 <w:lang w:eastAsia="zh-HK"/>
@@ -8170,13 +8182,13 @@
         </w:trPr>
         <w:tc>
           <w:tcPr>
-            <w:tcW w:w="0" w:type="auto"/>
-            <w:hideMark/>
-          </w:tcPr>
-          <w:p>
-            <w:pPr>
-              <w:ind w:left="60"/>
-              <w:cnfStyle w:val="001000000000" w:firstRow="0" w:lastRow="0" w:firstColumn="1" w:lastColumn="0" w:oddVBand="0" w:evenVBand="0" w:oddHBand="0" w:evenHBand="0" w:firstRowFirstColumn="0" w:firstRowLastColumn="0" w:lastRowFirstColumn="0" w:lastRowLastColumn="0"/>
+            <w:cnfStyle w:val="001000000000" w:firstRow="0" w:lastRow="0" w:firstColumn="1" w:lastColumn="0" w:oddVBand="0" w:evenVBand="0" w:oddHBand="0" w:evenHBand="0" w:firstRowFirstColumn="0" w:firstRowLastColumn="0" w:lastRowFirstColumn="0" w:lastRowLastColumn="0"/>
+            <w:tcW w:w="0" w:type="auto"/>
+            <w:hideMark/>
+          </w:tcPr>
+          <w:p>
+            <w:pPr>
+              <w:ind w:left="60"/>
               <w:rPr>
                 <w:rFonts w:eastAsia="Times New Roman" w:cs="Times New Roman"/>
                 <w:b w:val="0"/>
@@ -8206,13 +8218,25 @@
           </w:tcPr>
           <w:p>
             <w:pPr>
-              <w:rPr>
-                <w:rFonts w:eastAsia="Times New Roman" w:cs="Times New Roman"/>
-                <w:sz w:val="24"/>
-                <w:szCs w:val="24"/>
-                <w:highlight w:val="lightGray"/>
-              </w:rPr>
-            </w:pPr>
+              <w:cnfStyle w:val="000000000000" w:firstRow="0" w:lastRow="0" w:firstColumn="0" w:lastColumn="0" w:oddVBand="0" w:evenVBand="0" w:oddHBand="0" w:evenHBand="0" w:firstRowFirstColumn="0" w:firstRowLastColumn="0" w:lastRowFirstColumn="0" w:lastRowLastColumn="0"/>
+              <w:rPr>
+                <w:rFonts w:cs="Times New Roman" w:hint="eastAsia"/>
+                <w:sz w:val="24"/>
+                <w:szCs w:val="24"/>
+                <w:highlight w:val="lightGray"/>
+                <w:lang w:eastAsia="zh-HK"/>
+              </w:rPr>
+            </w:pPr>
+            <w:r>
+              <w:rPr>
+                <w:rFonts w:cs="Times New Roman" w:hint="eastAsia"/>
+                <w:sz w:val="24"/>
+                <w:szCs w:val="24"/>
+                <w:highlight w:val="lightGray"/>
+                <w:lang w:eastAsia="zh-HK"/>
+              </w:rPr>
+              <w:t>None</w:t>
+            </w:r>
           </w:p>
         </w:tc>
         <w:tc>
@@ -8222,15 +8246,14 @@
           </w:tcPr>
           <w:p>
             <w:pPr>
-              <w:rPr>
-                <w:rFonts w:eastAsia="Times New Roman" w:cs="Times New Roman"/>
-                <w:sz w:val="24"/>
-                <w:szCs w:val="24"/>
-                <w:highlight w:val="lightGray"/>
-              </w:rPr>
-            </w:pPr>
-            <w:bookmarkStart w:id="0" w:name="_GoBack"/>
-            <w:bookmarkEnd w:id="0"/>
+              <w:cnfStyle w:val="000000000000" w:firstRow="0" w:lastRow="0" w:firstColumn="0" w:lastColumn="0" w:oddVBand="0" w:evenVBand="0" w:oddHBand="0" w:evenHBand="0" w:firstRowFirstColumn="0" w:firstRowLastColumn="0" w:lastRowFirstColumn="0" w:lastRowLastColumn="0"/>
+              <w:rPr>
+                <w:rFonts w:eastAsia="Times New Roman" w:cs="Times New Roman"/>
+                <w:sz w:val="24"/>
+                <w:szCs w:val="24"/>
+                <w:highlight w:val="lightGray"/>
+              </w:rPr>
+            </w:pPr>
           </w:p>
         </w:tc>
         <w:tc>
@@ -8241,6 +8264,7 @@
           <w:p>
             <w:pPr>
               <w:ind w:left="60"/>
+              <w:cnfStyle w:val="000000000000" w:firstRow="0" w:lastRow="0" w:firstColumn="0" w:lastColumn="0" w:oddVBand="0" w:evenVBand="0" w:oddHBand="0" w:evenHBand="0" w:firstRowFirstColumn="0" w:firstRowLastColumn="0" w:lastRowFirstColumn="0" w:lastRowLastColumn="0"/>
               <w:rPr>
                 <w:rFonts w:eastAsia="Times New Roman" w:cs="Times New Roman"/>
                 <w:sz w:val="24"/>
@@ -8262,17 +8286,19 @@
           </w:p>
           <w:p>
             <w:pPr>
-              <w:rPr>
-                <w:rFonts w:eastAsia="Times New Roman" w:cs="Times New Roman"/>
-                <w:sz w:val="24"/>
-                <w:szCs w:val="24"/>
-                <w:highlight w:val="lightGray"/>
-              </w:rPr>
-            </w:pPr>
-          </w:p>
-          <w:p>
-            <w:pPr>
-              <w:ind w:left="60"/>
+              <w:cnfStyle w:val="000000000000" w:firstRow="0" w:lastRow="0" w:firstColumn="0" w:lastColumn="0" w:oddVBand="0" w:evenVBand="0" w:oddHBand="0" w:evenHBand="0" w:firstRowFirstColumn="0" w:firstRowLastColumn="0" w:lastRowFirstColumn="0" w:lastRowLastColumn="0"/>
+              <w:rPr>
+                <w:rFonts w:eastAsia="Times New Roman" w:cs="Times New Roman"/>
+                <w:sz w:val="24"/>
+                <w:szCs w:val="24"/>
+                <w:highlight w:val="lightGray"/>
+              </w:rPr>
+            </w:pPr>
+          </w:p>
+          <w:p>
+            <w:pPr>
+              <w:ind w:left="60"/>
+              <w:cnfStyle w:val="000000000000" w:firstRow="0" w:lastRow="0" w:firstColumn="0" w:lastColumn="0" w:oddVBand="0" w:evenVBand="0" w:oddHBand="0" w:evenHBand="0" w:firstRowFirstColumn="0" w:firstRowLastColumn="0" w:lastRowFirstColumn="0" w:lastRowLastColumn="0"/>
               <w:rPr>
                 <w:rFonts w:eastAsia="Times New Roman" w:cs="Times New Roman"/>
                 <w:sz w:val="24"/>
@@ -8300,23 +8326,25 @@
           </w:tcPr>
           <w:p>
             <w:pPr>
-              <w:rPr>
-                <w:rFonts w:eastAsia="Times New Roman" w:cs="Times New Roman"/>
-                <w:sz w:val="24"/>
-                <w:szCs w:val="24"/>
-                <w:highlight w:val="lightGray"/>
-              </w:rPr>
-            </w:pPr>
-          </w:p>
-        </w:tc>
-        <w:tc>
-          <w:tcPr>
-            <w:tcW w:w="0" w:type="auto"/>
-            <w:hideMark/>
-          </w:tcPr>
-          <w:p>
-            <w:pPr>
-              <w:ind w:left="60"/>
+              <w:cnfStyle w:val="000000000000" w:firstRow="0" w:lastRow="0" w:firstColumn="0" w:lastColumn="0" w:oddVBand="0" w:evenVBand="0" w:oddHBand="0" w:evenHBand="0" w:firstRowFirstColumn="0" w:firstRowLastColumn="0" w:lastRowFirstColumn="0" w:lastRowLastColumn="0"/>
+              <w:rPr>
+                <w:rFonts w:eastAsia="Times New Roman" w:cs="Times New Roman"/>
+                <w:sz w:val="24"/>
+                <w:szCs w:val="24"/>
+                <w:highlight w:val="lightGray"/>
+              </w:rPr>
+            </w:pPr>
+          </w:p>
+        </w:tc>
+        <w:tc>
+          <w:tcPr>
+            <w:tcW w:w="0" w:type="auto"/>
+            <w:hideMark/>
+          </w:tcPr>
+          <w:p>
+            <w:pPr>
+              <w:ind w:left="60"/>
+              <w:cnfStyle w:val="000000000000" w:firstRow="0" w:lastRow="0" w:firstColumn="0" w:lastColumn="0" w:oddVBand="0" w:evenVBand="0" w:oddHBand="0" w:evenHBand="0" w:firstRowFirstColumn="0" w:firstRowLastColumn="0" w:lastRowFirstColumn="0" w:lastRowLastColumn="0"/>
               <w:rPr>
                 <w:rFonts w:eastAsia="Times New Roman" w:cs="Times New Roman"/>
                 <w:sz w:val="24"/>
@@ -8339,6 +8367,7 @@
           <w:p>
             <w:pPr>
               <w:ind w:left="60"/>
+              <w:cnfStyle w:val="000000000000" w:firstRow="0" w:lastRow="0" w:firstColumn="0" w:lastColumn="0" w:oddVBand="0" w:evenVBand="0" w:oddHBand="0" w:evenHBand="0" w:firstRowFirstColumn="0" w:firstRowLastColumn="0" w:lastRowFirstColumn="0" w:lastRowLastColumn="0"/>
               <w:rPr>
                 <w:rFonts w:eastAsia="Times New Roman" w:cs="Times New Roman"/>
                 <w:sz w:val="24"/>
@@ -8403,11 +8432,21 @@
             <w:pPr>
               <w:cnfStyle w:val="000000100000" w:firstRow="0" w:lastRow="0" w:firstColumn="0" w:lastColumn="0" w:oddVBand="0" w:evenVBand="0" w:oddHBand="1" w:evenHBand="0" w:firstRowFirstColumn="0" w:firstRowLastColumn="0" w:lastRowFirstColumn="0" w:lastRowLastColumn="0"/>
               <w:rPr>
-                <w:rFonts w:eastAsia="Times New Roman" w:cs="Times New Roman"/>
-                <w:sz w:val="24"/>
-                <w:szCs w:val="24"/>
-              </w:rPr>
-            </w:pPr>
+                <w:rFonts w:cs="Times New Roman" w:hint="eastAsia"/>
+                <w:sz w:val="24"/>
+                <w:szCs w:val="24"/>
+                <w:lang w:eastAsia="zh-HK"/>
+              </w:rPr>
+            </w:pPr>
+            <w:r>
+              <w:rPr>
+                <w:rFonts w:cs="Times New Roman" w:hint="eastAsia"/>
+                <w:sz w:val="24"/>
+                <w:szCs w:val="24"/>
+                <w:lang w:eastAsia="zh-HK"/>
+              </w:rPr>
+              <w:t>None</w:t>
+            </w:r>
           </w:p>
         </w:tc>
         <w:tc>
@@ -8572,12 +8611,23 @@
             <w:pPr>
               <w:cnfStyle w:val="000000000000" w:firstRow="0" w:lastRow="0" w:firstColumn="0" w:lastColumn="0" w:oddVBand="0" w:evenVBand="0" w:oddHBand="0" w:evenHBand="0" w:firstRowFirstColumn="0" w:firstRowLastColumn="0" w:lastRowFirstColumn="0" w:lastRowLastColumn="0"/>
               <w:rPr>
-                <w:rFonts w:eastAsia="Times New Roman" w:cs="Times New Roman"/>
-                <w:sz w:val="24"/>
-                <w:szCs w:val="24"/>
-                <w:highlight w:val="lightGray"/>
-              </w:rPr>
-            </w:pPr>
+                <w:rFonts w:cs="Times New Roman" w:hint="eastAsia"/>
+                <w:sz w:val="24"/>
+                <w:szCs w:val="24"/>
+                <w:highlight w:val="lightGray"/>
+                <w:lang w:eastAsia="zh-HK"/>
+              </w:rPr>
+            </w:pPr>
+            <w:r>
+              <w:rPr>
+                <w:rFonts w:cs="Times New Roman" w:hint="eastAsia"/>
+                <w:sz w:val="24"/>
+                <w:szCs w:val="24"/>
+                <w:highlight w:val="lightGray"/>
+                <w:lang w:eastAsia="zh-HK"/>
+              </w:rPr>
+              <w:t>None</w:t>
+            </w:r>
           </w:p>
         </w:tc>
         <w:tc>
@@ -8787,11 +8837,21 @@
             <w:pPr>
               <w:cnfStyle w:val="000000100000" w:firstRow="0" w:lastRow="0" w:firstColumn="0" w:lastColumn="0" w:oddVBand="0" w:evenVBand="0" w:oddHBand="1" w:evenHBand="0" w:firstRowFirstColumn="0" w:firstRowLastColumn="0" w:lastRowFirstColumn="0" w:lastRowLastColumn="0"/>
               <w:rPr>
-                <w:rFonts w:eastAsia="Times New Roman" w:cs="Times New Roman"/>
-                <w:sz w:val="24"/>
-                <w:szCs w:val="24"/>
-              </w:rPr>
-            </w:pPr>
+                <w:rFonts w:cs="Times New Roman" w:hint="eastAsia"/>
+                <w:sz w:val="24"/>
+                <w:szCs w:val="24"/>
+                <w:lang w:eastAsia="zh-HK"/>
+              </w:rPr>
+            </w:pPr>
+            <w:r>
+              <w:rPr>
+                <w:rFonts w:cs="Times New Roman" w:hint="eastAsia"/>
+                <w:sz w:val="24"/>
+                <w:szCs w:val="24"/>
+                <w:lang w:eastAsia="zh-HK"/>
+              </w:rPr>
+              <w:t>None</w:t>
+            </w:r>
           </w:p>
         </w:tc>
         <w:tc>
@@ -8977,12 +9037,23 @@
             <w:pPr>
               <w:cnfStyle w:val="000000000000" w:firstRow="0" w:lastRow="0" w:firstColumn="0" w:lastColumn="0" w:oddVBand="0" w:evenVBand="0" w:oddHBand="0" w:evenHBand="0" w:firstRowFirstColumn="0" w:firstRowLastColumn="0" w:lastRowFirstColumn="0" w:lastRowLastColumn="0"/>
               <w:rPr>
-                <w:rFonts w:eastAsia="Times New Roman" w:cs="Times New Roman"/>
-                <w:sz w:val="24"/>
-                <w:szCs w:val="24"/>
-                <w:highlight w:val="lightGray"/>
-              </w:rPr>
-            </w:pPr>
+                <w:rFonts w:cs="Times New Roman" w:hint="eastAsia"/>
+                <w:sz w:val="24"/>
+                <w:szCs w:val="24"/>
+                <w:highlight w:val="lightGray"/>
+                <w:lang w:eastAsia="zh-HK"/>
+              </w:rPr>
+            </w:pPr>
+            <w:r>
+              <w:rPr>
+                <w:rFonts w:cs="Times New Roman" w:hint="eastAsia"/>
+                <w:sz w:val="24"/>
+                <w:szCs w:val="24"/>
+                <w:highlight w:val="lightGray"/>
+                <w:lang w:eastAsia="zh-HK"/>
+              </w:rPr>
+              <w:t>None</w:t>
+            </w:r>
           </w:p>
         </w:tc>
         <w:tc>
@@ -9156,11 +9227,21 @@
             <w:pPr>
               <w:cnfStyle w:val="000000100000" w:firstRow="0" w:lastRow="0" w:firstColumn="0" w:lastColumn="0" w:oddVBand="0" w:evenVBand="0" w:oddHBand="1" w:evenHBand="0" w:firstRowFirstColumn="0" w:firstRowLastColumn="0" w:lastRowFirstColumn="0" w:lastRowLastColumn="0"/>
               <w:rPr>
-                <w:rFonts w:eastAsia="Times New Roman" w:cs="Times New Roman"/>
-                <w:sz w:val="24"/>
-                <w:szCs w:val="24"/>
-              </w:rPr>
-            </w:pPr>
+                <w:rFonts w:cs="Times New Roman" w:hint="eastAsia"/>
+                <w:sz w:val="24"/>
+                <w:szCs w:val="24"/>
+                <w:lang w:eastAsia="zh-HK"/>
+              </w:rPr>
+            </w:pPr>
+            <w:r>
+              <w:rPr>
+                <w:rFonts w:cs="Times New Roman" w:hint="eastAsia"/>
+                <w:sz w:val="24"/>
+                <w:szCs w:val="24"/>
+                <w:lang w:eastAsia="zh-HK"/>
+              </w:rPr>
+              <w:t>FR6</w:t>
+            </w:r>
           </w:p>
         </w:tc>
         <w:tc>
@@ -9335,12 +9416,23 @@
             <w:pPr>
               <w:cnfStyle w:val="000000000000" w:firstRow="0" w:lastRow="0" w:firstColumn="0" w:lastColumn="0" w:oddVBand="0" w:evenVBand="0" w:oddHBand="0" w:evenHBand="0" w:firstRowFirstColumn="0" w:firstRowLastColumn="0" w:lastRowFirstColumn="0" w:lastRowLastColumn="0"/>
               <w:rPr>
-                <w:rFonts w:eastAsia="Times New Roman" w:cs="Times New Roman"/>
-                <w:sz w:val="24"/>
-                <w:szCs w:val="24"/>
-                <w:highlight w:val="lightGray"/>
-              </w:rPr>
-            </w:pPr>
+                <w:rFonts w:cs="Times New Roman" w:hint="eastAsia"/>
+                <w:sz w:val="24"/>
+                <w:szCs w:val="24"/>
+                <w:highlight w:val="lightGray"/>
+                <w:lang w:eastAsia="zh-HK"/>
+              </w:rPr>
+            </w:pPr>
+            <w:r>
+              <w:rPr>
+                <w:rFonts w:cs="Times New Roman" w:hint="eastAsia"/>
+                <w:sz w:val="24"/>
+                <w:szCs w:val="24"/>
+                <w:highlight w:val="lightGray"/>
+                <w:lang w:eastAsia="zh-HK"/>
+              </w:rPr>
+              <w:t>FR5</w:t>
+            </w:r>
           </w:p>
         </w:tc>
         <w:tc>
@@ -9513,11 +9605,21 @@
             <w:pPr>
               <w:cnfStyle w:val="000000100000" w:firstRow="0" w:lastRow="0" w:firstColumn="0" w:lastColumn="0" w:oddVBand="0" w:evenVBand="0" w:oddHBand="1" w:evenHBand="0" w:firstRowFirstColumn="0" w:firstRowLastColumn="0" w:lastRowFirstColumn="0" w:lastRowLastColumn="0"/>
               <w:rPr>
-                <w:rFonts w:eastAsia="Times New Roman" w:cs="Times New Roman"/>
-                <w:sz w:val="24"/>
-                <w:szCs w:val="24"/>
-              </w:rPr>
-            </w:pPr>
+                <w:rFonts w:cs="Times New Roman" w:hint="eastAsia"/>
+                <w:sz w:val="24"/>
+                <w:szCs w:val="24"/>
+                <w:lang w:eastAsia="zh-HK"/>
+              </w:rPr>
+            </w:pPr>
+            <w:r>
+              <w:rPr>
+                <w:rFonts w:cs="Times New Roman" w:hint="eastAsia"/>
+                <w:sz w:val="24"/>
+                <w:szCs w:val="24"/>
+                <w:lang w:eastAsia="zh-HK"/>
+              </w:rPr>
+              <w:t>FR5</w:t>
+            </w:r>
           </w:p>
         </w:tc>
         <w:tc>
@@ -9691,12 +9793,23 @@
             <w:pPr>
               <w:cnfStyle w:val="000000000000" w:firstRow="0" w:lastRow="0" w:firstColumn="0" w:lastColumn="0" w:oddVBand="0" w:evenVBand="0" w:oddHBand="0" w:evenHBand="0" w:firstRowFirstColumn="0" w:firstRowLastColumn="0" w:lastRowFirstColumn="0" w:lastRowLastColumn="0"/>
               <w:rPr>
-                <w:rFonts w:eastAsia="Times New Roman" w:cs="Times New Roman"/>
-                <w:sz w:val="24"/>
-                <w:szCs w:val="24"/>
-                <w:highlight w:val="lightGray"/>
-              </w:rPr>
-            </w:pPr>
+                <w:rFonts w:cs="Times New Roman" w:hint="eastAsia"/>
+                <w:sz w:val="24"/>
+                <w:szCs w:val="24"/>
+                <w:highlight w:val="lightGray"/>
+                <w:lang w:eastAsia="zh-HK"/>
+              </w:rPr>
+            </w:pPr>
+            <w:r>
+              <w:rPr>
+                <w:rFonts w:cs="Times New Roman" w:hint="eastAsia"/>
+                <w:sz w:val="24"/>
+                <w:szCs w:val="24"/>
+                <w:highlight w:val="lightGray"/>
+                <w:lang w:eastAsia="zh-HK"/>
+              </w:rPr>
+              <w:t>None</w:t>
+            </w:r>
           </w:p>
         </w:tc>
         <w:tc>
@@ -9835,11 +9948,21 @@
             <w:pPr>
               <w:cnfStyle w:val="000000100000" w:firstRow="0" w:lastRow="0" w:firstColumn="0" w:lastColumn="0" w:oddVBand="0" w:evenVBand="0" w:oddHBand="1" w:evenHBand="0" w:firstRowFirstColumn="0" w:firstRowLastColumn="0" w:lastRowFirstColumn="0" w:lastRowLastColumn="0"/>
               <w:rPr>
-                <w:rFonts w:eastAsia="Times New Roman" w:cs="Times New Roman"/>
-                <w:sz w:val="24"/>
-                <w:szCs w:val="24"/>
-              </w:rPr>
-            </w:pPr>
+                <w:rFonts w:cs="Times New Roman" w:hint="eastAsia"/>
+                <w:sz w:val="24"/>
+                <w:szCs w:val="24"/>
+                <w:lang w:eastAsia="zh-HK"/>
+              </w:rPr>
+            </w:pPr>
+            <w:r>
+              <w:rPr>
+                <w:rFonts w:cs="Times New Roman" w:hint="eastAsia"/>
+                <w:sz w:val="24"/>
+                <w:szCs w:val="24"/>
+                <w:lang w:eastAsia="zh-HK"/>
+              </w:rPr>
+              <w:t>None</w:t>
+            </w:r>
           </w:p>
         </w:tc>
         <w:tc>
@@ -9993,12 +10116,23 @@
             <w:pPr>
               <w:cnfStyle w:val="000000000000" w:firstRow="0" w:lastRow="0" w:firstColumn="0" w:lastColumn="0" w:oddVBand="0" w:evenVBand="0" w:oddHBand="0" w:evenHBand="0" w:firstRowFirstColumn="0" w:firstRowLastColumn="0" w:lastRowFirstColumn="0" w:lastRowLastColumn="0"/>
               <w:rPr>
-                <w:rFonts w:eastAsia="Times New Roman" w:cs="Times New Roman"/>
-                <w:sz w:val="24"/>
-                <w:szCs w:val="24"/>
-                <w:highlight w:val="lightGray"/>
-              </w:rPr>
-            </w:pPr>
+                <w:rFonts w:cs="Times New Roman" w:hint="eastAsia"/>
+                <w:sz w:val="24"/>
+                <w:szCs w:val="24"/>
+                <w:highlight w:val="lightGray"/>
+                <w:lang w:eastAsia="zh-HK"/>
+              </w:rPr>
+            </w:pPr>
+            <w:r>
+              <w:rPr>
+                <w:rFonts w:cs="Times New Roman" w:hint="eastAsia"/>
+                <w:sz w:val="24"/>
+                <w:szCs w:val="24"/>
+                <w:highlight w:val="lightGray"/>
+                <w:lang w:eastAsia="zh-HK"/>
+              </w:rPr>
+              <w:t>None</w:t>
+            </w:r>
           </w:p>
         </w:tc>
         <w:tc>
@@ -10159,11 +10293,21 @@
             <w:pPr>
               <w:cnfStyle w:val="000000100000" w:firstRow="0" w:lastRow="0" w:firstColumn="0" w:lastColumn="0" w:oddVBand="0" w:evenVBand="0" w:oddHBand="1" w:evenHBand="0" w:firstRowFirstColumn="0" w:firstRowLastColumn="0" w:lastRowFirstColumn="0" w:lastRowLastColumn="0"/>
               <w:rPr>
-                <w:rFonts w:eastAsia="Times New Roman" w:cs="Times New Roman"/>
-                <w:sz w:val="24"/>
-                <w:szCs w:val="24"/>
-              </w:rPr>
-            </w:pPr>
+                <w:rFonts w:cs="Times New Roman" w:hint="eastAsia"/>
+                <w:sz w:val="24"/>
+                <w:szCs w:val="24"/>
+                <w:lang w:eastAsia="zh-HK"/>
+              </w:rPr>
+            </w:pPr>
+            <w:r>
+              <w:rPr>
+                <w:rFonts w:cs="Times New Roman" w:hint="eastAsia"/>
+                <w:sz w:val="24"/>
+                <w:szCs w:val="24"/>
+                <w:lang w:eastAsia="zh-HK"/>
+              </w:rPr>
+              <w:t>None</w:t>
+            </w:r>
           </w:p>
         </w:tc>
         <w:tc>
@@ -10317,12 +10461,23 @@
             <w:pPr>
               <w:cnfStyle w:val="000000000000" w:firstRow="0" w:lastRow="0" w:firstColumn="0" w:lastColumn="0" w:oddVBand="0" w:evenVBand="0" w:oddHBand="0" w:evenHBand="0" w:firstRowFirstColumn="0" w:firstRowLastColumn="0" w:lastRowFirstColumn="0" w:lastRowLastColumn="0"/>
               <w:rPr>
-                <w:rFonts w:eastAsia="Times New Roman" w:cs="Times New Roman"/>
-                <w:sz w:val="24"/>
-                <w:szCs w:val="24"/>
-                <w:highlight w:val="lightGray"/>
-              </w:rPr>
-            </w:pPr>
+                <w:rFonts w:cs="Times New Roman" w:hint="eastAsia"/>
+                <w:sz w:val="24"/>
+                <w:szCs w:val="24"/>
+                <w:highlight w:val="lightGray"/>
+                <w:lang w:eastAsia="zh-HK"/>
+              </w:rPr>
+            </w:pPr>
+            <w:r>
+              <w:rPr>
+                <w:rFonts w:cs="Times New Roman" w:hint="eastAsia"/>
+                <w:sz w:val="24"/>
+                <w:szCs w:val="24"/>
+                <w:highlight w:val="lightGray"/>
+                <w:lang w:eastAsia="zh-HK"/>
+              </w:rPr>
+              <w:t>None</w:t>
+            </w:r>
           </w:p>
         </w:tc>
         <w:tc>
@@ -10458,109 +10613,6 @@
                 <w:sz w:val="24"/>
                 <w:szCs w:val="24"/>
                 <w:highlight w:val="lightGray"/>
-              </w:rPr>
-            </w:pPr>
-          </w:p>
-        </w:tc>
-      </w:tr>
-      <w:tr>
-        <w:trPr>
-          <w:cnfStyle w:val="000000100000" w:firstRow="0" w:lastRow="0" w:firstColumn="0" w:lastColumn="0" w:oddVBand="0" w:evenVBand="0" w:oddHBand="1" w:evenHBand="0" w:firstRowFirstColumn="0" w:firstRowLastColumn="0" w:lastRowFirstColumn="0" w:lastRowLastColumn="0"/>
-          <w:trHeight w:val="1320"/>
-        </w:trPr>
-        <w:tc>
-          <w:tcPr>
-            <w:cnfStyle w:val="001000000000" w:firstRow="0" w:lastRow="0" w:firstColumn="1" w:lastColumn="0" w:oddVBand="0" w:evenVBand="0" w:oddHBand="0" w:evenHBand="0" w:firstRowFirstColumn="0" w:firstRowLastColumn="0" w:lastRowFirstColumn="0" w:lastRowLastColumn="0"/>
-            <w:tcW w:w="0" w:type="auto"/>
-            <w:hideMark/>
-          </w:tcPr>
-          <w:p>
-            <w:pPr>
-              <w:rPr>
-                <w:rFonts w:eastAsia="Times New Roman" w:cs="Times New Roman"/>
-                <w:b w:val="0"/>
-                <w:sz w:val="24"/>
-                <w:szCs w:val="24"/>
-              </w:rPr>
-            </w:pPr>
-          </w:p>
-        </w:tc>
-        <w:tc>
-          <w:tcPr>
-            <w:tcW w:w="0" w:type="auto"/>
-            <w:hideMark/>
-          </w:tcPr>
-          <w:p>
-            <w:pPr>
-              <w:cnfStyle w:val="000000100000" w:firstRow="0" w:lastRow="0" w:firstColumn="0" w:lastColumn="0" w:oddVBand="0" w:evenVBand="0" w:oddHBand="1" w:evenHBand="0" w:firstRowFirstColumn="0" w:firstRowLastColumn="0" w:lastRowFirstColumn="0" w:lastRowLastColumn="0"/>
-              <w:rPr>
-                <w:rFonts w:eastAsia="Times New Roman" w:cs="Times New Roman"/>
-                <w:sz w:val="24"/>
-                <w:szCs w:val="24"/>
-              </w:rPr>
-            </w:pPr>
-          </w:p>
-        </w:tc>
-        <w:tc>
-          <w:tcPr>
-            <w:tcW w:w="1353" w:type="dxa"/>
-            <w:hideMark/>
-          </w:tcPr>
-          <w:p>
-            <w:pPr>
-              <w:cnfStyle w:val="000000100000" w:firstRow="0" w:lastRow="0" w:firstColumn="0" w:lastColumn="0" w:oddVBand="0" w:evenVBand="0" w:oddHBand="1" w:evenHBand="0" w:firstRowFirstColumn="0" w:firstRowLastColumn="0" w:lastRowFirstColumn="0" w:lastRowLastColumn="0"/>
-              <w:rPr>
-                <w:rFonts w:eastAsia="Times New Roman" w:cs="Times New Roman"/>
-                <w:sz w:val="24"/>
-                <w:szCs w:val="24"/>
-              </w:rPr>
-            </w:pPr>
-          </w:p>
-        </w:tc>
-        <w:tc>
-          <w:tcPr>
-            <w:tcW w:w="1538" w:type="dxa"/>
-            <w:hideMark/>
-          </w:tcPr>
-          <w:p>
-            <w:pPr>
-              <w:cnfStyle w:val="000000100000" w:firstRow="0" w:lastRow="0" w:firstColumn="0" w:lastColumn="0" w:oddVBand="0" w:evenVBand="0" w:oddHBand="1" w:evenHBand="0" w:firstRowFirstColumn="0" w:firstRowLastColumn="0" w:lastRowFirstColumn="0" w:lastRowLastColumn="0"/>
-              <w:rPr>
-                <w:rFonts w:eastAsia="Times New Roman" w:cs="Times New Roman"/>
-                <w:sz w:val="24"/>
-                <w:szCs w:val="24"/>
-              </w:rPr>
-            </w:pPr>
-          </w:p>
-        </w:tc>
-        <w:tc>
-          <w:tcPr>
-            <w:tcW w:w="0" w:type="auto"/>
-            <w:hideMark/>
-          </w:tcPr>
-          <w:p>
-            <w:pPr>
-              <w:cnfStyle w:val="000000100000" w:firstRow="0" w:lastRow="0" w:firstColumn="0" w:lastColumn="0" w:oddVBand="0" w:evenVBand="0" w:oddHBand="1" w:evenHBand="0" w:firstRowFirstColumn="0" w:firstRowLastColumn="0" w:lastRowFirstColumn="0" w:lastRowLastColumn="0"/>
-              <w:rPr>
-                <w:rFonts w:eastAsia="Times New Roman" w:cs="Times New Roman"/>
-                <w:sz w:val="24"/>
-                <w:szCs w:val="24"/>
-              </w:rPr>
-            </w:pPr>
-          </w:p>
-        </w:tc>
-        <w:tc>
-          <w:tcPr>
-            <w:tcW w:w="0" w:type="auto"/>
-            <w:hideMark/>
-          </w:tcPr>
-          <w:p>
-            <w:pPr>
-              <w:cnfStyle w:val="000000100000" w:firstRow="0" w:lastRow="0" w:firstColumn="0" w:lastColumn="0" w:oddVBand="0" w:evenVBand="0" w:oddHBand="1" w:evenHBand="0" w:firstRowFirstColumn="0" w:firstRowLastColumn="0" w:lastRowFirstColumn="0" w:lastRowLastColumn="0"/>
-              <w:rPr>
-                <w:rFonts w:eastAsia="Times New Roman" w:cs="Times New Roman"/>
-                <w:sz w:val="24"/>
-                <w:szCs w:val="24"/>
               </w:rPr>
             </w:pPr>
           </w:p>
@@ -11692,7 +11744,7 @@
   <a:extraClrSchemeLst/>
   <a:extLst>
     <a:ext uri="{05A4C25C-085E-4340-85A3-A5531E510DB2}">
-      <thm15:themeFamily xmlns="" xmlns:thm15="http://schemas.microsoft.com/office/thememl/2012/main" name="Office Theme" id="{62F939B6-93AF-4DB8-9C6B-D6C7DFDC589F}" vid="{4A3C46E8-61CC-4603-A589-7422A47A8E4A}"/>
+      <thm15:themeFamily xmlns:thm15="http://schemas.microsoft.com/office/thememl/2012/main" xmlns="" name="Office Theme" id="{62F939B6-93AF-4DB8-9C6B-D6C7DFDC589F}" vid="{4A3C46E8-61CC-4603-A589-7422A47A8E4A}"/>
     </a:ext>
   </a:extLst>
 </a:theme>
@@ -11722,7 +11774,7 @@
 </file>
 
 <file path=customXml/itemProps2.xml><?xml version="1.0" encoding="utf-8"?>
-<ds:datastoreItem xmlns:ds="http://schemas.openxmlformats.org/officeDocument/2006/customXml" ds:itemID="{CF701028-0787-4E4A-A7D5-3215BC5CCEA4}">
+<ds:datastoreItem xmlns:ds="http://schemas.openxmlformats.org/officeDocument/2006/customXml" ds:itemID="{0D668A6E-E1C4-499B-96D7-BDF3721C486D}">
   <ds:schemaRefs>
     <ds:schemaRef ds:uri="http://schemas.openxmlformats.org/officeDocument/2006/bibliography"/>
   </ds:schemaRefs>

</xml_diff>

<commit_message>
Test spec final assigned all WebUI Test Ref
</commit_message>
<xml_diff>
--- a/docs/Test specification/Test Specification Final.docx
+++ b/docs/Test specification/Test Specification Final.docx
@@ -17,204 +17,534 @@
           <w:r>
             <w:rPr>
               <w:noProof/>
-              <w:lang w:eastAsia="en-GB"/>
+              <w:lang w:eastAsia="zh-TW"/>
             </w:rPr>
-            <w:pict>
-              <v:shapetype id="_x0000_t202" coordsize="21600,21600" o:spt="202" path="m,l,21600r21600,l21600,xe">
-                <v:stroke joinstyle="miter"/>
-                <v:path gradientshapeok="t" o:connecttype="rect"/>
-              </v:shapetype>
-              <v:shape id="Text Box 131" o:spid="_x0000_s1026" type="#_x0000_t202" style="position:absolute;margin-left:3.75pt;margin-top:113.15pt;width:468.8pt;height:137.65pt;z-index:251660288;visibility:visible;mso-wrap-distance-left:14.4pt;mso-wrap-distance-right:14.4pt;mso-position-horizontal-relative:margin;mso-position-vertical-relative:page;mso-width-relative:margin" o:gfxdata="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" filled="f" stroked="f" strokeweight=".5pt">
-                <v:textbox style="mso-next-textbox:#Text Box 131" inset="0,0,0,0">
-                  <w:txbxContent>
-                    <w:p>
-                      <w:pPr>
-                        <w:pStyle w:val="NoSpacing"/>
-                        <w:spacing w:before="40" w:after="560" w:line="216" w:lineRule="auto"/>
-                        <w:rPr>
-                          <w:color w:val="5B9BD5" w:themeColor="accent1"/>
-                          <w:sz w:val="72"/>
-                          <w:szCs w:val="72"/>
-                        </w:rPr>
-                      </w:pPr>
-                      <w:sdt>
-                        <w:sdtPr>
-                          <w:rPr>
-                            <w:color w:val="5B9BD5" w:themeColor="accent1"/>
-                            <w:sz w:val="72"/>
-                            <w:szCs w:val="72"/>
-                          </w:rPr>
-                          <w:alias w:val="Title"/>
-                          <w:tag w:val=""/>
-                          <w:id w:val="151731938"/>
-                          <w:dataBinding w:prefixMappings="xmlns:ns0='http://purl.org/dc/elements/1.1/' xmlns:ns1='http://schemas.openxmlformats.org/package/2006/metadata/core-properties' " w:xpath="/ns1:coreProperties[1]/ns0:title[1]" w:storeItemID="{6C3C8BC8-F283-45AE-878A-BAB7291924A1}"/>
-                          <w:text/>
-                        </w:sdtPr>
-                        <w:sdtEndPr/>
-                        <w:sdtContent>
-                          <w:r>
+            <mc:AlternateContent>
+              <mc:Choice Requires="wps">
+                <w:drawing>
+                  <wp:anchor distT="0" distB="0" distL="182880" distR="182880" simplePos="0" relativeHeight="251660288" behindDoc="0" locked="0" layoutInCell="1" allowOverlap="1">
+                    <wp:simplePos x="0" y="0"/>
+                    <wp:positionH relativeFrom="margin">
+                      <wp:posOffset>47625</wp:posOffset>
+                    </wp:positionH>
+                    <wp:positionV relativeFrom="page">
+                      <wp:posOffset>1437005</wp:posOffset>
+                    </wp:positionV>
+                    <wp:extent cx="5953760" cy="1748155"/>
+                    <wp:effectExtent l="0" t="0" r="0" b="0"/>
+                    <wp:wrapSquare wrapText="bothSides"/>
+                    <wp:docPr id="1" name="Text Box 131"/>
+                    <wp:cNvGraphicFramePr>
+                      <a:graphicFrameLocks xmlns:a="http://schemas.openxmlformats.org/drawingml/2006/main"/>
+                    </wp:cNvGraphicFramePr>
+                    <a:graphic xmlns:a="http://schemas.openxmlformats.org/drawingml/2006/main">
+                      <a:graphicData uri="http://schemas.microsoft.com/office/word/2010/wordprocessingShape">
+                        <wps:wsp>
+                          <wps:cNvSpPr txBox="1">
+                            <a:spLocks noChangeArrowheads="1"/>
+                          </wps:cNvSpPr>
+                          <wps:spPr bwMode="auto">
+                            <a:xfrm>
+                              <a:off x="0" y="0"/>
+                              <a:ext cx="5953760" cy="1748155"/>
+                            </a:xfrm>
+                            <a:prstGeom prst="rect">
+                              <a:avLst/>
+                            </a:prstGeom>
+                            <a:noFill/>
+                            <a:ln>
+                              <a:noFill/>
+                            </a:ln>
+                            <a:extLst>
+                              <a:ext uri="{909E8E84-426E-40DD-AFC4-6F175D3DCCD1}">
+                                <a14:hiddenFill xmlns:a14="http://schemas.microsoft.com/office/drawing/2010/main">
+                                  <a:solidFill>
+                                    <a:srgbClr val="FFFFFF"/>
+                                  </a:solidFill>
+                                </a14:hiddenFill>
+                              </a:ext>
+                              <a:ext uri="{91240B29-F687-4F45-9708-019B960494DF}">
+                                <a14:hiddenLine xmlns:a14="http://schemas.microsoft.com/office/drawing/2010/main" w="6350">
+                                  <a:solidFill>
+                                    <a:srgbClr val="000000"/>
+                                  </a:solidFill>
+                                  <a:miter lim="800000"/>
+                                  <a:headEnd/>
+                                  <a:tailEnd/>
+                                </a14:hiddenLine>
+                              </a:ext>
+                            </a:extLst>
+                          </wps:spPr>
+                          <wps:txbx>
+                            <w:txbxContent>
+                              <w:p>
+                                <w:pPr>
+                                  <w:pStyle w:val="NoSpacing"/>
+                                  <w:spacing w:before="40" w:after="560" w:line="216" w:lineRule="auto"/>
+                                  <w:rPr>
+                                    <w:color w:val="5B9BD5" w:themeColor="accent1"/>
+                                    <w:sz w:val="72"/>
+                                    <w:szCs w:val="72"/>
+                                  </w:rPr>
+                                </w:pPr>
+                                <w:sdt>
+                                  <w:sdtPr>
+                                    <w:rPr>
+                                      <w:color w:val="5B9BD5" w:themeColor="accent1"/>
+                                      <w:sz w:val="72"/>
+                                      <w:szCs w:val="72"/>
+                                    </w:rPr>
+                                    <w:alias w:val="Title"/>
+                                    <w:tag w:val=""/>
+                                    <w:id w:val="151731938"/>
+                                    <w:dataBinding w:prefixMappings="xmlns:ns0='http://purl.org/dc/elements/1.1/' xmlns:ns1='http://schemas.openxmlformats.org/package/2006/metadata/core-properties' " w:xpath="/ns1:coreProperties[1]/ns0:title[1]" w:storeItemID="{6C3C8BC8-F283-45AE-878A-BAB7291924A1}"/>
+                                    <w:text/>
+                                  </w:sdtPr>
+                                  <w:sdtEndPr/>
+                                  <w:sdtContent>
+                                    <w:r>
+                                      <w:rPr>
+                                        <w:color w:val="5B9BD5" w:themeColor="accent1"/>
+                                        <w:sz w:val="72"/>
+                                        <w:szCs w:val="72"/>
+                                      </w:rPr>
+                                      <w:t>Testing Specification</w:t>
+                                    </w:r>
+                                  </w:sdtContent>
+                                </w:sdt>
+                              </w:p>
+                              <w:sdt>
+                                <w:sdtPr>
+                                  <w:rPr>
+                                    <w:caps/>
+                                    <w:color w:val="1F3864" w:themeColor="accent5" w:themeShade="80"/>
+                                    <w:sz w:val="28"/>
+                                    <w:szCs w:val="28"/>
+                                  </w:rPr>
+                                  <w:alias w:val="Subtitle"/>
+                                  <w:tag w:val=""/>
+                                  <w:id w:val="-2090151685"/>
+                                  <w:dataBinding w:prefixMappings="xmlns:ns0='http://purl.org/dc/elements/1.1/' xmlns:ns1='http://schemas.openxmlformats.org/package/2006/metadata/core-properties' " w:xpath="/ns1:coreProperties[1]/ns0:subject[1]" w:storeItemID="{6C3C8BC8-F283-45AE-878A-BAB7291924A1}"/>
+                                  <w:text/>
+                                </w:sdtPr>
+                                <w:sdtEndPr/>
+                                <w:sdtContent>
+                                  <w:p>
+                                    <w:pPr>
+                                      <w:pStyle w:val="NoSpacing"/>
+                                      <w:spacing w:before="40" w:after="40"/>
+                                      <w:rPr>
+                                        <w:caps/>
+                                        <w:color w:val="1F3864" w:themeColor="accent5" w:themeShade="80"/>
+                                        <w:sz w:val="28"/>
+                                        <w:szCs w:val="28"/>
+                                      </w:rPr>
+                                    </w:pPr>
+                                    <w:r>
+                                      <w:rPr>
+                                        <w:caps/>
+                                        <w:color w:val="1F3864" w:themeColor="accent5" w:themeShade="80"/>
+                                        <w:sz w:val="28"/>
+                                        <w:szCs w:val="28"/>
+                                      </w:rPr>
+                                      <w:t>Group project</w:t>
+                                    </w:r>
+                                  </w:p>
+                                </w:sdtContent>
+                              </w:sdt>
+                              <w:sdt>
+                                <w:sdtPr>
+                                  <w:rPr>
+                                    <w:caps/>
+                                    <w:color w:val="4472C4" w:themeColor="accent5"/>
+                                    <w:sz w:val="24"/>
+                                    <w:szCs w:val="24"/>
+                                  </w:rPr>
+                                  <w:alias w:val="Author"/>
+                                  <w:tag w:val=""/>
+                                  <w:id w:val="-1536112409"/>
+                                  <w:dataBinding w:prefixMappings="xmlns:ns0='http://purl.org/dc/elements/1.1/' xmlns:ns1='http://schemas.openxmlformats.org/package/2006/metadata/core-properties' " w:xpath="/ns1:coreProperties[1]/ns0:creator[1]" w:storeItemID="{6C3C8BC8-F283-45AE-878A-BAB7291924A1}"/>
+                                  <w:text/>
+                                </w:sdtPr>
+                                <w:sdtEndPr/>
+                                <w:sdtContent>
+                                  <w:p>
+                                    <w:pPr>
+                                      <w:pStyle w:val="NoSpacing"/>
+                                      <w:spacing w:before="80" w:after="40"/>
+                                      <w:rPr>
+                                        <w:caps/>
+                                        <w:color w:val="4472C4" w:themeColor="accent5"/>
+                                        <w:sz w:val="24"/>
+                                        <w:szCs w:val="24"/>
+                                      </w:rPr>
+                                    </w:pPr>
+                                    <w:r>
+                                      <w:rPr>
+                                        <w:caps/>
+                                        <w:color w:val="4472C4" w:themeColor="accent5"/>
+                                        <w:sz w:val="24"/>
+                                        <w:szCs w:val="24"/>
+                                        <w:lang w:val="en-GB"/>
+                                      </w:rPr>
+                                      <w:t>lissa smith, Scott lockett, Tim au, karl franks, calvin chan</w:t>
+                                    </w:r>
+                                    <w:r>
+                                      <w:rPr>
+                                        <w:caps/>
+                                        <w:color w:val="4472C4" w:themeColor="accent5"/>
+                                        <w:sz w:val="24"/>
+                                        <w:szCs w:val="24"/>
+                                        <w:lang w:val="en-GB"/>
+                                      </w:rPr>
+                                      <w:t>, Rhys howard</w:t>
+                                    </w:r>
+                                  </w:p>
+                                </w:sdtContent>
+                              </w:sdt>
+                            </w:txbxContent>
+                          </wps:txbx>
+                          <wps:bodyPr rot="0" vert="horz" wrap="square" lIns="0" tIns="0" rIns="0" bIns="0" anchor="t" anchorCtr="0" upright="1">
+                            <a:noAutofit/>
+                          </wps:bodyPr>
+                        </wps:wsp>
+                      </a:graphicData>
+                    </a:graphic>
+                    <wp14:sizeRelH relativeFrom="margin">
+                      <wp14:pctWidth>0</wp14:pctWidth>
+                    </wp14:sizeRelH>
+                    <wp14:sizeRelV relativeFrom="page">
+                      <wp14:pctHeight>0</wp14:pctHeight>
+                    </wp14:sizeRelV>
+                  </wp:anchor>
+                </w:drawing>
+              </mc:Choice>
+              <mc:Fallback>
+                <w:pict>
+                  <v:shapetype id="_x0000_t202" coordsize="21600,21600" o:spt="202" path="m,l,21600r21600,l21600,xe">
+                    <v:stroke joinstyle="miter"/>
+                    <v:path gradientshapeok="t" o:connecttype="rect"/>
+                  </v:shapetype>
+                  <v:shape id="Text Box 131" o:spid="_x0000_s1026" type="#_x0000_t202" style="position:absolute;margin-left:3.75pt;margin-top:113.15pt;width:468.8pt;height:137.65pt;z-index:251660288;visibility:visible;mso-wrap-style:square;mso-width-percent:0;mso-height-percent:0;mso-wrap-distance-left:14.4pt;mso-wrap-distance-top:0;mso-wrap-distance-right:14.4pt;mso-wrap-distance-bottom:0;mso-position-horizontal:absolute;mso-position-horizontal-relative:margin;mso-position-vertical:absolute;mso-position-vertical-relative:page;mso-width-percent:0;mso-height-percent:0;mso-width-relative:margin;mso-height-relative:page;v-text-anchor:top" o:gfxdata="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" filled="f" stroked="f" strokeweight=".5pt">
+                    <v:textbox inset="0,0,0,0">
+                      <w:txbxContent>
+                        <w:p>
+                          <w:pPr>
+                            <w:pStyle w:val="NoSpacing"/>
+                            <w:spacing w:before="40" w:after="560" w:line="216" w:lineRule="auto"/>
                             <w:rPr>
                               <w:color w:val="5B9BD5" w:themeColor="accent1"/>
                               <w:sz w:val="72"/>
                               <w:szCs w:val="72"/>
                             </w:rPr>
-                            <w:t>Testing Specification</w:t>
-                          </w:r>
-                        </w:sdtContent>
-                      </w:sdt>
-                    </w:p>
-                    <w:sdt>
-                      <w:sdtPr>
-                        <w:rPr>
-                          <w:caps/>
-                          <w:color w:val="1F3864" w:themeColor="accent5" w:themeShade="80"/>
-                          <w:sz w:val="28"/>
-                          <w:szCs w:val="28"/>
-                        </w:rPr>
-                        <w:alias w:val="Subtitle"/>
-                        <w:tag w:val=""/>
-                        <w:id w:val="-2090151685"/>
-                        <w:dataBinding w:prefixMappings="xmlns:ns0='http://purl.org/dc/elements/1.1/' xmlns:ns1='http://schemas.openxmlformats.org/package/2006/metadata/core-properties' " w:xpath="/ns1:coreProperties[1]/ns0:subject[1]" w:storeItemID="{6C3C8BC8-F283-45AE-878A-BAB7291924A1}"/>
-                        <w:text/>
-                      </w:sdtPr>
-                      <w:sdtEndPr/>
-                      <w:sdtContent>
-                        <w:p>
-                          <w:pPr>
-                            <w:pStyle w:val="NoSpacing"/>
-                            <w:spacing w:before="40" w:after="40"/>
+                          </w:pPr>
+                          <w:sdt>
+                            <w:sdtPr>
+                              <w:rPr>
+                                <w:color w:val="5B9BD5" w:themeColor="accent1"/>
+                                <w:sz w:val="72"/>
+                                <w:szCs w:val="72"/>
+                              </w:rPr>
+                              <w:alias w:val="Title"/>
+                              <w:tag w:val=""/>
+                              <w:id w:val="151731938"/>
+                              <w:dataBinding w:prefixMappings="xmlns:ns0='http://purl.org/dc/elements/1.1/' xmlns:ns1='http://schemas.openxmlformats.org/package/2006/metadata/core-properties' " w:xpath="/ns1:coreProperties[1]/ns0:title[1]" w:storeItemID="{6C3C8BC8-F283-45AE-878A-BAB7291924A1}"/>
+                              <w:text/>
+                            </w:sdtPr>
+                            <w:sdtEndPr/>
+                            <w:sdtContent>
+                              <w:r>
+                                <w:rPr>
+                                  <w:color w:val="5B9BD5" w:themeColor="accent1"/>
+                                  <w:sz w:val="72"/>
+                                  <w:szCs w:val="72"/>
+                                </w:rPr>
+                                <w:t>Testing Specification</w:t>
+                              </w:r>
+                            </w:sdtContent>
+                          </w:sdt>
+                        </w:p>
+                        <w:sdt>
+                          <w:sdtPr>
                             <w:rPr>
                               <w:caps/>
                               <w:color w:val="1F3864" w:themeColor="accent5" w:themeShade="80"/>
                               <w:sz w:val="28"/>
                               <w:szCs w:val="28"/>
                             </w:rPr>
-                          </w:pPr>
-                          <w:r>
-                            <w:rPr>
-                              <w:caps/>
-                              <w:color w:val="1F3864" w:themeColor="accent5" w:themeShade="80"/>
-                              <w:sz w:val="28"/>
-                              <w:szCs w:val="28"/>
-                            </w:rPr>
-                            <w:t>Group project</w:t>
-                          </w:r>
-                        </w:p>
-                      </w:sdtContent>
-                    </w:sdt>
-                    <w:sdt>
-                      <w:sdtPr>
-                        <w:rPr>
-                          <w:caps/>
-                          <w:color w:val="4472C4" w:themeColor="accent5"/>
-                          <w:sz w:val="24"/>
-                          <w:szCs w:val="24"/>
-                        </w:rPr>
-                        <w:alias w:val="Author"/>
-                        <w:tag w:val=""/>
-                        <w:id w:val="-1536112409"/>
-                        <w:dataBinding w:prefixMappings="xmlns:ns0='http://purl.org/dc/elements/1.1/' xmlns:ns1='http://schemas.openxmlformats.org/package/2006/metadata/core-properties' " w:xpath="/ns1:coreProperties[1]/ns0:creator[1]" w:storeItemID="{6C3C8BC8-F283-45AE-878A-BAB7291924A1}"/>
-                        <w:text/>
-                      </w:sdtPr>
-                      <w:sdtEndPr/>
-                      <w:sdtContent>
-                        <w:p>
-                          <w:pPr>
-                            <w:pStyle w:val="NoSpacing"/>
-                            <w:spacing w:before="80" w:after="40"/>
+                            <w:alias w:val="Subtitle"/>
+                            <w:tag w:val=""/>
+                            <w:id w:val="-2090151685"/>
+                            <w:dataBinding w:prefixMappings="xmlns:ns0='http://purl.org/dc/elements/1.1/' xmlns:ns1='http://schemas.openxmlformats.org/package/2006/metadata/core-properties' " w:xpath="/ns1:coreProperties[1]/ns0:subject[1]" w:storeItemID="{6C3C8BC8-F283-45AE-878A-BAB7291924A1}"/>
+                            <w:text/>
+                          </w:sdtPr>
+                          <w:sdtEndPr/>
+                          <w:sdtContent>
+                            <w:p>
+                              <w:pPr>
+                                <w:pStyle w:val="NoSpacing"/>
+                                <w:spacing w:before="40" w:after="40"/>
+                                <w:rPr>
+                                  <w:caps/>
+                                  <w:color w:val="1F3864" w:themeColor="accent5" w:themeShade="80"/>
+                                  <w:sz w:val="28"/>
+                                  <w:szCs w:val="28"/>
+                                </w:rPr>
+                              </w:pPr>
+                              <w:r>
+                                <w:rPr>
+                                  <w:caps/>
+                                  <w:color w:val="1F3864" w:themeColor="accent5" w:themeShade="80"/>
+                                  <w:sz w:val="28"/>
+                                  <w:szCs w:val="28"/>
+                                </w:rPr>
+                                <w:t>Group project</w:t>
+                              </w:r>
+                            </w:p>
+                          </w:sdtContent>
+                        </w:sdt>
+                        <w:sdt>
+                          <w:sdtPr>
                             <w:rPr>
                               <w:caps/>
                               <w:color w:val="4472C4" w:themeColor="accent5"/>
                               <w:sz w:val="24"/>
                               <w:szCs w:val="24"/>
                             </w:rPr>
-                          </w:pPr>
-                          <w:r>
-                            <w:rPr>
-                              <w:caps/>
-                              <w:color w:val="4472C4" w:themeColor="accent5"/>
-                              <w:sz w:val="24"/>
-                              <w:szCs w:val="24"/>
-                              <w:lang w:val="en-GB"/>
-                            </w:rPr>
-                            <w:t>lissa smith, Scott lockett, Tim au, karl franks, calvin chan</w:t>
-                          </w:r>
-                          <w:r>
-                            <w:rPr>
-                              <w:caps/>
-                              <w:color w:val="4472C4" w:themeColor="accent5"/>
-                              <w:sz w:val="24"/>
-                              <w:szCs w:val="24"/>
-                              <w:lang w:val="en-GB"/>
-                            </w:rPr>
-                            <w:t>, Rhys howard</w:t>
-                          </w:r>
-                        </w:p>
-                      </w:sdtContent>
-                    </w:sdt>
-                  </w:txbxContent>
-                </v:textbox>
-                <w10:wrap type="square" anchorx="margin" anchory="page"/>
-              </v:shape>
-            </w:pict>
+                            <w:alias w:val="Author"/>
+                            <w:tag w:val=""/>
+                            <w:id w:val="-1536112409"/>
+                            <w:dataBinding w:prefixMappings="xmlns:ns0='http://purl.org/dc/elements/1.1/' xmlns:ns1='http://schemas.openxmlformats.org/package/2006/metadata/core-properties' " w:xpath="/ns1:coreProperties[1]/ns0:creator[1]" w:storeItemID="{6C3C8BC8-F283-45AE-878A-BAB7291924A1}"/>
+                            <w:text/>
+                          </w:sdtPr>
+                          <w:sdtEndPr/>
+                          <w:sdtContent>
+                            <w:p>
+                              <w:pPr>
+                                <w:pStyle w:val="NoSpacing"/>
+                                <w:spacing w:before="80" w:after="40"/>
+                                <w:rPr>
+                                  <w:caps/>
+                                  <w:color w:val="4472C4" w:themeColor="accent5"/>
+                                  <w:sz w:val="24"/>
+                                  <w:szCs w:val="24"/>
+                                </w:rPr>
+                              </w:pPr>
+                              <w:r>
+                                <w:rPr>
+                                  <w:caps/>
+                                  <w:color w:val="4472C4" w:themeColor="accent5"/>
+                                  <w:sz w:val="24"/>
+                                  <w:szCs w:val="24"/>
+                                  <w:lang w:val="en-GB"/>
+                                </w:rPr>
+                                <w:t>lissa smith, Scott lockett, Tim au, karl franks, calvin chan</w:t>
+                              </w:r>
+                              <w:r>
+                                <w:rPr>
+                                  <w:caps/>
+                                  <w:color w:val="4472C4" w:themeColor="accent5"/>
+                                  <w:sz w:val="24"/>
+                                  <w:szCs w:val="24"/>
+                                  <w:lang w:val="en-GB"/>
+                                </w:rPr>
+                                <w:t>, Rhys howard</w:t>
+                              </w:r>
+                            </w:p>
+                          </w:sdtContent>
+                        </w:sdt>
+                      </w:txbxContent>
+                    </v:textbox>
+                    <w10:wrap type="square" anchorx="margin" anchory="page"/>
+                  </v:shape>
+                </w:pict>
+              </mc:Fallback>
+            </mc:AlternateContent>
           </w:r>
           <w:r>
             <w:rPr>
               <w:noProof/>
-              <w:lang w:eastAsia="en-GB"/>
+              <w:lang w:eastAsia="zh-TW"/>
             </w:rPr>
-            <w:pict>
-              <v:rect id="Rectangle 132" o:spid="_x0000_s1027" style="position:absolute;margin-left:-6.4pt;margin-top:0;width:46.8pt;height:77.75pt;z-index:251659264;visibility:visible;mso-width-percent:76;mso-height-percent:98;mso-top-percent:23;mso-position-horizontal:right;mso-position-horizontal-relative:margin;mso-position-vertical-relative:page;mso-width-percent:76;mso-height-percent:98;mso-top-percent:23;v-text-anchor:bottom" o:gfxdata="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" fillcolor="#5b9bd5 [3204]" stroked="f" strokeweight="1pt">
-                <v:path arrowok="t"/>
-                <o:lock v:ext="edit" aspectratio="t"/>
-                <v:textbox style="mso-next-textbox:#Rectangle 132" inset="3.6pt,,3.6pt">
-                  <w:txbxContent>
-                    <w:sdt>
-                      <w:sdtPr>
-                        <w:rPr>
-                          <w:color w:val="FFFFFF" w:themeColor="background1"/>
-                          <w:sz w:val="24"/>
-                          <w:szCs w:val="24"/>
-                        </w:rPr>
-                        <w:alias w:val="Year"/>
-                        <w:tag w:val=""/>
-                        <w:id w:val="-785116381"/>
-                        <w:dataBinding w:prefixMappings="xmlns:ns0='http://schemas.microsoft.com/office/2006/coverPageProps' " w:xpath="/ns0:CoverPageProperties[1]/ns0:PublishDate[1]" w:storeItemID="{55AF091B-3C7A-41E3-B477-F2FDAA23CFDA}"/>
-                        <w:date w:fullDate="2014-01-01T00:00:00Z">
-                          <w:dateFormat w:val="yyyy"/>
-                          <w:lid w:val="en-US"/>
-                          <w:storeMappedDataAs w:val="dateTime"/>
-                          <w:calendar w:val="gregorian"/>
-                        </w:date>
-                      </w:sdtPr>
-                      <w:sdtEndPr/>
-                      <w:sdtContent>
-                        <w:p>
-                          <w:pPr>
-                            <w:pStyle w:val="NoSpacing"/>
-                            <w:jc w:val="right"/>
+            <mc:AlternateContent>
+              <mc:Choice Requires="wps">
+                <w:drawing>
+                  <wp:anchor distT="0" distB="0" distL="114300" distR="114300" simplePos="0" relativeHeight="251659264" behindDoc="0" locked="0" layoutInCell="1" allowOverlap="1">
+                    <wp:simplePos x="0" y="0"/>
+                    <wp:positionH relativeFrom="margin">
+                      <wp:align>right</wp:align>
+                    </wp:positionH>
+                    <mc:AlternateContent>
+                      <mc:Choice Requires="wp14">
+                        <wp:positionV relativeFrom="page">
+                          <wp14:pctPosVOffset>2300</wp14:pctPosVOffset>
+                        </wp:positionV>
+                      </mc:Choice>
+                      <mc:Fallback>
+                        <wp:positionV relativeFrom="page">
+                          <wp:posOffset>245745</wp:posOffset>
+                        </wp:positionV>
+                      </mc:Fallback>
+                    </mc:AlternateContent>
+                    <wp:extent cx="568960" cy="1044575"/>
+                    <wp:effectExtent l="0" t="0" r="0" b="0"/>
+                    <wp:wrapNone/>
+                    <wp:docPr id="132" name="Rectangle 132"/>
+                    <wp:cNvGraphicFramePr>
+                      <a:graphicFrameLocks xmlns:a="http://schemas.openxmlformats.org/drawingml/2006/main" noChangeAspect="1"/>
+                    </wp:cNvGraphicFramePr>
+                    <a:graphic xmlns:a="http://schemas.openxmlformats.org/drawingml/2006/main">
+                      <a:graphicData uri="http://schemas.microsoft.com/office/word/2010/wordprocessingShape">
+                        <wps:wsp>
+                          <wps:cNvSpPr>
+                            <a:spLocks noChangeAspect="1"/>
+                          </wps:cNvSpPr>
+                          <wps:spPr>
+                            <a:xfrm>
+                              <a:off x="0" y="0"/>
+                              <a:ext cx="568960" cy="1044575"/>
+                            </a:xfrm>
+                            <a:prstGeom prst="rect">
+                              <a:avLst/>
+                            </a:prstGeom>
+                            <a:ln>
+                              <a:noFill/>
+                            </a:ln>
+                          </wps:spPr>
+                          <wps:style>
+                            <a:lnRef idx="2">
+                              <a:schemeClr val="accent1">
+                                <a:shade val="50000"/>
+                              </a:schemeClr>
+                            </a:lnRef>
+                            <a:fillRef idx="1">
+                              <a:schemeClr val="accent1"/>
+                            </a:fillRef>
+                            <a:effectRef idx="0">
+                              <a:schemeClr val="accent1"/>
+                            </a:effectRef>
+                            <a:fontRef idx="minor">
+                              <a:schemeClr val="lt1"/>
+                            </a:fontRef>
+                          </wps:style>
+                          <wps:txbx>
+                            <w:txbxContent>
+                              <w:sdt>
+                                <w:sdtPr>
+                                  <w:rPr>
+                                    <w:color w:val="FFFFFF" w:themeColor="background1"/>
+                                    <w:sz w:val="24"/>
+                                    <w:szCs w:val="24"/>
+                                  </w:rPr>
+                                  <w:alias w:val="Year"/>
+                                  <w:tag w:val=""/>
+                                  <w:id w:val="-785116381"/>
+                                  <w:dataBinding w:prefixMappings="xmlns:ns0='http://schemas.microsoft.com/office/2006/coverPageProps' " w:xpath="/ns0:CoverPageProperties[1]/ns0:PublishDate[1]" w:storeItemID="{55AF091B-3C7A-41E3-B477-F2FDAA23CFDA}"/>
+                                  <w:date w:fullDate="2014-01-01T00:00:00Z">
+                                    <w:dateFormat w:val="yyyy"/>
+                                    <w:lid w:val="en-US"/>
+                                    <w:storeMappedDataAs w:val="dateTime"/>
+                                    <w:calendar w:val="gregorian"/>
+                                  </w:date>
+                                </w:sdtPr>
+                                <w:sdtEndPr/>
+                                <w:sdtContent>
+                                  <w:p>
+                                    <w:pPr>
+                                      <w:pStyle w:val="NoSpacing"/>
+                                      <w:jc w:val="right"/>
+                                      <w:rPr>
+                                        <w:color w:val="FFFFFF" w:themeColor="background1"/>
+                                        <w:sz w:val="24"/>
+                                        <w:szCs w:val="24"/>
+                                      </w:rPr>
+                                    </w:pPr>
+                                    <w:r>
+                                      <w:rPr>
+                                        <w:color w:val="FFFFFF" w:themeColor="background1"/>
+                                        <w:sz w:val="24"/>
+                                        <w:szCs w:val="24"/>
+                                      </w:rPr>
+                                      <w:t>2014</w:t>
+                                    </w:r>
+                                  </w:p>
+                                </w:sdtContent>
+                              </w:sdt>
+                            </w:txbxContent>
+                          </wps:txbx>
+                          <wps:bodyPr rot="0" spcFirstLastPara="0" vertOverflow="overflow" horzOverflow="overflow" vert="horz" wrap="square" lIns="45720" tIns="45720" rIns="45720" bIns="45720" numCol="1" spcCol="0" rtlCol="0" fromWordArt="0" anchor="b" anchorCtr="0" forceAA="0" compatLnSpc="1">
+                            <a:prstTxWarp prst="textNoShape">
+                              <a:avLst/>
+                            </a:prstTxWarp>
+                            <a:noAutofit/>
+                          </wps:bodyPr>
+                        </wps:wsp>
+                      </a:graphicData>
+                    </a:graphic>
+                    <wp14:sizeRelH relativeFrom="page">
+                      <wp14:pctWidth>7600</wp14:pctWidth>
+                    </wp14:sizeRelH>
+                    <wp14:sizeRelV relativeFrom="page">
+                      <wp14:pctHeight>9800</wp14:pctHeight>
+                    </wp14:sizeRelV>
+                  </wp:anchor>
+                </w:drawing>
+              </mc:Choice>
+              <mc:Fallback>
+                <w:pict>
+                  <v:rect id="Rectangle 132" o:spid="_x0000_s1027" style="position:absolute;margin-left:-6.4pt;margin-top:0;width:44.8pt;height:82.25pt;z-index:251659264;visibility:visible;mso-wrap-style:square;mso-width-percent:76;mso-height-percent:98;mso-top-percent:23;mso-wrap-distance-left:9pt;mso-wrap-distance-top:0;mso-wrap-distance-right:9pt;mso-wrap-distance-bottom:0;mso-position-horizontal:right;mso-position-horizontal-relative:margin;mso-position-vertical-relative:page;mso-width-percent:76;mso-height-percent:98;mso-top-percent:23;mso-width-relative:page;mso-height-relative:page;v-text-anchor:bottom" o:gfxdata="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" fillcolor="#5b9bd5 [3204]" stroked="f" strokeweight="1pt">
+                    <v:path arrowok="t"/>
+                    <o:lock v:ext="edit" aspectratio="t"/>
+                    <v:textbox inset="3.6pt,,3.6pt">
+                      <w:txbxContent>
+                        <w:sdt>
+                          <w:sdtPr>
                             <w:rPr>
                               <w:color w:val="FFFFFF" w:themeColor="background1"/>
                               <w:sz w:val="24"/>
                               <w:szCs w:val="24"/>
                             </w:rPr>
-                          </w:pPr>
-                          <w:r>
-                            <w:rPr>
-                              <w:color w:val="FFFFFF" w:themeColor="background1"/>
-                              <w:sz w:val="24"/>
-                              <w:szCs w:val="24"/>
-                            </w:rPr>
-                            <w:t>2014</w:t>
-                          </w:r>
-                        </w:p>
-                      </w:sdtContent>
-                    </w:sdt>
-                  </w:txbxContent>
-                </v:textbox>
-                <w10:wrap anchorx="margin" anchory="page"/>
-              </v:rect>
-            </w:pict>
+                            <w:alias w:val="Year"/>
+                            <w:tag w:val=""/>
+                            <w:id w:val="-785116381"/>
+                            <w:dataBinding w:prefixMappings="xmlns:ns0='http://schemas.microsoft.com/office/2006/coverPageProps' " w:xpath="/ns0:CoverPageProperties[1]/ns0:PublishDate[1]" w:storeItemID="{55AF091B-3C7A-41E3-B477-F2FDAA23CFDA}"/>
+                            <w:date w:fullDate="2014-01-01T00:00:00Z">
+                              <w:dateFormat w:val="yyyy"/>
+                              <w:lid w:val="en-US"/>
+                              <w:storeMappedDataAs w:val="dateTime"/>
+                              <w:calendar w:val="gregorian"/>
+                            </w:date>
+                          </w:sdtPr>
+                          <w:sdtEndPr/>
+                          <w:sdtContent>
+                            <w:p>
+                              <w:pPr>
+                                <w:pStyle w:val="NoSpacing"/>
+                                <w:jc w:val="right"/>
+                                <w:rPr>
+                                  <w:color w:val="FFFFFF" w:themeColor="background1"/>
+                                  <w:sz w:val="24"/>
+                                  <w:szCs w:val="24"/>
+                                </w:rPr>
+                              </w:pPr>
+                              <w:r>
+                                <w:rPr>
+                                  <w:color w:val="FFFFFF" w:themeColor="background1"/>
+                                  <w:sz w:val="24"/>
+                                  <w:szCs w:val="24"/>
+                                </w:rPr>
+                                <w:t>2014</w:t>
+                              </w:r>
+                            </w:p>
+                          </w:sdtContent>
+                        </w:sdt>
+                      </w:txbxContent>
+                    </v:textbox>
+                    <w10:wrap anchorx="margin" anchory="page"/>
+                  </v:rect>
+                </w:pict>
+              </mc:Fallback>
+            </mc:AlternateContent>
           </w:r>
         </w:p>
       </w:sdtContent>
@@ -849,9 +1179,19 @@
           <w:p>
             <w:pPr>
               <w:rPr>
-                <w:b w:val="0"/>
-              </w:rPr>
-            </w:pPr>
+                <w:rFonts w:hint="eastAsia"/>
+                <w:b w:val="0"/>
+                <w:lang w:eastAsia="zh-HK"/>
+              </w:rPr>
+            </w:pPr>
+            <w:r>
+              <w:rPr>
+                <w:rFonts w:hint="eastAsia"/>
+                <w:b w:val="0"/>
+                <w:lang w:eastAsia="zh-HK"/>
+              </w:rPr>
+              <w:t>UI-W-001</w:t>
+            </w:r>
           </w:p>
         </w:tc>
         <w:tc>
@@ -984,6 +1324,14 @@
                 <w:b w:val="0"/>
               </w:rPr>
             </w:pPr>
+            <w:r>
+              <w:rPr>
+                <w:rFonts w:hint="eastAsia"/>
+                <w:b w:val="0"/>
+                <w:lang w:eastAsia="zh-HK"/>
+              </w:rPr>
+              <w:t>UI-W-002</w:t>
+            </w:r>
           </w:p>
         </w:tc>
         <w:tc>
@@ -1117,6 +1465,14 @@
                 <w:b w:val="0"/>
               </w:rPr>
             </w:pPr>
+            <w:r>
+              <w:rPr>
+                <w:rFonts w:hint="eastAsia"/>
+                <w:b w:val="0"/>
+                <w:lang w:eastAsia="zh-HK"/>
+              </w:rPr>
+              <w:t>UI-W-003</w:t>
+            </w:r>
           </w:p>
         </w:tc>
         <w:tc>
@@ -1235,6 +1591,14 @@
                 <w:b w:val="0"/>
               </w:rPr>
             </w:pPr>
+            <w:r>
+              <w:rPr>
+                <w:rFonts w:hint="eastAsia"/>
+                <w:b w:val="0"/>
+                <w:lang w:eastAsia="zh-HK"/>
+              </w:rPr>
+              <w:t>UI-W-004</w:t>
+            </w:r>
           </w:p>
         </w:tc>
         <w:tc>
@@ -1354,6 +1718,14 @@
                 <w:b w:val="0"/>
               </w:rPr>
             </w:pPr>
+            <w:r>
+              <w:rPr>
+                <w:rFonts w:hint="eastAsia"/>
+                <w:b w:val="0"/>
+                <w:lang w:eastAsia="zh-HK"/>
+              </w:rPr>
+              <w:t>UI-W-005</w:t>
+            </w:r>
           </w:p>
         </w:tc>
         <w:tc>
@@ -1471,9 +1843,19 @@
           <w:p>
             <w:pPr>
               <w:rPr>
-                <w:b w:val="0"/>
-              </w:rPr>
-            </w:pPr>
+                <w:rFonts w:hint="eastAsia"/>
+                <w:b w:val="0"/>
+                <w:lang w:eastAsia="zh-HK"/>
+              </w:rPr>
+            </w:pPr>
+            <w:r>
+              <w:rPr>
+                <w:rFonts w:hint="eastAsia"/>
+                <w:b w:val="0"/>
+                <w:lang w:eastAsia="zh-HK"/>
+              </w:rPr>
+              <w:t>UI-W-006</w:t>
+            </w:r>
           </w:p>
         </w:tc>
         <w:tc>
@@ -1593,6 +1975,14 @@
                 <w:b w:val="0"/>
               </w:rPr>
             </w:pPr>
+            <w:r>
+              <w:rPr>
+                <w:rFonts w:hint="eastAsia"/>
+                <w:b w:val="0"/>
+                <w:lang w:eastAsia="zh-HK"/>
+              </w:rPr>
+              <w:t>UI-W-007</w:t>
+            </w:r>
           </w:p>
         </w:tc>
         <w:tc>
@@ -1711,6 +2101,14 @@
                 <w:b w:val="0"/>
               </w:rPr>
             </w:pPr>
+            <w:r>
+              <w:rPr>
+                <w:rFonts w:hint="eastAsia"/>
+                <w:b w:val="0"/>
+                <w:lang w:eastAsia="zh-HK"/>
+              </w:rPr>
+              <w:t>UI-W-008</w:t>
+            </w:r>
           </w:p>
         </w:tc>
         <w:tc>
@@ -1830,6 +2228,15 @@
                 <w:b w:val="0"/>
               </w:rPr>
             </w:pPr>
+            <w:r>
+              <w:rPr>
+                <w:rFonts w:hint="eastAsia"/>
+                <w:b w:val="0"/>
+                <w:lang w:eastAsia="zh-HK"/>
+              </w:rPr>
+              <w:lastRenderedPageBreak/>
+              <w:t>UI-W-009</w:t>
+            </w:r>
           </w:p>
         </w:tc>
         <w:tc>
@@ -1948,6 +2355,14 @@
                 <w:b w:val="0"/>
               </w:rPr>
             </w:pPr>
+            <w:r>
+              <w:rPr>
+                <w:rFonts w:hint="eastAsia"/>
+                <w:b w:val="0"/>
+                <w:lang w:eastAsia="zh-HK"/>
+              </w:rPr>
+              <w:t>UI-W-010</w:t>
+            </w:r>
           </w:p>
         </w:tc>
         <w:tc>
@@ -2067,6 +2482,14 @@
                 <w:b w:val="0"/>
               </w:rPr>
             </w:pPr>
+            <w:r>
+              <w:rPr>
+                <w:rFonts w:hint="eastAsia"/>
+                <w:b w:val="0"/>
+                <w:lang w:eastAsia="zh-HK"/>
+              </w:rPr>
+              <w:t>UI-W-011</w:t>
+            </w:r>
           </w:p>
         </w:tc>
         <w:tc>
@@ -2195,6 +2618,14 @@
                 <w:b w:val="0"/>
               </w:rPr>
             </w:pPr>
+            <w:r>
+              <w:rPr>
+                <w:rFonts w:hint="eastAsia"/>
+                <w:b w:val="0"/>
+                <w:lang w:eastAsia="zh-HK"/>
+              </w:rPr>
+              <w:t>UI-W-012</w:t>
+            </w:r>
           </w:p>
         </w:tc>
         <w:tc>
@@ -2328,6 +2759,14 @@
                 <w:b w:val="0"/>
               </w:rPr>
             </w:pPr>
+            <w:r>
+              <w:rPr>
+                <w:rFonts w:hint="eastAsia"/>
+                <w:b w:val="0"/>
+                <w:lang w:eastAsia="zh-HK"/>
+              </w:rPr>
+              <w:t>UI-W-013</w:t>
+            </w:r>
           </w:p>
         </w:tc>
         <w:tc>
@@ -2460,6 +2899,14 @@
                 <w:b w:val="0"/>
               </w:rPr>
             </w:pPr>
+            <w:r>
+              <w:rPr>
+                <w:rFonts w:hint="eastAsia"/>
+                <w:b w:val="0"/>
+                <w:lang w:eastAsia="zh-HK"/>
+              </w:rPr>
+              <w:t>UI-W-014</w:t>
+            </w:r>
           </w:p>
         </w:tc>
         <w:tc>
@@ -2579,6 +3026,14 @@
                 <w:b w:val="0"/>
               </w:rPr>
             </w:pPr>
+            <w:r>
+              <w:rPr>
+                <w:rFonts w:hint="eastAsia"/>
+                <w:b w:val="0"/>
+                <w:lang w:eastAsia="zh-HK"/>
+              </w:rPr>
+              <w:t>UI-W-015</w:t>
+            </w:r>
           </w:p>
         </w:tc>
         <w:tc>
@@ -3391,7 +3846,15 @@
               <w:rPr>
                 <w:b w:val="0"/>
               </w:rPr>
-              <w:t>UI-A-004</w:t>
+              <w:t>UI-</w:t>
+            </w:r>
+            <w:bookmarkStart w:id="0" w:name="_GoBack"/>
+            <w:bookmarkEnd w:id="0"/>
+            <w:r>
+              <w:rPr>
+                <w:b w:val="0"/>
+              </w:rPr>
+              <w:t>A-004</w:t>
             </w:r>
           </w:p>
         </w:tc>
@@ -3805,7 +4268,15 @@
               <w:cnfStyle w:val="000000100000" w:firstRow="0" w:lastRow="0" w:firstColumn="0" w:lastColumn="0" w:oddVBand="0" w:evenVBand="0" w:oddHBand="1" w:evenHBand="0" w:firstRowFirstColumn="0" w:firstRowLastColumn="0" w:lastRowFirstColumn="0" w:lastRowLastColumn="0"/>
             </w:pPr>
             <w:r>
-              <w:t>The user will be taken to the record page with the edited dataon display.</w:t>
+              <w:t xml:space="preserve">The user will be taken to the record page with the edited </w:t>
+            </w:r>
+            <w:proofErr w:type="spellStart"/>
+            <w:r>
+              <w:t>dataon</w:t>
+            </w:r>
+            <w:proofErr w:type="spellEnd"/>
+            <w:r>
+              <w:t xml:space="preserve"> display.</w:t>
             </w:r>
           </w:p>
         </w:tc>
@@ -5890,14 +6361,29 @@
             <w:pPr>
               <w:ind w:left="60"/>
               <w:rPr>
-                <w:rFonts w:eastAsia="Times New Roman" w:cs="Arial"/>
-                <w:color w:val="000000"/>
-                <w:sz w:val="23"/>
-                <w:szCs w:val="23"/>
-                <w:highlight w:val="lightGray"/>
-                <w:shd w:val="clear" w:color="auto" w:fill="FFFFFF"/>
-              </w:rPr>
-            </w:pPr>
+                <w:rFonts w:cs="Arial" w:hint="eastAsia"/>
+                <w:b w:val="0"/>
+                <w:color w:val="000000"/>
+                <w:sz w:val="23"/>
+                <w:szCs w:val="23"/>
+                <w:highlight w:val="lightGray"/>
+                <w:shd w:val="clear" w:color="auto" w:fill="FFFFFF"/>
+                <w:lang w:eastAsia="zh-HK"/>
+              </w:rPr>
+            </w:pPr>
+            <w:r>
+              <w:rPr>
+                <w:rFonts w:cs="Arial" w:hint="eastAsia"/>
+                <w:b w:val="0"/>
+                <w:color w:val="000000"/>
+                <w:sz w:val="23"/>
+                <w:szCs w:val="23"/>
+                <w:shd w:val="clear" w:color="auto" w:fill="FFFFFF"/>
+                <w:lang w:eastAsia="zh-HK"/>
+              </w:rPr>
+              <w:lastRenderedPageBreak/>
+              <w:t>UI-A-8</w:t>
+            </w:r>
           </w:p>
         </w:tc>
         <w:tc>
@@ -5913,7 +6399,6 @@
                 <w:color w:val="000000"/>
                 <w:sz w:val="23"/>
                 <w:szCs w:val="23"/>
-                <w:highlight w:val="lightGray"/>
                 <w:shd w:val="clear" w:color="auto" w:fill="FFFFFF"/>
                 <w:lang w:eastAsia="zh-HK"/>
               </w:rPr>
@@ -5924,7 +6409,6 @@
                 <w:color w:val="000000"/>
                 <w:sz w:val="23"/>
                 <w:szCs w:val="23"/>
-                <w:highlight w:val="lightGray"/>
                 <w:shd w:val="clear" w:color="auto" w:fill="FFFFFF"/>
                 <w:lang w:eastAsia="zh-HK"/>
               </w:rPr>
@@ -5943,16 +6427,14 @@
                 <w:rFonts w:eastAsia="Times New Roman" w:cs="Times New Roman"/>
                 <w:sz w:val="24"/>
                 <w:szCs w:val="24"/>
-                <w:highlight w:val="lightGray"/>
-              </w:rPr>
-            </w:pPr>
-            <w:r>
-              <w:rPr>
-                <w:rFonts w:eastAsia="Times New Roman" w:cs="Arial"/>
-                <w:color w:val="000000"/>
-                <w:sz w:val="24"/>
-                <w:szCs w:val="24"/>
-                <w:highlight w:val="lightGray"/>
+              </w:rPr>
+            </w:pPr>
+            <w:r>
+              <w:rPr>
+                <w:rFonts w:eastAsia="Times New Roman" w:cs="Arial"/>
+                <w:color w:val="000000"/>
+                <w:sz w:val="24"/>
+                <w:szCs w:val="24"/>
               </w:rPr>
               <w:t xml:space="preserve">Test that title of </w:t>
             </w:r>
@@ -5962,7 +6444,6 @@
                 <w:color w:val="000000"/>
                 <w:sz w:val="24"/>
                 <w:szCs w:val="24"/>
-                <w:highlight w:val="lightGray"/>
                 <w:lang w:eastAsia="zh-HK"/>
               </w:rPr>
               <w:t>Species Field</w:t>
@@ -5973,7 +6454,6 @@
                 <w:color w:val="000000"/>
                 <w:sz w:val="24"/>
                 <w:szCs w:val="24"/>
-                <w:highlight w:val="lightGray"/>
               </w:rPr>
               <w:t xml:space="preserve"> </w:t>
             </w:r>
@@ -5984,7 +6464,6 @@
                 <w:color w:val="000000"/>
                 <w:sz w:val="24"/>
                 <w:szCs w:val="24"/>
-                <w:highlight w:val="lightGray"/>
               </w:rPr>
               <w:t>can not</w:t>
             </w:r>
@@ -5995,7 +6474,6 @@
                 <w:color w:val="000000"/>
                 <w:sz w:val="24"/>
                 <w:szCs w:val="24"/>
-                <w:highlight w:val="lightGray"/>
               </w:rPr>
               <w:t xml:space="preserve"> exceed </w:t>
             </w:r>
@@ -6005,7 +6483,6 @@
                 <w:color w:val="000000"/>
                 <w:sz w:val="24"/>
                 <w:szCs w:val="24"/>
-                <w:highlight w:val="lightGray"/>
                 <w:lang w:eastAsia="zh-HK"/>
               </w:rPr>
               <w:t>30</w:t>
@@ -6016,7 +6493,6 @@
                 <w:color w:val="000000"/>
                 <w:sz w:val="24"/>
                 <w:szCs w:val="24"/>
-                <w:highlight w:val="lightGray"/>
               </w:rPr>
               <w:t xml:space="preserve"> characters in length</w:t>
             </w:r>
@@ -6069,7 +6545,6 @@
                 <w:color w:val="000000"/>
                 <w:sz w:val="23"/>
                 <w:szCs w:val="23"/>
-                <w:highlight w:val="lightGray"/>
                 <w:shd w:val="clear" w:color="auto" w:fill="FFFFFF"/>
               </w:rPr>
             </w:pPr>
@@ -6096,16 +6571,14 @@
                 <w:rFonts w:eastAsia="Times New Roman" w:cs="Times New Roman"/>
                 <w:sz w:val="24"/>
                 <w:szCs w:val="24"/>
-                <w:highlight w:val="lightGray"/>
-              </w:rPr>
-            </w:pPr>
-            <w:r>
-              <w:rPr>
-                <w:rFonts w:eastAsia="Times New Roman" w:cs="Arial"/>
-                <w:color w:val="000000"/>
-                <w:sz w:val="24"/>
-                <w:szCs w:val="24"/>
-                <w:highlight w:val="lightGray"/>
+              </w:rPr>
+            </w:pPr>
+            <w:r>
+              <w:rPr>
+                <w:rFonts w:eastAsia="Times New Roman" w:cs="Arial"/>
+                <w:color w:val="000000"/>
+                <w:sz w:val="24"/>
+                <w:szCs w:val="24"/>
               </w:rPr>
               <w:t>Toast appears</w:t>
             </w:r>
@@ -6122,16 +6595,14 @@
                 <w:rFonts w:eastAsia="Times New Roman" w:cs="Times New Roman"/>
                 <w:sz w:val="24"/>
                 <w:szCs w:val="24"/>
-                <w:highlight w:val="lightGray"/>
-              </w:rPr>
-            </w:pPr>
-            <w:r>
-              <w:rPr>
-                <w:rFonts w:eastAsia="Times New Roman" w:cs="Arial"/>
-                <w:color w:val="000000"/>
-                <w:sz w:val="24"/>
-                <w:szCs w:val="24"/>
-                <w:highlight w:val="lightGray"/>
+              </w:rPr>
+            </w:pPr>
+            <w:r>
+              <w:rPr>
+                <w:rFonts w:eastAsia="Times New Roman" w:cs="Arial"/>
+                <w:color w:val="000000"/>
+                <w:sz w:val="24"/>
+                <w:szCs w:val="24"/>
               </w:rPr>
               <w:t xml:space="preserve">Toast appears when Name length equals </w:t>
             </w:r>
@@ -6141,7 +6612,6 @@
                 <w:color w:val="000000"/>
                 <w:sz w:val="24"/>
                 <w:szCs w:val="24"/>
-                <w:highlight w:val="lightGray"/>
                 <w:lang w:eastAsia="zh-HK"/>
               </w:rPr>
               <w:t>30</w:t>
@@ -6152,7 +6622,6 @@
                 <w:color w:val="000000"/>
                 <w:sz w:val="24"/>
                 <w:szCs w:val="24"/>
-                <w:highlight w:val="lightGray"/>
               </w:rPr>
               <w:t xml:space="preserve"> characters and a new character is attempted to be added</w:t>
             </w:r>
@@ -6174,22 +6643,35 @@
             <w:pPr>
               <w:ind w:left="60"/>
               <w:rPr>
-                <w:rFonts w:eastAsia="Times New Roman" w:cs="Times New Roman"/>
-                <w:b w:val="0"/>
-                <w:sz w:val="24"/>
-                <w:szCs w:val="24"/>
-              </w:rPr>
-            </w:pPr>
-            <w:r>
-              <w:rPr>
-                <w:rFonts w:eastAsia="Times New Roman" w:cs="Arial"/>
-                <w:b w:val="0"/>
-                <w:color w:val="000000"/>
-                <w:sz w:val="23"/>
-                <w:szCs w:val="23"/>
-                <w:shd w:val="clear" w:color="auto" w:fill="FFFFFF"/>
-              </w:rPr>
-              <w:t>UI-A-8</w:t>
+                <w:rFonts w:cs="Times New Roman" w:hint="eastAsia"/>
+                <w:b w:val="0"/>
+                <w:sz w:val="24"/>
+                <w:szCs w:val="24"/>
+                <w:lang w:eastAsia="zh-HK"/>
+              </w:rPr>
+            </w:pPr>
+            <w:r>
+              <w:rPr>
+                <w:rFonts w:eastAsia="Times New Roman" w:cs="Arial"/>
+                <w:b w:val="0"/>
+                <w:color w:val="000000"/>
+                <w:sz w:val="23"/>
+                <w:szCs w:val="23"/>
+                <w:shd w:val="clear" w:color="auto" w:fill="FFFFFF"/>
+              </w:rPr>
+              <w:t>UI-A-</w:t>
+            </w:r>
+            <w:r>
+              <w:rPr>
+                <w:rFonts w:cs="Arial" w:hint="eastAsia"/>
+                <w:b w:val="0"/>
+                <w:color w:val="000000"/>
+                <w:sz w:val="23"/>
+                <w:szCs w:val="23"/>
+                <w:shd w:val="clear" w:color="auto" w:fill="FFFFFF"/>
+                <w:lang w:eastAsia="zh-HK"/>
+              </w:rPr>
+              <w:t>9</w:t>
             </w:r>
           </w:p>
         </w:tc>
@@ -6411,19 +6893,7 @@
                 <w:szCs w:val="24"/>
                 <w:highlight w:val="lightGray"/>
               </w:rPr>
-              <w:t>Toast a</w:t>
-            </w:r>
-            <w:bookmarkStart w:id="0" w:name="_GoBack"/>
-            <w:bookmarkEnd w:id="0"/>
-            <w:r>
-              <w:rPr>
-                <w:rFonts w:eastAsia="Times New Roman" w:cs="Arial"/>
-                <w:color w:val="000000"/>
-                <w:sz w:val="24"/>
-                <w:szCs w:val="24"/>
-                <w:highlight w:val="lightGray"/>
-              </w:rPr>
-              <w:t>ppears</w:t>
+              <w:t>Toast appears</w:t>
             </w:r>
           </w:p>
         </w:tc>
@@ -6489,24 +6959,38 @@
             <w:pPr>
               <w:ind w:left="60"/>
               <w:rPr>
-                <w:rFonts w:eastAsia="Times New Roman" w:cs="Times New Roman"/>
-                <w:b w:val="0"/>
-                <w:sz w:val="24"/>
-                <w:szCs w:val="24"/>
-                <w:highlight w:val="lightGray"/>
-              </w:rPr>
-            </w:pPr>
-            <w:r>
-              <w:rPr>
-                <w:rFonts w:eastAsia="Times New Roman" w:cs="Arial"/>
-                <w:b w:val="0"/>
-                <w:color w:val="000000"/>
-                <w:sz w:val="23"/>
-                <w:szCs w:val="23"/>
-                <w:highlight w:val="lightGray"/>
-                <w:shd w:val="clear" w:color="auto" w:fill="FFFFFF"/>
-              </w:rPr>
-              <w:t>UI-A-9</w:t>
+                <w:rFonts w:cs="Times New Roman" w:hint="eastAsia"/>
+                <w:b w:val="0"/>
+                <w:sz w:val="24"/>
+                <w:szCs w:val="24"/>
+                <w:highlight w:val="lightGray"/>
+                <w:lang w:eastAsia="zh-HK"/>
+              </w:rPr>
+            </w:pPr>
+            <w:r>
+              <w:rPr>
+                <w:rFonts w:eastAsia="Times New Roman" w:cs="Arial"/>
+                <w:b w:val="0"/>
+                <w:color w:val="000000"/>
+                <w:sz w:val="23"/>
+                <w:szCs w:val="23"/>
+                <w:highlight w:val="lightGray"/>
+                <w:shd w:val="clear" w:color="auto" w:fill="FFFFFF"/>
+              </w:rPr>
+              <w:t>UI-A-</w:t>
+            </w:r>
+            <w:r>
+              <w:rPr>
+                <w:rFonts w:cs="Arial" w:hint="eastAsia"/>
+                <w:b w:val="0"/>
+                <w:color w:val="000000"/>
+                <w:sz w:val="23"/>
+                <w:szCs w:val="23"/>
+                <w:highlight w:val="lightGray"/>
+                <w:shd w:val="clear" w:color="auto" w:fill="FFFFFF"/>
+                <w:lang w:eastAsia="zh-HK"/>
+              </w:rPr>
+              <w:t>10</w:t>
             </w:r>
           </w:p>
         </w:tc>
@@ -6702,22 +7186,35 @@
             <w:pPr>
               <w:ind w:left="60"/>
               <w:rPr>
-                <w:rFonts w:eastAsia="Times New Roman" w:cs="Times New Roman"/>
-                <w:b w:val="0"/>
-                <w:sz w:val="24"/>
-                <w:szCs w:val="24"/>
-              </w:rPr>
-            </w:pPr>
-            <w:r>
-              <w:rPr>
-                <w:rFonts w:eastAsia="Times New Roman" w:cs="Arial"/>
-                <w:b w:val="0"/>
-                <w:color w:val="000000"/>
-                <w:sz w:val="23"/>
-                <w:szCs w:val="23"/>
-                <w:shd w:val="clear" w:color="auto" w:fill="FFFFFF"/>
-              </w:rPr>
-              <w:t>UI-A-10</w:t>
+                <w:rFonts w:cs="Times New Roman" w:hint="eastAsia"/>
+                <w:b w:val="0"/>
+                <w:sz w:val="24"/>
+                <w:szCs w:val="24"/>
+                <w:lang w:eastAsia="zh-HK"/>
+              </w:rPr>
+            </w:pPr>
+            <w:r>
+              <w:rPr>
+                <w:rFonts w:eastAsia="Times New Roman" w:cs="Arial"/>
+                <w:b w:val="0"/>
+                <w:color w:val="000000"/>
+                <w:sz w:val="23"/>
+                <w:szCs w:val="23"/>
+                <w:shd w:val="clear" w:color="auto" w:fill="FFFFFF"/>
+              </w:rPr>
+              <w:t>UI-A-1</w:t>
+            </w:r>
+            <w:r>
+              <w:rPr>
+                <w:rFonts w:cs="Arial" w:hint="eastAsia"/>
+                <w:b w:val="0"/>
+                <w:color w:val="000000"/>
+                <w:sz w:val="23"/>
+                <w:szCs w:val="23"/>
+                <w:shd w:val="clear" w:color="auto" w:fill="FFFFFF"/>
+                <w:lang w:eastAsia="zh-HK"/>
+              </w:rPr>
+              <w:t>1</w:t>
             </w:r>
           </w:p>
         </w:tc>
@@ -6900,24 +7397,38 @@
             <w:pPr>
               <w:ind w:left="60"/>
               <w:rPr>
-                <w:rFonts w:eastAsia="Times New Roman" w:cs="Times New Roman"/>
-                <w:b w:val="0"/>
-                <w:sz w:val="24"/>
-                <w:szCs w:val="24"/>
-                <w:highlight w:val="lightGray"/>
-              </w:rPr>
-            </w:pPr>
-            <w:r>
-              <w:rPr>
-                <w:rFonts w:eastAsia="Times New Roman" w:cs="Arial"/>
-                <w:b w:val="0"/>
-                <w:color w:val="000000"/>
-                <w:sz w:val="23"/>
-                <w:szCs w:val="23"/>
-                <w:highlight w:val="lightGray"/>
-                <w:shd w:val="clear" w:color="auto" w:fill="FFFFFF"/>
-              </w:rPr>
-              <w:t>UI-A-11</w:t>
+                <w:rFonts w:cs="Times New Roman" w:hint="eastAsia"/>
+                <w:b w:val="0"/>
+                <w:sz w:val="24"/>
+                <w:szCs w:val="24"/>
+                <w:highlight w:val="lightGray"/>
+                <w:lang w:eastAsia="zh-HK"/>
+              </w:rPr>
+            </w:pPr>
+            <w:r>
+              <w:rPr>
+                <w:rFonts w:eastAsia="Times New Roman" w:cs="Arial"/>
+                <w:b w:val="0"/>
+                <w:color w:val="000000"/>
+                <w:sz w:val="23"/>
+                <w:szCs w:val="23"/>
+                <w:highlight w:val="lightGray"/>
+                <w:shd w:val="clear" w:color="auto" w:fill="FFFFFF"/>
+              </w:rPr>
+              <w:t>UI-A-1</w:t>
+            </w:r>
+            <w:r>
+              <w:rPr>
+                <w:rFonts w:cs="Arial" w:hint="eastAsia"/>
+                <w:b w:val="0"/>
+                <w:color w:val="000000"/>
+                <w:sz w:val="23"/>
+                <w:szCs w:val="23"/>
+                <w:highlight w:val="lightGray"/>
+                <w:shd w:val="clear" w:color="auto" w:fill="FFFFFF"/>
+                <w:lang w:eastAsia="zh-HK"/>
+              </w:rPr>
+              <w:t>2</w:t>
             </w:r>
           </w:p>
         </w:tc>
@@ -7079,22 +7590,35 @@
             <w:pPr>
               <w:ind w:left="60"/>
               <w:rPr>
-                <w:rFonts w:eastAsia="Times New Roman" w:cs="Times New Roman"/>
-                <w:b w:val="0"/>
-                <w:sz w:val="24"/>
-                <w:szCs w:val="24"/>
-              </w:rPr>
-            </w:pPr>
-            <w:r>
-              <w:rPr>
-                <w:rFonts w:eastAsia="Times New Roman" w:cs="Arial"/>
-                <w:b w:val="0"/>
-                <w:color w:val="000000"/>
-                <w:sz w:val="23"/>
-                <w:szCs w:val="23"/>
-                <w:shd w:val="clear" w:color="auto" w:fill="FFFFFF"/>
-              </w:rPr>
-              <w:t>UI-A-12</w:t>
+                <w:rFonts w:cs="Times New Roman" w:hint="eastAsia"/>
+                <w:b w:val="0"/>
+                <w:sz w:val="24"/>
+                <w:szCs w:val="24"/>
+                <w:lang w:eastAsia="zh-HK"/>
+              </w:rPr>
+            </w:pPr>
+            <w:r>
+              <w:rPr>
+                <w:rFonts w:eastAsia="Times New Roman" w:cs="Arial"/>
+                <w:b w:val="0"/>
+                <w:color w:val="000000"/>
+                <w:sz w:val="23"/>
+                <w:szCs w:val="23"/>
+                <w:shd w:val="clear" w:color="auto" w:fill="FFFFFF"/>
+              </w:rPr>
+              <w:t>UI-A-1</w:t>
+            </w:r>
+            <w:r>
+              <w:rPr>
+                <w:rFonts w:cs="Arial" w:hint="eastAsia"/>
+                <w:b w:val="0"/>
+                <w:color w:val="000000"/>
+                <w:sz w:val="23"/>
+                <w:szCs w:val="23"/>
+                <w:shd w:val="clear" w:color="auto" w:fill="FFFFFF"/>
+                <w:lang w:eastAsia="zh-HK"/>
+              </w:rPr>
+              <w:t>3</w:t>
             </w:r>
           </w:p>
         </w:tc>
@@ -7234,24 +7758,38 @@
           <w:p>
             <w:pPr>
               <w:rPr>
-                <w:rFonts w:eastAsia="Times New Roman" w:cs="Times New Roman"/>
-                <w:b w:val="0"/>
-                <w:sz w:val="24"/>
-                <w:szCs w:val="24"/>
-                <w:highlight w:val="lightGray"/>
-              </w:rPr>
-            </w:pPr>
-            <w:r>
-              <w:rPr>
-                <w:rFonts w:eastAsia="Times New Roman" w:cs="Arial"/>
-                <w:b w:val="0"/>
-                <w:color w:val="000000"/>
-                <w:sz w:val="23"/>
-                <w:szCs w:val="23"/>
-                <w:highlight w:val="lightGray"/>
-                <w:shd w:val="clear" w:color="auto" w:fill="FFFFFF"/>
-              </w:rPr>
-              <w:t>UI-A-13</w:t>
+                <w:rFonts w:cs="Times New Roman" w:hint="eastAsia"/>
+                <w:b w:val="0"/>
+                <w:sz w:val="24"/>
+                <w:szCs w:val="24"/>
+                <w:highlight w:val="lightGray"/>
+                <w:lang w:eastAsia="zh-HK"/>
+              </w:rPr>
+            </w:pPr>
+            <w:r>
+              <w:rPr>
+                <w:rFonts w:eastAsia="Times New Roman" w:cs="Arial"/>
+                <w:b w:val="0"/>
+                <w:color w:val="000000"/>
+                <w:sz w:val="23"/>
+                <w:szCs w:val="23"/>
+                <w:highlight w:val="lightGray"/>
+                <w:shd w:val="clear" w:color="auto" w:fill="FFFFFF"/>
+              </w:rPr>
+              <w:t>UI-A-1</w:t>
+            </w:r>
+            <w:r>
+              <w:rPr>
+                <w:rFonts w:cs="Arial" w:hint="eastAsia"/>
+                <w:b w:val="0"/>
+                <w:color w:val="000000"/>
+                <w:sz w:val="23"/>
+                <w:szCs w:val="23"/>
+                <w:highlight w:val="lightGray"/>
+                <w:shd w:val="clear" w:color="auto" w:fill="FFFFFF"/>
+                <w:lang w:eastAsia="zh-HK"/>
+              </w:rPr>
+              <w:t>4</w:t>
             </w:r>
           </w:p>
         </w:tc>
@@ -7537,10 +8075,11 @@
             <w:pPr>
               <w:ind w:left="60"/>
               <w:rPr>
-                <w:rFonts w:eastAsia="Times New Roman" w:cs="Times New Roman"/>
-                <w:b w:val="0"/>
-                <w:sz w:val="24"/>
-                <w:szCs w:val="24"/>
+                <w:rFonts w:cs="Times New Roman" w:hint="eastAsia"/>
+                <w:b w:val="0"/>
+                <w:sz w:val="24"/>
+                <w:szCs w:val="24"/>
+                <w:lang w:eastAsia="zh-HK"/>
               </w:rPr>
             </w:pPr>
             <w:r>
@@ -7553,7 +8092,19 @@
                 <w:shd w:val="clear" w:color="auto" w:fill="FFFFFF"/>
               </w:rPr>
               <w:lastRenderedPageBreak/>
-              <w:t>UI-A-14</w:t>
+              <w:t>UI-A-1</w:t>
+            </w:r>
+            <w:r>
+              <w:rPr>
+                <w:rFonts w:cs="Arial" w:hint="eastAsia"/>
+                <w:b w:val="0"/>
+                <w:color w:val="000000"/>
+                <w:sz w:val="23"/>
+                <w:szCs w:val="23"/>
+                <w:shd w:val="clear" w:color="auto" w:fill="FFFFFF"/>
+                <w:lang w:eastAsia="zh-HK"/>
+              </w:rPr>
+              <w:t>5</w:t>
             </w:r>
           </w:p>
         </w:tc>
@@ -7823,24 +8374,38 @@
             <w:pPr>
               <w:ind w:left="60"/>
               <w:rPr>
-                <w:rFonts w:eastAsia="Times New Roman" w:cs="Times New Roman"/>
-                <w:b w:val="0"/>
-                <w:sz w:val="24"/>
-                <w:szCs w:val="24"/>
-                <w:highlight w:val="lightGray"/>
-              </w:rPr>
-            </w:pPr>
-            <w:r>
-              <w:rPr>
-                <w:rFonts w:eastAsia="Times New Roman" w:cs="Arial"/>
-                <w:b w:val="0"/>
-                <w:color w:val="000000"/>
-                <w:sz w:val="23"/>
-                <w:szCs w:val="23"/>
-                <w:highlight w:val="lightGray"/>
-                <w:shd w:val="clear" w:color="auto" w:fill="FFFFFF"/>
-              </w:rPr>
-              <w:t>UI-A-17</w:t>
+                <w:rFonts w:cs="Times New Roman" w:hint="eastAsia"/>
+                <w:b w:val="0"/>
+                <w:sz w:val="24"/>
+                <w:szCs w:val="24"/>
+                <w:highlight w:val="lightGray"/>
+                <w:lang w:eastAsia="zh-HK"/>
+              </w:rPr>
+            </w:pPr>
+            <w:r>
+              <w:rPr>
+                <w:rFonts w:eastAsia="Times New Roman" w:cs="Arial"/>
+                <w:b w:val="0"/>
+                <w:color w:val="000000"/>
+                <w:sz w:val="23"/>
+                <w:szCs w:val="23"/>
+                <w:highlight w:val="lightGray"/>
+                <w:shd w:val="clear" w:color="auto" w:fill="FFFFFF"/>
+              </w:rPr>
+              <w:t>UI-A-1</w:t>
+            </w:r>
+            <w:r>
+              <w:rPr>
+                <w:rFonts w:cs="Arial" w:hint="eastAsia"/>
+                <w:b w:val="0"/>
+                <w:color w:val="000000"/>
+                <w:sz w:val="23"/>
+                <w:szCs w:val="23"/>
+                <w:highlight w:val="lightGray"/>
+                <w:shd w:val="clear" w:color="auto" w:fill="FFFFFF"/>
+                <w:lang w:eastAsia="zh-HK"/>
+              </w:rPr>
+              <w:t>6</w:t>
             </w:r>
           </w:p>
         </w:tc>
@@ -8014,22 +8579,35 @@
             <w:pPr>
               <w:ind w:left="60"/>
               <w:rPr>
-                <w:rFonts w:eastAsia="Times New Roman" w:cs="Times New Roman"/>
-                <w:b w:val="0"/>
-                <w:sz w:val="24"/>
-                <w:szCs w:val="24"/>
-              </w:rPr>
-            </w:pPr>
-            <w:r>
-              <w:rPr>
-                <w:rFonts w:eastAsia="Times New Roman" w:cs="Arial"/>
-                <w:b w:val="0"/>
-                <w:color w:val="000000"/>
-                <w:sz w:val="23"/>
-                <w:szCs w:val="23"/>
-                <w:shd w:val="clear" w:color="auto" w:fill="FFFFFF"/>
-              </w:rPr>
-              <w:t>UI-A-18</w:t>
+                <w:rFonts w:cs="Times New Roman" w:hint="eastAsia"/>
+                <w:b w:val="0"/>
+                <w:sz w:val="24"/>
+                <w:szCs w:val="24"/>
+                <w:lang w:eastAsia="zh-HK"/>
+              </w:rPr>
+            </w:pPr>
+            <w:r>
+              <w:rPr>
+                <w:rFonts w:eastAsia="Times New Roman" w:cs="Arial"/>
+                <w:b w:val="0"/>
+                <w:color w:val="000000"/>
+                <w:sz w:val="23"/>
+                <w:szCs w:val="23"/>
+                <w:shd w:val="clear" w:color="auto" w:fill="FFFFFF"/>
+              </w:rPr>
+              <w:t>UI-A-1</w:t>
+            </w:r>
+            <w:r>
+              <w:rPr>
+                <w:rFonts w:cs="Arial" w:hint="eastAsia"/>
+                <w:b w:val="0"/>
+                <w:color w:val="000000"/>
+                <w:sz w:val="23"/>
+                <w:szCs w:val="23"/>
+                <w:shd w:val="clear" w:color="auto" w:fill="FFFFFF"/>
+                <w:lang w:eastAsia="zh-HK"/>
+              </w:rPr>
+              <w:t>7</w:t>
             </w:r>
           </w:p>
         </w:tc>
@@ -8190,24 +8768,38 @@
             <w:pPr>
               <w:ind w:left="60"/>
               <w:rPr>
-                <w:rFonts w:eastAsia="Times New Roman" w:cs="Times New Roman"/>
-                <w:b w:val="0"/>
-                <w:sz w:val="24"/>
-                <w:szCs w:val="24"/>
-                <w:highlight w:val="lightGray"/>
-              </w:rPr>
-            </w:pPr>
-            <w:r>
-              <w:rPr>
-                <w:rFonts w:eastAsia="Times New Roman" w:cs="Arial"/>
-                <w:b w:val="0"/>
-                <w:color w:val="000000"/>
-                <w:sz w:val="23"/>
-                <w:szCs w:val="23"/>
-                <w:highlight w:val="lightGray"/>
-                <w:shd w:val="clear" w:color="auto" w:fill="FFFFFF"/>
-              </w:rPr>
-              <w:t>UI-A-19</w:t>
+                <w:rFonts w:cs="Times New Roman" w:hint="eastAsia"/>
+                <w:b w:val="0"/>
+                <w:sz w:val="24"/>
+                <w:szCs w:val="24"/>
+                <w:highlight w:val="lightGray"/>
+                <w:lang w:eastAsia="zh-HK"/>
+              </w:rPr>
+            </w:pPr>
+            <w:r>
+              <w:rPr>
+                <w:rFonts w:eastAsia="Times New Roman" w:cs="Arial"/>
+                <w:b w:val="0"/>
+                <w:color w:val="000000"/>
+                <w:sz w:val="23"/>
+                <w:szCs w:val="23"/>
+                <w:highlight w:val="lightGray"/>
+                <w:shd w:val="clear" w:color="auto" w:fill="FFFFFF"/>
+              </w:rPr>
+              <w:t>UI-A-1</w:t>
+            </w:r>
+            <w:r>
+              <w:rPr>
+                <w:rFonts w:cs="Arial" w:hint="eastAsia"/>
+                <w:b w:val="0"/>
+                <w:color w:val="000000"/>
+                <w:sz w:val="23"/>
+                <w:szCs w:val="23"/>
+                <w:highlight w:val="lightGray"/>
+                <w:shd w:val="clear" w:color="auto" w:fill="FFFFFF"/>
+                <w:lang w:eastAsia="zh-HK"/>
+              </w:rPr>
+              <w:t>8</w:t>
             </w:r>
           </w:p>
         </w:tc>
@@ -8220,7 +8812,7 @@
             <w:pPr>
               <w:cnfStyle w:val="000000000000" w:firstRow="0" w:lastRow="0" w:firstColumn="0" w:lastColumn="0" w:oddVBand="0" w:evenVBand="0" w:oddHBand="0" w:evenHBand="0" w:firstRowFirstColumn="0" w:firstRowLastColumn="0" w:lastRowFirstColumn="0" w:lastRowLastColumn="0"/>
               <w:rPr>
-                <w:rFonts w:cs="Times New Roman" w:hint="eastAsia"/>
+                <w:rFonts w:cs="Times New Roman"/>
                 <w:sz w:val="24"/>
                 <w:szCs w:val="24"/>
                 <w:highlight w:val="lightGray"/>
@@ -8404,22 +8996,35 @@
             <w:pPr>
               <w:ind w:left="60"/>
               <w:rPr>
-                <w:rFonts w:eastAsia="Times New Roman" w:cs="Times New Roman"/>
-                <w:b w:val="0"/>
-                <w:sz w:val="24"/>
-                <w:szCs w:val="24"/>
-              </w:rPr>
-            </w:pPr>
-            <w:r>
-              <w:rPr>
-                <w:rFonts w:eastAsia="Times New Roman" w:cs="Arial"/>
-                <w:b w:val="0"/>
-                <w:color w:val="000000"/>
-                <w:sz w:val="23"/>
-                <w:szCs w:val="23"/>
-                <w:shd w:val="clear" w:color="auto" w:fill="FFFFFF"/>
-              </w:rPr>
-              <w:t>UI-A-20</w:t>
+                <w:rFonts w:cs="Times New Roman" w:hint="eastAsia"/>
+                <w:b w:val="0"/>
+                <w:sz w:val="24"/>
+                <w:szCs w:val="24"/>
+                <w:lang w:eastAsia="zh-HK"/>
+              </w:rPr>
+            </w:pPr>
+            <w:r>
+              <w:rPr>
+                <w:rFonts w:eastAsia="Times New Roman" w:cs="Arial"/>
+                <w:b w:val="0"/>
+                <w:color w:val="000000"/>
+                <w:sz w:val="23"/>
+                <w:szCs w:val="23"/>
+                <w:shd w:val="clear" w:color="auto" w:fill="FFFFFF"/>
+              </w:rPr>
+              <w:t>UI-A-</w:t>
+            </w:r>
+            <w:r>
+              <w:rPr>
+                <w:rFonts w:cs="Arial" w:hint="eastAsia"/>
+                <w:b w:val="0"/>
+                <w:color w:val="000000"/>
+                <w:sz w:val="23"/>
+                <w:szCs w:val="23"/>
+                <w:shd w:val="clear" w:color="auto" w:fill="FFFFFF"/>
+                <w:lang w:eastAsia="zh-HK"/>
+              </w:rPr>
+              <w:t>19</w:t>
             </w:r>
           </w:p>
         </w:tc>
@@ -8432,7 +9037,7 @@
             <w:pPr>
               <w:cnfStyle w:val="000000100000" w:firstRow="0" w:lastRow="0" w:firstColumn="0" w:lastColumn="0" w:oddVBand="0" w:evenVBand="0" w:oddHBand="1" w:evenHBand="0" w:firstRowFirstColumn="0" w:firstRowLastColumn="0" w:lastRowFirstColumn="0" w:lastRowLastColumn="0"/>
               <w:rPr>
-                <w:rFonts w:cs="Times New Roman" w:hint="eastAsia"/>
+                <w:rFonts w:cs="Times New Roman"/>
                 <w:sz w:val="24"/>
                 <w:szCs w:val="24"/>
                 <w:lang w:eastAsia="zh-HK"/>
@@ -8581,24 +9186,38 @@
             <w:pPr>
               <w:ind w:left="60"/>
               <w:rPr>
-                <w:rFonts w:eastAsia="Times New Roman" w:cs="Times New Roman"/>
-                <w:b w:val="0"/>
-                <w:sz w:val="24"/>
-                <w:szCs w:val="24"/>
-                <w:highlight w:val="lightGray"/>
-              </w:rPr>
-            </w:pPr>
-            <w:r>
-              <w:rPr>
-                <w:rFonts w:eastAsia="Times New Roman" w:cs="Arial"/>
-                <w:b w:val="0"/>
-                <w:color w:val="000000"/>
-                <w:sz w:val="23"/>
-                <w:szCs w:val="23"/>
-                <w:highlight w:val="lightGray"/>
-                <w:shd w:val="clear" w:color="auto" w:fill="FFFFFF"/>
-              </w:rPr>
-              <w:t>UI-A-21</w:t>
+                <w:rFonts w:cs="Times New Roman" w:hint="eastAsia"/>
+                <w:b w:val="0"/>
+                <w:sz w:val="24"/>
+                <w:szCs w:val="24"/>
+                <w:highlight w:val="lightGray"/>
+                <w:lang w:eastAsia="zh-HK"/>
+              </w:rPr>
+            </w:pPr>
+            <w:r>
+              <w:rPr>
+                <w:rFonts w:eastAsia="Times New Roman" w:cs="Arial"/>
+                <w:b w:val="0"/>
+                <w:color w:val="000000"/>
+                <w:sz w:val="23"/>
+                <w:szCs w:val="23"/>
+                <w:highlight w:val="lightGray"/>
+                <w:shd w:val="clear" w:color="auto" w:fill="FFFFFF"/>
+              </w:rPr>
+              <w:t>UI-A-2</w:t>
+            </w:r>
+            <w:r>
+              <w:rPr>
+                <w:rFonts w:cs="Arial" w:hint="eastAsia"/>
+                <w:b w:val="0"/>
+                <w:color w:val="000000"/>
+                <w:sz w:val="23"/>
+                <w:szCs w:val="23"/>
+                <w:highlight w:val="lightGray"/>
+                <w:shd w:val="clear" w:color="auto" w:fill="FFFFFF"/>
+                <w:lang w:eastAsia="zh-HK"/>
+              </w:rPr>
+              <w:t>0</w:t>
             </w:r>
           </w:p>
         </w:tc>
@@ -8611,7 +9230,7 @@
             <w:pPr>
               <w:cnfStyle w:val="000000000000" w:firstRow="0" w:lastRow="0" w:firstColumn="0" w:lastColumn="0" w:oddVBand="0" w:evenVBand="0" w:oddHBand="0" w:evenHBand="0" w:firstRowFirstColumn="0" w:firstRowLastColumn="0" w:lastRowFirstColumn="0" w:lastRowLastColumn="0"/>
               <w:rPr>
-                <w:rFonts w:cs="Times New Roman" w:hint="eastAsia"/>
+                <w:rFonts w:cs="Times New Roman"/>
                 <w:sz w:val="24"/>
                 <w:szCs w:val="24"/>
                 <w:highlight w:val="lightGray"/>
@@ -8809,22 +9428,35 @@
             <w:pPr>
               <w:ind w:left="60"/>
               <w:rPr>
-                <w:rFonts w:eastAsia="Times New Roman" w:cs="Times New Roman"/>
-                <w:b w:val="0"/>
-                <w:sz w:val="24"/>
-                <w:szCs w:val="24"/>
-              </w:rPr>
-            </w:pPr>
-            <w:r>
-              <w:rPr>
-                <w:rFonts w:eastAsia="Times New Roman" w:cs="Arial"/>
-                <w:b w:val="0"/>
-                <w:color w:val="000000"/>
-                <w:sz w:val="23"/>
-                <w:szCs w:val="23"/>
-                <w:shd w:val="clear" w:color="auto" w:fill="FFFFFF"/>
-              </w:rPr>
-              <w:t>UI-A-22</w:t>
+                <w:rFonts w:cs="Times New Roman" w:hint="eastAsia"/>
+                <w:b w:val="0"/>
+                <w:sz w:val="24"/>
+                <w:szCs w:val="24"/>
+                <w:lang w:eastAsia="zh-HK"/>
+              </w:rPr>
+            </w:pPr>
+            <w:r>
+              <w:rPr>
+                <w:rFonts w:eastAsia="Times New Roman" w:cs="Arial"/>
+                <w:b w:val="0"/>
+                <w:color w:val="000000"/>
+                <w:sz w:val="23"/>
+                <w:szCs w:val="23"/>
+                <w:shd w:val="clear" w:color="auto" w:fill="FFFFFF"/>
+              </w:rPr>
+              <w:t>UI-A-2</w:t>
+            </w:r>
+            <w:r>
+              <w:rPr>
+                <w:rFonts w:cs="Arial" w:hint="eastAsia"/>
+                <w:b w:val="0"/>
+                <w:color w:val="000000"/>
+                <w:sz w:val="23"/>
+                <w:szCs w:val="23"/>
+                <w:shd w:val="clear" w:color="auto" w:fill="FFFFFF"/>
+                <w:lang w:eastAsia="zh-HK"/>
+              </w:rPr>
+              <w:t>1</w:t>
             </w:r>
           </w:p>
         </w:tc>
@@ -8837,7 +9469,7 @@
             <w:pPr>
               <w:cnfStyle w:val="000000100000" w:firstRow="0" w:lastRow="0" w:firstColumn="0" w:lastColumn="0" w:oddVBand="0" w:evenVBand="0" w:oddHBand="1" w:evenHBand="0" w:firstRowFirstColumn="0" w:firstRowLastColumn="0" w:lastRowFirstColumn="0" w:lastRowLastColumn="0"/>
               <w:rPr>
-                <w:rFonts w:cs="Times New Roman" w:hint="eastAsia"/>
+                <w:rFonts w:cs="Times New Roman"/>
                 <w:sz w:val="24"/>
                 <w:szCs w:val="24"/>
                 <w:lang w:eastAsia="zh-HK"/>
@@ -9007,24 +9639,38 @@
             <w:pPr>
               <w:ind w:left="60"/>
               <w:rPr>
-                <w:rFonts w:eastAsia="Times New Roman" w:cs="Times New Roman"/>
-                <w:b w:val="0"/>
-                <w:sz w:val="24"/>
-                <w:szCs w:val="24"/>
-                <w:highlight w:val="lightGray"/>
-              </w:rPr>
-            </w:pPr>
-            <w:r>
-              <w:rPr>
-                <w:rFonts w:eastAsia="Times New Roman" w:cs="Arial"/>
-                <w:b w:val="0"/>
-                <w:color w:val="000000"/>
-                <w:sz w:val="23"/>
-                <w:szCs w:val="23"/>
-                <w:highlight w:val="lightGray"/>
-                <w:shd w:val="clear" w:color="auto" w:fill="FFFFFF"/>
-              </w:rPr>
-              <w:t>UI-A-23</w:t>
+                <w:rFonts w:cs="Times New Roman" w:hint="eastAsia"/>
+                <w:b w:val="0"/>
+                <w:sz w:val="24"/>
+                <w:szCs w:val="24"/>
+                <w:highlight w:val="lightGray"/>
+                <w:lang w:eastAsia="zh-HK"/>
+              </w:rPr>
+            </w:pPr>
+            <w:r>
+              <w:rPr>
+                <w:rFonts w:eastAsia="Times New Roman" w:cs="Arial"/>
+                <w:b w:val="0"/>
+                <w:color w:val="000000"/>
+                <w:sz w:val="23"/>
+                <w:szCs w:val="23"/>
+                <w:highlight w:val="lightGray"/>
+                <w:shd w:val="clear" w:color="auto" w:fill="FFFFFF"/>
+              </w:rPr>
+              <w:t>UI-A-2</w:t>
+            </w:r>
+            <w:r>
+              <w:rPr>
+                <w:rFonts w:cs="Arial" w:hint="eastAsia"/>
+                <w:b w:val="0"/>
+                <w:color w:val="000000"/>
+                <w:sz w:val="23"/>
+                <w:szCs w:val="23"/>
+                <w:highlight w:val="lightGray"/>
+                <w:shd w:val="clear" w:color="auto" w:fill="FFFFFF"/>
+                <w:lang w:eastAsia="zh-HK"/>
+              </w:rPr>
+              <w:t>2</w:t>
             </w:r>
           </w:p>
         </w:tc>
@@ -9037,7 +9683,7 @@
             <w:pPr>
               <w:cnfStyle w:val="000000000000" w:firstRow="0" w:lastRow="0" w:firstColumn="0" w:lastColumn="0" w:oddVBand="0" w:evenVBand="0" w:oddHBand="0" w:evenHBand="0" w:firstRowFirstColumn="0" w:firstRowLastColumn="0" w:lastRowFirstColumn="0" w:lastRowLastColumn="0"/>
               <w:rPr>
-                <w:rFonts w:cs="Times New Roman" w:hint="eastAsia"/>
+                <w:rFonts w:cs="Times New Roman"/>
                 <w:sz w:val="24"/>
                 <w:szCs w:val="24"/>
                 <w:highlight w:val="lightGray"/>
@@ -9198,10 +9844,11 @@
             <w:pPr>
               <w:ind w:left="60"/>
               <w:rPr>
-                <w:rFonts w:eastAsia="Times New Roman" w:cs="Times New Roman"/>
-                <w:b w:val="0"/>
-                <w:sz w:val="24"/>
-                <w:szCs w:val="24"/>
+                <w:rFonts w:cs="Times New Roman" w:hint="eastAsia"/>
+                <w:b w:val="0"/>
+                <w:sz w:val="24"/>
+                <w:szCs w:val="24"/>
+                <w:lang w:eastAsia="zh-HK"/>
               </w:rPr>
             </w:pPr>
             <w:r>
@@ -9214,7 +9861,19 @@
                 <w:shd w:val="clear" w:color="auto" w:fill="FFFFFF"/>
               </w:rPr>
               <w:lastRenderedPageBreak/>
-              <w:t>UI-A-24</w:t>
+              <w:t>UI-A-2</w:t>
+            </w:r>
+            <w:r>
+              <w:rPr>
+                <w:rFonts w:cs="Arial" w:hint="eastAsia"/>
+                <w:b w:val="0"/>
+                <w:color w:val="000000"/>
+                <w:sz w:val="23"/>
+                <w:szCs w:val="23"/>
+                <w:shd w:val="clear" w:color="auto" w:fill="FFFFFF"/>
+                <w:lang w:eastAsia="zh-HK"/>
+              </w:rPr>
+              <w:t>3</w:t>
             </w:r>
           </w:p>
         </w:tc>
@@ -9227,7 +9886,7 @@
             <w:pPr>
               <w:cnfStyle w:val="000000100000" w:firstRow="0" w:lastRow="0" w:firstColumn="0" w:lastColumn="0" w:oddVBand="0" w:evenVBand="0" w:oddHBand="1" w:evenHBand="0" w:firstRowFirstColumn="0" w:firstRowLastColumn="0" w:lastRowFirstColumn="0" w:lastRowLastColumn="0"/>
               <w:rPr>
-                <w:rFonts w:cs="Times New Roman" w:hint="eastAsia"/>
+                <w:rFonts w:cs="Times New Roman"/>
                 <w:sz w:val="24"/>
                 <w:szCs w:val="24"/>
                 <w:lang w:eastAsia="zh-HK"/>
@@ -9386,24 +10045,38 @@
             <w:pPr>
               <w:ind w:left="60"/>
               <w:rPr>
-                <w:rFonts w:eastAsia="Times New Roman" w:cs="Times New Roman"/>
-                <w:b w:val="0"/>
-                <w:sz w:val="24"/>
-                <w:szCs w:val="24"/>
-                <w:highlight w:val="lightGray"/>
-              </w:rPr>
-            </w:pPr>
-            <w:r>
-              <w:rPr>
-                <w:rFonts w:eastAsia="Times New Roman" w:cs="Arial"/>
-                <w:b w:val="0"/>
-                <w:color w:val="000000"/>
-                <w:sz w:val="23"/>
-                <w:szCs w:val="23"/>
-                <w:highlight w:val="lightGray"/>
-                <w:shd w:val="clear" w:color="auto" w:fill="FFFFFF"/>
-              </w:rPr>
-              <w:t>UI-A-25</w:t>
+                <w:rFonts w:cs="Times New Roman" w:hint="eastAsia"/>
+                <w:b w:val="0"/>
+                <w:sz w:val="24"/>
+                <w:szCs w:val="24"/>
+                <w:highlight w:val="lightGray"/>
+                <w:lang w:eastAsia="zh-HK"/>
+              </w:rPr>
+            </w:pPr>
+            <w:r>
+              <w:rPr>
+                <w:rFonts w:eastAsia="Times New Roman" w:cs="Arial"/>
+                <w:b w:val="0"/>
+                <w:color w:val="000000"/>
+                <w:sz w:val="23"/>
+                <w:szCs w:val="23"/>
+                <w:highlight w:val="lightGray"/>
+                <w:shd w:val="clear" w:color="auto" w:fill="FFFFFF"/>
+              </w:rPr>
+              <w:t>UI-A-2</w:t>
+            </w:r>
+            <w:r>
+              <w:rPr>
+                <w:rFonts w:cs="Arial" w:hint="eastAsia"/>
+                <w:b w:val="0"/>
+                <w:color w:val="000000"/>
+                <w:sz w:val="23"/>
+                <w:szCs w:val="23"/>
+                <w:highlight w:val="lightGray"/>
+                <w:shd w:val="clear" w:color="auto" w:fill="FFFFFF"/>
+                <w:lang w:eastAsia="zh-HK"/>
+              </w:rPr>
+              <w:t>4</w:t>
             </w:r>
           </w:p>
         </w:tc>
@@ -9416,7 +10089,7 @@
             <w:pPr>
               <w:cnfStyle w:val="000000000000" w:firstRow="0" w:lastRow="0" w:firstColumn="0" w:lastColumn="0" w:oddVBand="0" w:evenVBand="0" w:oddHBand="0" w:evenHBand="0" w:firstRowFirstColumn="0" w:firstRowLastColumn="0" w:lastRowFirstColumn="0" w:lastRowLastColumn="0"/>
               <w:rPr>
-                <w:rFonts w:cs="Times New Roman" w:hint="eastAsia"/>
+                <w:rFonts w:cs="Times New Roman"/>
                 <w:sz w:val="24"/>
                 <w:szCs w:val="24"/>
                 <w:highlight w:val="lightGray"/>
@@ -9577,22 +10250,35 @@
             <w:pPr>
               <w:ind w:left="60"/>
               <w:rPr>
-                <w:rFonts w:eastAsia="Times New Roman" w:cs="Times New Roman"/>
-                <w:b w:val="0"/>
-                <w:sz w:val="24"/>
-                <w:szCs w:val="24"/>
-              </w:rPr>
-            </w:pPr>
-            <w:r>
-              <w:rPr>
-                <w:rFonts w:eastAsia="Times New Roman" w:cs="Arial"/>
-                <w:b w:val="0"/>
-                <w:color w:val="000000"/>
-                <w:sz w:val="23"/>
-                <w:szCs w:val="23"/>
-                <w:shd w:val="clear" w:color="auto" w:fill="FFFFFF"/>
-              </w:rPr>
-              <w:t>UI-A-26</w:t>
+                <w:rFonts w:cs="Times New Roman" w:hint="eastAsia"/>
+                <w:b w:val="0"/>
+                <w:sz w:val="24"/>
+                <w:szCs w:val="24"/>
+                <w:lang w:eastAsia="zh-HK"/>
+              </w:rPr>
+            </w:pPr>
+            <w:r>
+              <w:rPr>
+                <w:rFonts w:eastAsia="Times New Roman" w:cs="Arial"/>
+                <w:b w:val="0"/>
+                <w:color w:val="000000"/>
+                <w:sz w:val="23"/>
+                <w:szCs w:val="23"/>
+                <w:shd w:val="clear" w:color="auto" w:fill="FFFFFF"/>
+              </w:rPr>
+              <w:t>UI-A-2</w:t>
+            </w:r>
+            <w:r>
+              <w:rPr>
+                <w:rFonts w:cs="Arial" w:hint="eastAsia"/>
+                <w:b w:val="0"/>
+                <w:color w:val="000000"/>
+                <w:sz w:val="23"/>
+                <w:szCs w:val="23"/>
+                <w:shd w:val="clear" w:color="auto" w:fill="FFFFFF"/>
+                <w:lang w:eastAsia="zh-HK"/>
+              </w:rPr>
+              <w:t>5</w:t>
             </w:r>
           </w:p>
         </w:tc>
@@ -9605,7 +10291,7 @@
             <w:pPr>
               <w:cnfStyle w:val="000000100000" w:firstRow="0" w:lastRow="0" w:firstColumn="0" w:lastColumn="0" w:oddVBand="0" w:evenVBand="0" w:oddHBand="1" w:evenHBand="0" w:firstRowFirstColumn="0" w:firstRowLastColumn="0" w:lastRowFirstColumn="0" w:lastRowLastColumn="0"/>
               <w:rPr>
-                <w:rFonts w:cs="Times New Roman" w:hint="eastAsia"/>
+                <w:rFonts w:cs="Times New Roman"/>
                 <w:sz w:val="24"/>
                 <w:szCs w:val="24"/>
                 <w:lang w:eastAsia="zh-HK"/>
@@ -9763,24 +10449,38 @@
             <w:pPr>
               <w:ind w:left="60"/>
               <w:rPr>
-                <w:rFonts w:eastAsia="Times New Roman" w:cs="Times New Roman"/>
-                <w:b w:val="0"/>
-                <w:sz w:val="24"/>
-                <w:szCs w:val="24"/>
-                <w:highlight w:val="lightGray"/>
-              </w:rPr>
-            </w:pPr>
-            <w:r>
-              <w:rPr>
-                <w:rFonts w:eastAsia="Times New Roman" w:cs="Arial"/>
-                <w:b w:val="0"/>
-                <w:color w:val="000000"/>
-                <w:sz w:val="23"/>
-                <w:szCs w:val="23"/>
-                <w:highlight w:val="lightGray"/>
-                <w:shd w:val="clear" w:color="auto" w:fill="FFFFFF"/>
-              </w:rPr>
-              <w:t>UI-A-27</w:t>
+                <w:rFonts w:cs="Times New Roman" w:hint="eastAsia"/>
+                <w:b w:val="0"/>
+                <w:sz w:val="24"/>
+                <w:szCs w:val="24"/>
+                <w:highlight w:val="lightGray"/>
+                <w:lang w:eastAsia="zh-HK"/>
+              </w:rPr>
+            </w:pPr>
+            <w:r>
+              <w:rPr>
+                <w:rFonts w:eastAsia="Times New Roman" w:cs="Arial"/>
+                <w:b w:val="0"/>
+                <w:color w:val="000000"/>
+                <w:sz w:val="23"/>
+                <w:szCs w:val="23"/>
+                <w:highlight w:val="lightGray"/>
+                <w:shd w:val="clear" w:color="auto" w:fill="FFFFFF"/>
+              </w:rPr>
+              <w:t>UI-A-2</w:t>
+            </w:r>
+            <w:r>
+              <w:rPr>
+                <w:rFonts w:cs="Arial" w:hint="eastAsia"/>
+                <w:b w:val="0"/>
+                <w:color w:val="000000"/>
+                <w:sz w:val="23"/>
+                <w:szCs w:val="23"/>
+                <w:highlight w:val="lightGray"/>
+                <w:shd w:val="clear" w:color="auto" w:fill="FFFFFF"/>
+                <w:lang w:eastAsia="zh-HK"/>
+              </w:rPr>
+              <w:t>6</w:t>
             </w:r>
           </w:p>
         </w:tc>
@@ -9793,7 +10493,7 @@
             <w:pPr>
               <w:cnfStyle w:val="000000000000" w:firstRow="0" w:lastRow="0" w:firstColumn="0" w:lastColumn="0" w:oddVBand="0" w:evenVBand="0" w:oddHBand="0" w:evenHBand="0" w:firstRowFirstColumn="0" w:firstRowLastColumn="0" w:lastRowFirstColumn="0" w:lastRowLastColumn="0"/>
               <w:rPr>
-                <w:rFonts w:cs="Times New Roman" w:hint="eastAsia"/>
+                <w:rFonts w:cs="Times New Roman"/>
                 <w:sz w:val="24"/>
                 <w:szCs w:val="24"/>
                 <w:highlight w:val="lightGray"/>
@@ -9920,22 +10620,35 @@
             <w:pPr>
               <w:ind w:left="60"/>
               <w:rPr>
-                <w:rFonts w:eastAsia="Times New Roman" w:cs="Times New Roman"/>
-                <w:b w:val="0"/>
-                <w:sz w:val="24"/>
-                <w:szCs w:val="24"/>
-              </w:rPr>
-            </w:pPr>
-            <w:r>
-              <w:rPr>
-                <w:rFonts w:eastAsia="Times New Roman" w:cs="Arial"/>
-                <w:b w:val="0"/>
-                <w:color w:val="000000"/>
-                <w:sz w:val="23"/>
-                <w:szCs w:val="23"/>
-                <w:shd w:val="clear" w:color="auto" w:fill="FFFFFF"/>
-              </w:rPr>
-              <w:t>UI-A-28</w:t>
+                <w:rFonts w:cs="Times New Roman" w:hint="eastAsia"/>
+                <w:b w:val="0"/>
+                <w:sz w:val="24"/>
+                <w:szCs w:val="24"/>
+                <w:lang w:eastAsia="zh-HK"/>
+              </w:rPr>
+            </w:pPr>
+            <w:r>
+              <w:rPr>
+                <w:rFonts w:eastAsia="Times New Roman" w:cs="Arial"/>
+                <w:b w:val="0"/>
+                <w:color w:val="000000"/>
+                <w:sz w:val="23"/>
+                <w:szCs w:val="23"/>
+                <w:shd w:val="clear" w:color="auto" w:fill="FFFFFF"/>
+              </w:rPr>
+              <w:t>UI-A-2</w:t>
+            </w:r>
+            <w:r>
+              <w:rPr>
+                <w:rFonts w:cs="Arial" w:hint="eastAsia"/>
+                <w:b w:val="0"/>
+                <w:color w:val="000000"/>
+                <w:sz w:val="23"/>
+                <w:szCs w:val="23"/>
+                <w:shd w:val="clear" w:color="auto" w:fill="FFFFFF"/>
+                <w:lang w:eastAsia="zh-HK"/>
+              </w:rPr>
+              <w:t>7</w:t>
             </w:r>
           </w:p>
         </w:tc>
@@ -9948,7 +10661,7 @@
             <w:pPr>
               <w:cnfStyle w:val="000000100000" w:firstRow="0" w:lastRow="0" w:firstColumn="0" w:lastColumn="0" w:oddVBand="0" w:evenVBand="0" w:oddHBand="1" w:evenHBand="0" w:firstRowFirstColumn="0" w:firstRowLastColumn="0" w:lastRowFirstColumn="0" w:lastRowLastColumn="0"/>
               <w:rPr>
-                <w:rFonts w:cs="Times New Roman" w:hint="eastAsia"/>
+                <w:rFonts w:cs="Times New Roman"/>
                 <w:sz w:val="24"/>
                 <w:szCs w:val="24"/>
                 <w:lang w:eastAsia="zh-HK"/>
@@ -10086,24 +10799,38 @@
             <w:pPr>
               <w:ind w:left="60"/>
               <w:rPr>
-                <w:rFonts w:eastAsia="Times New Roman" w:cs="Times New Roman"/>
-                <w:b w:val="0"/>
-                <w:sz w:val="24"/>
-                <w:szCs w:val="24"/>
-                <w:highlight w:val="lightGray"/>
-              </w:rPr>
-            </w:pPr>
-            <w:r>
-              <w:rPr>
-                <w:rFonts w:eastAsia="Times New Roman" w:cs="Arial"/>
-                <w:b w:val="0"/>
-                <w:color w:val="000000"/>
-                <w:sz w:val="23"/>
-                <w:szCs w:val="23"/>
-                <w:highlight w:val="lightGray"/>
-                <w:shd w:val="clear" w:color="auto" w:fill="FFFFFF"/>
-              </w:rPr>
-              <w:t>UI-A-29</w:t>
+                <w:rFonts w:cs="Times New Roman" w:hint="eastAsia"/>
+                <w:b w:val="0"/>
+                <w:sz w:val="24"/>
+                <w:szCs w:val="24"/>
+                <w:highlight w:val="lightGray"/>
+                <w:lang w:eastAsia="zh-HK"/>
+              </w:rPr>
+            </w:pPr>
+            <w:r>
+              <w:rPr>
+                <w:rFonts w:eastAsia="Times New Roman" w:cs="Arial"/>
+                <w:b w:val="0"/>
+                <w:color w:val="000000"/>
+                <w:sz w:val="23"/>
+                <w:szCs w:val="23"/>
+                <w:highlight w:val="lightGray"/>
+                <w:shd w:val="clear" w:color="auto" w:fill="FFFFFF"/>
+              </w:rPr>
+              <w:t>UI-A-2</w:t>
+            </w:r>
+            <w:r>
+              <w:rPr>
+                <w:rFonts w:cs="Arial" w:hint="eastAsia"/>
+                <w:b w:val="0"/>
+                <w:color w:val="000000"/>
+                <w:sz w:val="23"/>
+                <w:szCs w:val="23"/>
+                <w:highlight w:val="lightGray"/>
+                <w:shd w:val="clear" w:color="auto" w:fill="FFFFFF"/>
+                <w:lang w:eastAsia="zh-HK"/>
+              </w:rPr>
+              <w:t>8</w:t>
             </w:r>
           </w:p>
         </w:tc>
@@ -10116,7 +10843,7 @@
             <w:pPr>
               <w:cnfStyle w:val="000000000000" w:firstRow="0" w:lastRow="0" w:firstColumn="0" w:lastColumn="0" w:oddVBand="0" w:evenVBand="0" w:oddHBand="0" w:evenHBand="0" w:firstRowFirstColumn="0" w:firstRowLastColumn="0" w:lastRowFirstColumn="0" w:lastRowLastColumn="0"/>
               <w:rPr>
-                <w:rFonts w:cs="Times New Roman" w:hint="eastAsia"/>
+                <w:rFonts w:cs="Times New Roman"/>
                 <w:sz w:val="24"/>
                 <w:szCs w:val="24"/>
                 <w:highlight w:val="lightGray"/>
@@ -10265,22 +10992,35 @@
             <w:pPr>
               <w:ind w:left="60"/>
               <w:rPr>
-                <w:rFonts w:eastAsia="Times New Roman" w:cs="Times New Roman"/>
-                <w:b w:val="0"/>
-                <w:sz w:val="24"/>
-                <w:szCs w:val="24"/>
-              </w:rPr>
-            </w:pPr>
-            <w:r>
-              <w:rPr>
-                <w:rFonts w:eastAsia="Times New Roman" w:cs="Arial"/>
-                <w:b w:val="0"/>
-                <w:color w:val="000000"/>
-                <w:sz w:val="23"/>
-                <w:szCs w:val="23"/>
-                <w:shd w:val="clear" w:color="auto" w:fill="FFFFFF"/>
-              </w:rPr>
-              <w:t>UI-A-30</w:t>
+                <w:rFonts w:cs="Times New Roman" w:hint="eastAsia"/>
+                <w:b w:val="0"/>
+                <w:sz w:val="24"/>
+                <w:szCs w:val="24"/>
+                <w:lang w:eastAsia="zh-HK"/>
+              </w:rPr>
+            </w:pPr>
+            <w:r>
+              <w:rPr>
+                <w:rFonts w:eastAsia="Times New Roman" w:cs="Arial"/>
+                <w:b w:val="0"/>
+                <w:color w:val="000000"/>
+                <w:sz w:val="23"/>
+                <w:szCs w:val="23"/>
+                <w:shd w:val="clear" w:color="auto" w:fill="FFFFFF"/>
+              </w:rPr>
+              <w:t>UI-A-</w:t>
+            </w:r>
+            <w:r>
+              <w:rPr>
+                <w:rFonts w:cs="Arial" w:hint="eastAsia"/>
+                <w:b w:val="0"/>
+                <w:color w:val="000000"/>
+                <w:sz w:val="23"/>
+                <w:szCs w:val="23"/>
+                <w:shd w:val="clear" w:color="auto" w:fill="FFFFFF"/>
+                <w:lang w:eastAsia="zh-HK"/>
+              </w:rPr>
+              <w:t>29</w:t>
             </w:r>
           </w:p>
         </w:tc>
@@ -10293,7 +11033,7 @@
             <w:pPr>
               <w:cnfStyle w:val="000000100000" w:firstRow="0" w:lastRow="0" w:firstColumn="0" w:lastColumn="0" w:oddVBand="0" w:evenVBand="0" w:oddHBand="1" w:evenHBand="0" w:firstRowFirstColumn="0" w:firstRowLastColumn="0" w:lastRowFirstColumn="0" w:lastRowLastColumn="0"/>
               <w:rPr>
-                <w:rFonts w:cs="Times New Roman" w:hint="eastAsia"/>
+                <w:rFonts w:cs="Times New Roman"/>
                 <w:sz w:val="24"/>
                 <w:szCs w:val="24"/>
                 <w:lang w:eastAsia="zh-HK"/>
@@ -10431,24 +11171,38 @@
             <w:pPr>
               <w:ind w:left="60"/>
               <w:rPr>
-                <w:rFonts w:eastAsia="Times New Roman" w:cs="Times New Roman"/>
-                <w:b w:val="0"/>
-                <w:sz w:val="24"/>
-                <w:szCs w:val="24"/>
-                <w:highlight w:val="lightGray"/>
-              </w:rPr>
-            </w:pPr>
-            <w:r>
-              <w:rPr>
-                <w:rFonts w:eastAsia="Times New Roman" w:cs="Arial"/>
-                <w:b w:val="0"/>
-                <w:color w:val="000000"/>
-                <w:sz w:val="23"/>
-                <w:szCs w:val="23"/>
-                <w:highlight w:val="lightGray"/>
-                <w:shd w:val="clear" w:color="auto" w:fill="FFFFFF"/>
-              </w:rPr>
-              <w:t>UI-A-31</w:t>
+                <w:rFonts w:cs="Times New Roman" w:hint="eastAsia"/>
+                <w:b w:val="0"/>
+                <w:sz w:val="24"/>
+                <w:szCs w:val="24"/>
+                <w:highlight w:val="lightGray"/>
+                <w:lang w:eastAsia="zh-HK"/>
+              </w:rPr>
+            </w:pPr>
+            <w:r>
+              <w:rPr>
+                <w:rFonts w:eastAsia="Times New Roman" w:cs="Arial"/>
+                <w:b w:val="0"/>
+                <w:color w:val="000000"/>
+                <w:sz w:val="23"/>
+                <w:szCs w:val="23"/>
+                <w:highlight w:val="lightGray"/>
+                <w:shd w:val="clear" w:color="auto" w:fill="FFFFFF"/>
+              </w:rPr>
+              <w:t>UI-A-</w:t>
+            </w:r>
+            <w:r>
+              <w:rPr>
+                <w:rFonts w:cs="Arial" w:hint="eastAsia"/>
+                <w:b w:val="0"/>
+                <w:color w:val="000000"/>
+                <w:sz w:val="23"/>
+                <w:szCs w:val="23"/>
+                <w:highlight w:val="lightGray"/>
+                <w:shd w:val="clear" w:color="auto" w:fill="FFFFFF"/>
+                <w:lang w:eastAsia="zh-HK"/>
+              </w:rPr>
+              <w:t>30</w:t>
             </w:r>
           </w:p>
         </w:tc>
@@ -10461,7 +11215,7 @@
             <w:pPr>
               <w:cnfStyle w:val="000000000000" w:firstRow="0" w:lastRow="0" w:firstColumn="0" w:lastColumn="0" w:oddVBand="0" w:evenVBand="0" w:oddHBand="0" w:evenHBand="0" w:firstRowFirstColumn="0" w:firstRowLastColumn="0" w:lastRowFirstColumn="0" w:lastRowLastColumn="0"/>
               <w:rPr>
-                <w:rFonts w:cs="Times New Roman" w:hint="eastAsia"/>
+                <w:rFonts w:cs="Times New Roman"/>
                 <w:sz w:val="24"/>
                 <w:szCs w:val="24"/>
                 <w:highlight w:val="lightGray"/>
@@ -11307,12 +12061,12 @@
         <w:rFonts w:asciiTheme="minorHAnsi" w:eastAsiaTheme="minorEastAsia" w:hAnsiTheme="minorHAnsi" w:cstheme="minorBidi"/>
         <w:sz w:val="22"/>
         <w:szCs w:val="22"/>
-        <w:lang w:val="en-GB" w:eastAsia="zh-TW" w:bidi="ar-SA"/>
+        <w:lang w:val="en-GB" w:eastAsia="en-US" w:bidi="ar-SA"/>
       </w:rPr>
     </w:rPrDefault>
     <w:pPrDefault>
       <w:pPr>
-        <w:spacing w:after="200" w:line="276" w:lineRule="auto"/>
+        <w:spacing w:after="160" w:line="259" w:lineRule="auto"/>
       </w:pPr>
     </w:pPrDefault>
   </w:docDefaults>
@@ -11458,6 +12212,28 @@
   <w:style w:type="paragraph" w:default="1" w:styleId="Normal">
     <w:name w:val="Normal"/>
     <w:qFormat/>
+    <w:rsid w:val="00E65EEE"/>
+  </w:style>
+  <w:style w:type="paragraph" w:styleId="Heading1">
+    <w:name w:val="heading 1"/>
+    <w:basedOn w:val="Normal"/>
+    <w:next w:val="Normal"/>
+    <w:link w:val="Heading1Char"/>
+    <w:uiPriority w:val="9"/>
+    <w:qFormat/>
+    <w:rsid w:val="000A5450"/>
+    <w:pPr>
+      <w:keepNext/>
+      <w:keepLines/>
+      <w:spacing w:before="240" w:after="0"/>
+      <w:outlineLvl w:val="0"/>
+    </w:pPr>
+    <w:rPr>
+      <w:rFonts w:asciiTheme="majorHAnsi" w:eastAsiaTheme="majorEastAsia" w:hAnsiTheme="majorHAnsi" w:cstheme="majorBidi"/>
+      <w:color w:val="2E74B5" w:themeColor="accent1" w:themeShade="BF"/>
+      <w:sz w:val="32"/>
+      <w:szCs w:val="32"/>
+    </w:rPr>
   </w:style>
   <w:style w:type="character" w:default="1" w:styleId="DefaultParagraphFont">
     <w:name w:val="Default Paragraph Font"/>
@@ -11485,6 +12261,333 @@
     <w:uiPriority w:val="99"/>
     <w:semiHidden/>
     <w:unhideWhenUsed/>
+  </w:style>
+  <w:style w:type="paragraph" w:styleId="NoSpacing">
+    <w:name w:val="No Spacing"/>
+    <w:link w:val="NoSpacingChar"/>
+    <w:uiPriority w:val="1"/>
+    <w:qFormat/>
+    <w:rsid w:val="000A5450"/>
+    <w:pPr>
+      <w:spacing w:after="0" w:line="240" w:lineRule="auto"/>
+    </w:pPr>
+    <w:rPr>
+      <w:lang w:val="en-US"/>
+    </w:rPr>
+  </w:style>
+  <w:style w:type="character" w:customStyle="1" w:styleId="NoSpacingChar">
+    <w:name w:val="No Spacing Char"/>
+    <w:basedOn w:val="DefaultParagraphFont"/>
+    <w:link w:val="NoSpacing"/>
+    <w:uiPriority w:val="1"/>
+    <w:rsid w:val="000A5450"/>
+    <w:rPr>
+      <w:rFonts w:eastAsiaTheme="minorEastAsia"/>
+      <w:lang w:val="en-US"/>
+    </w:rPr>
+  </w:style>
+  <w:style w:type="character" w:customStyle="1" w:styleId="Heading1Char">
+    <w:name w:val="Heading 1 Char"/>
+    <w:basedOn w:val="DefaultParagraphFont"/>
+    <w:link w:val="Heading1"/>
+    <w:uiPriority w:val="9"/>
+    <w:rsid w:val="000A5450"/>
+    <w:rPr>
+      <w:rFonts w:asciiTheme="majorHAnsi" w:eastAsiaTheme="majorEastAsia" w:hAnsiTheme="majorHAnsi" w:cstheme="majorBidi"/>
+      <w:color w:val="2E74B5" w:themeColor="accent1" w:themeShade="BF"/>
+      <w:sz w:val="32"/>
+      <w:szCs w:val="32"/>
+    </w:rPr>
+  </w:style>
+  <w:style w:type="paragraph" w:styleId="TOCHeading">
+    <w:name w:val="TOC Heading"/>
+    <w:basedOn w:val="Heading1"/>
+    <w:next w:val="Normal"/>
+    <w:uiPriority w:val="39"/>
+    <w:unhideWhenUsed/>
+    <w:qFormat/>
+    <w:rsid w:val="000A5450"/>
+    <w:pPr>
+      <w:outlineLvl w:val="9"/>
+    </w:pPr>
+    <w:rPr>
+      <w:lang w:val="en-US"/>
+    </w:rPr>
+  </w:style>
+  <w:style w:type="paragraph" w:styleId="TOC2">
+    <w:name w:val="toc 2"/>
+    <w:basedOn w:val="Normal"/>
+    <w:next w:val="Normal"/>
+    <w:autoRedefine/>
+    <w:uiPriority w:val="39"/>
+    <w:unhideWhenUsed/>
+    <w:rsid w:val="000A5450"/>
+    <w:pPr>
+      <w:spacing w:after="100"/>
+      <w:ind w:left="220"/>
+    </w:pPr>
+    <w:rPr>
+      <w:rFonts w:cs="Times New Roman"/>
+      <w:lang w:val="en-US"/>
+    </w:rPr>
+  </w:style>
+  <w:style w:type="paragraph" w:styleId="TOC1">
+    <w:name w:val="toc 1"/>
+    <w:basedOn w:val="Normal"/>
+    <w:next w:val="Normal"/>
+    <w:autoRedefine/>
+    <w:uiPriority w:val="39"/>
+    <w:unhideWhenUsed/>
+    <w:rsid w:val="000A5450"/>
+    <w:pPr>
+      <w:spacing w:after="100"/>
+    </w:pPr>
+    <w:rPr>
+      <w:rFonts w:cs="Times New Roman"/>
+      <w:lang w:val="en-US"/>
+    </w:rPr>
+  </w:style>
+  <w:style w:type="paragraph" w:styleId="TOC3">
+    <w:name w:val="toc 3"/>
+    <w:basedOn w:val="Normal"/>
+    <w:next w:val="Normal"/>
+    <w:autoRedefine/>
+    <w:uiPriority w:val="39"/>
+    <w:unhideWhenUsed/>
+    <w:rsid w:val="000A5450"/>
+    <w:pPr>
+      <w:spacing w:after="100"/>
+      <w:ind w:left="440"/>
+    </w:pPr>
+    <w:rPr>
+      <w:rFonts w:cs="Times New Roman"/>
+      <w:lang w:val="en-US"/>
+    </w:rPr>
+  </w:style>
+  <w:style w:type="paragraph" w:styleId="ListParagraph">
+    <w:name w:val="List Paragraph"/>
+    <w:basedOn w:val="Normal"/>
+    <w:uiPriority w:val="34"/>
+    <w:qFormat/>
+    <w:rsid w:val="000A5450"/>
+    <w:pPr>
+      <w:ind w:left="720"/>
+      <w:contextualSpacing/>
+    </w:pPr>
+  </w:style>
+  <w:style w:type="paragraph" w:customStyle="1" w:styleId="Body">
+    <w:name w:val="Body"/>
+    <w:rsid w:val="000D4BC5"/>
+    <w:pPr>
+      <w:pBdr>
+        <w:top w:val="nil"/>
+        <w:left w:val="nil"/>
+        <w:bottom w:val="nil"/>
+        <w:right w:val="nil"/>
+        <w:between w:val="nil"/>
+        <w:bar w:val="nil"/>
+      </w:pBdr>
+      <w:spacing w:after="0" w:line="240" w:lineRule="auto"/>
+    </w:pPr>
+    <w:rPr>
+      <w:rFonts w:ascii="Helvetica" w:eastAsia="Arial Unicode MS" w:hAnsi="Arial Unicode MS" w:cs="Arial Unicode MS"/>
+      <w:color w:val="000000"/>
+      <w:bdr w:val="nil"/>
+      <w:lang w:eastAsia="en-GB"/>
+    </w:rPr>
+  </w:style>
+  <w:style w:type="paragraph" w:customStyle="1" w:styleId="TableStyle1">
+    <w:name w:val="Table Style 1"/>
+    <w:rsid w:val="000D4BC5"/>
+    <w:pPr>
+      <w:pBdr>
+        <w:top w:val="nil"/>
+        <w:left w:val="nil"/>
+        <w:bottom w:val="nil"/>
+        <w:right w:val="nil"/>
+        <w:between w:val="nil"/>
+        <w:bar w:val="nil"/>
+      </w:pBdr>
+      <w:spacing w:after="0" w:line="240" w:lineRule="auto"/>
+    </w:pPr>
+    <w:rPr>
+      <w:rFonts w:ascii="Helvetica" w:eastAsia="Arial Unicode MS" w:hAnsi="Arial Unicode MS" w:cs="Arial Unicode MS"/>
+      <w:b/>
+      <w:bCs/>
+      <w:color w:val="000000"/>
+      <w:sz w:val="20"/>
+      <w:szCs w:val="20"/>
+      <w:bdr w:val="nil"/>
+      <w:lang w:eastAsia="en-GB"/>
+    </w:rPr>
+  </w:style>
+  <w:style w:type="paragraph" w:customStyle="1" w:styleId="TableStyle2">
+    <w:name w:val="Table Style 2"/>
+    <w:rsid w:val="000D4BC5"/>
+    <w:pPr>
+      <w:pBdr>
+        <w:top w:val="nil"/>
+        <w:left w:val="nil"/>
+        <w:bottom w:val="nil"/>
+        <w:right w:val="nil"/>
+        <w:between w:val="nil"/>
+        <w:bar w:val="nil"/>
+      </w:pBdr>
+      <w:spacing w:after="0" w:line="240" w:lineRule="auto"/>
+    </w:pPr>
+    <w:rPr>
+      <w:rFonts w:ascii="Helvetica" w:eastAsia="Arial Unicode MS" w:hAnsi="Arial Unicode MS" w:cs="Arial Unicode MS"/>
+      <w:color w:val="000000"/>
+      <w:sz w:val="20"/>
+      <w:szCs w:val="20"/>
+      <w:bdr w:val="nil"/>
+      <w:lang w:eastAsia="en-GB"/>
+    </w:rPr>
+  </w:style>
+  <w:style w:type="table" w:styleId="TableGrid">
+    <w:name w:val="Table Grid"/>
+    <w:basedOn w:val="TableNormal"/>
+    <w:uiPriority w:val="59"/>
+    <w:rsid w:val="000B314D"/>
+    <w:pPr>
+      <w:spacing w:after="0" w:line="240" w:lineRule="auto"/>
+    </w:pPr>
+    <w:tblPr>
+      <w:tblBorders>
+        <w:top w:val="single" w:sz="4" w:space="0" w:color="000000" w:themeColor="text1"/>
+        <w:left w:val="single" w:sz="4" w:space="0" w:color="000000" w:themeColor="text1"/>
+        <w:bottom w:val="single" w:sz="4" w:space="0" w:color="000000" w:themeColor="text1"/>
+        <w:right w:val="single" w:sz="4" w:space="0" w:color="000000" w:themeColor="text1"/>
+        <w:insideH w:val="single" w:sz="4" w:space="0" w:color="000000" w:themeColor="text1"/>
+        <w:insideV w:val="single" w:sz="4" w:space="0" w:color="000000" w:themeColor="text1"/>
+      </w:tblBorders>
+    </w:tblPr>
+  </w:style>
+  <w:style w:type="paragraph" w:styleId="BalloonText">
+    <w:name w:val="Balloon Text"/>
+    <w:basedOn w:val="Normal"/>
+    <w:link w:val="BalloonTextChar"/>
+    <w:uiPriority w:val="99"/>
+    <w:semiHidden/>
+    <w:unhideWhenUsed/>
+    <w:rsid w:val="00646C4C"/>
+    <w:pPr>
+      <w:spacing w:after="0" w:line="240" w:lineRule="auto"/>
+    </w:pPr>
+    <w:rPr>
+      <w:rFonts w:ascii="Tahoma" w:hAnsi="Tahoma" w:cs="Tahoma"/>
+      <w:sz w:val="16"/>
+      <w:szCs w:val="16"/>
+    </w:rPr>
+  </w:style>
+  <w:style w:type="character" w:customStyle="1" w:styleId="BalloonTextChar">
+    <w:name w:val="Balloon Text Char"/>
+    <w:basedOn w:val="DefaultParagraphFont"/>
+    <w:link w:val="BalloonText"/>
+    <w:uiPriority w:val="99"/>
+    <w:semiHidden/>
+    <w:rsid w:val="00646C4C"/>
+    <w:rPr>
+      <w:rFonts w:ascii="Tahoma" w:hAnsi="Tahoma" w:cs="Tahoma"/>
+      <w:sz w:val="16"/>
+      <w:szCs w:val="16"/>
+    </w:rPr>
+  </w:style>
+  <w:style w:type="table" w:customStyle="1" w:styleId="LightShading1">
+    <w:name w:val="Light Shading1"/>
+    <w:basedOn w:val="TableNormal"/>
+    <w:uiPriority w:val="60"/>
+    <w:rsid w:val="00646C4C"/>
+    <w:pPr>
+      <w:spacing w:after="0" w:line="240" w:lineRule="auto"/>
+    </w:pPr>
+    <w:rPr>
+      <w:color w:val="000000" w:themeColor="text1" w:themeShade="BF"/>
+    </w:rPr>
+    <w:tblPr>
+      <w:tblStyleRowBandSize w:val="1"/>
+      <w:tblStyleColBandSize w:val="1"/>
+      <w:tblBorders>
+        <w:top w:val="single" w:sz="8" w:space="0" w:color="000000" w:themeColor="text1"/>
+        <w:bottom w:val="single" w:sz="8" w:space="0" w:color="000000" w:themeColor="text1"/>
+      </w:tblBorders>
+    </w:tblPr>
+    <w:tblStylePr w:type="firstRow">
+      <w:pPr>
+        <w:spacing w:before="0" w:after="0" w:line="240" w:lineRule="auto"/>
+      </w:pPr>
+      <w:rPr>
+        <w:b/>
+        <w:bCs/>
+      </w:rPr>
+      <w:tblPr/>
+      <w:tcPr>
+        <w:tcBorders>
+          <w:top w:val="single" w:sz="8" w:space="0" w:color="000000" w:themeColor="text1"/>
+          <w:left w:val="nil"/>
+          <w:bottom w:val="single" w:sz="8" w:space="0" w:color="000000" w:themeColor="text1"/>
+          <w:right w:val="nil"/>
+          <w:insideH w:val="nil"/>
+          <w:insideV w:val="nil"/>
+        </w:tcBorders>
+      </w:tcPr>
+    </w:tblStylePr>
+    <w:tblStylePr w:type="lastRow">
+      <w:pPr>
+        <w:spacing w:before="0" w:after="0" w:line="240" w:lineRule="auto"/>
+      </w:pPr>
+      <w:rPr>
+        <w:b/>
+        <w:bCs/>
+      </w:rPr>
+      <w:tblPr/>
+      <w:tcPr>
+        <w:tcBorders>
+          <w:top w:val="single" w:sz="8" w:space="0" w:color="000000" w:themeColor="text1"/>
+          <w:left w:val="nil"/>
+          <w:bottom w:val="single" w:sz="8" w:space="0" w:color="000000" w:themeColor="text1"/>
+          <w:right w:val="nil"/>
+          <w:insideH w:val="nil"/>
+          <w:insideV w:val="nil"/>
+        </w:tcBorders>
+      </w:tcPr>
+    </w:tblStylePr>
+    <w:tblStylePr w:type="firstCol">
+      <w:rPr>
+        <w:b/>
+        <w:bCs/>
+      </w:rPr>
+    </w:tblStylePr>
+    <w:tblStylePr w:type="lastCol">
+      <w:rPr>
+        <w:b/>
+        <w:bCs/>
+      </w:rPr>
+    </w:tblStylePr>
+    <w:tblStylePr w:type="band1Vert">
+      <w:tblPr/>
+      <w:tcPr>
+        <w:tcBorders>
+          <w:left w:val="nil"/>
+          <w:right w:val="nil"/>
+          <w:insideH w:val="nil"/>
+          <w:insideV w:val="nil"/>
+        </w:tcBorders>
+        <w:shd w:val="clear" w:color="auto" w:fill="C0C0C0" w:themeFill="text1" w:themeFillTint="3F"/>
+      </w:tcPr>
+    </w:tblStylePr>
+    <w:tblStylePr w:type="band1Horz">
+      <w:tblPr/>
+      <w:tcPr>
+        <w:tcBorders>
+          <w:left w:val="nil"/>
+          <w:right w:val="nil"/>
+          <w:insideH w:val="nil"/>
+          <w:insideV w:val="nil"/>
+        </w:tcBorders>
+        <w:shd w:val="clear" w:color="auto" w:fill="C0C0C0" w:themeFill="text1" w:themeFillTint="3F"/>
+      </w:tcPr>
+    </w:tblStylePr>
   </w:style>
 </w:styles>
 </file>
@@ -11744,7 +12847,7 @@
   <a:extraClrSchemeLst/>
   <a:extLst>
     <a:ext uri="{05A4C25C-085E-4340-85A3-A5531E510DB2}">
-      <thm15:themeFamily xmlns:thm15="http://schemas.microsoft.com/office/thememl/2012/main" xmlns="" name="Office Theme" id="{62F939B6-93AF-4DB8-9C6B-D6C7DFDC589F}" vid="{4A3C46E8-61CC-4603-A589-7422A47A8E4A}"/>
+      <thm15:themeFamily xmlns="" xmlns:thm15="http://schemas.microsoft.com/office/thememl/2012/main" name="Office Theme" id="{62F939B6-93AF-4DB8-9C6B-D6C7DFDC589F}" vid="{4A3C46E8-61CC-4603-A589-7422A47A8E4A}"/>
     </a:ext>
   </a:extLst>
 </a:theme>
@@ -11774,7 +12877,7 @@
 </file>
 
 <file path=customXml/itemProps2.xml><?xml version="1.0" encoding="utf-8"?>
-<ds:datastoreItem xmlns:ds="http://schemas.openxmlformats.org/officeDocument/2006/customXml" ds:itemID="{0D668A6E-E1C4-499B-96D7-BDF3721C486D}">
+<ds:datastoreItem xmlns:ds="http://schemas.openxmlformats.org/officeDocument/2006/customXml" ds:itemID="{12EF6CA2-8ED8-4674-8AB6-C03D6C409610}">
   <ds:schemaRefs>
     <ds:schemaRef ds:uri="http://schemas.openxmlformats.org/officeDocument/2006/bibliography"/>
   </ds:schemaRefs>

</xml_diff>

<commit_message>
Toast now become Cursor
</commit_message>
<xml_diff>
--- a/docs/Test specification/Test Specification Final.docx
+++ b/docs/Test specification/Test Specification Final.docx
@@ -3846,15 +3846,7 @@
               <w:rPr>
                 <w:b w:val="0"/>
               </w:rPr>
-              <w:t>UI-</w:t>
-            </w:r>
-            <w:bookmarkStart w:id="0" w:name="_GoBack"/>
-            <w:bookmarkEnd w:id="0"/>
-            <w:r>
-              <w:rPr>
-                <w:b w:val="0"/>
-              </w:rPr>
-              <w:t>A-004</w:t>
+              <w:t>UI-A-004</w:t>
             </w:r>
           </w:p>
         </w:tc>
@@ -4555,11 +4547,11 @@
       </w:tblPr>
       <w:tblGrid>
         <w:gridCol w:w="713"/>
-        <w:gridCol w:w="962"/>
+        <w:gridCol w:w="961"/>
         <w:gridCol w:w="1353"/>
         <w:gridCol w:w="1538"/>
-        <w:gridCol w:w="1600"/>
-        <w:gridCol w:w="3076"/>
+        <w:gridCol w:w="1596"/>
+        <w:gridCol w:w="3081"/>
       </w:tblGrid>
       <w:tr>
         <w:trPr>
@@ -5309,13 +5301,24 @@
             </w:pPr>
             <w:r>
               <w:rPr>
-                <w:rFonts w:eastAsia="Times New Roman" w:cs="Arial"/>
-                <w:color w:val="000000"/>
-                <w:sz w:val="24"/>
-                <w:szCs w:val="24"/>
-                <w:highlight w:val="lightGray"/>
-              </w:rPr>
-              <w:t>Toast appears</w:t>
+                <w:rFonts w:cs="Arial" w:hint="eastAsia"/>
+                <w:color w:val="000000"/>
+                <w:sz w:val="24"/>
+                <w:szCs w:val="24"/>
+                <w:highlight w:val="lightGray"/>
+                <w:lang w:eastAsia="zh-HK"/>
+              </w:rPr>
+              <w:t xml:space="preserve">Cursor </w:t>
+            </w:r>
+            <w:r>
+              <w:rPr>
+                <w:rFonts w:eastAsia="Times New Roman" w:cs="Arial"/>
+                <w:color w:val="000000"/>
+                <w:sz w:val="24"/>
+                <w:szCs w:val="24"/>
+                <w:highlight w:val="lightGray"/>
+              </w:rPr>
+              <w:t>appears</w:t>
             </w:r>
           </w:p>
         </w:tc>
@@ -5337,13 +5340,24 @@
             </w:pPr>
             <w:r>
               <w:rPr>
-                <w:rFonts w:eastAsia="Times New Roman" w:cs="Arial"/>
-                <w:color w:val="000000"/>
-                <w:sz w:val="24"/>
-                <w:szCs w:val="24"/>
-                <w:highlight w:val="lightGray"/>
-              </w:rPr>
-              <w:t>Toast appears when Name length equals 50 characters and a new character is attempted to be added</w:t>
+                <w:rFonts w:cs="Arial" w:hint="eastAsia"/>
+                <w:color w:val="000000"/>
+                <w:sz w:val="24"/>
+                <w:szCs w:val="24"/>
+                <w:highlight w:val="lightGray"/>
+                <w:lang w:eastAsia="zh-HK"/>
+              </w:rPr>
+              <w:t>Cursor</w:t>
+            </w:r>
+            <w:r>
+              <w:rPr>
+                <w:rFonts w:eastAsia="Times New Roman" w:cs="Arial"/>
+                <w:color w:val="000000"/>
+                <w:sz w:val="24"/>
+                <w:szCs w:val="24"/>
+                <w:highlight w:val="lightGray"/>
+              </w:rPr>
+              <w:t xml:space="preserve"> appears when Name length equals 50 characters and a new character is attempted to be added</w:t>
             </w:r>
           </w:p>
         </w:tc>
@@ -5550,12 +5564,23 @@
             </w:pPr>
             <w:r>
               <w:rPr>
-                <w:rFonts w:eastAsia="Times New Roman" w:cs="Arial"/>
-                <w:color w:val="000000"/>
-                <w:sz w:val="24"/>
-                <w:szCs w:val="24"/>
-              </w:rPr>
-              <w:t>Toast appears</w:t>
+                <w:rFonts w:cs="Arial" w:hint="eastAsia"/>
+                <w:color w:val="000000"/>
+                <w:sz w:val="24"/>
+                <w:szCs w:val="24"/>
+                <w:highlight w:val="lightGray"/>
+                <w:lang w:eastAsia="zh-HK"/>
+              </w:rPr>
+              <w:t>Cursor</w:t>
+            </w:r>
+            <w:r>
+              <w:rPr>
+                <w:rFonts w:eastAsia="Times New Roman" w:cs="Arial"/>
+                <w:color w:val="000000"/>
+                <w:sz w:val="24"/>
+                <w:szCs w:val="24"/>
+              </w:rPr>
+              <w:t xml:space="preserve"> appears</w:t>
             </w:r>
           </w:p>
         </w:tc>
@@ -5576,12 +5601,23 @@
             </w:pPr>
             <w:r>
               <w:rPr>
-                <w:rFonts w:eastAsia="Times New Roman" w:cs="Arial"/>
-                <w:color w:val="000000"/>
-                <w:sz w:val="24"/>
-                <w:szCs w:val="24"/>
-              </w:rPr>
-              <w:t>Toast appears when Name length equals 75 characters and a new character is attempted to be added</w:t>
+                <w:rFonts w:cs="Arial" w:hint="eastAsia"/>
+                <w:color w:val="000000"/>
+                <w:sz w:val="24"/>
+                <w:szCs w:val="24"/>
+                <w:highlight w:val="lightGray"/>
+                <w:lang w:eastAsia="zh-HK"/>
+              </w:rPr>
+              <w:t>Cursor</w:t>
+            </w:r>
+            <w:r>
+              <w:rPr>
+                <w:rFonts w:eastAsia="Times New Roman" w:cs="Arial"/>
+                <w:color w:val="000000"/>
+                <w:sz w:val="24"/>
+                <w:szCs w:val="24"/>
+              </w:rPr>
+              <w:t xml:space="preserve"> appears when Name length equals 75 characters and a new character is attempted to be added</w:t>
             </w:r>
           </w:p>
         </w:tc>
@@ -6575,12 +6611,23 @@
             </w:pPr>
             <w:r>
               <w:rPr>
-                <w:rFonts w:eastAsia="Times New Roman" w:cs="Arial"/>
-                <w:color w:val="000000"/>
-                <w:sz w:val="24"/>
-                <w:szCs w:val="24"/>
-              </w:rPr>
-              <w:t>Toast appears</w:t>
+                <w:rFonts w:cs="Arial" w:hint="eastAsia"/>
+                <w:color w:val="000000"/>
+                <w:sz w:val="24"/>
+                <w:szCs w:val="24"/>
+                <w:highlight w:val="lightGray"/>
+                <w:lang w:eastAsia="zh-HK"/>
+              </w:rPr>
+              <w:t>Cursor</w:t>
+            </w:r>
+            <w:r>
+              <w:rPr>
+                <w:rFonts w:eastAsia="Times New Roman" w:cs="Arial"/>
+                <w:color w:val="000000"/>
+                <w:sz w:val="24"/>
+                <w:szCs w:val="24"/>
+              </w:rPr>
+              <w:t xml:space="preserve"> appears</w:t>
             </w:r>
           </w:p>
         </w:tc>
@@ -6599,12 +6646,23 @@
             </w:pPr>
             <w:r>
               <w:rPr>
-                <w:rFonts w:eastAsia="Times New Roman" w:cs="Arial"/>
-                <w:color w:val="000000"/>
-                <w:sz w:val="24"/>
-                <w:szCs w:val="24"/>
-              </w:rPr>
-              <w:t xml:space="preserve">Toast appears when Name length equals </w:t>
+                <w:rFonts w:cs="Arial" w:hint="eastAsia"/>
+                <w:color w:val="000000"/>
+                <w:sz w:val="24"/>
+                <w:szCs w:val="24"/>
+                <w:highlight w:val="lightGray"/>
+                <w:lang w:eastAsia="zh-HK"/>
+              </w:rPr>
+              <w:t>Cursor</w:t>
+            </w:r>
+            <w:r>
+              <w:rPr>
+                <w:rFonts w:eastAsia="Times New Roman" w:cs="Arial"/>
+                <w:color w:val="000000"/>
+                <w:sz w:val="24"/>
+                <w:szCs w:val="24"/>
+              </w:rPr>
+              <w:t xml:space="preserve"> appears when Name length equals </w:t>
             </w:r>
             <w:r>
               <w:rPr>
@@ -6887,13 +6945,24 @@
             </w:pPr>
             <w:r>
               <w:rPr>
-                <w:rFonts w:eastAsia="Times New Roman" w:cs="Arial"/>
-                <w:color w:val="000000"/>
-                <w:sz w:val="24"/>
-                <w:szCs w:val="24"/>
-                <w:highlight w:val="lightGray"/>
-              </w:rPr>
-              <w:t>Toast appears</w:t>
+                <w:rFonts w:cs="Arial" w:hint="eastAsia"/>
+                <w:color w:val="000000"/>
+                <w:sz w:val="24"/>
+                <w:szCs w:val="24"/>
+                <w:highlight w:val="lightGray"/>
+                <w:lang w:eastAsia="zh-HK"/>
+              </w:rPr>
+              <w:t>Cursor</w:t>
+            </w:r>
+            <w:r>
+              <w:rPr>
+                <w:rFonts w:eastAsia="Times New Roman" w:cs="Arial"/>
+                <w:color w:val="000000"/>
+                <w:sz w:val="24"/>
+                <w:szCs w:val="24"/>
+                <w:highlight w:val="lightGray"/>
+              </w:rPr>
+              <w:t xml:space="preserve"> appears</w:t>
             </w:r>
           </w:p>
         </w:tc>
@@ -6913,13 +6982,24 @@
             </w:pPr>
             <w:r>
               <w:rPr>
-                <w:rFonts w:eastAsia="Times New Roman" w:cs="Arial"/>
-                <w:color w:val="000000"/>
-                <w:sz w:val="24"/>
-                <w:szCs w:val="24"/>
-                <w:highlight w:val="lightGray"/>
-              </w:rPr>
-              <w:t xml:space="preserve">Toast appears when Name length equals </w:t>
+                <w:rFonts w:cs="Arial" w:hint="eastAsia"/>
+                <w:color w:val="000000"/>
+                <w:sz w:val="24"/>
+                <w:szCs w:val="24"/>
+                <w:highlight w:val="lightGray"/>
+                <w:lang w:eastAsia="zh-HK"/>
+              </w:rPr>
+              <w:t>Cursor</w:t>
+            </w:r>
+            <w:r>
+              <w:rPr>
+                <w:rFonts w:eastAsia="Times New Roman" w:cs="Arial"/>
+                <w:color w:val="000000"/>
+                <w:sz w:val="24"/>
+                <w:szCs w:val="24"/>
+                <w:highlight w:val="lightGray"/>
+              </w:rPr>
+              <w:t xml:space="preserve"> appears when Name length equals </w:t>
             </w:r>
             <w:r>
               <w:rPr>
@@ -8359,6 +8439,8 @@
             </w:r>
           </w:p>
         </w:tc>
+        <w:bookmarkStart w:id="0" w:name="_GoBack"/>
+        <w:bookmarkEnd w:id="0"/>
       </w:tr>
       <w:tr>
         <w:trPr>
@@ -12877,7 +12959,7 @@
 </file>
 
 <file path=customXml/itemProps2.xml><?xml version="1.0" encoding="utf-8"?>
-<ds:datastoreItem xmlns:ds="http://schemas.openxmlformats.org/officeDocument/2006/customXml" ds:itemID="{12EF6CA2-8ED8-4674-8AB6-C03D6C409610}">
+<ds:datastoreItem xmlns:ds="http://schemas.openxmlformats.org/officeDocument/2006/customXml" ds:itemID="{D5684B9F-0689-47C5-ADB8-FCE61F83A2AE}">
   <ds:schemaRefs>
     <ds:schemaRef ds:uri="http://schemas.openxmlformats.org/officeDocument/2006/bibliography"/>
   </ds:schemaRefs>

</xml_diff>

<commit_message>
Test spec Final version now complete(but need QA check)
</commit_message>
<xml_diff>
--- a/docs/Test specification/Test Specification Final.docx
+++ b/docs/Test specification/Test Specification Final.docx
@@ -10,10 +10,10 @@
           <w:docPartUnique/>
         </w:docPartObj>
       </w:sdtPr>
-      <w:sdtEndPr/>
       <w:sdtContent>
         <w:p/>
         <w:p>
+          <w:bookmarkStart w:id="0" w:name="_GoBack"/>
           <w:r>
             <w:rPr>
               <w:noProof/>
@@ -100,7 +100,6 @@
                                     <w:dataBinding w:prefixMappings="xmlns:ns0='http://purl.org/dc/elements/1.1/' xmlns:ns1='http://schemas.openxmlformats.org/package/2006/metadata/core-properties' " w:xpath="/ns1:coreProperties[1]/ns0:title[1]" w:storeItemID="{6C3C8BC8-F283-45AE-878A-BAB7291924A1}"/>
                                     <w:text/>
                                   </w:sdtPr>
-                                  <w:sdtEndPr/>
                                   <w:sdtContent>
                                     <w:r>
                                       <w:rPr>
@@ -127,7 +126,6 @@
                                   <w:dataBinding w:prefixMappings="xmlns:ns0='http://purl.org/dc/elements/1.1/' xmlns:ns1='http://schemas.openxmlformats.org/package/2006/metadata/core-properties' " w:xpath="/ns1:coreProperties[1]/ns0:subject[1]" w:storeItemID="{6C3C8BC8-F283-45AE-878A-BAB7291924A1}"/>
                                   <w:text/>
                                 </w:sdtPr>
-                                <w:sdtEndPr/>
                                 <w:sdtContent>
                                   <w:p>
                                     <w:pPr>
@@ -166,7 +164,6 @@
                                   <w:dataBinding w:prefixMappings="xmlns:ns0='http://purl.org/dc/elements/1.1/' xmlns:ns1='http://schemas.openxmlformats.org/package/2006/metadata/core-properties' " w:xpath="/ns1:coreProperties[1]/ns0:creator[1]" w:storeItemID="{6C3C8BC8-F283-45AE-878A-BAB7291924A1}"/>
                                   <w:text/>
                                 </w:sdtPr>
-                                <w:sdtEndPr/>
                                 <w:sdtContent>
                                   <w:p>
                                     <w:pPr>
@@ -187,17 +184,7 @@
                                         <w:szCs w:val="24"/>
                                         <w:lang w:val="en-GB"/>
                                       </w:rPr>
-                                      <w:t>lissa smith, Scott lockett, Tim au, karl franks, calvin chan</w:t>
-                                    </w:r>
-                                    <w:r>
-                                      <w:rPr>
-                                        <w:caps/>
-                                        <w:color w:val="4472C4" w:themeColor="accent5"/>
-                                        <w:sz w:val="24"/>
-                                        <w:szCs w:val="24"/>
-                                        <w:lang w:val="en-GB"/>
-                                      </w:rPr>
-                                      <w:t>, Rhys howard</w:t>
+                                      <w:t>lissa smith, Scott lockett, Tim au, karl franks, calvin chan, Rhys howard</w:t>
                                     </w:r>
                                   </w:p>
                                 </w:sdtContent>
@@ -251,7 +238,6 @@
                               <w:dataBinding w:prefixMappings="xmlns:ns0='http://purl.org/dc/elements/1.1/' xmlns:ns1='http://schemas.openxmlformats.org/package/2006/metadata/core-properties' " w:xpath="/ns1:coreProperties[1]/ns0:title[1]" w:storeItemID="{6C3C8BC8-F283-45AE-878A-BAB7291924A1}"/>
                               <w:text/>
                             </w:sdtPr>
-                            <w:sdtEndPr/>
                             <w:sdtContent>
                               <w:r>
                                 <w:rPr>
@@ -278,7 +264,6 @@
                             <w:dataBinding w:prefixMappings="xmlns:ns0='http://purl.org/dc/elements/1.1/' xmlns:ns1='http://schemas.openxmlformats.org/package/2006/metadata/core-properties' " w:xpath="/ns1:coreProperties[1]/ns0:subject[1]" w:storeItemID="{6C3C8BC8-F283-45AE-878A-BAB7291924A1}"/>
                             <w:text/>
                           </w:sdtPr>
-                          <w:sdtEndPr/>
                           <w:sdtContent>
                             <w:p>
                               <w:pPr>
@@ -317,7 +302,6 @@
                             <w:dataBinding w:prefixMappings="xmlns:ns0='http://purl.org/dc/elements/1.1/' xmlns:ns1='http://schemas.openxmlformats.org/package/2006/metadata/core-properties' " w:xpath="/ns1:coreProperties[1]/ns0:creator[1]" w:storeItemID="{6C3C8BC8-F283-45AE-878A-BAB7291924A1}"/>
                             <w:text/>
                           </w:sdtPr>
-                          <w:sdtEndPr/>
                           <w:sdtContent>
                             <w:p>
                               <w:pPr>
@@ -338,17 +322,7 @@
                                   <w:szCs w:val="24"/>
                                   <w:lang w:val="en-GB"/>
                                 </w:rPr>
-                                <w:t>lissa smith, Scott lockett, Tim au, karl franks, calvin chan</w:t>
-                              </w:r>
-                              <w:r>
-                                <w:rPr>
-                                  <w:caps/>
-                                  <w:color w:val="4472C4" w:themeColor="accent5"/>
-                                  <w:sz w:val="24"/>
-                                  <w:szCs w:val="24"/>
-                                  <w:lang w:val="en-GB"/>
-                                </w:rPr>
-                                <w:t>, Rhys howard</w:t>
+                                <w:t>lissa smith, Scott lockett, Tim au, karl franks, calvin chan, Rhys howard</w:t>
                               </w:r>
                             </w:p>
                           </w:sdtContent>
@@ -447,7 +421,6 @@
                                     <w:calendar w:val="gregorian"/>
                                   </w:date>
                                 </w:sdtPr>
-                                <w:sdtEndPr/>
                                 <w:sdtContent>
                                   <w:p>
                                     <w:pPr>
@@ -515,7 +488,6 @@
                               <w:calendar w:val="gregorian"/>
                             </w:date>
                           </w:sdtPr>
-                          <w:sdtEndPr/>
                           <w:sdtContent>
                             <w:p>
                               <w:pPr>
@@ -547,6 +519,7 @@
             </mc:AlternateContent>
           </w:r>
         </w:p>
+        <w:bookmarkEnd w:id="0" w:displacedByCustomXml="next"/>
       </w:sdtContent>
     </w:sdt>
     <w:sdt>
@@ -3451,11 +3424,9 @@
             <w:r>
               <w:t xml:space="preserve">Species </w:t>
             </w:r>
-            <w:proofErr w:type="spellStart"/>
-            <w:r>
-              <w:t>Coorindates</w:t>
-            </w:r>
-            <w:proofErr w:type="spellEnd"/>
+            <w:r>
+              <w:t>Coordinates</w:t>
+            </w:r>
             <w:r>
               <w:t xml:space="preserve">: </w:t>
             </w:r>
@@ -3573,11 +3544,9 @@
             <w:r>
               <w:t xml:space="preserve">Check that when the user clicks the “add” button the button will add </w:t>
             </w:r>
-            <w:proofErr w:type="spellStart"/>
-            <w:r>
-              <w:t>multipule</w:t>
-            </w:r>
-            <w:proofErr w:type="spellEnd"/>
+            <w:r>
+              <w:t>multiple</w:t>
+            </w:r>
             <w:r>
               <w:t xml:space="preserve"> records to the database </w:t>
             </w:r>
@@ -3610,11 +3579,9 @@
             <w:r>
               <w:t xml:space="preserve">Species </w:t>
             </w:r>
-            <w:proofErr w:type="spellStart"/>
-            <w:r>
-              <w:t>Coorindates</w:t>
-            </w:r>
-            <w:proofErr w:type="spellEnd"/>
+            <w:r>
+              <w:t>Coordinates</w:t>
+            </w:r>
             <w:r>
               <w:t>: “</w:t>
             </w:r>
@@ -3752,11 +3719,9 @@
             <w:r>
               <w:t xml:space="preserve">Species </w:t>
             </w:r>
-            <w:proofErr w:type="spellStart"/>
-            <w:r>
-              <w:t>Coorindates</w:t>
-            </w:r>
-            <w:proofErr w:type="spellEnd"/>
+            <w:r>
+              <w:t>Coordinates</w:t>
+            </w:r>
             <w:r>
               <w:t xml:space="preserve">: </w:t>
             </w:r>
@@ -4260,15 +4225,17 @@
               <w:cnfStyle w:val="000000100000" w:firstRow="0" w:lastRow="0" w:firstColumn="0" w:lastColumn="0" w:oddVBand="0" w:evenVBand="0" w:oddHBand="1" w:evenHBand="0" w:firstRowFirstColumn="0" w:firstRowLastColumn="0" w:lastRowFirstColumn="0" w:lastRowLastColumn="0"/>
             </w:pPr>
             <w:r>
-              <w:t xml:space="preserve">The user will be taken to the record page with the edited </w:t>
-            </w:r>
-            <w:proofErr w:type="spellStart"/>
-            <w:r>
-              <w:t>dataon</w:t>
-            </w:r>
-            <w:proofErr w:type="spellEnd"/>
-            <w:r>
-              <w:t xml:space="preserve"> display.</w:t>
+              <w:t>The user will be taken to the record page with the edited data</w:t>
+            </w:r>
+            <w:r>
+              <w:rPr>
+                <w:rFonts w:hint="eastAsia"/>
+                <w:lang w:eastAsia="zh-HK"/>
+              </w:rPr>
+              <w:t xml:space="preserve"> </w:t>
+            </w:r>
+            <w:r>
+              <w:t>on display.</w:t>
             </w:r>
           </w:p>
         </w:tc>
@@ -4546,12 +4513,12 @@
         <w:tblLook w:val="04A0" w:firstRow="1" w:lastRow="0" w:firstColumn="1" w:lastColumn="0" w:noHBand="0" w:noVBand="1"/>
       </w:tblPr>
       <w:tblGrid>
-        <w:gridCol w:w="697"/>
-        <w:gridCol w:w="939"/>
+        <w:gridCol w:w="688"/>
+        <w:gridCol w:w="929"/>
         <w:gridCol w:w="1850"/>
         <w:gridCol w:w="1605"/>
-        <w:gridCol w:w="1395"/>
-        <w:gridCol w:w="2756"/>
+        <w:gridCol w:w="1611"/>
+        <w:gridCol w:w="2559"/>
       </w:tblGrid>
       <w:tr>
         <w:trPr>
@@ -4619,7 +4586,7 @@
         </w:tc>
         <w:tc>
           <w:tcPr>
-            <w:tcW w:w="1353" w:type="dxa"/>
+            <w:tcW w:w="1850" w:type="dxa"/>
             <w:hideMark/>
           </w:tcPr>
           <w:p>
@@ -4649,7 +4616,7 @@
         </w:tc>
         <w:tc>
           <w:tcPr>
-            <w:tcW w:w="1538" w:type="dxa"/>
+            <w:tcW w:w="1605" w:type="dxa"/>
             <w:hideMark/>
           </w:tcPr>
           <w:p>
@@ -4806,7 +4773,7 @@
         </w:tc>
         <w:tc>
           <w:tcPr>
-            <w:tcW w:w="1353" w:type="dxa"/>
+            <w:tcW w:w="1850" w:type="dxa"/>
             <w:hideMark/>
           </w:tcPr>
           <w:p>
@@ -4836,7 +4803,7 @@
         </w:tc>
         <w:tc>
           <w:tcPr>
-            <w:tcW w:w="1538" w:type="dxa"/>
+            <w:tcW w:w="1605" w:type="dxa"/>
             <w:hideMark/>
           </w:tcPr>
           <w:p>
@@ -4973,7 +4940,7 @@
         </w:tc>
         <w:tc>
           <w:tcPr>
-            <w:tcW w:w="1353" w:type="dxa"/>
+            <w:tcW w:w="1850" w:type="dxa"/>
             <w:hideMark/>
           </w:tcPr>
           <w:p>
@@ -5001,7 +4968,7 @@
         </w:tc>
         <w:tc>
           <w:tcPr>
-            <w:tcW w:w="1538" w:type="dxa"/>
+            <w:tcW w:w="1605" w:type="dxa"/>
             <w:hideMark/>
           </w:tcPr>
           <w:p>
@@ -5151,7 +5118,7 @@
         </w:tc>
         <w:tc>
           <w:tcPr>
-            <w:tcW w:w="1353" w:type="dxa"/>
+            <w:tcW w:w="1850" w:type="dxa"/>
             <w:hideMark/>
           </w:tcPr>
           <w:p>
@@ -5201,7 +5168,7 @@
         </w:tc>
         <w:tc>
           <w:tcPr>
-            <w:tcW w:w="1538" w:type="dxa"/>
+            <w:tcW w:w="1605" w:type="dxa"/>
             <w:hideMark/>
           </w:tcPr>
           <w:p>
@@ -5421,7 +5388,7 @@
         </w:tc>
         <w:tc>
           <w:tcPr>
-            <w:tcW w:w="1353" w:type="dxa"/>
+            <w:tcW w:w="1850" w:type="dxa"/>
             <w:hideMark/>
           </w:tcPr>
           <w:p>
@@ -5467,7 +5434,7 @@
         </w:tc>
         <w:tc>
           <w:tcPr>
-            <w:tcW w:w="1538" w:type="dxa"/>
+            <w:tcW w:w="1605" w:type="dxa"/>
             <w:hideMark/>
           </w:tcPr>
           <w:p>
@@ -5684,7 +5651,7 @@
         </w:tc>
         <w:tc>
           <w:tcPr>
-            <w:tcW w:w="1353" w:type="dxa"/>
+            <w:tcW w:w="1850" w:type="dxa"/>
             <w:hideMark/>
           </w:tcPr>
           <w:p>
@@ -5731,7 +5698,7 @@
         </w:tc>
         <w:tc>
           <w:tcPr>
-            <w:tcW w:w="1538" w:type="dxa"/>
+            <w:tcW w:w="1605" w:type="dxa"/>
             <w:hideMark/>
           </w:tcPr>
           <w:p>
@@ -5927,7 +5894,7 @@
         </w:tc>
         <w:tc>
           <w:tcPr>
-            <w:tcW w:w="1353" w:type="dxa"/>
+            <w:tcW w:w="1850" w:type="dxa"/>
             <w:hideMark/>
           </w:tcPr>
           <w:p>
@@ -5953,7 +5920,7 @@
         </w:tc>
         <w:tc>
           <w:tcPr>
-            <w:tcW w:w="1538" w:type="dxa"/>
+            <w:tcW w:w="1605" w:type="dxa"/>
             <w:hideMark/>
           </w:tcPr>
           <w:p>
@@ -6129,7 +6096,7 @@
         </w:tc>
         <w:tc>
           <w:tcPr>
-            <w:tcW w:w="1353" w:type="dxa"/>
+            <w:tcW w:w="1850" w:type="dxa"/>
             <w:hideMark/>
           </w:tcPr>
           <w:p>
@@ -6188,7 +6155,7 @@
         </w:tc>
         <w:tc>
           <w:tcPr>
-            <w:tcW w:w="1538" w:type="dxa"/>
+            <w:tcW w:w="1605" w:type="dxa"/>
             <w:hideMark/>
           </w:tcPr>
           <w:p>
@@ -6446,7 +6413,7 @@
         </w:tc>
         <w:tc>
           <w:tcPr>
-            <w:tcW w:w="1353" w:type="dxa"/>
+            <w:tcW w:w="1850" w:type="dxa"/>
           </w:tcPr>
           <w:p>
             <w:pPr>
@@ -6528,7 +6495,7 @@
         </w:tc>
         <w:tc>
           <w:tcPr>
-            <w:tcW w:w="1538" w:type="dxa"/>
+            <w:tcW w:w="1605" w:type="dxa"/>
             <w:shd w:val="clear" w:color="auto" w:fill="auto"/>
           </w:tcPr>
           <w:p>
@@ -6751,7 +6718,7 @@
         </w:tc>
         <w:tc>
           <w:tcPr>
-            <w:tcW w:w="1353" w:type="dxa"/>
+            <w:tcW w:w="1850" w:type="dxa"/>
             <w:hideMark/>
           </w:tcPr>
           <w:p>
@@ -6834,7 +6801,7 @@
         </w:tc>
         <w:tc>
           <w:tcPr>
-            <w:tcW w:w="1538" w:type="dxa"/>
+            <w:tcW w:w="1605" w:type="dxa"/>
             <w:hideMark/>
           </w:tcPr>
           <w:p>
@@ -7084,7 +7051,7 @@
         </w:tc>
         <w:tc>
           <w:tcPr>
-            <w:tcW w:w="1353" w:type="dxa"/>
+            <w:tcW w:w="1850" w:type="dxa"/>
             <w:hideMark/>
           </w:tcPr>
           <w:p>
@@ -7115,7 +7082,26 @@
                 <w:szCs w:val="24"/>
                 <w:lang w:eastAsia="zh-HK"/>
               </w:rPr>
-              <w:t xml:space="preserve">Species X Coordinates </w:t>
+              <w:t>Species X Coordinates field</w:t>
+            </w:r>
+            <w:r>
+              <w:rPr>
+                <w:rFonts w:eastAsia="Times New Roman" w:cs="Arial"/>
+                <w:color w:val="000000"/>
+                <w:sz w:val="24"/>
+                <w:szCs w:val="24"/>
+              </w:rPr>
+              <w:t xml:space="preserve"> </w:t>
+            </w:r>
+            <w:proofErr w:type="gramStart"/>
+            <w:r>
+              <w:rPr>
+                <w:rFonts w:eastAsia="Times New Roman" w:cs="Arial"/>
+                <w:color w:val="000000"/>
+                <w:sz w:val="24"/>
+                <w:szCs w:val="24"/>
+              </w:rPr>
+              <w:t xml:space="preserve">exceed </w:t>
             </w:r>
             <w:r>
               <w:rPr>
@@ -7123,35 +7109,6 @@
                 <w:color w:val="000000"/>
                 <w:sz w:val="24"/>
                 <w:szCs w:val="24"/>
-                <w:lang w:eastAsia="zh-HK"/>
-              </w:rPr>
-              <w:t>field</w:t>
-            </w:r>
-            <w:r>
-              <w:rPr>
-                <w:rFonts w:eastAsia="Times New Roman" w:cs="Arial"/>
-                <w:color w:val="000000"/>
-                <w:sz w:val="24"/>
-                <w:szCs w:val="24"/>
-              </w:rPr>
-              <w:t xml:space="preserve"> </w:t>
-            </w:r>
-            <w:proofErr w:type="gramStart"/>
-            <w:r>
-              <w:rPr>
-                <w:rFonts w:eastAsia="Times New Roman" w:cs="Arial"/>
-                <w:color w:val="000000"/>
-                <w:sz w:val="24"/>
-                <w:szCs w:val="24"/>
-              </w:rPr>
-              <w:t xml:space="preserve">exceed </w:t>
-            </w:r>
-            <w:r>
-              <w:rPr>
-                <w:rFonts w:cs="Arial" w:hint="eastAsia"/>
-                <w:color w:val="000000"/>
-                <w:sz w:val="24"/>
-                <w:szCs w:val="24"/>
                 <w:highlight w:val="lightGray"/>
                 <w:lang w:eastAsia="zh-HK"/>
               </w:rPr>
@@ -7183,7 +7140,7 @@
         </w:tc>
         <w:tc>
           <w:tcPr>
-            <w:tcW w:w="1538" w:type="dxa"/>
+            <w:tcW w:w="1605" w:type="dxa"/>
             <w:hideMark/>
           </w:tcPr>
           <w:p>
@@ -7463,7 +7420,7 @@
         </w:tc>
         <w:tc>
           <w:tcPr>
-            <w:tcW w:w="1353" w:type="dxa"/>
+            <w:tcW w:w="1850" w:type="dxa"/>
             <w:hideMark/>
           </w:tcPr>
           <w:p>
@@ -7495,7 +7452,7 @@
                 <w:szCs w:val="24"/>
                 <w:lang w:eastAsia="zh-HK"/>
               </w:rPr>
-              <w:t xml:space="preserve">Species </w:t>
+              <w:t>Species Y Coordinates field</w:t>
             </w:r>
             <w:r>
               <w:rPr>
@@ -7505,7 +7462,17 @@
                 <w:szCs w:val="24"/>
                 <w:lang w:eastAsia="zh-HK"/>
               </w:rPr>
-              <w:t xml:space="preserve">Y </w:t>
+              <w:t xml:space="preserve"> </w:t>
+            </w:r>
+            <w:proofErr w:type="gramStart"/>
+            <w:r>
+              <w:rPr>
+                <w:rFonts w:eastAsia="Times New Roman" w:cs="Arial"/>
+                <w:color w:val="000000"/>
+                <w:sz w:val="24"/>
+                <w:szCs w:val="24"/>
+              </w:rPr>
+              <w:t xml:space="preserve">exceed </w:t>
             </w:r>
             <w:r>
               <w:rPr>
@@ -7513,36 +7480,6 @@
                 <w:color w:val="000000"/>
                 <w:sz w:val="24"/>
                 <w:szCs w:val="24"/>
-                <w:lang w:eastAsia="zh-HK"/>
-              </w:rPr>
-              <w:t>Coordinates field</w:t>
-            </w:r>
-            <w:r>
-              <w:rPr>
-                <w:rFonts w:cs="Arial" w:hint="eastAsia"/>
-                <w:color w:val="000000"/>
-                <w:sz w:val="24"/>
-                <w:szCs w:val="24"/>
-                <w:lang w:eastAsia="zh-HK"/>
-              </w:rPr>
-              <w:t xml:space="preserve"> </w:t>
-            </w:r>
-            <w:proofErr w:type="gramStart"/>
-            <w:r>
-              <w:rPr>
-                <w:rFonts w:eastAsia="Times New Roman" w:cs="Arial"/>
-                <w:color w:val="000000"/>
-                <w:sz w:val="24"/>
-                <w:szCs w:val="24"/>
-              </w:rPr>
-              <w:t xml:space="preserve">exceed </w:t>
-            </w:r>
-            <w:r>
-              <w:rPr>
-                <w:rFonts w:cs="Arial" w:hint="eastAsia"/>
-                <w:color w:val="000000"/>
-                <w:sz w:val="24"/>
-                <w:szCs w:val="24"/>
                 <w:highlight w:val="yellow"/>
                 <w:lang w:eastAsia="zh-HK"/>
               </w:rPr>
@@ -7572,7 +7509,7 @@
         </w:tc>
         <w:tc>
           <w:tcPr>
-            <w:tcW w:w="1538" w:type="dxa"/>
+            <w:tcW w:w="1605" w:type="dxa"/>
             <w:hideMark/>
           </w:tcPr>
           <w:p>
@@ -7858,7 +7795,7 @@
         </w:tc>
         <w:tc>
           <w:tcPr>
-            <w:tcW w:w="1353" w:type="dxa"/>
+            <w:tcW w:w="1850" w:type="dxa"/>
             <w:hideMark/>
           </w:tcPr>
           <w:p>
@@ -7942,7 +7879,7 @@
         </w:tc>
         <w:tc>
           <w:tcPr>
-            <w:tcW w:w="1538" w:type="dxa"/>
+            <w:tcW w:w="1605" w:type="dxa"/>
             <w:hideMark/>
           </w:tcPr>
           <w:p>
@@ -8076,27 +8013,7 @@
                 <w:szCs w:val="24"/>
                 <w:lang w:eastAsia="zh-HK"/>
               </w:rPr>
-              <w:t xml:space="preserve"> </w:t>
-            </w:r>
-            <w:r>
-              <w:rPr>
-                <w:rFonts w:cs="Arial" w:hint="eastAsia"/>
-                <w:color w:val="000000"/>
-                <w:sz w:val="24"/>
-                <w:szCs w:val="24"/>
-                <w:lang w:eastAsia="zh-HK"/>
-              </w:rPr>
-              <w:t>30</w:t>
-            </w:r>
-            <w:r>
-              <w:rPr>
-                <w:rFonts w:cs="Arial" w:hint="eastAsia"/>
-                <w:color w:val="000000"/>
-                <w:sz w:val="24"/>
-                <w:szCs w:val="24"/>
-                <w:lang w:eastAsia="zh-HK"/>
-              </w:rPr>
-              <w:t xml:space="preserve"> </w:t>
+              <w:t xml:space="preserve"> 30 </w:t>
             </w:r>
             <w:r>
               <w:rPr>
@@ -8189,7 +8106,7 @@
         </w:tc>
         <w:tc>
           <w:tcPr>
-            <w:tcW w:w="1353" w:type="dxa"/>
+            <w:tcW w:w="1850" w:type="dxa"/>
             <w:hideMark/>
           </w:tcPr>
           <w:p>
@@ -8272,7 +8189,7 @@
         </w:tc>
         <w:tc>
           <w:tcPr>
-            <w:tcW w:w="1538" w:type="dxa"/>
+            <w:tcW w:w="1605" w:type="dxa"/>
             <w:hideMark/>
           </w:tcPr>
           <w:p>
@@ -8399,29 +8316,7 @@
                 <w:highlight w:val="lightGray"/>
                 <w:lang w:eastAsia="zh-HK"/>
               </w:rPr>
-              <w:t xml:space="preserve"> </w:t>
-            </w:r>
-            <w:r>
-              <w:rPr>
-                <w:rFonts w:cs="Arial" w:hint="eastAsia"/>
-                <w:color w:val="000000"/>
-                <w:sz w:val="24"/>
-                <w:szCs w:val="24"/>
-                <w:highlight w:val="lightGray"/>
-                <w:lang w:eastAsia="zh-HK"/>
-              </w:rPr>
-              <w:t>60</w:t>
-            </w:r>
-            <w:r>
-              <w:rPr>
-                <w:rFonts w:cs="Arial" w:hint="eastAsia"/>
-                <w:color w:val="000000"/>
-                <w:sz w:val="24"/>
-                <w:szCs w:val="24"/>
-                <w:highlight w:val="lightGray"/>
-                <w:lang w:eastAsia="zh-HK"/>
-              </w:rPr>
-              <w:t xml:space="preserve"> </w:t>
+              <w:t xml:space="preserve"> 60 </w:t>
             </w:r>
             <w:r>
               <w:rPr>
@@ -8511,7 +8406,7 @@
         </w:tc>
         <w:tc>
           <w:tcPr>
-            <w:tcW w:w="1353" w:type="dxa"/>
+            <w:tcW w:w="1850" w:type="dxa"/>
             <w:hideMark/>
           </w:tcPr>
           <w:p>
@@ -8538,7 +8433,7 @@
         </w:tc>
         <w:tc>
           <w:tcPr>
-            <w:tcW w:w="1538" w:type="dxa"/>
+            <w:tcW w:w="1605" w:type="dxa"/>
             <w:hideMark/>
           </w:tcPr>
           <w:p>
@@ -8821,7 +8716,7 @@
         </w:tc>
         <w:tc>
           <w:tcPr>
-            <w:tcW w:w="1353" w:type="dxa"/>
+            <w:tcW w:w="1850" w:type="dxa"/>
             <w:hideMark/>
           </w:tcPr>
           <w:p>
@@ -8846,7 +8741,7 @@
         </w:tc>
         <w:tc>
           <w:tcPr>
-            <w:tcW w:w="1538" w:type="dxa"/>
+            <w:tcW w:w="1605" w:type="dxa"/>
             <w:hideMark/>
           </w:tcPr>
           <w:p>
@@ -9136,7 +9031,7 @@
         </w:tc>
         <w:tc>
           <w:tcPr>
-            <w:tcW w:w="1353" w:type="dxa"/>
+            <w:tcW w:w="1850" w:type="dxa"/>
             <w:hideMark/>
           </w:tcPr>
           <w:p>
@@ -9185,44 +9080,34 @@
                 <w:szCs w:val="23"/>
                 <w:shd w:val="clear" w:color="auto" w:fill="FFFFFF"/>
               </w:rPr>
+              <w:t xml:space="preserve"> appropriate</w:t>
+            </w:r>
+            <w:r>
+              <w:rPr>
+                <w:rFonts w:cs="Arial" w:hint="eastAsia"/>
+                <w:color w:val="000000"/>
+                <w:sz w:val="23"/>
+                <w:szCs w:val="23"/>
+                <w:shd w:val="clear" w:color="auto" w:fill="FFFFFF"/>
+                <w:lang w:eastAsia="zh-HK"/>
+              </w:rPr>
+              <w:t xml:space="preserve"> page after clicking the button</w:t>
+            </w:r>
+            <w:r>
+              <w:rPr>
+                <w:rFonts w:cs="Times New Roman" w:hint="eastAsia"/>
+                <w:sz w:val="24"/>
+                <w:szCs w:val="24"/>
+                <w:highlight w:val="lightGray"/>
+                <w:lang w:eastAsia="zh-HK"/>
+              </w:rPr>
               <w:t xml:space="preserve"> </w:t>
             </w:r>
-            <w:r>
-              <w:rPr>
-                <w:rFonts w:eastAsia="Times New Roman" w:cs="Arial"/>
-                <w:color w:val="000000"/>
-                <w:sz w:val="23"/>
-                <w:szCs w:val="23"/>
-                <w:shd w:val="clear" w:color="auto" w:fill="FFFFFF"/>
-              </w:rPr>
-              <w:t>appropriate</w:t>
-            </w:r>
-            <w:r>
-              <w:rPr>
-                <w:rFonts w:cs="Arial" w:hint="eastAsia"/>
-                <w:color w:val="000000"/>
-                <w:sz w:val="23"/>
-                <w:szCs w:val="23"/>
-                <w:shd w:val="clear" w:color="auto" w:fill="FFFFFF"/>
-                <w:lang w:eastAsia="zh-HK"/>
-              </w:rPr>
-              <w:t xml:space="preserve"> page after clicking the button</w:t>
-            </w:r>
-            <w:r>
-              <w:rPr>
-                <w:rFonts w:cs="Times New Roman" w:hint="eastAsia"/>
-                <w:sz w:val="24"/>
-                <w:szCs w:val="24"/>
-                <w:highlight w:val="lightGray"/>
-                <w:lang w:eastAsia="zh-HK"/>
-              </w:rPr>
-              <w:t xml:space="preserve"> </w:t>
-            </w:r>
-          </w:p>
-        </w:tc>
-        <w:tc>
-          <w:tcPr>
-            <w:tcW w:w="1538" w:type="dxa"/>
+          </w:p>
+        </w:tc>
+        <w:tc>
+          <w:tcPr>
+            <w:tcW w:w="1605" w:type="dxa"/>
             <w:hideMark/>
           </w:tcPr>
           <w:p>
@@ -9412,7 +9297,7 @@
         </w:tc>
         <w:tc>
           <w:tcPr>
-            <w:tcW w:w="1353" w:type="dxa"/>
+            <w:tcW w:w="1850" w:type="dxa"/>
             <w:hideMark/>
           </w:tcPr>
           <w:p>
@@ -9430,7 +9315,6 @@
                 <w:rFonts w:cs="Times New Roman" w:hint="eastAsia"/>
                 <w:sz w:val="24"/>
                 <w:szCs w:val="24"/>
-                <w:highlight w:val="lightGray"/>
                 <w:lang w:eastAsia="zh-HK"/>
               </w:rPr>
               <w:t>C</w:t>
@@ -9440,7 +9324,6 @@
                 <w:rFonts w:cs="Times New Roman"/>
                 <w:sz w:val="24"/>
                 <w:szCs w:val="24"/>
-                <w:highlight w:val="lightGray"/>
                 <w:lang w:eastAsia="zh-HK"/>
               </w:rPr>
               <w:t>h</w:t>
@@ -9450,7 +9333,6 @@
                 <w:rFonts w:cs="Times New Roman" w:hint="eastAsia"/>
                 <w:sz w:val="24"/>
                 <w:szCs w:val="24"/>
-                <w:highlight w:val="lightGray"/>
                 <w:lang w:eastAsia="zh-HK"/>
               </w:rPr>
               <w:t>eck if goes to</w:t>
@@ -9492,7 +9374,7 @@
         </w:tc>
         <w:tc>
           <w:tcPr>
-            <w:tcW w:w="1538" w:type="dxa"/>
+            <w:tcW w:w="1605" w:type="dxa"/>
             <w:hideMark/>
           </w:tcPr>
           <w:p>
@@ -9709,7 +9591,7 @@
         </w:tc>
         <w:tc>
           <w:tcPr>
-            <w:tcW w:w="1353" w:type="dxa"/>
+            <w:tcW w:w="1850" w:type="dxa"/>
             <w:hideMark/>
           </w:tcPr>
           <w:p>
@@ -9756,7 +9638,7 @@
         </w:tc>
         <w:tc>
           <w:tcPr>
-            <w:tcW w:w="1538" w:type="dxa"/>
+            <w:tcW w:w="1605" w:type="dxa"/>
             <w:hideMark/>
           </w:tcPr>
           <w:p>
@@ -10007,7 +9889,7 @@
         </w:tc>
         <w:tc>
           <w:tcPr>
-            <w:tcW w:w="1353" w:type="dxa"/>
+            <w:tcW w:w="1850" w:type="dxa"/>
             <w:hideMark/>
           </w:tcPr>
           <w:p>
@@ -10034,10 +9916,101 @@
                 <w:color w:val="000000"/>
                 <w:sz w:val="23"/>
                 <w:szCs w:val="23"/>
-                <w:shd w:val="clear" w:color="auto" w:fill="FFFFFF"/>
-                <w:lang w:eastAsia="zh-HK"/>
-              </w:rPr>
-              <w:t>next</w:t>
+                <w:highlight w:val="lightGray"/>
+                <w:shd w:val="clear" w:color="auto" w:fill="FFFFFF"/>
+                <w:lang w:eastAsia="zh-HK"/>
+              </w:rPr>
+              <w:t>next photo of the current record is shown</w:t>
+            </w:r>
+          </w:p>
+        </w:tc>
+        <w:tc>
+          <w:tcPr>
+            <w:tcW w:w="1605" w:type="dxa"/>
+            <w:hideMark/>
+          </w:tcPr>
+          <w:p>
+            <w:pPr>
+              <w:ind w:left="60"/>
+              <w:cnfStyle w:val="000000100000" w:firstRow="0" w:lastRow="0" w:firstColumn="0" w:lastColumn="0" w:oddVBand="0" w:evenVBand="0" w:oddHBand="1" w:evenHBand="0" w:firstRowFirstColumn="0" w:firstRowLastColumn="0" w:lastRowFirstColumn="0" w:lastRowLastColumn="0"/>
+              <w:rPr>
+                <w:rFonts w:eastAsia="Times New Roman" w:cs="Times New Roman"/>
+                <w:sz w:val="24"/>
+                <w:szCs w:val="24"/>
+                <w:highlight w:val="lightGray"/>
+              </w:rPr>
+            </w:pPr>
+            <w:r>
+              <w:rPr>
+                <w:rFonts w:eastAsia="Times New Roman" w:cs="Arial"/>
+                <w:color w:val="000000"/>
+                <w:sz w:val="23"/>
+                <w:szCs w:val="23"/>
+                <w:highlight w:val="lightGray"/>
+                <w:shd w:val="clear" w:color="auto" w:fill="FFFFFF"/>
+              </w:rPr>
+              <w:t>Record Page</w:t>
+            </w:r>
+          </w:p>
+          <w:p>
+            <w:pPr>
+              <w:cnfStyle w:val="000000100000" w:firstRow="0" w:lastRow="0" w:firstColumn="0" w:lastColumn="0" w:oddVBand="0" w:evenVBand="0" w:oddHBand="1" w:evenHBand="0" w:firstRowFirstColumn="0" w:firstRowLastColumn="0" w:lastRowFirstColumn="0" w:lastRowLastColumn="0"/>
+              <w:rPr>
+                <w:rFonts w:eastAsia="Times New Roman" w:cs="Times New Roman"/>
+                <w:sz w:val="24"/>
+                <w:szCs w:val="24"/>
+                <w:highlight w:val="lightGray"/>
+              </w:rPr>
+            </w:pPr>
+          </w:p>
+          <w:p>
+            <w:pPr>
+              <w:ind w:left="60"/>
+              <w:cnfStyle w:val="000000100000" w:firstRow="0" w:lastRow="0" w:firstColumn="0" w:lastColumn="0" w:oddVBand="0" w:evenVBand="0" w:oddHBand="1" w:evenHBand="0" w:firstRowFirstColumn="0" w:firstRowLastColumn="0" w:lastRowFirstColumn="0" w:lastRowLastColumn="0"/>
+              <w:rPr>
+                <w:rFonts w:eastAsia="Times New Roman" w:cs="Times New Roman"/>
+                <w:sz w:val="24"/>
+                <w:szCs w:val="24"/>
+              </w:rPr>
+            </w:pPr>
+            <w:r>
+              <w:rPr>
+                <w:rFonts w:eastAsia="Times New Roman" w:cs="Arial"/>
+                <w:color w:val="000000"/>
+                <w:sz w:val="23"/>
+                <w:szCs w:val="23"/>
+                <w:highlight w:val="lightGray"/>
+                <w:shd w:val="clear" w:color="auto" w:fill="FFFFFF"/>
+              </w:rPr>
+              <w:t>&gt; button</w:t>
+            </w:r>
+          </w:p>
+        </w:tc>
+        <w:tc>
+          <w:tcPr>
+            <w:tcW w:w="0" w:type="auto"/>
+            <w:hideMark/>
+          </w:tcPr>
+          <w:p>
+            <w:pPr>
+              <w:cnfStyle w:val="000000100000" w:firstRow="0" w:lastRow="0" w:firstColumn="0" w:lastColumn="0" w:oddVBand="0" w:evenVBand="0" w:oddHBand="1" w:evenHBand="0" w:firstRowFirstColumn="0" w:firstRowLastColumn="0" w:lastRowFirstColumn="0" w:lastRowLastColumn="0"/>
+              <w:rPr>
+                <w:rFonts w:eastAsia="Times New Roman" w:cs="Times New Roman"/>
+                <w:sz w:val="24"/>
+                <w:szCs w:val="24"/>
+              </w:rPr>
+            </w:pPr>
+            <w:r>
+              <w:rPr>
+                <w:rFonts w:cs="Arial"/>
+                <w:color w:val="000000"/>
+                <w:sz w:val="23"/>
+                <w:szCs w:val="23"/>
+                <w:highlight w:val="lightGray"/>
+                <w:shd w:val="clear" w:color="auto" w:fill="FFFFFF"/>
+                <w:lang w:eastAsia="zh-HK"/>
+              </w:rPr>
+              <w:t>N</w:t>
             </w:r>
             <w:r>
               <w:rPr>
@@ -10045,99 +10018,22 @@
                 <w:color w:val="000000"/>
                 <w:sz w:val="23"/>
                 <w:szCs w:val="23"/>
-                <w:shd w:val="clear" w:color="auto" w:fill="FFFFFF"/>
-                <w:lang w:eastAsia="zh-HK"/>
-              </w:rPr>
-              <w:t xml:space="preserve"> photo of the current record is shown</w:t>
-            </w:r>
-          </w:p>
-        </w:tc>
-        <w:tc>
-          <w:tcPr>
-            <w:tcW w:w="1538" w:type="dxa"/>
-            <w:hideMark/>
-          </w:tcPr>
-          <w:p>
-            <w:pPr>
-              <w:ind w:left="60"/>
-              <w:cnfStyle w:val="000000100000" w:firstRow="0" w:lastRow="0" w:firstColumn="0" w:lastColumn="0" w:oddVBand="0" w:evenVBand="0" w:oddHBand="1" w:evenHBand="0" w:firstRowFirstColumn="0" w:firstRowLastColumn="0" w:lastRowFirstColumn="0" w:lastRowLastColumn="0"/>
-              <w:rPr>
-                <w:rFonts w:eastAsia="Times New Roman" w:cs="Times New Roman"/>
-                <w:sz w:val="24"/>
-                <w:szCs w:val="24"/>
-                <w:highlight w:val="lightGray"/>
-              </w:rPr>
-            </w:pPr>
-            <w:r>
-              <w:rPr>
-                <w:rFonts w:eastAsia="Times New Roman" w:cs="Arial"/>
-                <w:color w:val="000000"/>
-                <w:sz w:val="23"/>
-                <w:szCs w:val="23"/>
-                <w:highlight w:val="lightGray"/>
-                <w:shd w:val="clear" w:color="auto" w:fill="FFFFFF"/>
-              </w:rPr>
-              <w:t>Record Page</w:t>
-            </w:r>
-          </w:p>
-          <w:p>
-            <w:pPr>
-              <w:cnfStyle w:val="000000100000" w:firstRow="0" w:lastRow="0" w:firstColumn="0" w:lastColumn="0" w:oddVBand="0" w:evenVBand="0" w:oddHBand="1" w:evenHBand="0" w:firstRowFirstColumn="0" w:firstRowLastColumn="0" w:lastRowFirstColumn="0" w:lastRowLastColumn="0"/>
-              <w:rPr>
-                <w:rFonts w:eastAsia="Times New Roman" w:cs="Times New Roman"/>
-                <w:sz w:val="24"/>
-                <w:szCs w:val="24"/>
-                <w:highlight w:val="lightGray"/>
-              </w:rPr>
-            </w:pPr>
-          </w:p>
-          <w:p>
-            <w:pPr>
-              <w:ind w:left="60"/>
-              <w:cnfStyle w:val="000000100000" w:firstRow="0" w:lastRow="0" w:firstColumn="0" w:lastColumn="0" w:oddVBand="0" w:evenVBand="0" w:oddHBand="1" w:evenHBand="0" w:firstRowFirstColumn="0" w:firstRowLastColumn="0" w:lastRowFirstColumn="0" w:lastRowLastColumn="0"/>
-              <w:rPr>
-                <w:rFonts w:eastAsia="Times New Roman" w:cs="Times New Roman"/>
-                <w:sz w:val="24"/>
-                <w:szCs w:val="24"/>
-              </w:rPr>
-            </w:pPr>
-            <w:r>
-              <w:rPr>
-                <w:rFonts w:eastAsia="Times New Roman" w:cs="Arial"/>
-                <w:color w:val="000000"/>
-                <w:sz w:val="23"/>
-                <w:szCs w:val="23"/>
-                <w:highlight w:val="lightGray"/>
-                <w:shd w:val="clear" w:color="auto" w:fill="FFFFFF"/>
-              </w:rPr>
-              <w:t>&gt; button</w:t>
-            </w:r>
-          </w:p>
-        </w:tc>
-        <w:tc>
-          <w:tcPr>
-            <w:tcW w:w="0" w:type="auto"/>
-            <w:hideMark/>
-          </w:tcPr>
-          <w:p>
-            <w:pPr>
-              <w:cnfStyle w:val="000000100000" w:firstRow="0" w:lastRow="0" w:firstColumn="0" w:lastColumn="0" w:oddVBand="0" w:evenVBand="0" w:oddHBand="1" w:evenHBand="0" w:firstRowFirstColumn="0" w:firstRowLastColumn="0" w:lastRowFirstColumn="0" w:lastRowLastColumn="0"/>
-              <w:rPr>
-                <w:rFonts w:eastAsia="Times New Roman" w:cs="Times New Roman"/>
-                <w:sz w:val="24"/>
-                <w:szCs w:val="24"/>
-              </w:rPr>
-            </w:pPr>
-            <w:r>
-              <w:rPr>
-                <w:rFonts w:cs="Arial"/>
-                <w:color w:val="000000"/>
-                <w:sz w:val="23"/>
-                <w:szCs w:val="23"/>
-                <w:shd w:val="clear" w:color="auto" w:fill="FFFFFF"/>
-                <w:lang w:eastAsia="zh-HK"/>
-              </w:rPr>
-              <w:t>N</w:t>
+                <w:highlight w:val="lightGray"/>
+                <w:shd w:val="clear" w:color="auto" w:fill="FFFFFF"/>
+                <w:lang w:eastAsia="zh-HK"/>
+              </w:rPr>
+              <w:t xml:space="preserve">ext </w:t>
+            </w:r>
+            <w:r>
+              <w:rPr>
+                <w:rFonts w:eastAsia="Times New Roman" w:cs="Arial"/>
+                <w:color w:val="000000"/>
+                <w:sz w:val="23"/>
+                <w:szCs w:val="23"/>
+                <w:highlight w:val="lightGray"/>
+                <w:shd w:val="clear" w:color="auto" w:fill="FFFFFF"/>
+              </w:rPr>
+              <w:t>photo</w:t>
             </w:r>
             <w:r>
               <w:rPr>
@@ -10145,27 +10041,7 @@
                 <w:color w:val="000000"/>
                 <w:sz w:val="23"/>
                 <w:szCs w:val="23"/>
-                <w:shd w:val="clear" w:color="auto" w:fill="FFFFFF"/>
-                <w:lang w:eastAsia="zh-HK"/>
-              </w:rPr>
-              <w:t xml:space="preserve">ext </w:t>
-            </w:r>
-            <w:r>
-              <w:rPr>
-                <w:rFonts w:eastAsia="Times New Roman" w:cs="Arial"/>
-                <w:color w:val="000000"/>
-                <w:sz w:val="23"/>
-                <w:szCs w:val="23"/>
-                <w:shd w:val="clear" w:color="auto" w:fill="FFFFFF"/>
-              </w:rPr>
-              <w:t>photo</w:t>
-            </w:r>
-            <w:r>
-              <w:rPr>
-                <w:rFonts w:cs="Arial" w:hint="eastAsia"/>
-                <w:color w:val="000000"/>
-                <w:sz w:val="23"/>
-                <w:szCs w:val="23"/>
+                <w:highlight w:val="lightGray"/>
                 <w:shd w:val="clear" w:color="auto" w:fill="FFFFFF"/>
                 <w:lang w:eastAsia="zh-HK"/>
               </w:rPr>
@@ -10276,7 +10152,7 @@
         </w:tc>
         <w:tc>
           <w:tcPr>
-            <w:tcW w:w="1353" w:type="dxa"/>
+            <w:tcW w:w="1850" w:type="dxa"/>
             <w:hideMark/>
           </w:tcPr>
           <w:p>
@@ -10311,7 +10187,7 @@
         </w:tc>
         <w:tc>
           <w:tcPr>
-            <w:tcW w:w="1538" w:type="dxa"/>
+            <w:tcW w:w="1605" w:type="dxa"/>
             <w:hideMark/>
           </w:tcPr>
           <w:p>
@@ -10399,27 +10275,7 @@
                 <w:szCs w:val="23"/>
                 <w:shd w:val="clear" w:color="auto" w:fill="FFFFFF"/>
               </w:rPr>
-              <w:t xml:space="preserve">Side menu </w:t>
-            </w:r>
-            <w:r>
-              <w:rPr>
-                <w:rFonts w:eastAsia="Times New Roman" w:cs="Arial"/>
-                <w:color w:val="000000"/>
-                <w:sz w:val="23"/>
-                <w:szCs w:val="23"/>
-                <w:shd w:val="clear" w:color="auto" w:fill="FFFFFF"/>
-              </w:rPr>
-              <w:t>popped</w:t>
-            </w:r>
-            <w:r>
-              <w:rPr>
-                <w:rFonts w:eastAsia="Times New Roman" w:cs="Arial"/>
-                <w:color w:val="000000"/>
-                <w:sz w:val="23"/>
-                <w:szCs w:val="23"/>
-                <w:shd w:val="clear" w:color="auto" w:fill="FFFFFF"/>
-              </w:rPr>
-              <w:t xml:space="preserve"> up</w:t>
+              <w:t>Side menu popped up</w:t>
             </w:r>
           </w:p>
         </w:tc>
@@ -10596,7 +10452,7 @@
         </w:tc>
         <w:tc>
           <w:tcPr>
-            <w:tcW w:w="1353" w:type="dxa"/>
+            <w:tcW w:w="1850" w:type="dxa"/>
             <w:hideMark/>
           </w:tcPr>
           <w:p>
@@ -10624,6 +10480,7 @@
                 <w:color w:val="000000"/>
                 <w:sz w:val="23"/>
                 <w:szCs w:val="23"/>
+                <w:highlight w:val="lightGray"/>
                 <w:shd w:val="clear" w:color="auto" w:fill="FFFFFF"/>
               </w:rPr>
               <w:t>previous</w:t>
@@ -10634,21 +10491,136 @@
                 <w:color w:val="000000"/>
                 <w:sz w:val="23"/>
                 <w:szCs w:val="23"/>
-                <w:shd w:val="clear" w:color="auto" w:fill="FFFFFF"/>
-                <w:lang w:eastAsia="zh-HK"/>
-              </w:rPr>
-              <w:t xml:space="preserve"> photo of the </w:t>
-            </w:r>
+                <w:highlight w:val="lightGray"/>
+                <w:shd w:val="clear" w:color="auto" w:fill="FFFFFF"/>
+                <w:lang w:eastAsia="zh-HK"/>
+              </w:rPr>
+              <w:t xml:space="preserve"> photo of the Image Viewing page is shown</w:t>
+            </w:r>
+          </w:p>
+        </w:tc>
+        <w:tc>
+          <w:tcPr>
+            <w:tcW w:w="1605" w:type="dxa"/>
+            <w:hideMark/>
+          </w:tcPr>
+          <w:p>
+            <w:pPr>
+              <w:ind w:left="60"/>
+              <w:cnfStyle w:val="000000100000" w:firstRow="0" w:lastRow="0" w:firstColumn="0" w:lastColumn="0" w:oddVBand="0" w:evenVBand="0" w:oddHBand="1" w:evenHBand="0" w:firstRowFirstColumn="0" w:firstRowLastColumn="0" w:lastRowFirstColumn="0" w:lastRowLastColumn="0"/>
+              <w:rPr>
+                <w:rFonts w:eastAsia="Times New Roman" w:cs="Times New Roman"/>
+                <w:sz w:val="24"/>
+                <w:szCs w:val="24"/>
+                <w:highlight w:val="lightGray"/>
+              </w:rPr>
+            </w:pPr>
+            <w:r>
+              <w:rPr>
+                <w:rFonts w:eastAsia="Times New Roman" w:cs="Arial"/>
+                <w:color w:val="000000"/>
+                <w:sz w:val="23"/>
+                <w:szCs w:val="23"/>
+                <w:highlight w:val="lightGray"/>
+                <w:shd w:val="clear" w:color="auto" w:fill="FFFFFF"/>
+              </w:rPr>
+              <w:t>Image Viewing page</w:t>
+            </w:r>
+          </w:p>
+          <w:p>
+            <w:pPr>
+              <w:cnfStyle w:val="000000100000" w:firstRow="0" w:lastRow="0" w:firstColumn="0" w:lastColumn="0" w:oddVBand="0" w:evenVBand="0" w:oddHBand="1" w:evenHBand="0" w:firstRowFirstColumn="0" w:firstRowLastColumn="0" w:lastRowFirstColumn="0" w:lastRowLastColumn="0"/>
+              <w:rPr>
+                <w:rFonts w:eastAsia="Times New Roman" w:cs="Times New Roman"/>
+                <w:sz w:val="24"/>
+                <w:szCs w:val="24"/>
+                <w:highlight w:val="lightGray"/>
+              </w:rPr>
+            </w:pPr>
+          </w:p>
+          <w:p>
+            <w:pPr>
+              <w:ind w:left="60"/>
+              <w:cnfStyle w:val="000000100000" w:firstRow="0" w:lastRow="0" w:firstColumn="0" w:lastColumn="0" w:oddVBand="0" w:evenVBand="0" w:oddHBand="1" w:evenHBand="0" w:firstRowFirstColumn="0" w:firstRowLastColumn="0" w:lastRowFirstColumn="0" w:lastRowLastColumn="0"/>
+              <w:rPr>
+                <w:rFonts w:eastAsia="Times New Roman" w:cs="Times New Roman"/>
+                <w:sz w:val="24"/>
+                <w:szCs w:val="24"/>
+                <w:highlight w:val="lightGray"/>
+              </w:rPr>
+            </w:pPr>
+            <w:r>
+              <w:rPr>
+                <w:rFonts w:eastAsia="Times New Roman" w:cs="Arial"/>
+                <w:color w:val="000000"/>
+                <w:sz w:val="23"/>
+                <w:szCs w:val="23"/>
+                <w:highlight w:val="lightGray"/>
+                <w:shd w:val="clear" w:color="auto" w:fill="FFFFFF"/>
+              </w:rPr>
+              <w:t>&lt; Button</w:t>
+            </w:r>
+          </w:p>
+        </w:tc>
+        <w:tc>
+          <w:tcPr>
+            <w:tcW w:w="0" w:type="auto"/>
+            <w:hideMark/>
+          </w:tcPr>
+          <w:p>
+            <w:pPr>
+              <w:cnfStyle w:val="000000100000" w:firstRow="0" w:lastRow="0" w:firstColumn="0" w:lastColumn="0" w:oddVBand="0" w:evenVBand="0" w:oddHBand="1" w:evenHBand="0" w:firstRowFirstColumn="0" w:firstRowLastColumn="0" w:lastRowFirstColumn="0" w:lastRowLastColumn="0"/>
+              <w:rPr>
+                <w:rFonts w:eastAsia="Times New Roman" w:cs="Times New Roman"/>
+                <w:sz w:val="24"/>
+                <w:szCs w:val="24"/>
+                <w:highlight w:val="lightGray"/>
+              </w:rPr>
+            </w:pPr>
             <w:r>
               <w:rPr>
                 <w:rFonts w:cs="Arial" w:hint="eastAsia"/>
                 <w:color w:val="000000"/>
                 <w:sz w:val="23"/>
                 <w:szCs w:val="23"/>
-                <w:shd w:val="clear" w:color="auto" w:fill="FFFFFF"/>
-                <w:lang w:eastAsia="zh-HK"/>
-              </w:rPr>
-              <w:t>Image Viewing page</w:t>
+                <w:highlight w:val="lightGray"/>
+                <w:shd w:val="clear" w:color="auto" w:fill="FFFFFF"/>
+                <w:lang w:eastAsia="zh-HK"/>
+              </w:rPr>
+              <w:t>P</w:t>
+            </w:r>
+            <w:r>
+              <w:rPr>
+                <w:rFonts w:eastAsia="Times New Roman" w:cs="Arial"/>
+                <w:color w:val="000000"/>
+                <w:sz w:val="23"/>
+                <w:szCs w:val="23"/>
+                <w:highlight w:val="lightGray"/>
+                <w:shd w:val="clear" w:color="auto" w:fill="FFFFFF"/>
+              </w:rPr>
+              <w:t>revious</w:t>
+            </w:r>
+          </w:p>
+          <w:p>
+            <w:pPr>
+              <w:cnfStyle w:val="000000100000" w:firstRow="0" w:lastRow="0" w:firstColumn="0" w:lastColumn="0" w:oddVBand="0" w:evenVBand="0" w:oddHBand="1" w:evenHBand="0" w:firstRowFirstColumn="0" w:firstRowLastColumn="0" w:lastRowFirstColumn="0" w:lastRowLastColumn="0"/>
+              <w:rPr>
+                <w:rFonts w:eastAsia="Times New Roman" w:cs="Times New Roman"/>
+                <w:sz w:val="24"/>
+                <w:szCs w:val="24"/>
+                <w:highlight w:val="lightGray"/>
+              </w:rPr>
+            </w:pPr>
+            <w:r>
+              <w:rPr>
+                <w:rFonts w:eastAsia="Times New Roman" w:cs="Arial"/>
+                <w:color w:val="000000"/>
+                <w:sz w:val="23"/>
+                <w:szCs w:val="23"/>
+                <w:highlight w:val="lightGray"/>
+                <w:shd w:val="clear" w:color="auto" w:fill="FFFFFF"/>
+              </w:rPr>
+              <w:t>photo</w:t>
             </w:r>
             <w:r>
               <w:rPr>
@@ -10656,138 +10628,7 @@
                 <w:color w:val="000000"/>
                 <w:sz w:val="23"/>
                 <w:szCs w:val="23"/>
-                <w:shd w:val="clear" w:color="auto" w:fill="FFFFFF"/>
-                <w:lang w:eastAsia="zh-HK"/>
-              </w:rPr>
-              <w:t xml:space="preserve"> is shown</w:t>
-            </w:r>
-          </w:p>
-        </w:tc>
-        <w:tc>
-          <w:tcPr>
-            <w:tcW w:w="1538" w:type="dxa"/>
-            <w:hideMark/>
-          </w:tcPr>
-          <w:p>
-            <w:pPr>
-              <w:ind w:left="60"/>
-              <w:cnfStyle w:val="000000100000" w:firstRow="0" w:lastRow="0" w:firstColumn="0" w:lastColumn="0" w:oddVBand="0" w:evenVBand="0" w:oddHBand="1" w:evenHBand="0" w:firstRowFirstColumn="0" w:firstRowLastColumn="0" w:lastRowFirstColumn="0" w:lastRowLastColumn="0"/>
-              <w:rPr>
-                <w:rFonts w:eastAsia="Times New Roman" w:cs="Times New Roman"/>
-                <w:sz w:val="24"/>
-                <w:szCs w:val="24"/>
-                <w:highlight w:val="lightGray"/>
-              </w:rPr>
-            </w:pPr>
-            <w:r>
-              <w:rPr>
-                <w:rFonts w:eastAsia="Times New Roman" w:cs="Arial"/>
-                <w:color w:val="000000"/>
-                <w:sz w:val="23"/>
-                <w:szCs w:val="23"/>
-                <w:highlight w:val="lightGray"/>
-                <w:shd w:val="clear" w:color="auto" w:fill="FFFFFF"/>
-              </w:rPr>
-              <w:t>Image Viewing page</w:t>
-            </w:r>
-          </w:p>
-          <w:p>
-            <w:pPr>
-              <w:cnfStyle w:val="000000100000" w:firstRow="0" w:lastRow="0" w:firstColumn="0" w:lastColumn="0" w:oddVBand="0" w:evenVBand="0" w:oddHBand="1" w:evenHBand="0" w:firstRowFirstColumn="0" w:firstRowLastColumn="0" w:lastRowFirstColumn="0" w:lastRowLastColumn="0"/>
-              <w:rPr>
-                <w:rFonts w:eastAsia="Times New Roman" w:cs="Times New Roman"/>
-                <w:sz w:val="24"/>
-                <w:szCs w:val="24"/>
-                <w:highlight w:val="lightGray"/>
-              </w:rPr>
-            </w:pPr>
-          </w:p>
-          <w:p>
-            <w:pPr>
-              <w:ind w:left="60"/>
-              <w:cnfStyle w:val="000000100000" w:firstRow="0" w:lastRow="0" w:firstColumn="0" w:lastColumn="0" w:oddVBand="0" w:evenVBand="0" w:oddHBand="1" w:evenHBand="0" w:firstRowFirstColumn="0" w:firstRowLastColumn="0" w:lastRowFirstColumn="0" w:lastRowLastColumn="0"/>
-              <w:rPr>
-                <w:rFonts w:eastAsia="Times New Roman" w:cs="Times New Roman"/>
-                <w:sz w:val="24"/>
-                <w:szCs w:val="24"/>
-                <w:highlight w:val="lightGray"/>
-              </w:rPr>
-            </w:pPr>
-            <w:r>
-              <w:rPr>
-                <w:rFonts w:eastAsia="Times New Roman" w:cs="Arial"/>
-                <w:color w:val="000000"/>
-                <w:sz w:val="23"/>
-                <w:szCs w:val="23"/>
-                <w:highlight w:val="lightGray"/>
-                <w:shd w:val="clear" w:color="auto" w:fill="FFFFFF"/>
-              </w:rPr>
-              <w:t>&lt; Button</w:t>
-            </w:r>
-          </w:p>
-        </w:tc>
-        <w:tc>
-          <w:tcPr>
-            <w:tcW w:w="0" w:type="auto"/>
-            <w:hideMark/>
-          </w:tcPr>
-          <w:p>
-            <w:pPr>
-              <w:cnfStyle w:val="000000100000" w:firstRow="0" w:lastRow="0" w:firstColumn="0" w:lastColumn="0" w:oddVBand="0" w:evenVBand="0" w:oddHBand="1" w:evenHBand="0" w:firstRowFirstColumn="0" w:firstRowLastColumn="0" w:lastRowFirstColumn="0" w:lastRowLastColumn="0"/>
-              <w:rPr>
-                <w:rFonts w:eastAsia="Times New Roman" w:cs="Times New Roman"/>
-                <w:sz w:val="24"/>
-                <w:szCs w:val="24"/>
-              </w:rPr>
-            </w:pPr>
-            <w:r>
-              <w:rPr>
-                <w:rFonts w:cs="Arial" w:hint="eastAsia"/>
-                <w:color w:val="000000"/>
-                <w:sz w:val="23"/>
-                <w:szCs w:val="23"/>
-                <w:shd w:val="clear" w:color="auto" w:fill="FFFFFF"/>
-                <w:lang w:eastAsia="zh-HK"/>
-              </w:rPr>
-              <w:t>P</w:t>
-            </w:r>
-            <w:r>
-              <w:rPr>
-                <w:rFonts w:eastAsia="Times New Roman" w:cs="Arial"/>
-                <w:color w:val="000000"/>
-                <w:sz w:val="23"/>
-                <w:szCs w:val="23"/>
-                <w:shd w:val="clear" w:color="auto" w:fill="FFFFFF"/>
-              </w:rPr>
-              <w:t>revious</w:t>
-            </w:r>
-          </w:p>
-          <w:p>
-            <w:pPr>
-              <w:cnfStyle w:val="000000100000" w:firstRow="0" w:lastRow="0" w:firstColumn="0" w:lastColumn="0" w:oddVBand="0" w:evenVBand="0" w:oddHBand="1" w:evenHBand="0" w:firstRowFirstColumn="0" w:firstRowLastColumn="0" w:lastRowFirstColumn="0" w:lastRowLastColumn="0"/>
-              <w:rPr>
-                <w:rFonts w:eastAsia="Times New Roman" w:cs="Times New Roman"/>
-                <w:sz w:val="24"/>
-                <w:szCs w:val="24"/>
-                <w:highlight w:val="lightGray"/>
-              </w:rPr>
-            </w:pPr>
-            <w:r>
-              <w:rPr>
-                <w:rFonts w:eastAsia="Times New Roman" w:cs="Arial"/>
-                <w:color w:val="000000"/>
-                <w:sz w:val="23"/>
-                <w:szCs w:val="23"/>
-                <w:shd w:val="clear" w:color="auto" w:fill="FFFFFF"/>
-              </w:rPr>
-              <w:t>photo</w:t>
-            </w:r>
-            <w:r>
-              <w:rPr>
-                <w:rFonts w:cs="Arial" w:hint="eastAsia"/>
-                <w:color w:val="000000"/>
-                <w:sz w:val="23"/>
-                <w:szCs w:val="23"/>
+                <w:highlight w:val="lightGray"/>
                 <w:shd w:val="clear" w:color="auto" w:fill="FFFFFF"/>
                 <w:lang w:eastAsia="zh-HK"/>
               </w:rPr>
@@ -10854,13 +10695,13 @@
         </w:trPr>
         <w:tc>
           <w:tcPr>
+            <w:cnfStyle w:val="001000000000" w:firstRow="0" w:lastRow="0" w:firstColumn="1" w:lastColumn="0" w:oddVBand="0" w:evenVBand="0" w:oddHBand="0" w:evenHBand="0" w:firstRowFirstColumn="0" w:firstRowLastColumn="0" w:lastRowFirstColumn="0" w:lastRowLastColumn="0"/>
             <w:tcW w:w="0" w:type="auto"/>
             <w:hideMark/>
           </w:tcPr>
           <w:p>
             <w:pPr>
               <w:ind w:left="60"/>
-              <w:cnfStyle w:val="001000000000" w:firstRow="0" w:lastRow="0" w:firstColumn="1" w:lastColumn="0" w:oddVBand="0" w:evenVBand="0" w:oddHBand="0" w:evenHBand="0" w:firstRowFirstColumn="0" w:firstRowLastColumn="0" w:lastRowFirstColumn="0" w:lastRowLastColumn="0"/>
               <w:rPr>
                 <w:rFonts w:cs="Times New Roman" w:hint="eastAsia"/>
                 <w:b w:val="0"/>
@@ -10901,6 +10742,7 @@
           </w:tcPr>
           <w:p>
             <w:pPr>
+              <w:cnfStyle w:val="000000000000" w:firstRow="0" w:lastRow="0" w:firstColumn="0" w:lastColumn="0" w:oddVBand="0" w:evenVBand="0" w:oddHBand="0" w:evenHBand="0" w:firstRowFirstColumn="0" w:firstRowLastColumn="0" w:lastRowFirstColumn="0" w:lastRowLastColumn="0"/>
               <w:rPr>
                 <w:rFonts w:cs="Times New Roman"/>
                 <w:sz w:val="24"/>
@@ -10921,11 +10763,12 @@
         </w:tc>
         <w:tc>
           <w:tcPr>
-            <w:tcW w:w="1353" w:type="dxa"/>
-            <w:hideMark/>
-          </w:tcPr>
-          <w:p>
-            <w:pPr>
+            <w:tcW w:w="1850" w:type="dxa"/>
+            <w:hideMark/>
+          </w:tcPr>
+          <w:p>
+            <w:pPr>
+              <w:cnfStyle w:val="000000000000" w:firstRow="0" w:lastRow="0" w:firstColumn="0" w:lastColumn="0" w:oddVBand="0" w:evenVBand="0" w:oddHBand="0" w:evenHBand="0" w:firstRowFirstColumn="0" w:firstRowLastColumn="0" w:lastRowFirstColumn="0" w:lastRowLastColumn="0"/>
               <w:rPr>
                 <w:rFonts w:eastAsia="Times New Roman" w:cs="Times New Roman"/>
                 <w:sz w:val="24"/>
@@ -10989,12 +10832,13 @@
         </w:tc>
         <w:tc>
           <w:tcPr>
-            <w:tcW w:w="1538" w:type="dxa"/>
+            <w:tcW w:w="1605" w:type="dxa"/>
             <w:hideMark/>
           </w:tcPr>
           <w:p>
             <w:pPr>
               <w:ind w:left="60"/>
+              <w:cnfStyle w:val="000000000000" w:firstRow="0" w:lastRow="0" w:firstColumn="0" w:lastColumn="0" w:oddVBand="0" w:evenVBand="0" w:oddHBand="0" w:evenHBand="0" w:firstRowFirstColumn="0" w:firstRowLastColumn="0" w:lastRowFirstColumn="0" w:lastRowLastColumn="0"/>
               <w:rPr>
                 <w:rFonts w:eastAsia="Times New Roman" w:cs="Times New Roman"/>
                 <w:sz w:val="24"/>
@@ -11014,6 +10858,7 @@
           </w:p>
           <w:p>
             <w:pPr>
+              <w:cnfStyle w:val="000000000000" w:firstRow="0" w:lastRow="0" w:firstColumn="0" w:lastColumn="0" w:oddVBand="0" w:evenVBand="0" w:oddHBand="0" w:evenHBand="0" w:firstRowFirstColumn="0" w:firstRowLastColumn="0" w:lastRowFirstColumn="0" w:lastRowLastColumn="0"/>
               <w:rPr>
                 <w:rFonts w:eastAsia="Times New Roman" w:cs="Times New Roman"/>
                 <w:sz w:val="24"/>
@@ -11024,6 +10869,7 @@
           <w:p>
             <w:pPr>
               <w:ind w:left="60"/>
+              <w:cnfStyle w:val="000000000000" w:firstRow="0" w:lastRow="0" w:firstColumn="0" w:lastColumn="0" w:oddVBand="0" w:evenVBand="0" w:oddHBand="0" w:evenHBand="0" w:firstRowFirstColumn="0" w:firstRowLastColumn="0" w:lastRowFirstColumn="0" w:lastRowLastColumn="0"/>
               <w:rPr>
                 <w:rFonts w:eastAsia="Times New Roman" w:cs="Times New Roman"/>
                 <w:sz w:val="24"/>
@@ -11049,6 +10895,7 @@
           </w:tcPr>
           <w:p>
             <w:pPr>
+              <w:cnfStyle w:val="000000000000" w:firstRow="0" w:lastRow="0" w:firstColumn="0" w:lastColumn="0" w:oddVBand="0" w:evenVBand="0" w:oddHBand="0" w:evenHBand="0" w:firstRowFirstColumn="0" w:firstRowLastColumn="0" w:lastRowFirstColumn="0" w:lastRowLastColumn="0"/>
               <w:rPr>
                 <w:rFonts w:eastAsia="Times New Roman" w:cs="Times New Roman"/>
                 <w:sz w:val="24"/>
@@ -11098,8 +10945,6 @@
               </w:rPr>
               <w:t xml:space="preserve"> appears</w:t>
             </w:r>
-            <w:bookmarkStart w:id="0" w:name="_GoBack"/>
-            <w:bookmarkEnd w:id="0"/>
           </w:p>
         </w:tc>
         <w:tc>
@@ -11110,6 +10955,7 @@
           <w:p>
             <w:pPr>
               <w:ind w:left="60"/>
+              <w:cnfStyle w:val="000000000000" w:firstRow="0" w:lastRow="0" w:firstColumn="0" w:lastColumn="0" w:oddVBand="0" w:evenVBand="0" w:oddHBand="0" w:evenHBand="0" w:firstRowFirstColumn="0" w:firstRowLastColumn="0" w:lastRowFirstColumn="0" w:lastRowLastColumn="0"/>
               <w:rPr>
                 <w:rFonts w:eastAsia="Times New Roman" w:cs="Times New Roman"/>
                 <w:sz w:val="24"/>
@@ -11209,24 +11055,75 @@
         </w:tc>
         <w:tc>
           <w:tcPr>
-            <w:tcW w:w="1353" w:type="dxa"/>
-            <w:hideMark/>
-          </w:tcPr>
-          <w:p>
-            <w:pPr>
-              <w:cnfStyle w:val="000000100000" w:firstRow="0" w:lastRow="0" w:firstColumn="0" w:lastColumn="0" w:oddVBand="0" w:evenVBand="0" w:oddHBand="1" w:evenHBand="0" w:firstRowFirstColumn="0" w:firstRowLastColumn="0" w:lastRowFirstColumn="0" w:lastRowLastColumn="0"/>
-              <w:rPr>
-                <w:rFonts w:eastAsia="Times New Roman" w:cs="Times New Roman"/>
-                <w:sz w:val="24"/>
-                <w:szCs w:val="24"/>
-                <w:highlight w:val="lightGray"/>
-              </w:rPr>
-            </w:pPr>
-          </w:p>
-        </w:tc>
-        <w:tc>
-          <w:tcPr>
-            <w:tcW w:w="1538" w:type="dxa"/>
+            <w:tcW w:w="1850" w:type="dxa"/>
+            <w:hideMark/>
+          </w:tcPr>
+          <w:p>
+            <w:pPr>
+              <w:cnfStyle w:val="000000100000" w:firstRow="0" w:lastRow="0" w:firstColumn="0" w:lastColumn="0" w:oddVBand="0" w:evenVBand="0" w:oddHBand="1" w:evenHBand="0" w:firstRowFirstColumn="0" w:firstRowLastColumn="0" w:lastRowFirstColumn="0" w:lastRowLastColumn="0"/>
+              <w:rPr>
+                <w:rFonts w:cs="Times New Roman" w:hint="eastAsia"/>
+                <w:sz w:val="24"/>
+                <w:szCs w:val="24"/>
+                <w:highlight w:val="lightGray"/>
+                <w:lang w:eastAsia="zh-HK"/>
+              </w:rPr>
+            </w:pPr>
+            <w:r>
+              <w:rPr>
+                <w:rFonts w:cs="Times New Roman" w:hint="eastAsia"/>
+                <w:sz w:val="24"/>
+                <w:szCs w:val="24"/>
+                <w:highlight w:val="lightGray"/>
+                <w:lang w:eastAsia="zh-HK"/>
+              </w:rPr>
+              <w:t xml:space="preserve">Test if records are all sent to </w:t>
+            </w:r>
+            <w:r>
+              <w:rPr>
+                <w:rFonts w:cs="Times New Roman" w:hint="eastAsia"/>
+                <w:sz w:val="24"/>
+                <w:szCs w:val="24"/>
+                <w:highlight w:val="lightGray"/>
+                <w:lang w:eastAsia="zh-HK"/>
+              </w:rPr>
+              <w:t xml:space="preserve"> </w:t>
+            </w:r>
+            <w:r>
+              <w:rPr>
+                <w:rFonts w:cs="Times New Roman" w:hint="eastAsia"/>
+                <w:sz w:val="24"/>
+                <w:szCs w:val="24"/>
+                <w:highlight w:val="lightGray"/>
+                <w:lang w:eastAsia="zh-HK"/>
+              </w:rPr>
+              <w:t>server</w:t>
+            </w:r>
+            <w:r>
+              <w:rPr>
+                <w:rFonts w:cs="Times New Roman" w:hint="eastAsia"/>
+                <w:sz w:val="24"/>
+                <w:szCs w:val="24"/>
+                <w:highlight w:val="lightGray"/>
+                <w:lang w:eastAsia="zh-HK"/>
+              </w:rPr>
+              <w:t xml:space="preserve"> when</w:t>
+            </w:r>
+            <w:r>
+              <w:rPr>
+                <w:rFonts w:cs="Times New Roman" w:hint="eastAsia"/>
+                <w:sz w:val="24"/>
+                <w:szCs w:val="24"/>
+                <w:highlight w:val="lightGray"/>
+                <w:lang w:eastAsia="zh-HK"/>
+              </w:rPr>
+              <w:t xml:space="preserve"> button is pressed</w:t>
+            </w:r>
+          </w:p>
+        </w:tc>
+        <w:tc>
+          <w:tcPr>
+            <w:tcW w:w="1605" w:type="dxa"/>
             <w:hideMark/>
           </w:tcPr>
           <w:p>
@@ -11307,12 +11204,33 @@
             <w:pPr>
               <w:cnfStyle w:val="000000100000" w:firstRow="0" w:lastRow="0" w:firstColumn="0" w:lastColumn="0" w:oddVBand="0" w:evenVBand="0" w:oddHBand="1" w:evenHBand="0" w:firstRowFirstColumn="0" w:firstRowLastColumn="0" w:lastRowFirstColumn="0" w:lastRowLastColumn="0"/>
               <w:rPr>
-                <w:rFonts w:eastAsia="Times New Roman" w:cs="Times New Roman"/>
-                <w:sz w:val="24"/>
-                <w:szCs w:val="24"/>
-                <w:highlight w:val="lightGray"/>
-              </w:rPr>
-            </w:pPr>
+                <w:rFonts w:cs="Times New Roman" w:hint="eastAsia"/>
+                <w:sz w:val="24"/>
+                <w:szCs w:val="24"/>
+                <w:highlight w:val="lightGray"/>
+                <w:lang w:eastAsia="zh-HK"/>
+              </w:rPr>
+            </w:pPr>
+            <w:r>
+              <w:rPr>
+                <w:rFonts w:cs="Times New Roman" w:hint="eastAsia"/>
+                <w:sz w:val="24"/>
+                <w:szCs w:val="24"/>
+                <w:highlight w:val="lightGray"/>
+                <w:lang w:eastAsia="zh-HK"/>
+              </w:rPr>
+              <w:t xml:space="preserve">Message popped up </w:t>
+            </w:r>
+            <w:r>
+              <w:rPr>
+                <w:rFonts w:cs="Times New Roman"/>
+                <w:sz w:val="24"/>
+                <w:szCs w:val="24"/>
+                <w:highlight w:val="lightGray"/>
+                <w:lang w:eastAsia="zh-HK"/>
+              </w:rPr>
+              <w:t>“”</w:t>
+            </w:r>
           </w:p>
         </w:tc>
         <w:tc>
@@ -11353,184 +11271,292 @@
           <w:tcPr>
             <w:cnfStyle w:val="001000000000" w:firstRow="0" w:lastRow="0" w:firstColumn="1" w:lastColumn="0" w:oddVBand="0" w:evenVBand="0" w:oddHBand="0" w:evenHBand="0" w:firstRowFirstColumn="0" w:firstRowLastColumn="0" w:lastRowFirstColumn="0" w:lastRowLastColumn="0"/>
             <w:tcW w:w="0" w:type="auto"/>
-            <w:hideMark/>
           </w:tcPr>
           <w:p>
             <w:pPr>
               <w:ind w:left="60"/>
               <w:rPr>
+                <w:rFonts w:eastAsia="Times New Roman" w:cs="Arial"/>
+                <w:b w:val="0"/>
+                <w:color w:val="000000"/>
+                <w:sz w:val="23"/>
+                <w:szCs w:val="23"/>
+                <w:highlight w:val="lightGray"/>
+                <w:shd w:val="clear" w:color="auto" w:fill="FFFFFF"/>
+              </w:rPr>
+            </w:pPr>
+            <w:r>
+              <w:rPr>
+                <w:rFonts w:eastAsia="Times New Roman" w:cs="Arial"/>
+                <w:b w:val="0"/>
+                <w:color w:val="000000"/>
+                <w:sz w:val="23"/>
+                <w:szCs w:val="23"/>
+                <w:shd w:val="clear" w:color="auto" w:fill="FFFFFF"/>
+              </w:rPr>
+              <w:t>UI-A-2</w:t>
+            </w:r>
+            <w:r>
+              <w:rPr>
+                <w:rFonts w:cs="Arial" w:hint="eastAsia"/>
+                <w:b w:val="0"/>
+                <w:color w:val="000000"/>
+                <w:sz w:val="23"/>
+                <w:szCs w:val="23"/>
+                <w:shd w:val="clear" w:color="auto" w:fill="FFFFFF"/>
+                <w:lang w:eastAsia="zh-HK"/>
+              </w:rPr>
+              <w:t>4</w:t>
+            </w:r>
+          </w:p>
+        </w:tc>
+        <w:tc>
+          <w:tcPr>
+            <w:tcW w:w="0" w:type="auto"/>
+          </w:tcPr>
+          <w:p>
+            <w:pPr>
+              <w:cnfStyle w:val="000000000000" w:firstRow="0" w:lastRow="0" w:firstColumn="0" w:lastColumn="0" w:oddVBand="0" w:evenVBand="0" w:oddHBand="0" w:evenHBand="0" w:firstRowFirstColumn="0" w:firstRowLastColumn="0" w:lastRowFirstColumn="0" w:lastRowLastColumn="0"/>
+              <w:rPr>
+                <w:rFonts w:cs="Times New Roman"/>
+                <w:sz w:val="24"/>
+                <w:szCs w:val="24"/>
+                <w:highlight w:val="lightGray"/>
+                <w:lang w:eastAsia="zh-HK"/>
+              </w:rPr>
+            </w:pPr>
+            <w:r>
+              <w:rPr>
                 <w:rFonts w:cs="Times New Roman" w:hint="eastAsia"/>
-                <w:b w:val="0"/>
-                <w:sz w:val="24"/>
-                <w:szCs w:val="24"/>
-                <w:lang w:eastAsia="zh-HK"/>
-              </w:rPr>
-            </w:pPr>
-            <w:r>
-              <w:rPr>
-                <w:rFonts w:eastAsia="Times New Roman" w:cs="Arial"/>
-                <w:b w:val="0"/>
-                <w:color w:val="000000"/>
-                <w:sz w:val="23"/>
-                <w:szCs w:val="23"/>
-                <w:shd w:val="clear" w:color="auto" w:fill="FFFFFF"/>
-              </w:rPr>
-              <w:t>UI-A-2</w:t>
+                <w:sz w:val="24"/>
+                <w:szCs w:val="24"/>
+                <w:lang w:eastAsia="zh-HK"/>
+              </w:rPr>
+              <w:t>FR6</w:t>
+            </w:r>
+          </w:p>
+        </w:tc>
+        <w:tc>
+          <w:tcPr>
+            <w:tcW w:w="1850" w:type="dxa"/>
+          </w:tcPr>
+          <w:p>
+            <w:pPr>
+              <w:cnfStyle w:val="000000000000" w:firstRow="0" w:lastRow="0" w:firstColumn="0" w:lastColumn="0" w:oddVBand="0" w:evenVBand="0" w:oddHBand="0" w:evenHBand="0" w:firstRowFirstColumn="0" w:firstRowLastColumn="0" w:lastRowFirstColumn="0" w:lastRowLastColumn="0"/>
+              <w:rPr>
+                <w:rFonts w:cs="Times New Roman" w:hint="eastAsia"/>
+                <w:sz w:val="24"/>
+                <w:szCs w:val="24"/>
+                <w:highlight w:val="lightGray"/>
+                <w:lang w:eastAsia="zh-HK"/>
+              </w:rPr>
+            </w:pPr>
+            <w:r>
+              <w:rPr>
+                <w:rFonts w:cs="Times New Roman" w:hint="eastAsia"/>
+                <w:sz w:val="24"/>
+                <w:szCs w:val="24"/>
+                <w:lang w:eastAsia="zh-HK"/>
+              </w:rPr>
+              <w:t>Test if records are all stored into device  when button is pressed</w:t>
+            </w:r>
+          </w:p>
+        </w:tc>
+        <w:tc>
+          <w:tcPr>
+            <w:tcW w:w="1605" w:type="dxa"/>
+          </w:tcPr>
+          <w:p>
+            <w:pPr>
+              <w:ind w:left="60"/>
+              <w:cnfStyle w:val="000000000000" w:firstRow="0" w:lastRow="0" w:firstColumn="0" w:lastColumn="0" w:oddVBand="0" w:evenVBand="0" w:oddHBand="0" w:evenHBand="0" w:firstRowFirstColumn="0" w:firstRowLastColumn="0" w:lastRowFirstColumn="0" w:lastRowLastColumn="0"/>
+              <w:rPr>
+                <w:rFonts w:eastAsia="Times New Roman" w:cs="Times New Roman"/>
+                <w:sz w:val="24"/>
+                <w:szCs w:val="24"/>
+              </w:rPr>
+            </w:pPr>
+            <w:r>
+              <w:rPr>
+                <w:rFonts w:eastAsia="Times New Roman" w:cs="Arial"/>
+                <w:color w:val="000000"/>
+                <w:sz w:val="23"/>
+                <w:szCs w:val="23"/>
+                <w:shd w:val="clear" w:color="auto" w:fill="FFFFFF"/>
+              </w:rPr>
+              <w:t>Side Menu</w:t>
+            </w:r>
+          </w:p>
+          <w:p>
+            <w:pPr>
+              <w:cnfStyle w:val="000000000000" w:firstRow="0" w:lastRow="0" w:firstColumn="0" w:lastColumn="0" w:oddVBand="0" w:evenVBand="0" w:oddHBand="0" w:evenHBand="0" w:firstRowFirstColumn="0" w:firstRowLastColumn="0" w:lastRowFirstColumn="0" w:lastRowLastColumn="0"/>
+              <w:rPr>
+                <w:rFonts w:eastAsia="Times New Roman" w:cs="Times New Roman"/>
+                <w:sz w:val="24"/>
+                <w:szCs w:val="24"/>
+              </w:rPr>
+            </w:pPr>
+          </w:p>
+          <w:p>
+            <w:pPr>
+              <w:ind w:left="60"/>
+              <w:cnfStyle w:val="000000000000" w:firstRow="0" w:lastRow="0" w:firstColumn="0" w:lastColumn="0" w:oddVBand="0" w:evenVBand="0" w:oddHBand="0" w:evenHBand="0" w:firstRowFirstColumn="0" w:firstRowLastColumn="0" w:lastRowFirstColumn="0" w:lastRowLastColumn="0"/>
+              <w:rPr>
+                <w:rFonts w:eastAsia="Times New Roman" w:cs="Times New Roman"/>
+                <w:sz w:val="24"/>
+                <w:szCs w:val="24"/>
+              </w:rPr>
+            </w:pPr>
+            <w:r>
+              <w:rPr>
+                <w:rFonts w:eastAsia="Times New Roman" w:cs="Arial"/>
+                <w:color w:val="000000"/>
+                <w:sz w:val="23"/>
+                <w:szCs w:val="23"/>
+                <w:shd w:val="clear" w:color="auto" w:fill="FFFFFF"/>
+              </w:rPr>
+              <w:t>Send Button</w:t>
+            </w:r>
+          </w:p>
+          <w:p>
+            <w:pPr>
+              <w:cnfStyle w:val="000000000000" w:firstRow="0" w:lastRow="0" w:firstColumn="0" w:lastColumn="0" w:oddVBand="0" w:evenVBand="0" w:oddHBand="0" w:evenHBand="0" w:firstRowFirstColumn="0" w:firstRowLastColumn="0" w:lastRowFirstColumn="0" w:lastRowLastColumn="0"/>
+              <w:rPr>
+                <w:rFonts w:eastAsia="Times New Roman" w:cs="Times New Roman"/>
+                <w:sz w:val="24"/>
+                <w:szCs w:val="24"/>
+                <w:highlight w:val="lightGray"/>
+              </w:rPr>
+            </w:pPr>
+          </w:p>
+        </w:tc>
+        <w:tc>
+          <w:tcPr>
+            <w:tcW w:w="0" w:type="auto"/>
+          </w:tcPr>
+          <w:p>
+            <w:pPr>
+              <w:cnfStyle w:val="000000000000" w:firstRow="0" w:lastRow="0" w:firstColumn="0" w:lastColumn="0" w:oddVBand="0" w:evenVBand="0" w:oddHBand="0" w:evenHBand="0" w:firstRowFirstColumn="0" w:firstRowLastColumn="0" w:lastRowFirstColumn="0" w:lastRowLastColumn="0"/>
+              <w:rPr>
+                <w:rFonts w:cs="Times New Roman" w:hint="eastAsia"/>
+                <w:sz w:val="24"/>
+                <w:szCs w:val="24"/>
+                <w:lang w:eastAsia="zh-HK"/>
+              </w:rPr>
+            </w:pPr>
+            <w:r>
+              <w:rPr>
+                <w:rFonts w:cs="Times New Roman" w:hint="eastAsia"/>
+                <w:sz w:val="24"/>
+                <w:szCs w:val="24"/>
+                <w:lang w:eastAsia="zh-HK"/>
+              </w:rPr>
+              <w:t xml:space="preserve">Message popped up </w:t>
+            </w:r>
+            <w:r>
+              <w:rPr>
+                <w:rFonts w:cs="Times New Roman"/>
+                <w:sz w:val="24"/>
+                <w:szCs w:val="24"/>
+                <w:lang w:eastAsia="zh-HK"/>
+              </w:rPr>
+              <w:t>”</w:t>
+            </w:r>
+            <w:r>
+              <w:rPr>
+                <w:rFonts w:cs="Times New Roman" w:hint="eastAsia"/>
+                <w:sz w:val="24"/>
+                <w:szCs w:val="24"/>
+                <w:lang w:eastAsia="zh-HK"/>
+              </w:rPr>
+              <w:t xml:space="preserve">No </w:t>
+            </w:r>
+            <w:r>
+              <w:rPr>
+                <w:rFonts w:cs="Times New Roman"/>
+                <w:sz w:val="24"/>
+                <w:szCs w:val="24"/>
+                <w:lang w:eastAsia="zh-HK"/>
+              </w:rPr>
+              <w:t>internet</w:t>
+            </w:r>
+            <w:r>
+              <w:rPr>
+                <w:rFonts w:cs="Times New Roman" w:hint="eastAsia"/>
+                <w:sz w:val="24"/>
+                <w:szCs w:val="24"/>
+                <w:lang w:eastAsia="zh-HK"/>
+              </w:rPr>
+              <w:t xml:space="preserve"> connection, data is stored</w:t>
+            </w:r>
+            <w:r>
+              <w:rPr>
+                <w:rFonts w:cs="Times New Roman"/>
+                <w:sz w:val="24"/>
+                <w:szCs w:val="24"/>
+                <w:lang w:eastAsia="zh-HK"/>
+              </w:rPr>
+              <w:t>”</w:t>
+            </w:r>
+          </w:p>
+        </w:tc>
+        <w:tc>
+          <w:tcPr>
+            <w:tcW w:w="0" w:type="auto"/>
+          </w:tcPr>
+          <w:p>
+            <w:pPr>
+              <w:ind w:left="60"/>
+              <w:cnfStyle w:val="000000000000" w:firstRow="0" w:lastRow="0" w:firstColumn="0" w:lastColumn="0" w:oddVBand="0" w:evenVBand="0" w:oddHBand="0" w:evenHBand="0" w:firstRowFirstColumn="0" w:firstRowLastColumn="0" w:lastRowFirstColumn="0" w:lastRowLastColumn="0"/>
+              <w:rPr>
+                <w:rFonts w:cs="Times New Roman" w:hint="eastAsia"/>
+                <w:sz w:val="24"/>
+                <w:szCs w:val="24"/>
+                <w:lang w:eastAsia="zh-HK"/>
+              </w:rPr>
+            </w:pPr>
+            <w:r>
+              <w:rPr>
+                <w:rFonts w:eastAsia="Times New Roman" w:cs="Arial"/>
+                <w:color w:val="000000"/>
+                <w:sz w:val="23"/>
+                <w:szCs w:val="23"/>
+                <w:shd w:val="clear" w:color="auto" w:fill="FFFFFF"/>
+              </w:rPr>
+              <w:t xml:space="preserve">All new records </w:t>
             </w:r>
             <w:r>
               <w:rPr>
                 <w:rFonts w:cs="Arial" w:hint="eastAsia"/>
-                <w:b w:val="0"/>
-                <w:color w:val="000000"/>
-                <w:sz w:val="23"/>
-                <w:szCs w:val="23"/>
-                <w:shd w:val="clear" w:color="auto" w:fill="FFFFFF"/>
-                <w:lang w:eastAsia="zh-HK"/>
-              </w:rPr>
-              <w:t>4</w:t>
-            </w:r>
-          </w:p>
-        </w:tc>
-        <w:tc>
-          <w:tcPr>
-            <w:tcW w:w="0" w:type="auto"/>
-            <w:hideMark/>
-          </w:tcPr>
-          <w:p>
-            <w:pPr>
-              <w:cnfStyle w:val="000000000000" w:firstRow="0" w:lastRow="0" w:firstColumn="0" w:lastColumn="0" w:oddVBand="0" w:evenVBand="0" w:oddHBand="0" w:evenHBand="0" w:firstRowFirstColumn="0" w:firstRowLastColumn="0" w:lastRowFirstColumn="0" w:lastRowLastColumn="0"/>
-              <w:rPr>
-                <w:rFonts w:cs="Times New Roman"/>
-                <w:sz w:val="24"/>
-                <w:szCs w:val="24"/>
-                <w:lang w:eastAsia="zh-HK"/>
-              </w:rPr>
-            </w:pPr>
-            <w:r>
-              <w:rPr>
-                <w:rFonts w:cs="Times New Roman" w:hint="eastAsia"/>
-                <w:sz w:val="24"/>
-                <w:szCs w:val="24"/>
-                <w:lang w:eastAsia="zh-HK"/>
-              </w:rPr>
-              <w:t>FR5</w:t>
-            </w:r>
-          </w:p>
-        </w:tc>
-        <w:tc>
-          <w:tcPr>
-            <w:tcW w:w="1353" w:type="dxa"/>
-            <w:hideMark/>
-          </w:tcPr>
-          <w:p>
-            <w:pPr>
-              <w:cnfStyle w:val="000000000000" w:firstRow="0" w:lastRow="0" w:firstColumn="0" w:lastColumn="0" w:oddVBand="0" w:evenVBand="0" w:oddHBand="0" w:evenHBand="0" w:firstRowFirstColumn="0" w:firstRowLastColumn="0" w:lastRowFirstColumn="0" w:lastRowLastColumn="0"/>
-              <w:rPr>
-                <w:rFonts w:eastAsia="Times New Roman" w:cs="Times New Roman"/>
-                <w:sz w:val="24"/>
-                <w:szCs w:val="24"/>
-              </w:rPr>
-            </w:pPr>
-          </w:p>
-        </w:tc>
-        <w:tc>
-          <w:tcPr>
-            <w:tcW w:w="1538" w:type="dxa"/>
-            <w:hideMark/>
-          </w:tcPr>
-          <w:p>
-            <w:pPr>
-              <w:ind w:left="60"/>
-              <w:cnfStyle w:val="000000000000" w:firstRow="0" w:lastRow="0" w:firstColumn="0" w:lastColumn="0" w:oddVBand="0" w:evenVBand="0" w:oddHBand="0" w:evenHBand="0" w:firstRowFirstColumn="0" w:firstRowLastColumn="0" w:lastRowFirstColumn="0" w:lastRowLastColumn="0"/>
-              <w:rPr>
-                <w:rFonts w:eastAsia="Times New Roman" w:cs="Times New Roman"/>
-                <w:sz w:val="24"/>
-                <w:szCs w:val="24"/>
-              </w:rPr>
-            </w:pPr>
-            <w:r>
-              <w:rPr>
-                <w:rFonts w:eastAsia="Times New Roman" w:cs="Arial"/>
-                <w:color w:val="000000"/>
-                <w:sz w:val="23"/>
-                <w:szCs w:val="23"/>
-                <w:shd w:val="clear" w:color="auto" w:fill="FFFFFF"/>
-              </w:rPr>
-              <w:t>Side Menu</w:t>
-            </w:r>
-          </w:p>
-          <w:p>
-            <w:pPr>
-              <w:cnfStyle w:val="000000000000" w:firstRow="0" w:lastRow="0" w:firstColumn="0" w:lastColumn="0" w:oddVBand="0" w:evenVBand="0" w:oddHBand="0" w:evenHBand="0" w:firstRowFirstColumn="0" w:firstRowLastColumn="0" w:lastRowFirstColumn="0" w:lastRowLastColumn="0"/>
-              <w:rPr>
-                <w:rFonts w:eastAsia="Times New Roman" w:cs="Times New Roman"/>
-                <w:sz w:val="24"/>
-                <w:szCs w:val="24"/>
-              </w:rPr>
-            </w:pPr>
-          </w:p>
-          <w:p>
-            <w:pPr>
-              <w:ind w:left="60"/>
-              <w:cnfStyle w:val="000000000000" w:firstRow="0" w:lastRow="0" w:firstColumn="0" w:lastColumn="0" w:oddVBand="0" w:evenVBand="0" w:oddHBand="0" w:evenHBand="0" w:firstRowFirstColumn="0" w:firstRowLastColumn="0" w:lastRowFirstColumn="0" w:lastRowLastColumn="0"/>
-              <w:rPr>
-                <w:rFonts w:eastAsia="Times New Roman" w:cs="Times New Roman"/>
-                <w:sz w:val="24"/>
-                <w:szCs w:val="24"/>
-              </w:rPr>
-            </w:pPr>
-            <w:r>
-              <w:rPr>
-                <w:rFonts w:eastAsia="Times New Roman" w:cs="Arial"/>
-                <w:color w:val="000000"/>
-                <w:sz w:val="23"/>
-                <w:szCs w:val="23"/>
-                <w:shd w:val="clear" w:color="auto" w:fill="FFFFFF"/>
-              </w:rPr>
-              <w:t>Edit Button</w:t>
-            </w:r>
-          </w:p>
-        </w:tc>
-        <w:tc>
-          <w:tcPr>
-            <w:tcW w:w="0" w:type="auto"/>
-            <w:hideMark/>
-          </w:tcPr>
-          <w:p>
-            <w:pPr>
-              <w:cnfStyle w:val="000000000000" w:firstRow="0" w:lastRow="0" w:firstColumn="0" w:lastColumn="0" w:oddVBand="0" w:evenVBand="0" w:oddHBand="0" w:evenHBand="0" w:firstRowFirstColumn="0" w:firstRowLastColumn="0" w:lastRowFirstColumn="0" w:lastRowLastColumn="0"/>
-              <w:rPr>
-                <w:rFonts w:eastAsia="Times New Roman" w:cs="Times New Roman"/>
-                <w:sz w:val="24"/>
-                <w:szCs w:val="24"/>
-              </w:rPr>
-            </w:pPr>
-          </w:p>
-        </w:tc>
-        <w:tc>
-          <w:tcPr>
-            <w:tcW w:w="0" w:type="auto"/>
-            <w:hideMark/>
-          </w:tcPr>
-          <w:p>
-            <w:pPr>
-              <w:ind w:left="60"/>
-              <w:cnfStyle w:val="000000000000" w:firstRow="0" w:lastRow="0" w:firstColumn="0" w:lastColumn="0" w:oddVBand="0" w:evenVBand="0" w:oddHBand="0" w:evenHBand="0" w:firstRowFirstColumn="0" w:firstRowLastColumn="0" w:lastRowFirstColumn="0" w:lastRowLastColumn="0"/>
-              <w:rPr>
-                <w:rFonts w:eastAsia="Times New Roman" w:cs="Times New Roman"/>
-                <w:sz w:val="24"/>
-                <w:szCs w:val="24"/>
-              </w:rPr>
-            </w:pPr>
-            <w:r>
-              <w:rPr>
-                <w:rFonts w:eastAsia="Times New Roman" w:cs="Arial"/>
-                <w:color w:val="000000"/>
-                <w:sz w:val="23"/>
-                <w:szCs w:val="23"/>
-                <w:shd w:val="clear" w:color="auto" w:fill="FFFFFF"/>
-              </w:rPr>
-              <w:t>Go to a previous Record page</w:t>
+                <w:color w:val="000000"/>
+                <w:sz w:val="23"/>
+                <w:szCs w:val="23"/>
+                <w:shd w:val="clear" w:color="auto" w:fill="FFFFFF"/>
+                <w:lang w:eastAsia="zh-HK"/>
+              </w:rPr>
+              <w:t xml:space="preserve">are stored </w:t>
+            </w:r>
+            <w:r>
+              <w:rPr>
+                <w:rFonts w:cs="Arial"/>
+                <w:color w:val="000000"/>
+                <w:sz w:val="23"/>
+                <w:szCs w:val="23"/>
+                <w:shd w:val="clear" w:color="auto" w:fill="FFFFFF"/>
+                <w:lang w:eastAsia="zh-HK"/>
+              </w:rPr>
+              <w:t>temporarily</w:t>
+            </w:r>
+            <w:r>
+              <w:rPr>
+                <w:rFonts w:cs="Arial" w:hint="eastAsia"/>
+                <w:color w:val="000000"/>
+                <w:sz w:val="23"/>
+                <w:szCs w:val="23"/>
+                <w:shd w:val="clear" w:color="auto" w:fill="FFFFFF"/>
+                <w:lang w:eastAsia="zh-HK"/>
+              </w:rPr>
+              <w:t xml:space="preserve"> </w:t>
             </w:r>
           </w:p>
         </w:tc>
@@ -11615,24 +11641,83 @@
         </w:tc>
         <w:tc>
           <w:tcPr>
-            <w:tcW w:w="1353" w:type="dxa"/>
-            <w:hideMark/>
-          </w:tcPr>
-          <w:p>
-            <w:pPr>
-              <w:cnfStyle w:val="000000100000" w:firstRow="0" w:lastRow="0" w:firstColumn="0" w:lastColumn="0" w:oddVBand="0" w:evenVBand="0" w:oddHBand="1" w:evenHBand="0" w:firstRowFirstColumn="0" w:firstRowLastColumn="0" w:lastRowFirstColumn="0" w:lastRowLastColumn="0"/>
-              <w:rPr>
-                <w:rFonts w:eastAsia="Times New Roman" w:cs="Times New Roman"/>
-                <w:sz w:val="24"/>
-                <w:szCs w:val="24"/>
-                <w:highlight w:val="lightGray"/>
-              </w:rPr>
-            </w:pPr>
-          </w:p>
-        </w:tc>
-        <w:tc>
-          <w:tcPr>
-            <w:tcW w:w="1538" w:type="dxa"/>
+            <w:tcW w:w="1850" w:type="dxa"/>
+            <w:hideMark/>
+          </w:tcPr>
+          <w:p>
+            <w:pPr>
+              <w:cnfStyle w:val="000000100000" w:firstRow="0" w:lastRow="0" w:firstColumn="0" w:lastColumn="0" w:oddVBand="0" w:evenVBand="0" w:oddHBand="1" w:evenHBand="0" w:firstRowFirstColumn="0" w:firstRowLastColumn="0" w:lastRowFirstColumn="0" w:lastRowLastColumn="0"/>
+              <w:rPr>
+                <w:rFonts w:eastAsia="Times New Roman" w:cs="Times New Roman"/>
+                <w:sz w:val="24"/>
+                <w:szCs w:val="24"/>
+              </w:rPr>
+            </w:pPr>
+            <w:r>
+              <w:rPr>
+                <w:rFonts w:cs="Times New Roman" w:hint="eastAsia"/>
+                <w:sz w:val="24"/>
+                <w:szCs w:val="24"/>
+                <w:lang w:eastAsia="zh-HK"/>
+              </w:rPr>
+              <w:t>C</w:t>
+            </w:r>
+            <w:r>
+              <w:rPr>
+                <w:rFonts w:cs="Times New Roman"/>
+                <w:sz w:val="24"/>
+                <w:szCs w:val="24"/>
+                <w:lang w:eastAsia="zh-HK"/>
+              </w:rPr>
+              <w:t>h</w:t>
+            </w:r>
+            <w:r>
+              <w:rPr>
+                <w:rFonts w:cs="Times New Roman" w:hint="eastAsia"/>
+                <w:sz w:val="24"/>
+                <w:szCs w:val="24"/>
+                <w:lang w:eastAsia="zh-HK"/>
+              </w:rPr>
+              <w:t>eck if goes to</w:t>
+            </w:r>
+            <w:r>
+              <w:rPr>
+                <w:rFonts w:eastAsia="Times New Roman" w:cs="Arial"/>
+                <w:color w:val="000000"/>
+                <w:sz w:val="23"/>
+                <w:szCs w:val="23"/>
+                <w:shd w:val="clear" w:color="auto" w:fill="FFFFFF"/>
+              </w:rPr>
+              <w:t xml:space="preserve"> </w:t>
+            </w:r>
+            <w:r>
+              <w:rPr>
+                <w:rFonts w:eastAsia="Times New Roman" w:cs="Arial"/>
+                <w:color w:val="000000"/>
+                <w:sz w:val="23"/>
+                <w:szCs w:val="23"/>
+                <w:highlight w:val="lightGray"/>
+                <w:shd w:val="clear" w:color="auto" w:fill="FFFFFF"/>
+              </w:rPr>
+              <w:t>appropriate</w:t>
+            </w:r>
+            <w:r>
+              <w:rPr>
+                <w:rFonts w:cs="Arial" w:hint="eastAsia"/>
+                <w:color w:val="000000"/>
+                <w:sz w:val="23"/>
+                <w:szCs w:val="23"/>
+                <w:highlight w:val="lightGray"/>
+                <w:shd w:val="clear" w:color="auto" w:fill="FFFFFF"/>
+                <w:lang w:eastAsia="zh-HK"/>
+              </w:rPr>
+              <w:t xml:space="preserve"> page after clicking the button</w:t>
+            </w:r>
+          </w:p>
+        </w:tc>
+        <w:tc>
+          <w:tcPr>
+            <w:tcW w:w="1605" w:type="dxa"/>
             <w:hideMark/>
           </w:tcPr>
           <w:p>
@@ -11655,52 +11740,42 @@
                 <w:highlight w:val="lightGray"/>
                 <w:shd w:val="clear" w:color="auto" w:fill="FFFFFF"/>
               </w:rPr>
-              <w:t xml:space="preserve">Side Menu </w:t>
-            </w:r>
-          </w:p>
-          <w:p>
-            <w:pPr>
-              <w:cnfStyle w:val="000000100000" w:firstRow="0" w:lastRow="0" w:firstColumn="0" w:lastColumn="0" w:oddVBand="0" w:evenVBand="0" w:oddHBand="1" w:evenHBand="0" w:firstRowFirstColumn="0" w:firstRowLastColumn="0" w:lastRowFirstColumn="0" w:lastRowLastColumn="0"/>
-              <w:rPr>
-                <w:rFonts w:eastAsia="Times New Roman" w:cs="Times New Roman"/>
-                <w:sz w:val="24"/>
-                <w:szCs w:val="24"/>
-                <w:highlight w:val="lightGray"/>
-              </w:rPr>
-            </w:pPr>
-          </w:p>
-          <w:p>
-            <w:pPr>
-              <w:cnfStyle w:val="000000100000" w:firstRow="0" w:lastRow="0" w:firstColumn="0" w:lastColumn="0" w:oddVBand="0" w:evenVBand="0" w:oddHBand="1" w:evenHBand="0" w:firstRowFirstColumn="0" w:firstRowLastColumn="0" w:lastRowFirstColumn="0" w:lastRowLastColumn="0"/>
-              <w:rPr>
-                <w:rFonts w:eastAsia="Times New Roman" w:cs="Times New Roman"/>
-                <w:sz w:val="24"/>
-                <w:szCs w:val="24"/>
-                <w:highlight w:val="lightGray"/>
-              </w:rPr>
-            </w:pPr>
-            <w:r>
-              <w:rPr>
-                <w:rFonts w:eastAsia="Times New Roman" w:cs="Arial"/>
-                <w:color w:val="000000"/>
-                <w:sz w:val="23"/>
-                <w:szCs w:val="23"/>
-                <w:highlight w:val="lightGray"/>
-                <w:shd w:val="clear" w:color="auto" w:fill="FFFFFF"/>
-              </w:rPr>
-              <w:t>Delete Button</w:t>
-            </w:r>
-          </w:p>
-          <w:p>
-            <w:pPr>
-              <w:cnfStyle w:val="000000100000" w:firstRow="0" w:lastRow="0" w:firstColumn="0" w:lastColumn="0" w:oddVBand="0" w:evenVBand="0" w:oddHBand="1" w:evenHBand="0" w:firstRowFirstColumn="0" w:firstRowLastColumn="0" w:lastRowFirstColumn="0" w:lastRowLastColumn="0"/>
-              <w:rPr>
-                <w:rFonts w:eastAsia="Times New Roman" w:cs="Times New Roman"/>
-                <w:sz w:val="24"/>
-                <w:szCs w:val="24"/>
-                <w:highlight w:val="lightGray"/>
-              </w:rPr>
-            </w:pPr>
+              <w:t>Side Menu</w:t>
+            </w:r>
+          </w:p>
+          <w:p>
+            <w:pPr>
+              <w:cnfStyle w:val="000000100000" w:firstRow="0" w:lastRow="0" w:firstColumn="0" w:lastColumn="0" w:oddVBand="0" w:evenVBand="0" w:oddHBand="1" w:evenHBand="0" w:firstRowFirstColumn="0" w:firstRowLastColumn="0" w:lastRowFirstColumn="0" w:lastRowLastColumn="0"/>
+              <w:rPr>
+                <w:rFonts w:eastAsia="Times New Roman" w:cs="Times New Roman"/>
+                <w:sz w:val="24"/>
+                <w:szCs w:val="24"/>
+                <w:highlight w:val="lightGray"/>
+              </w:rPr>
+            </w:pPr>
+          </w:p>
+          <w:p>
+            <w:pPr>
+              <w:ind w:left="60"/>
+              <w:cnfStyle w:val="000000100000" w:firstRow="0" w:lastRow="0" w:firstColumn="0" w:lastColumn="0" w:oddVBand="0" w:evenVBand="0" w:oddHBand="1" w:evenHBand="0" w:firstRowFirstColumn="0" w:firstRowLastColumn="0" w:lastRowFirstColumn="0" w:lastRowLastColumn="0"/>
+              <w:rPr>
+                <w:rFonts w:eastAsia="Times New Roman" w:cs="Times New Roman"/>
+                <w:sz w:val="24"/>
+                <w:szCs w:val="24"/>
+                <w:highlight w:val="lightGray"/>
+              </w:rPr>
+            </w:pPr>
+            <w:r>
+              <w:rPr>
+                <w:rFonts w:eastAsia="Times New Roman" w:cs="Arial"/>
+                <w:color w:val="000000"/>
+                <w:sz w:val="23"/>
+                <w:szCs w:val="23"/>
+                <w:highlight w:val="lightGray"/>
+                <w:shd w:val="clear" w:color="auto" w:fill="FFFFFF"/>
+              </w:rPr>
+              <w:t>Edit Button</w:t>
+            </w:r>
           </w:p>
         </w:tc>
         <w:tc>
@@ -11718,6 +11793,40 @@
                 <w:highlight w:val="lightGray"/>
               </w:rPr>
             </w:pPr>
+            <w:r>
+              <w:rPr>
+                <w:rFonts w:eastAsia="Times New Roman" w:cs="Arial"/>
+                <w:color w:val="000000"/>
+                <w:sz w:val="23"/>
+                <w:szCs w:val="23"/>
+                <w:highlight w:val="lightGray"/>
+                <w:shd w:val="clear" w:color="auto" w:fill="FFFFFF"/>
+              </w:rPr>
+              <w:t>Go</w:t>
+            </w:r>
+            <w:r>
+              <w:rPr>
+                <w:rFonts w:cs="Arial" w:hint="eastAsia"/>
+                <w:color w:val="000000"/>
+                <w:sz w:val="23"/>
+                <w:szCs w:val="23"/>
+                <w:highlight w:val="lightGray"/>
+                <w:shd w:val="clear" w:color="auto" w:fill="FFFFFF"/>
+                <w:lang w:eastAsia="zh-HK"/>
+              </w:rPr>
+              <w:t>es</w:t>
+            </w:r>
+            <w:r>
+              <w:rPr>
+                <w:rFonts w:eastAsia="Times New Roman" w:cs="Arial"/>
+                <w:color w:val="000000"/>
+                <w:sz w:val="23"/>
+                <w:szCs w:val="23"/>
+                <w:highlight w:val="lightGray"/>
+                <w:shd w:val="clear" w:color="auto" w:fill="FFFFFF"/>
+              </w:rPr>
+              <w:t xml:space="preserve"> to a previous Record page</w:t>
+            </w:r>
           </w:p>
         </w:tc>
         <w:tc>
@@ -11733,19 +11842,41 @@
                 <w:rFonts w:eastAsia="Times New Roman" w:cs="Times New Roman"/>
                 <w:sz w:val="24"/>
                 <w:szCs w:val="24"/>
-                <w:highlight w:val="lightGray"/>
-              </w:rPr>
-            </w:pPr>
-            <w:r>
-              <w:rPr>
-                <w:rFonts w:eastAsia="Times New Roman" w:cs="Arial"/>
-                <w:color w:val="000000"/>
-                <w:sz w:val="23"/>
-                <w:szCs w:val="23"/>
-                <w:highlight w:val="lightGray"/>
-                <w:shd w:val="clear" w:color="auto" w:fill="FFFFFF"/>
-              </w:rPr>
-              <w:t>The current Record deleted</w:t>
+              </w:rPr>
+            </w:pPr>
+            <w:r>
+              <w:rPr>
+                <w:rFonts w:eastAsia="Times New Roman" w:cs="Arial"/>
+                <w:color w:val="000000"/>
+                <w:sz w:val="23"/>
+                <w:szCs w:val="23"/>
+                <w:highlight w:val="lightGray"/>
+                <w:shd w:val="clear" w:color="auto" w:fill="FFFFFF"/>
+              </w:rPr>
+              <w:t>Go</w:t>
+            </w:r>
+            <w:r>
+              <w:rPr>
+                <w:rFonts w:cs="Arial" w:hint="eastAsia"/>
+                <w:color w:val="000000"/>
+                <w:sz w:val="23"/>
+                <w:szCs w:val="23"/>
+                <w:highlight w:val="lightGray"/>
+                <w:shd w:val="clear" w:color="auto" w:fill="FFFFFF"/>
+                <w:lang w:eastAsia="zh-HK"/>
+              </w:rPr>
+              <w:t>es</w:t>
+            </w:r>
+            <w:r>
+              <w:rPr>
+                <w:rFonts w:eastAsia="Times New Roman" w:cs="Arial"/>
+                <w:color w:val="000000"/>
+                <w:sz w:val="23"/>
+                <w:szCs w:val="23"/>
+                <w:highlight w:val="lightGray"/>
+                <w:shd w:val="clear" w:color="auto" w:fill="FFFFFF"/>
+              </w:rPr>
+              <w:t xml:space="preserve"> to a previous Record page</w:t>
             </w:r>
           </w:p>
         </w:tc>
@@ -11808,6 +11939,7 @@
                 <w:rFonts w:cs="Times New Roman"/>
                 <w:sz w:val="24"/>
                 <w:szCs w:val="24"/>
+                <w:highlight w:val="lightGray"/>
                 <w:lang w:eastAsia="zh-HK"/>
               </w:rPr>
             </w:pPr>
@@ -11818,29 +11950,78 @@
                 <w:szCs w:val="24"/>
                 <w:lang w:eastAsia="zh-HK"/>
               </w:rPr>
-              <w:t>None</w:t>
-            </w:r>
-          </w:p>
-        </w:tc>
-        <w:tc>
-          <w:tcPr>
-            <w:tcW w:w="1353" w:type="dxa"/>
-            <w:hideMark/>
-          </w:tcPr>
-          <w:p>
-            <w:pPr>
-              <w:cnfStyle w:val="000000000000" w:firstRow="0" w:lastRow="0" w:firstColumn="0" w:lastColumn="0" w:oddVBand="0" w:evenVBand="0" w:oddHBand="0" w:evenHBand="0" w:firstRowFirstColumn="0" w:firstRowLastColumn="0" w:lastRowFirstColumn="0" w:lastRowLastColumn="0"/>
-              <w:rPr>
-                <w:rFonts w:eastAsia="Times New Roman" w:cs="Times New Roman"/>
-                <w:sz w:val="24"/>
-                <w:szCs w:val="24"/>
-              </w:rPr>
-            </w:pPr>
-          </w:p>
-        </w:tc>
-        <w:tc>
-          <w:tcPr>
-            <w:tcW w:w="1538" w:type="dxa"/>
+              <w:t>FR5</w:t>
+            </w:r>
+          </w:p>
+        </w:tc>
+        <w:tc>
+          <w:tcPr>
+            <w:tcW w:w="1850" w:type="dxa"/>
+            <w:hideMark/>
+          </w:tcPr>
+          <w:p>
+            <w:pPr>
+              <w:cnfStyle w:val="000000000000" w:firstRow="0" w:lastRow="0" w:firstColumn="0" w:lastColumn="0" w:oddVBand="0" w:evenVBand="0" w:oddHBand="0" w:evenHBand="0" w:firstRowFirstColumn="0" w:firstRowLastColumn="0" w:lastRowFirstColumn="0" w:lastRowLastColumn="0"/>
+              <w:rPr>
+                <w:rFonts w:eastAsia="Times New Roman" w:cs="Times New Roman"/>
+                <w:sz w:val="24"/>
+                <w:szCs w:val="24"/>
+                <w:highlight w:val="lightGray"/>
+              </w:rPr>
+            </w:pPr>
+            <w:r>
+              <w:rPr>
+                <w:rFonts w:cs="Times New Roman" w:hint="eastAsia"/>
+                <w:sz w:val="24"/>
+                <w:szCs w:val="24"/>
+                <w:lang w:eastAsia="zh-HK"/>
+              </w:rPr>
+              <w:t>C</w:t>
+            </w:r>
+            <w:r>
+              <w:rPr>
+                <w:rFonts w:cs="Times New Roman"/>
+                <w:sz w:val="24"/>
+                <w:szCs w:val="24"/>
+                <w:lang w:eastAsia="zh-HK"/>
+              </w:rPr>
+              <w:t>h</w:t>
+            </w:r>
+            <w:r>
+              <w:rPr>
+                <w:rFonts w:cs="Times New Roman" w:hint="eastAsia"/>
+                <w:sz w:val="24"/>
+                <w:szCs w:val="24"/>
+                <w:lang w:eastAsia="zh-HK"/>
+              </w:rPr>
+              <w:t>eck if goes to</w:t>
+            </w:r>
+            <w:r>
+              <w:rPr>
+                <w:rFonts w:eastAsia="Times New Roman" w:cs="Arial"/>
+                <w:color w:val="000000"/>
+                <w:sz w:val="23"/>
+                <w:szCs w:val="23"/>
+                <w:shd w:val="clear" w:color="auto" w:fill="FFFFFF"/>
+              </w:rPr>
+              <w:t xml:space="preserve"> appropriate</w:t>
+            </w:r>
+            <w:r>
+              <w:rPr>
+                <w:rFonts w:cs="Arial" w:hint="eastAsia"/>
+                <w:color w:val="000000"/>
+                <w:sz w:val="23"/>
+                <w:szCs w:val="23"/>
+                <w:shd w:val="clear" w:color="auto" w:fill="FFFFFF"/>
+                <w:lang w:eastAsia="zh-HK"/>
+              </w:rPr>
+              <w:t xml:space="preserve"> page after clicking the button</w:t>
+            </w:r>
+          </w:p>
+        </w:tc>
+        <w:tc>
+          <w:tcPr>
+            <w:tcW w:w="1605" w:type="dxa"/>
             <w:hideMark/>
           </w:tcPr>
           <w:p>
@@ -11861,8 +12042,49 @@
                 <w:szCs w:val="23"/>
                 <w:shd w:val="clear" w:color="auto" w:fill="FFFFFF"/>
               </w:rPr>
-              <w:t>Side Menu Back Button</w:t>
-            </w:r>
+              <w:t xml:space="preserve">Side Menu </w:t>
+            </w:r>
+          </w:p>
+          <w:p>
+            <w:pPr>
+              <w:cnfStyle w:val="000000000000" w:firstRow="0" w:lastRow="0" w:firstColumn="0" w:lastColumn="0" w:oddVBand="0" w:evenVBand="0" w:oddHBand="0" w:evenHBand="0" w:firstRowFirstColumn="0" w:firstRowLastColumn="0" w:lastRowFirstColumn="0" w:lastRowLastColumn="0"/>
+              <w:rPr>
+                <w:rFonts w:eastAsia="Times New Roman" w:cs="Times New Roman"/>
+                <w:sz w:val="24"/>
+                <w:szCs w:val="24"/>
+              </w:rPr>
+            </w:pPr>
+          </w:p>
+          <w:p>
+            <w:pPr>
+              <w:cnfStyle w:val="000000000000" w:firstRow="0" w:lastRow="0" w:firstColumn="0" w:lastColumn="0" w:oddVBand="0" w:evenVBand="0" w:oddHBand="0" w:evenHBand="0" w:firstRowFirstColumn="0" w:firstRowLastColumn="0" w:lastRowFirstColumn="0" w:lastRowLastColumn="0"/>
+              <w:rPr>
+                <w:rFonts w:eastAsia="Times New Roman" w:cs="Times New Roman"/>
+                <w:sz w:val="24"/>
+                <w:szCs w:val="24"/>
+              </w:rPr>
+            </w:pPr>
+            <w:r>
+              <w:rPr>
+                <w:rFonts w:eastAsia="Times New Roman" w:cs="Arial"/>
+                <w:color w:val="000000"/>
+                <w:sz w:val="23"/>
+                <w:szCs w:val="23"/>
+                <w:shd w:val="clear" w:color="auto" w:fill="FFFFFF"/>
+              </w:rPr>
+              <w:t>Delete Button</w:t>
+            </w:r>
+          </w:p>
+          <w:p>
+            <w:pPr>
+              <w:cnfStyle w:val="000000000000" w:firstRow="0" w:lastRow="0" w:firstColumn="0" w:lastColumn="0" w:oddVBand="0" w:evenVBand="0" w:oddHBand="0" w:evenHBand="0" w:firstRowFirstColumn="0" w:firstRowLastColumn="0" w:lastRowFirstColumn="0" w:lastRowLastColumn="0"/>
+              <w:rPr>
+                <w:rFonts w:eastAsia="Times New Roman" w:cs="Times New Roman"/>
+                <w:sz w:val="24"/>
+                <w:szCs w:val="24"/>
+                <w:highlight w:val="lightGray"/>
+              </w:rPr>
+            </w:pPr>
           </w:p>
         </w:tc>
         <w:tc>
@@ -11874,11 +12096,22 @@
             <w:pPr>
               <w:cnfStyle w:val="000000000000" w:firstRow="0" w:lastRow="0" w:firstColumn="0" w:lastColumn="0" w:oddVBand="0" w:evenVBand="0" w:oddHBand="0" w:evenHBand="0" w:firstRowFirstColumn="0" w:firstRowLastColumn="0" w:lastRowFirstColumn="0" w:lastRowLastColumn="0"/>
               <w:rPr>
-                <w:rFonts w:eastAsia="Times New Roman" w:cs="Times New Roman"/>
-                <w:sz w:val="24"/>
-                <w:szCs w:val="24"/>
-              </w:rPr>
-            </w:pPr>
+                <w:rFonts w:cs="Times New Roman" w:hint="eastAsia"/>
+                <w:sz w:val="24"/>
+                <w:szCs w:val="24"/>
+                <w:highlight w:val="lightGray"/>
+                <w:lang w:eastAsia="zh-HK"/>
+              </w:rPr>
+            </w:pPr>
+            <w:r>
+              <w:rPr>
+                <w:rFonts w:cs="Times New Roman" w:hint="eastAsia"/>
+                <w:sz w:val="24"/>
+                <w:szCs w:val="24"/>
+                <w:lang w:eastAsia="zh-HK"/>
+              </w:rPr>
+              <w:t>The current record is discarded and jump back to Home page</w:t>
+            </w:r>
           </w:p>
         </w:tc>
         <w:tc>
@@ -11891,20 +12124,54 @@
               <w:ind w:left="60"/>
               <w:cnfStyle w:val="000000000000" w:firstRow="0" w:lastRow="0" w:firstColumn="0" w:lastColumn="0" w:oddVBand="0" w:evenVBand="0" w:oddHBand="0" w:evenHBand="0" w:firstRowFirstColumn="0" w:firstRowLastColumn="0" w:lastRowFirstColumn="0" w:lastRowLastColumn="0"/>
               <w:rPr>
-                <w:rFonts w:eastAsia="Times New Roman" w:cs="Times New Roman"/>
-                <w:sz w:val="24"/>
-                <w:szCs w:val="24"/>
-              </w:rPr>
-            </w:pPr>
-            <w:r>
-              <w:rPr>
-                <w:rFonts w:eastAsia="Times New Roman" w:cs="Arial"/>
-                <w:color w:val="000000"/>
-                <w:sz w:val="23"/>
-                <w:szCs w:val="23"/>
-                <w:shd w:val="clear" w:color="auto" w:fill="FFFFFF"/>
-              </w:rPr>
-              <w:t>Back to previous page</w:t>
+                <w:rFonts w:cs="Times New Roman" w:hint="eastAsia"/>
+                <w:sz w:val="24"/>
+                <w:szCs w:val="24"/>
+                <w:highlight w:val="lightGray"/>
+                <w:lang w:eastAsia="zh-HK"/>
+              </w:rPr>
+            </w:pPr>
+            <w:r>
+              <w:rPr>
+                <w:rFonts w:eastAsia="Times New Roman" w:cs="Arial"/>
+                <w:color w:val="000000"/>
+                <w:sz w:val="23"/>
+                <w:szCs w:val="23"/>
+                <w:shd w:val="clear" w:color="auto" w:fill="FFFFFF"/>
+              </w:rPr>
+              <w:t>The current Record</w:t>
+            </w:r>
+            <w:r>
+              <w:rPr>
+                <w:rFonts w:cs="Arial" w:hint="eastAsia"/>
+                <w:color w:val="000000"/>
+                <w:sz w:val="23"/>
+                <w:szCs w:val="23"/>
+                <w:shd w:val="clear" w:color="auto" w:fill="FFFFFF"/>
+                <w:lang w:eastAsia="zh-HK"/>
+              </w:rPr>
+              <w:t xml:space="preserve"> will be</w:t>
+            </w:r>
+            <w:r>
+              <w:rPr>
+                <w:rFonts w:eastAsia="Times New Roman" w:cs="Arial"/>
+                <w:color w:val="000000"/>
+                <w:sz w:val="23"/>
+                <w:szCs w:val="23"/>
+                <w:shd w:val="clear" w:color="auto" w:fill="FFFFFF"/>
+              </w:rPr>
+              <w:t xml:space="preserve"> deleted</w:t>
+            </w:r>
+            <w:r>
+              <w:rPr>
+                <w:rFonts w:cs="Arial" w:hint="eastAsia"/>
+                <w:color w:val="000000"/>
+                <w:sz w:val="23"/>
+                <w:szCs w:val="23"/>
+                <w:shd w:val="clear" w:color="auto" w:fill="FFFFFF"/>
+                <w:lang w:eastAsia="zh-HK"/>
+              </w:rPr>
+              <w:t xml:space="preserve"> and goes back to the Home page</w:t>
             </w:r>
           </w:p>
         </w:tc>
@@ -11928,198 +12195,6 @@
                 <w:b w:val="0"/>
                 <w:sz w:val="24"/>
                 <w:szCs w:val="24"/>
-                <w:highlight w:val="lightGray"/>
-                <w:lang w:eastAsia="zh-HK"/>
-              </w:rPr>
-            </w:pPr>
-            <w:r>
-              <w:rPr>
-                <w:rFonts w:eastAsia="Times New Roman" w:cs="Arial"/>
-                <w:b w:val="0"/>
-                <w:color w:val="000000"/>
-                <w:sz w:val="23"/>
-                <w:szCs w:val="23"/>
-                <w:highlight w:val="lightGray"/>
-                <w:shd w:val="clear" w:color="auto" w:fill="FFFFFF"/>
-              </w:rPr>
-              <w:t>UI-A-2</w:t>
-            </w:r>
-            <w:r>
-              <w:rPr>
-                <w:rFonts w:cs="Arial" w:hint="eastAsia"/>
-                <w:b w:val="0"/>
-                <w:color w:val="000000"/>
-                <w:sz w:val="23"/>
-                <w:szCs w:val="23"/>
-                <w:highlight w:val="lightGray"/>
-                <w:shd w:val="clear" w:color="auto" w:fill="FFFFFF"/>
-                <w:lang w:eastAsia="zh-HK"/>
-              </w:rPr>
-              <w:t>7</w:t>
-            </w:r>
-          </w:p>
-        </w:tc>
-        <w:tc>
-          <w:tcPr>
-            <w:tcW w:w="0" w:type="auto"/>
-            <w:hideMark/>
-          </w:tcPr>
-          <w:p>
-            <w:pPr>
-              <w:cnfStyle w:val="000000100000" w:firstRow="0" w:lastRow="0" w:firstColumn="0" w:lastColumn="0" w:oddVBand="0" w:evenVBand="0" w:oddHBand="1" w:evenHBand="0" w:firstRowFirstColumn="0" w:firstRowLastColumn="0" w:lastRowFirstColumn="0" w:lastRowLastColumn="0"/>
-              <w:rPr>
-                <w:rFonts w:cs="Times New Roman"/>
-                <w:sz w:val="24"/>
-                <w:szCs w:val="24"/>
-                <w:highlight w:val="lightGray"/>
-                <w:lang w:eastAsia="zh-HK"/>
-              </w:rPr>
-            </w:pPr>
-            <w:r>
-              <w:rPr>
-                <w:rFonts w:cs="Times New Roman" w:hint="eastAsia"/>
-                <w:sz w:val="24"/>
-                <w:szCs w:val="24"/>
-                <w:highlight w:val="lightGray"/>
-                <w:lang w:eastAsia="zh-HK"/>
-              </w:rPr>
-              <w:t>None</w:t>
-            </w:r>
-          </w:p>
-        </w:tc>
-        <w:tc>
-          <w:tcPr>
-            <w:tcW w:w="1353" w:type="dxa"/>
-            <w:hideMark/>
-          </w:tcPr>
-          <w:p>
-            <w:pPr>
-              <w:cnfStyle w:val="000000100000" w:firstRow="0" w:lastRow="0" w:firstColumn="0" w:lastColumn="0" w:oddVBand="0" w:evenVBand="0" w:oddHBand="1" w:evenHBand="0" w:firstRowFirstColumn="0" w:firstRowLastColumn="0" w:lastRowFirstColumn="0" w:lastRowLastColumn="0"/>
-              <w:rPr>
-                <w:rFonts w:eastAsia="Times New Roman" w:cs="Times New Roman"/>
-                <w:sz w:val="24"/>
-                <w:szCs w:val="24"/>
-                <w:highlight w:val="lightGray"/>
-              </w:rPr>
-            </w:pPr>
-          </w:p>
-        </w:tc>
-        <w:tc>
-          <w:tcPr>
-            <w:tcW w:w="1538" w:type="dxa"/>
-            <w:hideMark/>
-          </w:tcPr>
-          <w:p>
-            <w:pPr>
-              <w:ind w:left="60"/>
-              <w:cnfStyle w:val="000000100000" w:firstRow="0" w:lastRow="0" w:firstColumn="0" w:lastColumn="0" w:oddVBand="0" w:evenVBand="0" w:oddHBand="1" w:evenHBand="0" w:firstRowFirstColumn="0" w:firstRowLastColumn="0" w:lastRowFirstColumn="0" w:lastRowLastColumn="0"/>
-              <w:rPr>
-                <w:rFonts w:eastAsia="Times New Roman" w:cs="Times New Roman"/>
-                <w:sz w:val="24"/>
-                <w:szCs w:val="24"/>
-                <w:highlight w:val="lightGray"/>
-              </w:rPr>
-            </w:pPr>
-            <w:r>
-              <w:rPr>
-                <w:rFonts w:eastAsia="Times New Roman" w:cs="Arial"/>
-                <w:color w:val="000000"/>
-                <w:sz w:val="23"/>
-                <w:szCs w:val="23"/>
-                <w:highlight w:val="lightGray"/>
-                <w:shd w:val="clear" w:color="auto" w:fill="FFFFFF"/>
-              </w:rPr>
-              <w:t>Explore Page</w:t>
-            </w:r>
-          </w:p>
-          <w:p>
-            <w:pPr>
-              <w:cnfStyle w:val="000000100000" w:firstRow="0" w:lastRow="0" w:firstColumn="0" w:lastColumn="0" w:oddVBand="0" w:evenVBand="0" w:oddHBand="1" w:evenHBand="0" w:firstRowFirstColumn="0" w:firstRowLastColumn="0" w:lastRowFirstColumn="0" w:lastRowLastColumn="0"/>
-              <w:rPr>
-                <w:rFonts w:eastAsia="Times New Roman" w:cs="Times New Roman"/>
-                <w:sz w:val="24"/>
-                <w:szCs w:val="24"/>
-                <w:highlight w:val="lightGray"/>
-              </w:rPr>
-            </w:pPr>
-          </w:p>
-          <w:p>
-            <w:pPr>
-              <w:ind w:left="60"/>
-              <w:cnfStyle w:val="000000100000" w:firstRow="0" w:lastRow="0" w:firstColumn="0" w:lastColumn="0" w:oddVBand="0" w:evenVBand="0" w:oddHBand="1" w:evenHBand="0" w:firstRowFirstColumn="0" w:firstRowLastColumn="0" w:lastRowFirstColumn="0" w:lastRowLastColumn="0"/>
-              <w:rPr>
-                <w:rFonts w:eastAsia="Times New Roman" w:cs="Times New Roman"/>
-                <w:sz w:val="24"/>
-                <w:szCs w:val="24"/>
-                <w:highlight w:val="lightGray"/>
-              </w:rPr>
-            </w:pPr>
-            <w:r>
-              <w:rPr>
-                <w:rFonts w:eastAsia="Times New Roman" w:cs="Arial"/>
-                <w:color w:val="000000"/>
-                <w:sz w:val="23"/>
-                <w:szCs w:val="23"/>
-                <w:highlight w:val="lightGray"/>
-                <w:shd w:val="clear" w:color="auto" w:fill="FFFFFF"/>
-              </w:rPr>
-              <w:t>Search Field</w:t>
-            </w:r>
-          </w:p>
-        </w:tc>
-        <w:tc>
-          <w:tcPr>
-            <w:tcW w:w="0" w:type="auto"/>
-            <w:hideMark/>
-          </w:tcPr>
-          <w:p>
-            <w:pPr>
-              <w:cnfStyle w:val="000000100000" w:firstRow="0" w:lastRow="0" w:firstColumn="0" w:lastColumn="0" w:oddVBand="0" w:evenVBand="0" w:oddHBand="1" w:evenHBand="0" w:firstRowFirstColumn="0" w:firstRowLastColumn="0" w:lastRowFirstColumn="0" w:lastRowLastColumn="0"/>
-              <w:rPr>
-                <w:rFonts w:eastAsia="Times New Roman" w:cs="Times New Roman"/>
-                <w:sz w:val="24"/>
-                <w:szCs w:val="24"/>
-                <w:highlight w:val="lightGray"/>
-              </w:rPr>
-            </w:pPr>
-          </w:p>
-        </w:tc>
-        <w:tc>
-          <w:tcPr>
-            <w:tcW w:w="0" w:type="auto"/>
-            <w:hideMark/>
-          </w:tcPr>
-          <w:p>
-            <w:pPr>
-              <w:cnfStyle w:val="000000100000" w:firstRow="0" w:lastRow="0" w:firstColumn="0" w:lastColumn="0" w:oddVBand="0" w:evenVBand="0" w:oddHBand="1" w:evenHBand="0" w:firstRowFirstColumn="0" w:firstRowLastColumn="0" w:lastRowFirstColumn="0" w:lastRowLastColumn="0"/>
-              <w:rPr>
-                <w:rFonts w:eastAsia="Times New Roman" w:cs="Times New Roman"/>
-                <w:sz w:val="24"/>
-                <w:szCs w:val="24"/>
-                <w:highlight w:val="lightGray"/>
-              </w:rPr>
-            </w:pPr>
-          </w:p>
-        </w:tc>
-      </w:tr>
-      <w:tr>
-        <w:trPr>
-          <w:trHeight w:val="1320"/>
-        </w:trPr>
-        <w:tc>
-          <w:tcPr>
-            <w:cnfStyle w:val="001000000000" w:firstRow="0" w:lastRow="0" w:firstColumn="1" w:lastColumn="0" w:oddVBand="0" w:evenVBand="0" w:oddHBand="0" w:evenHBand="0" w:firstRowFirstColumn="0" w:firstRowLastColumn="0" w:lastRowFirstColumn="0" w:lastRowLastColumn="0"/>
-            <w:tcW w:w="0" w:type="auto"/>
-            <w:hideMark/>
-          </w:tcPr>
-          <w:p>
-            <w:pPr>
-              <w:ind w:left="60"/>
-              <w:rPr>
-                <w:rFonts w:cs="Times New Roman" w:hint="eastAsia"/>
-                <w:b w:val="0"/>
-                <w:sz w:val="24"/>
-                <w:szCs w:val="24"/>
                 <w:lang w:eastAsia="zh-HK"/>
               </w:rPr>
             </w:pPr>
@@ -12145,7 +12220,7 @@
                 <w:shd w:val="clear" w:color="auto" w:fill="FFFFFF"/>
                 <w:lang w:eastAsia="zh-HK"/>
               </w:rPr>
-              <w:t>8</w:t>
+              <w:t>7</w:t>
             </w:r>
           </w:p>
         </w:tc>
@@ -12156,7 +12231,7 @@
           </w:tcPr>
           <w:p>
             <w:pPr>
-              <w:cnfStyle w:val="000000000000" w:firstRow="0" w:lastRow="0" w:firstColumn="0" w:lastColumn="0" w:oddVBand="0" w:evenVBand="0" w:oddHBand="0" w:evenHBand="0" w:firstRowFirstColumn="0" w:firstRowLastColumn="0" w:lastRowFirstColumn="0" w:lastRowLastColumn="0"/>
+              <w:cnfStyle w:val="000000100000" w:firstRow="0" w:lastRow="0" w:firstColumn="0" w:lastColumn="0" w:oddVBand="0" w:evenVBand="0" w:oddHBand="1" w:evenHBand="0" w:firstRowFirstColumn="0" w:firstRowLastColumn="0" w:lastRowFirstColumn="0" w:lastRowLastColumn="0"/>
               <w:rPr>
                 <w:rFonts w:cs="Times New Roman"/>
                 <w:sz w:val="24"/>
@@ -12177,502 +12252,192 @@
         </w:tc>
         <w:tc>
           <w:tcPr>
-            <w:tcW w:w="1353" w:type="dxa"/>
-            <w:hideMark/>
-          </w:tcPr>
-          <w:p>
-            <w:pPr>
-              <w:cnfStyle w:val="000000000000" w:firstRow="0" w:lastRow="0" w:firstColumn="0" w:lastColumn="0" w:oddVBand="0" w:evenVBand="0" w:oddHBand="0" w:evenHBand="0" w:firstRowFirstColumn="0" w:firstRowLastColumn="0" w:lastRowFirstColumn="0" w:lastRowLastColumn="0"/>
-              <w:rPr>
-                <w:rFonts w:eastAsia="Times New Roman" w:cs="Times New Roman"/>
-                <w:sz w:val="24"/>
-                <w:szCs w:val="24"/>
-              </w:rPr>
-            </w:pPr>
-          </w:p>
-        </w:tc>
-        <w:tc>
-          <w:tcPr>
-            <w:tcW w:w="1538" w:type="dxa"/>
+            <w:tcW w:w="1850" w:type="dxa"/>
+            <w:hideMark/>
+          </w:tcPr>
+          <w:p>
+            <w:pPr>
+              <w:cnfStyle w:val="000000100000" w:firstRow="0" w:lastRow="0" w:firstColumn="0" w:lastColumn="0" w:oddVBand="0" w:evenVBand="0" w:oddHBand="1" w:evenHBand="0" w:firstRowFirstColumn="0" w:firstRowLastColumn="0" w:lastRowFirstColumn="0" w:lastRowLastColumn="0"/>
+              <w:rPr>
+                <w:rFonts w:eastAsia="Times New Roman" w:cs="Times New Roman"/>
+                <w:sz w:val="24"/>
+                <w:szCs w:val="24"/>
+              </w:rPr>
+            </w:pPr>
+            <w:r>
+              <w:rPr>
+                <w:rFonts w:cs="Times New Roman" w:hint="eastAsia"/>
+                <w:sz w:val="24"/>
+                <w:szCs w:val="24"/>
+                <w:highlight w:val="lightGray"/>
+                <w:lang w:eastAsia="zh-HK"/>
+              </w:rPr>
+              <w:t>C</w:t>
+            </w:r>
+            <w:r>
+              <w:rPr>
+                <w:rFonts w:cs="Times New Roman"/>
+                <w:sz w:val="24"/>
+                <w:szCs w:val="24"/>
+                <w:highlight w:val="lightGray"/>
+                <w:lang w:eastAsia="zh-HK"/>
+              </w:rPr>
+              <w:t>h</w:t>
+            </w:r>
+            <w:r>
+              <w:rPr>
+                <w:rFonts w:cs="Times New Roman" w:hint="eastAsia"/>
+                <w:sz w:val="24"/>
+                <w:szCs w:val="24"/>
+                <w:highlight w:val="lightGray"/>
+                <w:lang w:eastAsia="zh-HK"/>
+              </w:rPr>
+              <w:t>eck if goes to</w:t>
+            </w:r>
+            <w:r>
+              <w:rPr>
+                <w:rFonts w:eastAsia="Times New Roman" w:cs="Arial"/>
+                <w:color w:val="000000"/>
+                <w:sz w:val="23"/>
+                <w:szCs w:val="23"/>
+                <w:shd w:val="clear" w:color="auto" w:fill="FFFFFF"/>
+              </w:rPr>
+              <w:t xml:space="preserve"> </w:t>
+            </w:r>
+            <w:r>
+              <w:rPr>
+                <w:rFonts w:eastAsia="Times New Roman" w:cs="Arial"/>
+                <w:color w:val="000000"/>
+                <w:sz w:val="23"/>
+                <w:szCs w:val="23"/>
+                <w:highlight w:val="lightGray"/>
+                <w:shd w:val="clear" w:color="auto" w:fill="FFFFFF"/>
+              </w:rPr>
+              <w:t>appropriate</w:t>
+            </w:r>
+            <w:r>
+              <w:rPr>
+                <w:rFonts w:cs="Arial" w:hint="eastAsia"/>
+                <w:color w:val="000000"/>
+                <w:sz w:val="23"/>
+                <w:szCs w:val="23"/>
+                <w:highlight w:val="lightGray"/>
+                <w:shd w:val="clear" w:color="auto" w:fill="FFFFFF"/>
+                <w:lang w:eastAsia="zh-HK"/>
+              </w:rPr>
+              <w:t xml:space="preserve"> page after clicking the button</w:t>
+            </w:r>
+          </w:p>
+        </w:tc>
+        <w:tc>
+          <w:tcPr>
+            <w:tcW w:w="1605" w:type="dxa"/>
             <w:hideMark/>
           </w:tcPr>
           <w:p>
             <w:pPr>
               <w:ind w:left="60"/>
-              <w:cnfStyle w:val="000000000000" w:firstRow="0" w:lastRow="0" w:firstColumn="0" w:lastColumn="0" w:oddVBand="0" w:evenVBand="0" w:oddHBand="0" w:evenHBand="0" w:firstRowFirstColumn="0" w:firstRowLastColumn="0" w:lastRowFirstColumn="0" w:lastRowLastColumn="0"/>
-              <w:rPr>
-                <w:rFonts w:eastAsia="Times New Roman" w:cs="Times New Roman"/>
-                <w:sz w:val="24"/>
-                <w:szCs w:val="24"/>
-              </w:rPr>
-            </w:pPr>
-            <w:r>
-              <w:rPr>
-                <w:rFonts w:eastAsia="Times New Roman" w:cs="Arial"/>
-                <w:color w:val="000000"/>
-                <w:sz w:val="23"/>
-                <w:szCs w:val="23"/>
-                <w:shd w:val="clear" w:color="auto" w:fill="FFFFFF"/>
-              </w:rPr>
-              <w:t>Explore page</w:t>
-            </w:r>
-          </w:p>
-          <w:p>
-            <w:pPr>
-              <w:cnfStyle w:val="000000000000" w:firstRow="0" w:lastRow="0" w:firstColumn="0" w:lastColumn="0" w:oddVBand="0" w:evenVBand="0" w:oddHBand="0" w:evenHBand="0" w:firstRowFirstColumn="0" w:firstRowLastColumn="0" w:lastRowFirstColumn="0" w:lastRowLastColumn="0"/>
-              <w:rPr>
-                <w:rFonts w:eastAsia="Times New Roman" w:cs="Times New Roman"/>
-                <w:sz w:val="24"/>
-                <w:szCs w:val="24"/>
-              </w:rPr>
-            </w:pPr>
-          </w:p>
+              <w:cnfStyle w:val="000000100000" w:firstRow="0" w:lastRow="0" w:firstColumn="0" w:lastColumn="0" w:oddVBand="0" w:evenVBand="0" w:oddHBand="1" w:evenHBand="0" w:firstRowFirstColumn="0" w:firstRowLastColumn="0" w:lastRowFirstColumn="0" w:lastRowLastColumn="0"/>
+              <w:rPr>
+                <w:rFonts w:eastAsia="Times New Roman" w:cs="Times New Roman"/>
+                <w:sz w:val="24"/>
+                <w:szCs w:val="24"/>
+              </w:rPr>
+            </w:pPr>
+            <w:r>
+              <w:rPr>
+                <w:rFonts w:eastAsia="Times New Roman" w:cs="Arial"/>
+                <w:color w:val="000000"/>
+                <w:sz w:val="23"/>
+                <w:szCs w:val="23"/>
+                <w:shd w:val="clear" w:color="auto" w:fill="FFFFFF"/>
+              </w:rPr>
+              <w:t>Side Menu Back Button</w:t>
+            </w:r>
+          </w:p>
+        </w:tc>
+        <w:tc>
+          <w:tcPr>
+            <w:tcW w:w="0" w:type="auto"/>
+            <w:hideMark/>
+          </w:tcPr>
+          <w:p>
+            <w:pPr>
+              <w:cnfStyle w:val="000000100000" w:firstRow="0" w:lastRow="0" w:firstColumn="0" w:lastColumn="0" w:oddVBand="0" w:evenVBand="0" w:oddHBand="1" w:evenHBand="0" w:firstRowFirstColumn="0" w:firstRowLastColumn="0" w:lastRowFirstColumn="0" w:lastRowLastColumn="0"/>
+              <w:rPr>
+                <w:rFonts w:eastAsia="Times New Roman" w:cs="Times New Roman"/>
+                <w:sz w:val="24"/>
+                <w:szCs w:val="24"/>
+              </w:rPr>
+            </w:pPr>
+            <w:r>
+              <w:rPr>
+                <w:rFonts w:eastAsia="Times New Roman" w:cs="Arial"/>
+                <w:color w:val="000000"/>
+                <w:sz w:val="23"/>
+                <w:szCs w:val="23"/>
+                <w:shd w:val="clear" w:color="auto" w:fill="FFFFFF"/>
+              </w:rPr>
+              <w:t>Go</w:t>
+            </w:r>
+            <w:r>
+              <w:rPr>
+                <w:rFonts w:cs="Arial" w:hint="eastAsia"/>
+                <w:color w:val="000000"/>
+                <w:sz w:val="23"/>
+                <w:szCs w:val="23"/>
+                <w:shd w:val="clear" w:color="auto" w:fill="FFFFFF"/>
+                <w:lang w:eastAsia="zh-HK"/>
+              </w:rPr>
+              <w:t>es</w:t>
+            </w:r>
+            <w:r>
+              <w:rPr>
+                <w:rFonts w:eastAsia="Times New Roman" w:cs="Arial"/>
+                <w:color w:val="000000"/>
+                <w:sz w:val="23"/>
+                <w:szCs w:val="23"/>
+                <w:shd w:val="clear" w:color="auto" w:fill="FFFFFF"/>
+              </w:rPr>
+              <w:t xml:space="preserve"> to a previous</w:t>
+            </w:r>
+            <w:r>
+              <w:rPr>
+                <w:rFonts w:eastAsia="Times New Roman" w:cs="Arial"/>
+                <w:color w:val="000000"/>
+                <w:sz w:val="23"/>
+                <w:szCs w:val="23"/>
+                <w:shd w:val="clear" w:color="auto" w:fill="FFFFFF"/>
+              </w:rPr>
+              <w:t xml:space="preserve"> page</w:t>
+            </w:r>
+          </w:p>
+        </w:tc>
+        <w:tc>
+          <w:tcPr>
+            <w:tcW w:w="0" w:type="auto"/>
+            <w:hideMark/>
+          </w:tcPr>
           <w:p>
             <w:pPr>
               <w:ind w:left="60"/>
-              <w:cnfStyle w:val="000000000000" w:firstRow="0" w:lastRow="0" w:firstColumn="0" w:lastColumn="0" w:oddVBand="0" w:evenVBand="0" w:oddHBand="0" w:evenHBand="0" w:firstRowFirstColumn="0" w:firstRowLastColumn="0" w:lastRowFirstColumn="0" w:lastRowLastColumn="0"/>
-              <w:rPr>
-                <w:rFonts w:eastAsia="Times New Roman" w:cs="Times New Roman"/>
-                <w:sz w:val="24"/>
-                <w:szCs w:val="24"/>
-              </w:rPr>
-            </w:pPr>
-            <w:r>
-              <w:rPr>
-                <w:rFonts w:eastAsia="Times New Roman" w:cs="Arial"/>
-                <w:color w:val="000000"/>
-                <w:sz w:val="23"/>
-                <w:szCs w:val="23"/>
-                <w:shd w:val="clear" w:color="auto" w:fill="FFFFFF"/>
-              </w:rPr>
-              <w:t>&lt; Button</w:t>
-            </w:r>
-          </w:p>
-        </w:tc>
-        <w:tc>
-          <w:tcPr>
-            <w:tcW w:w="0" w:type="auto"/>
-            <w:hideMark/>
-          </w:tcPr>
-          <w:p>
-            <w:pPr>
-              <w:cnfStyle w:val="000000000000" w:firstRow="0" w:lastRow="0" w:firstColumn="0" w:lastColumn="0" w:oddVBand="0" w:evenVBand="0" w:oddHBand="0" w:evenHBand="0" w:firstRowFirstColumn="0" w:firstRowLastColumn="0" w:lastRowFirstColumn="0" w:lastRowLastColumn="0"/>
-              <w:rPr>
-                <w:rFonts w:eastAsia="Times New Roman" w:cs="Times New Roman"/>
-                <w:sz w:val="24"/>
-                <w:szCs w:val="24"/>
-              </w:rPr>
-            </w:pPr>
-          </w:p>
-        </w:tc>
-        <w:tc>
-          <w:tcPr>
-            <w:tcW w:w="0" w:type="auto"/>
-            <w:hideMark/>
-          </w:tcPr>
-          <w:p>
-            <w:pPr>
-              <w:cnfStyle w:val="000000000000" w:firstRow="0" w:lastRow="0" w:firstColumn="0" w:lastColumn="0" w:oddVBand="0" w:evenVBand="0" w:oddHBand="0" w:evenHBand="0" w:firstRowFirstColumn="0" w:firstRowLastColumn="0" w:lastRowFirstColumn="0" w:lastRowLastColumn="0"/>
-              <w:rPr>
-                <w:rFonts w:eastAsia="Times New Roman" w:cs="Times New Roman"/>
-                <w:sz w:val="24"/>
-                <w:szCs w:val="24"/>
-                <w:highlight w:val="lightGray"/>
-              </w:rPr>
-            </w:pPr>
-          </w:p>
-        </w:tc>
-      </w:tr>
-      <w:tr>
-        <w:trPr>
-          <w:cnfStyle w:val="000000100000" w:firstRow="0" w:lastRow="0" w:firstColumn="0" w:lastColumn="0" w:oddVBand="0" w:evenVBand="0" w:oddHBand="1" w:evenHBand="0" w:firstRowFirstColumn="0" w:firstRowLastColumn="0" w:lastRowFirstColumn="0" w:lastRowLastColumn="0"/>
-          <w:trHeight w:val="1320"/>
-        </w:trPr>
-        <w:tc>
-          <w:tcPr>
-            <w:cnfStyle w:val="001000000000" w:firstRow="0" w:lastRow="0" w:firstColumn="1" w:lastColumn="0" w:oddVBand="0" w:evenVBand="0" w:oddHBand="0" w:evenHBand="0" w:firstRowFirstColumn="0" w:firstRowLastColumn="0" w:lastRowFirstColumn="0" w:lastRowLastColumn="0"/>
-            <w:tcW w:w="0" w:type="auto"/>
-            <w:hideMark/>
-          </w:tcPr>
-          <w:p>
-            <w:pPr>
-              <w:ind w:left="60"/>
-              <w:rPr>
-                <w:rFonts w:cs="Times New Roman" w:hint="eastAsia"/>
-                <w:b w:val="0"/>
-                <w:sz w:val="24"/>
-                <w:szCs w:val="24"/>
-                <w:highlight w:val="lightGray"/>
-                <w:lang w:eastAsia="zh-HK"/>
-              </w:rPr>
-            </w:pPr>
-            <w:r>
-              <w:rPr>
-                <w:rFonts w:eastAsia="Times New Roman" w:cs="Arial"/>
-                <w:b w:val="0"/>
-                <w:color w:val="000000"/>
-                <w:sz w:val="23"/>
-                <w:szCs w:val="23"/>
-                <w:highlight w:val="lightGray"/>
-                <w:shd w:val="clear" w:color="auto" w:fill="FFFFFF"/>
-              </w:rPr>
-              <w:t>UI-A-</w:t>
-            </w:r>
-            <w:r>
-              <w:rPr>
-                <w:rFonts w:cs="Arial" w:hint="eastAsia"/>
-                <w:b w:val="0"/>
-                <w:color w:val="000000"/>
-                <w:sz w:val="23"/>
-                <w:szCs w:val="23"/>
-                <w:highlight w:val="lightGray"/>
-                <w:shd w:val="clear" w:color="auto" w:fill="FFFFFF"/>
-                <w:lang w:eastAsia="zh-HK"/>
-              </w:rPr>
-              <w:t>29</w:t>
-            </w:r>
-          </w:p>
-        </w:tc>
-        <w:tc>
-          <w:tcPr>
-            <w:tcW w:w="0" w:type="auto"/>
-            <w:hideMark/>
-          </w:tcPr>
-          <w:p>
-            <w:pPr>
-              <w:cnfStyle w:val="000000100000" w:firstRow="0" w:lastRow="0" w:firstColumn="0" w:lastColumn="0" w:oddVBand="0" w:evenVBand="0" w:oddHBand="1" w:evenHBand="0" w:firstRowFirstColumn="0" w:firstRowLastColumn="0" w:lastRowFirstColumn="0" w:lastRowLastColumn="0"/>
-              <w:rPr>
-                <w:rFonts w:cs="Times New Roman"/>
-                <w:sz w:val="24"/>
-                <w:szCs w:val="24"/>
-                <w:highlight w:val="lightGray"/>
-                <w:lang w:eastAsia="zh-HK"/>
-              </w:rPr>
-            </w:pPr>
-            <w:r>
-              <w:rPr>
-                <w:rFonts w:cs="Times New Roman" w:hint="eastAsia"/>
-                <w:sz w:val="24"/>
-                <w:szCs w:val="24"/>
-                <w:highlight w:val="lightGray"/>
-                <w:lang w:eastAsia="zh-HK"/>
-              </w:rPr>
-              <w:t>None</w:t>
-            </w:r>
-          </w:p>
-        </w:tc>
-        <w:tc>
-          <w:tcPr>
-            <w:tcW w:w="1353" w:type="dxa"/>
-            <w:hideMark/>
-          </w:tcPr>
-          <w:p>
-            <w:pPr>
-              <w:cnfStyle w:val="000000100000" w:firstRow="0" w:lastRow="0" w:firstColumn="0" w:lastColumn="0" w:oddVBand="0" w:evenVBand="0" w:oddHBand="1" w:evenHBand="0" w:firstRowFirstColumn="0" w:firstRowLastColumn="0" w:lastRowFirstColumn="0" w:lastRowLastColumn="0"/>
-              <w:rPr>
-                <w:rFonts w:eastAsia="Times New Roman" w:cs="Times New Roman"/>
-                <w:sz w:val="24"/>
-                <w:szCs w:val="24"/>
-                <w:highlight w:val="lightGray"/>
-              </w:rPr>
-            </w:pPr>
-          </w:p>
-        </w:tc>
-        <w:tc>
-          <w:tcPr>
-            <w:tcW w:w="1538" w:type="dxa"/>
-            <w:hideMark/>
-          </w:tcPr>
-          <w:p>
-            <w:pPr>
-              <w:ind w:left="60"/>
-              <w:cnfStyle w:val="000000100000" w:firstRow="0" w:lastRow="0" w:firstColumn="0" w:lastColumn="0" w:oddVBand="0" w:evenVBand="0" w:oddHBand="1" w:evenHBand="0" w:firstRowFirstColumn="0" w:firstRowLastColumn="0" w:lastRowFirstColumn="0" w:lastRowLastColumn="0"/>
-              <w:rPr>
-                <w:rFonts w:eastAsia="Times New Roman" w:cs="Times New Roman"/>
-                <w:sz w:val="24"/>
-                <w:szCs w:val="24"/>
-                <w:highlight w:val="lightGray"/>
-              </w:rPr>
-            </w:pPr>
-            <w:r>
-              <w:rPr>
-                <w:rFonts w:eastAsia="Times New Roman" w:cs="Arial"/>
-                <w:color w:val="000000"/>
-                <w:sz w:val="23"/>
-                <w:szCs w:val="23"/>
-                <w:highlight w:val="lightGray"/>
-                <w:shd w:val="clear" w:color="auto" w:fill="FFFFFF"/>
-              </w:rPr>
-              <w:t>Explore page</w:t>
-            </w:r>
-          </w:p>
-          <w:p>
-            <w:pPr>
-              <w:cnfStyle w:val="000000100000" w:firstRow="0" w:lastRow="0" w:firstColumn="0" w:lastColumn="0" w:oddVBand="0" w:evenVBand="0" w:oddHBand="1" w:evenHBand="0" w:firstRowFirstColumn="0" w:firstRowLastColumn="0" w:lastRowFirstColumn="0" w:lastRowLastColumn="0"/>
-              <w:rPr>
-                <w:rFonts w:eastAsia="Times New Roman" w:cs="Times New Roman"/>
-                <w:sz w:val="24"/>
-                <w:szCs w:val="24"/>
-                <w:highlight w:val="lightGray"/>
-              </w:rPr>
-            </w:pPr>
-          </w:p>
-          <w:p>
-            <w:pPr>
-              <w:ind w:left="60"/>
-              <w:cnfStyle w:val="000000100000" w:firstRow="0" w:lastRow="0" w:firstColumn="0" w:lastColumn="0" w:oddVBand="0" w:evenVBand="0" w:oddHBand="1" w:evenHBand="0" w:firstRowFirstColumn="0" w:firstRowLastColumn="0" w:lastRowFirstColumn="0" w:lastRowLastColumn="0"/>
-              <w:rPr>
-                <w:rFonts w:eastAsia="Times New Roman" w:cs="Times New Roman"/>
-                <w:sz w:val="24"/>
-                <w:szCs w:val="24"/>
-                <w:highlight w:val="lightGray"/>
-              </w:rPr>
-            </w:pPr>
-            <w:r>
-              <w:rPr>
-                <w:rFonts w:eastAsia="Times New Roman" w:cs="Arial"/>
-                <w:color w:val="000000"/>
-                <w:sz w:val="23"/>
-                <w:szCs w:val="23"/>
-                <w:highlight w:val="lightGray"/>
-                <w:shd w:val="clear" w:color="auto" w:fill="FFFFFF"/>
-              </w:rPr>
-              <w:t>&gt; Button</w:t>
-            </w:r>
-          </w:p>
-        </w:tc>
-        <w:tc>
-          <w:tcPr>
-            <w:tcW w:w="0" w:type="auto"/>
-            <w:hideMark/>
-          </w:tcPr>
-          <w:p>
-            <w:pPr>
-              <w:cnfStyle w:val="000000100000" w:firstRow="0" w:lastRow="0" w:firstColumn="0" w:lastColumn="0" w:oddVBand="0" w:evenVBand="0" w:oddHBand="1" w:evenHBand="0" w:firstRowFirstColumn="0" w:firstRowLastColumn="0" w:lastRowFirstColumn="0" w:lastRowLastColumn="0"/>
-              <w:rPr>
-                <w:rFonts w:eastAsia="Times New Roman" w:cs="Times New Roman"/>
-                <w:sz w:val="24"/>
-                <w:szCs w:val="24"/>
-                <w:highlight w:val="lightGray"/>
-              </w:rPr>
-            </w:pPr>
-          </w:p>
-        </w:tc>
-        <w:tc>
-          <w:tcPr>
-            <w:tcW w:w="0" w:type="auto"/>
-            <w:hideMark/>
-          </w:tcPr>
-          <w:p>
-            <w:pPr>
-              <w:cnfStyle w:val="000000100000" w:firstRow="0" w:lastRow="0" w:firstColumn="0" w:lastColumn="0" w:oddVBand="0" w:evenVBand="0" w:oddHBand="1" w:evenHBand="0" w:firstRowFirstColumn="0" w:firstRowLastColumn="0" w:lastRowFirstColumn="0" w:lastRowLastColumn="0"/>
-              <w:rPr>
-                <w:rFonts w:eastAsia="Times New Roman" w:cs="Times New Roman"/>
-                <w:sz w:val="24"/>
-                <w:szCs w:val="24"/>
-              </w:rPr>
-            </w:pPr>
-          </w:p>
-        </w:tc>
-      </w:tr>
-      <w:tr>
-        <w:trPr>
-          <w:trHeight w:val="1320"/>
-        </w:trPr>
-        <w:tc>
-          <w:tcPr>
-            <w:cnfStyle w:val="001000000000" w:firstRow="0" w:lastRow="0" w:firstColumn="1" w:lastColumn="0" w:oddVBand="0" w:evenVBand="0" w:oddHBand="0" w:evenHBand="0" w:firstRowFirstColumn="0" w:firstRowLastColumn="0" w:lastRowFirstColumn="0" w:lastRowLastColumn="0"/>
-            <w:tcW w:w="0" w:type="auto"/>
-            <w:hideMark/>
-          </w:tcPr>
-          <w:p>
-            <w:pPr>
-              <w:ind w:left="60"/>
-              <w:rPr>
-                <w:rFonts w:cs="Times New Roman" w:hint="eastAsia"/>
-                <w:b w:val="0"/>
-                <w:sz w:val="24"/>
-                <w:szCs w:val="24"/>
-                <w:lang w:eastAsia="zh-HK"/>
-              </w:rPr>
-            </w:pPr>
-            <w:r>
-              <w:rPr>
-                <w:rFonts w:eastAsia="Times New Roman" w:cs="Arial"/>
-                <w:b w:val="0"/>
-                <w:color w:val="000000"/>
-                <w:sz w:val="23"/>
-                <w:szCs w:val="23"/>
-                <w:shd w:val="clear" w:color="auto" w:fill="FFFFFF"/>
-              </w:rPr>
-              <w:t>UI-A-</w:t>
-            </w:r>
-            <w:r>
-              <w:rPr>
-                <w:rFonts w:cs="Arial" w:hint="eastAsia"/>
-                <w:b w:val="0"/>
-                <w:color w:val="000000"/>
-                <w:sz w:val="23"/>
-                <w:szCs w:val="23"/>
-                <w:shd w:val="clear" w:color="auto" w:fill="FFFFFF"/>
-                <w:lang w:eastAsia="zh-HK"/>
-              </w:rPr>
-              <w:t>30</w:t>
-            </w:r>
-          </w:p>
-        </w:tc>
-        <w:tc>
-          <w:tcPr>
-            <w:tcW w:w="0" w:type="auto"/>
-            <w:hideMark/>
-          </w:tcPr>
-          <w:p>
-            <w:pPr>
-              <w:cnfStyle w:val="000000000000" w:firstRow="0" w:lastRow="0" w:firstColumn="0" w:lastColumn="0" w:oddVBand="0" w:evenVBand="0" w:oddHBand="0" w:evenHBand="0" w:firstRowFirstColumn="0" w:firstRowLastColumn="0" w:lastRowFirstColumn="0" w:lastRowLastColumn="0"/>
-              <w:rPr>
-                <w:rFonts w:cs="Times New Roman"/>
-                <w:sz w:val="24"/>
-                <w:szCs w:val="24"/>
-                <w:lang w:eastAsia="zh-HK"/>
-              </w:rPr>
-            </w:pPr>
-            <w:r>
-              <w:rPr>
-                <w:rFonts w:cs="Times New Roman" w:hint="eastAsia"/>
-                <w:sz w:val="24"/>
-                <w:szCs w:val="24"/>
-                <w:lang w:eastAsia="zh-HK"/>
-              </w:rPr>
-              <w:t>None</w:t>
-            </w:r>
-          </w:p>
-        </w:tc>
-        <w:tc>
-          <w:tcPr>
-            <w:tcW w:w="1353" w:type="dxa"/>
-            <w:hideMark/>
-          </w:tcPr>
-          <w:p>
-            <w:pPr>
-              <w:cnfStyle w:val="000000000000" w:firstRow="0" w:lastRow="0" w:firstColumn="0" w:lastColumn="0" w:oddVBand="0" w:evenVBand="0" w:oddHBand="0" w:evenHBand="0" w:firstRowFirstColumn="0" w:firstRowLastColumn="0" w:lastRowFirstColumn="0" w:lastRowLastColumn="0"/>
-              <w:rPr>
-                <w:rFonts w:eastAsia="Times New Roman" w:cs="Times New Roman"/>
-                <w:sz w:val="24"/>
-                <w:szCs w:val="24"/>
-              </w:rPr>
-            </w:pPr>
-          </w:p>
-        </w:tc>
-        <w:tc>
-          <w:tcPr>
-            <w:tcW w:w="1538" w:type="dxa"/>
-            <w:hideMark/>
-          </w:tcPr>
-          <w:p>
-            <w:pPr>
-              <w:ind w:left="60"/>
-              <w:cnfStyle w:val="000000000000" w:firstRow="0" w:lastRow="0" w:firstColumn="0" w:lastColumn="0" w:oddVBand="0" w:evenVBand="0" w:oddHBand="0" w:evenHBand="0" w:firstRowFirstColumn="0" w:firstRowLastColumn="0" w:lastRowFirstColumn="0" w:lastRowLastColumn="0"/>
-              <w:rPr>
-                <w:rFonts w:eastAsia="Times New Roman" w:cs="Times New Roman"/>
-                <w:sz w:val="24"/>
-                <w:szCs w:val="24"/>
-              </w:rPr>
-            </w:pPr>
-            <w:r>
-              <w:rPr>
-                <w:rFonts w:eastAsia="Times New Roman" w:cs="Arial"/>
-                <w:color w:val="000000"/>
-                <w:sz w:val="23"/>
-                <w:szCs w:val="23"/>
-                <w:shd w:val="clear" w:color="auto" w:fill="FFFFFF"/>
-              </w:rPr>
-              <w:t>Explore</w:t>
-            </w:r>
-            <w:r>
-              <w:rPr>
-                <w:rFonts w:cs="Arial" w:hint="eastAsia"/>
-                <w:color w:val="000000"/>
-                <w:sz w:val="23"/>
-                <w:szCs w:val="23"/>
-                <w:shd w:val="clear" w:color="auto" w:fill="FFFFFF"/>
-                <w:lang w:eastAsia="zh-HK"/>
-              </w:rPr>
-              <w:t xml:space="preserve"> </w:t>
-            </w:r>
-            <w:r>
-              <w:rPr>
-                <w:rFonts w:eastAsia="Times New Roman" w:cs="Arial"/>
-                <w:color w:val="000000"/>
-                <w:sz w:val="23"/>
-                <w:szCs w:val="23"/>
-                <w:shd w:val="clear" w:color="auto" w:fill="FFFFFF"/>
-              </w:rPr>
-              <w:t>Page</w:t>
-            </w:r>
-          </w:p>
-          <w:p>
-            <w:pPr>
-              <w:cnfStyle w:val="000000000000" w:firstRow="0" w:lastRow="0" w:firstColumn="0" w:lastColumn="0" w:oddVBand="0" w:evenVBand="0" w:oddHBand="0" w:evenHBand="0" w:firstRowFirstColumn="0" w:firstRowLastColumn="0" w:lastRowFirstColumn="0" w:lastRowLastColumn="0"/>
-              <w:rPr>
-                <w:rFonts w:eastAsia="Times New Roman" w:cs="Times New Roman"/>
-                <w:sz w:val="24"/>
-                <w:szCs w:val="24"/>
-              </w:rPr>
-            </w:pPr>
-          </w:p>
-          <w:p>
-            <w:pPr>
-              <w:ind w:left="60"/>
-              <w:cnfStyle w:val="000000000000" w:firstRow="0" w:lastRow="0" w:firstColumn="0" w:lastColumn="0" w:oddVBand="0" w:evenVBand="0" w:oddHBand="0" w:evenHBand="0" w:firstRowFirstColumn="0" w:firstRowLastColumn="0" w:lastRowFirstColumn="0" w:lastRowLastColumn="0"/>
-              <w:rPr>
-                <w:rFonts w:eastAsia="Times New Roman" w:cs="Times New Roman"/>
-                <w:sz w:val="24"/>
-                <w:szCs w:val="24"/>
-              </w:rPr>
-            </w:pPr>
-            <w:r>
-              <w:rPr>
-                <w:rFonts w:eastAsia="Times New Roman" w:cs="Arial"/>
-                <w:color w:val="000000"/>
-                <w:sz w:val="23"/>
-                <w:szCs w:val="23"/>
-                <w:shd w:val="clear" w:color="auto" w:fill="FFFFFF"/>
-              </w:rPr>
-              <w:t>Search Field</w:t>
-            </w:r>
-          </w:p>
-        </w:tc>
-        <w:tc>
-          <w:tcPr>
-            <w:tcW w:w="0" w:type="auto"/>
-            <w:hideMark/>
-          </w:tcPr>
-          <w:p>
-            <w:pPr>
-              <w:cnfStyle w:val="000000000000" w:firstRow="0" w:lastRow="0" w:firstColumn="0" w:lastColumn="0" w:oddVBand="0" w:evenVBand="0" w:oddHBand="0" w:evenHBand="0" w:firstRowFirstColumn="0" w:firstRowLastColumn="0" w:lastRowFirstColumn="0" w:lastRowLastColumn="0"/>
-              <w:rPr>
-                <w:rFonts w:eastAsia="Times New Roman" w:cs="Times New Roman"/>
-                <w:sz w:val="24"/>
-                <w:szCs w:val="24"/>
-              </w:rPr>
-            </w:pPr>
-          </w:p>
-        </w:tc>
-        <w:tc>
-          <w:tcPr>
-            <w:tcW w:w="0" w:type="auto"/>
-            <w:hideMark/>
-          </w:tcPr>
-          <w:p>
-            <w:pPr>
-              <w:cnfStyle w:val="000000000000" w:firstRow="0" w:lastRow="0" w:firstColumn="0" w:lastColumn="0" w:oddVBand="0" w:evenVBand="0" w:oddHBand="0" w:evenHBand="0" w:firstRowFirstColumn="0" w:firstRowLastColumn="0" w:lastRowFirstColumn="0" w:lastRowLastColumn="0"/>
-              <w:rPr>
-                <w:rFonts w:eastAsia="Times New Roman" w:cs="Times New Roman"/>
-                <w:sz w:val="24"/>
-                <w:szCs w:val="24"/>
-                <w:highlight w:val="lightGray"/>
-              </w:rPr>
-            </w:pPr>
+              <w:cnfStyle w:val="000000100000" w:firstRow="0" w:lastRow="0" w:firstColumn="0" w:lastColumn="0" w:oddVBand="0" w:evenVBand="0" w:oddHBand="1" w:evenHBand="0" w:firstRowFirstColumn="0" w:firstRowLastColumn="0" w:lastRowFirstColumn="0" w:lastRowLastColumn="0"/>
+              <w:rPr>
+                <w:rFonts w:eastAsia="Times New Roman" w:cs="Times New Roman"/>
+                <w:sz w:val="24"/>
+                <w:szCs w:val="24"/>
+              </w:rPr>
+            </w:pPr>
+            <w:r>
+              <w:rPr>
+                <w:rFonts w:eastAsia="Times New Roman" w:cs="Arial"/>
+                <w:color w:val="000000"/>
+                <w:sz w:val="23"/>
+                <w:szCs w:val="23"/>
+                <w:shd w:val="clear" w:color="auto" w:fill="FFFFFF"/>
+              </w:rPr>
+              <w:t>Back to previous page</w:t>
+            </w:r>
           </w:p>
         </w:tc>
       </w:tr>
@@ -14181,7 +13946,7 @@
 </file>
 
 <file path=customXml/itemProps2.xml><?xml version="1.0" encoding="utf-8"?>
-<ds:datastoreItem xmlns:ds="http://schemas.openxmlformats.org/officeDocument/2006/customXml" ds:itemID="{727BC604-91AC-4279-8781-808F1B896ABF}">
+<ds:datastoreItem xmlns:ds="http://schemas.openxmlformats.org/officeDocument/2006/customXml" ds:itemID="{62671DFB-AD04-4CC3-8FDE-D443359E23C2}">
   <ds:schemaRefs>
     <ds:schemaRef ds:uri="http://schemas.openxmlformats.org/officeDocument/2006/bibliography"/>
   </ds:schemaRefs>

</xml_diff>

<commit_message>
Added Document History  to Test spec
</commit_message>
<xml_diff>
--- a/docs/Test specification/Test Specification Final.docx
+++ b/docs/Test specification/Test Specification Final.docx
@@ -10,10 +10,10 @@
           <w:docPartUnique/>
         </w:docPartObj>
       </w:sdtPr>
+      <w:sdtEndPr/>
       <w:sdtContent>
         <w:p/>
         <w:p>
-          <w:bookmarkStart w:id="0" w:name="_GoBack"/>
           <w:r>
             <w:rPr>
               <w:noProof/>
@@ -100,6 +100,7 @@
                                     <w:dataBinding w:prefixMappings="xmlns:ns0='http://purl.org/dc/elements/1.1/' xmlns:ns1='http://schemas.openxmlformats.org/package/2006/metadata/core-properties' " w:xpath="/ns1:coreProperties[1]/ns0:title[1]" w:storeItemID="{6C3C8BC8-F283-45AE-878A-BAB7291924A1}"/>
                                     <w:text/>
                                   </w:sdtPr>
+                                  <w:sdtEndPr/>
                                   <w:sdtContent>
                                     <w:r>
                                       <w:rPr>
@@ -126,6 +127,7 @@
                                   <w:dataBinding w:prefixMappings="xmlns:ns0='http://purl.org/dc/elements/1.1/' xmlns:ns1='http://schemas.openxmlformats.org/package/2006/metadata/core-properties' " w:xpath="/ns1:coreProperties[1]/ns0:subject[1]" w:storeItemID="{6C3C8BC8-F283-45AE-878A-BAB7291924A1}"/>
                                   <w:text/>
                                 </w:sdtPr>
+                                <w:sdtEndPr/>
                                 <w:sdtContent>
                                   <w:p>
                                     <w:pPr>
@@ -164,6 +166,7 @@
                                   <w:dataBinding w:prefixMappings="xmlns:ns0='http://purl.org/dc/elements/1.1/' xmlns:ns1='http://schemas.openxmlformats.org/package/2006/metadata/core-properties' " w:xpath="/ns1:coreProperties[1]/ns0:creator[1]" w:storeItemID="{6C3C8BC8-F283-45AE-878A-BAB7291924A1}"/>
                                   <w:text/>
                                 </w:sdtPr>
+                                <w:sdtEndPr/>
                                 <w:sdtContent>
                                   <w:p>
                                     <w:pPr>
@@ -238,6 +241,7 @@
                               <w:dataBinding w:prefixMappings="xmlns:ns0='http://purl.org/dc/elements/1.1/' xmlns:ns1='http://schemas.openxmlformats.org/package/2006/metadata/core-properties' " w:xpath="/ns1:coreProperties[1]/ns0:title[1]" w:storeItemID="{6C3C8BC8-F283-45AE-878A-BAB7291924A1}"/>
                               <w:text/>
                             </w:sdtPr>
+                            <w:sdtEndPr/>
                             <w:sdtContent>
                               <w:r>
                                 <w:rPr>
@@ -264,6 +268,7 @@
                             <w:dataBinding w:prefixMappings="xmlns:ns0='http://purl.org/dc/elements/1.1/' xmlns:ns1='http://schemas.openxmlformats.org/package/2006/metadata/core-properties' " w:xpath="/ns1:coreProperties[1]/ns0:subject[1]" w:storeItemID="{6C3C8BC8-F283-45AE-878A-BAB7291924A1}"/>
                             <w:text/>
                           </w:sdtPr>
+                          <w:sdtEndPr/>
                           <w:sdtContent>
                             <w:p>
                               <w:pPr>
@@ -302,6 +307,7 @@
                             <w:dataBinding w:prefixMappings="xmlns:ns0='http://purl.org/dc/elements/1.1/' xmlns:ns1='http://schemas.openxmlformats.org/package/2006/metadata/core-properties' " w:xpath="/ns1:coreProperties[1]/ns0:creator[1]" w:storeItemID="{6C3C8BC8-F283-45AE-878A-BAB7291924A1}"/>
                             <w:text/>
                           </w:sdtPr>
+                          <w:sdtEndPr/>
                           <w:sdtContent>
                             <w:p>
                               <w:pPr>
@@ -421,6 +427,7 @@
                                     <w:calendar w:val="gregorian"/>
                                   </w:date>
                                 </w:sdtPr>
+                                <w:sdtEndPr/>
                                 <w:sdtContent>
                                   <w:p>
                                     <w:pPr>
@@ -488,6 +495,7 @@
                               <w:calendar w:val="gregorian"/>
                             </w:date>
                           </w:sdtPr>
+                          <w:sdtEndPr/>
                           <w:sdtContent>
                             <w:p>
                               <w:pPr>
@@ -519,7 +527,6 @@
             </mc:AlternateContent>
           </w:r>
         </w:p>
-        <w:bookmarkEnd w:id="0" w:displacedByCustomXml="next"/>
       </w:sdtContent>
     </w:sdt>
     <w:sdt>
@@ -1152,7 +1159,6 @@
           <w:p>
             <w:pPr>
               <w:rPr>
-                <w:rFonts w:hint="eastAsia"/>
                 <w:b w:val="0"/>
                 <w:lang w:eastAsia="zh-HK"/>
               </w:rPr>
@@ -1816,7 +1822,6 @@
           <w:p>
             <w:pPr>
               <w:rPr>
-                <w:rFonts w:hint="eastAsia"/>
                 <w:b w:val="0"/>
                 <w:lang w:eastAsia="zh-HK"/>
               </w:rPr>
@@ -6357,7 +6362,7 @@
             <w:pPr>
               <w:ind w:left="60"/>
               <w:rPr>
-                <w:rFonts w:cs="Arial" w:hint="eastAsia"/>
+                <w:rFonts w:cs="Arial"/>
                 <w:b w:val="0"/>
                 <w:color w:val="000000"/>
                 <w:sz w:val="23"/>
@@ -6654,7 +6659,7 @@
             <w:pPr>
               <w:ind w:left="60"/>
               <w:rPr>
-                <w:rFonts w:cs="Times New Roman" w:hint="eastAsia"/>
+                <w:rFonts w:cs="Times New Roman"/>
                 <w:b w:val="0"/>
                 <w:sz w:val="24"/>
                 <w:szCs w:val="24"/>
@@ -6988,7 +6993,7 @@
             <w:pPr>
               <w:ind w:left="60"/>
               <w:rPr>
-                <w:rFonts w:cs="Times New Roman" w:hint="eastAsia"/>
+                <w:rFonts w:cs="Times New Roman"/>
                 <w:b w:val="0"/>
                 <w:sz w:val="24"/>
                 <w:szCs w:val="24"/>
@@ -7058,21 +7063,50 @@
             <w:pPr>
               <w:cnfStyle w:val="000000000000" w:firstRow="0" w:lastRow="0" w:firstColumn="0" w:lastColumn="0" w:oddVBand="0" w:evenVBand="0" w:oddHBand="0" w:evenHBand="0" w:firstRowFirstColumn="0" w:firstRowLastColumn="0" w:lastRowFirstColumn="0" w:lastRowLastColumn="0"/>
               <w:rPr>
+                <w:rFonts w:cs="Arial"/>
+                <w:color w:val="000000"/>
+                <w:sz w:val="24"/>
+                <w:szCs w:val="24"/>
+                <w:lang w:eastAsia="zh-HK"/>
+              </w:rPr>
+            </w:pPr>
+            <w:r>
+              <w:rPr>
+                <w:rFonts w:eastAsia="Times New Roman" w:cs="Arial"/>
+                <w:color w:val="000000"/>
+                <w:sz w:val="24"/>
+                <w:szCs w:val="24"/>
+              </w:rPr>
+              <w:t xml:space="preserve">Test that </w:t>
+            </w:r>
+            <w:r>
+              <w:rPr>
                 <w:rFonts w:cs="Arial" w:hint="eastAsia"/>
                 <w:color w:val="000000"/>
                 <w:sz w:val="24"/>
                 <w:szCs w:val="24"/>
                 <w:lang w:eastAsia="zh-HK"/>
               </w:rPr>
-            </w:pPr>
-            <w:r>
-              <w:rPr>
-                <w:rFonts w:eastAsia="Times New Roman" w:cs="Arial"/>
-                <w:color w:val="000000"/>
-                <w:sz w:val="24"/>
-                <w:szCs w:val="24"/>
-              </w:rPr>
-              <w:t xml:space="preserve">Test that </w:t>
+              <w:t>Species X Coordinates field</w:t>
+            </w:r>
+            <w:r>
+              <w:rPr>
+                <w:rFonts w:eastAsia="Times New Roman" w:cs="Arial"/>
+                <w:color w:val="000000"/>
+                <w:sz w:val="24"/>
+                <w:szCs w:val="24"/>
+              </w:rPr>
+              <w:t xml:space="preserve"> </w:t>
+            </w:r>
+            <w:proofErr w:type="gramStart"/>
+            <w:r>
+              <w:rPr>
+                <w:rFonts w:eastAsia="Times New Roman" w:cs="Arial"/>
+                <w:color w:val="000000"/>
+                <w:sz w:val="24"/>
+                <w:szCs w:val="24"/>
+              </w:rPr>
+              <w:t xml:space="preserve">exceed </w:t>
             </w:r>
             <w:r>
               <w:rPr>
@@ -7080,35 +7114,6 @@
                 <w:color w:val="000000"/>
                 <w:sz w:val="24"/>
                 <w:szCs w:val="24"/>
-                <w:lang w:eastAsia="zh-HK"/>
-              </w:rPr>
-              <w:t>Species X Coordinates field</w:t>
-            </w:r>
-            <w:r>
-              <w:rPr>
-                <w:rFonts w:eastAsia="Times New Roman" w:cs="Arial"/>
-                <w:color w:val="000000"/>
-                <w:sz w:val="24"/>
-                <w:szCs w:val="24"/>
-              </w:rPr>
-              <w:t xml:space="preserve"> </w:t>
-            </w:r>
-            <w:proofErr w:type="gramStart"/>
-            <w:r>
-              <w:rPr>
-                <w:rFonts w:eastAsia="Times New Roman" w:cs="Arial"/>
-                <w:color w:val="000000"/>
-                <w:sz w:val="24"/>
-                <w:szCs w:val="24"/>
-              </w:rPr>
-              <w:t xml:space="preserve">exceed </w:t>
-            </w:r>
-            <w:r>
-              <w:rPr>
-                <w:rFonts w:cs="Arial" w:hint="eastAsia"/>
-                <w:color w:val="000000"/>
-                <w:sz w:val="24"/>
-                <w:szCs w:val="24"/>
                 <w:highlight w:val="lightGray"/>
                 <w:lang w:eastAsia="zh-HK"/>
               </w:rPr>
@@ -7120,7 +7125,7 @@
             <w:pPr>
               <w:cnfStyle w:val="000000000000" w:firstRow="0" w:lastRow="0" w:firstColumn="0" w:lastColumn="0" w:oddVBand="0" w:evenVBand="0" w:oddHBand="0" w:evenHBand="0" w:firstRowFirstColumn="0" w:firstRowLastColumn="0" w:lastRowFirstColumn="0" w:lastRowLastColumn="0"/>
               <w:rPr>
-                <w:rFonts w:cs="Times New Roman" w:hint="eastAsia"/>
+                <w:rFonts w:cs="Times New Roman"/>
                 <w:sz w:val="24"/>
                 <w:szCs w:val="24"/>
                 <w:highlight w:val="lightGray"/>
@@ -7356,7 +7361,7 @@
             <w:pPr>
               <w:ind w:left="60"/>
               <w:rPr>
-                <w:rFonts w:cs="Times New Roman" w:hint="eastAsia"/>
+                <w:rFonts w:cs="Times New Roman"/>
                 <w:b w:val="0"/>
                 <w:sz w:val="24"/>
                 <w:szCs w:val="24"/>
@@ -7427,7 +7432,7 @@
             <w:pPr>
               <w:cnfStyle w:val="000000100000" w:firstRow="0" w:lastRow="0" w:firstColumn="0" w:lastColumn="0" w:oddVBand="0" w:evenVBand="0" w:oddHBand="1" w:evenHBand="0" w:firstRowFirstColumn="0" w:firstRowLastColumn="0" w:lastRowFirstColumn="0" w:lastRowLastColumn="0"/>
               <w:rPr>
-                <w:rFonts w:cs="Arial" w:hint="eastAsia"/>
+                <w:rFonts w:cs="Arial"/>
                 <w:color w:val="000000"/>
                 <w:sz w:val="24"/>
                 <w:szCs w:val="24"/>
@@ -7732,7 +7737,7 @@
             <w:pPr>
               <w:ind w:left="60"/>
               <w:rPr>
-                <w:rFonts w:cs="Times New Roman" w:hint="eastAsia"/>
+                <w:rFonts w:cs="Times New Roman"/>
                 <w:b w:val="0"/>
                 <w:sz w:val="24"/>
                 <w:szCs w:val="24"/>
@@ -8042,7 +8047,7 @@
             <w:pPr>
               <w:ind w:left="60"/>
               <w:rPr>
-                <w:rFonts w:cs="Times New Roman" w:hint="eastAsia"/>
+                <w:rFonts w:cs="Times New Roman"/>
                 <w:b w:val="0"/>
                 <w:sz w:val="24"/>
                 <w:szCs w:val="24"/>
@@ -8344,7 +8349,7 @@
           <w:p>
             <w:pPr>
               <w:rPr>
-                <w:rFonts w:cs="Times New Roman" w:hint="eastAsia"/>
+                <w:rFonts w:cs="Times New Roman"/>
                 <w:b w:val="0"/>
                 <w:sz w:val="24"/>
                 <w:szCs w:val="24"/>
@@ -8440,7 +8445,7 @@
             <w:pPr>
               <w:cnfStyle w:val="000000000000" w:firstRow="0" w:lastRow="0" w:firstColumn="0" w:lastColumn="0" w:oddVBand="0" w:evenVBand="0" w:oddHBand="0" w:evenHBand="0" w:firstRowFirstColumn="0" w:firstRowLastColumn="0" w:lastRowFirstColumn="0" w:lastRowLastColumn="0"/>
               <w:rPr>
-                <w:rFonts w:cs="Arial" w:hint="eastAsia"/>
+                <w:rFonts w:cs="Arial"/>
                 <w:color w:val="000000"/>
                 <w:sz w:val="23"/>
                 <w:szCs w:val="23"/>
@@ -8482,7 +8487,7 @@
             <w:pPr>
               <w:cnfStyle w:val="000000000000" w:firstRow="0" w:lastRow="0" w:firstColumn="0" w:lastColumn="0" w:oddVBand="0" w:evenVBand="0" w:oddHBand="0" w:evenHBand="0" w:firstRowFirstColumn="0" w:firstRowLastColumn="0" w:lastRowFirstColumn="0" w:lastRowLastColumn="0"/>
               <w:rPr>
-                <w:rFonts w:cs="Arial" w:hint="eastAsia"/>
+                <w:rFonts w:cs="Arial"/>
                 <w:color w:val="000000"/>
                 <w:sz w:val="23"/>
                 <w:szCs w:val="23"/>
@@ -8652,7 +8657,7 @@
             <w:pPr>
               <w:ind w:left="60"/>
               <w:rPr>
-                <w:rFonts w:cs="Times New Roman" w:hint="eastAsia"/>
+                <w:rFonts w:cs="Times New Roman"/>
                 <w:b w:val="0"/>
                 <w:sz w:val="24"/>
                 <w:szCs w:val="24"/>
@@ -8748,7 +8753,7 @@
             <w:pPr>
               <w:cnfStyle w:val="000000100000" w:firstRow="0" w:lastRow="0" w:firstColumn="0" w:lastColumn="0" w:oddVBand="0" w:evenVBand="0" w:oddHBand="1" w:evenHBand="0" w:firstRowFirstColumn="0" w:firstRowLastColumn="0" w:lastRowFirstColumn="0" w:lastRowLastColumn="0"/>
               <w:rPr>
-                <w:rFonts w:cs="Arial" w:hint="eastAsia"/>
+                <w:rFonts w:cs="Arial"/>
                 <w:color w:val="000000"/>
                 <w:sz w:val="23"/>
                 <w:szCs w:val="23"/>
@@ -8794,7 +8799,7 @@
             <w:pPr>
               <w:cnfStyle w:val="000000100000" w:firstRow="0" w:lastRow="0" w:firstColumn="0" w:lastColumn="0" w:oddVBand="0" w:evenVBand="0" w:oddHBand="1" w:evenHBand="0" w:firstRowFirstColumn="0" w:firstRowLastColumn="0" w:lastRowFirstColumn="0" w:lastRowLastColumn="0"/>
               <w:rPr>
-                <w:rFonts w:cs="Arial" w:hint="eastAsia"/>
+                <w:rFonts w:cs="Arial"/>
                 <w:color w:val="000000"/>
                 <w:sz w:val="23"/>
                 <w:szCs w:val="23"/>
@@ -8969,7 +8974,7 @@
             <w:pPr>
               <w:ind w:left="60"/>
               <w:rPr>
-                <w:rFonts w:cs="Times New Roman" w:hint="eastAsia"/>
+                <w:rFonts w:cs="Times New Roman"/>
                 <w:b w:val="0"/>
                 <w:sz w:val="24"/>
                 <w:szCs w:val="24"/>
@@ -9038,7 +9043,7 @@
             <w:pPr>
               <w:cnfStyle w:val="000000000000" w:firstRow="0" w:lastRow="0" w:firstColumn="0" w:lastColumn="0" w:oddVBand="0" w:evenVBand="0" w:oddHBand="0" w:evenHBand="0" w:firstRowFirstColumn="0" w:firstRowLastColumn="0" w:lastRowFirstColumn="0" w:lastRowLastColumn="0"/>
               <w:rPr>
-                <w:rFonts w:cs="Times New Roman" w:hint="eastAsia"/>
+                <w:rFonts w:cs="Times New Roman"/>
                 <w:sz w:val="24"/>
                 <w:szCs w:val="24"/>
                 <w:highlight w:val="lightGray"/>
@@ -9235,7 +9240,7 @@
             <w:pPr>
               <w:ind w:left="60"/>
               <w:rPr>
-                <w:rFonts w:cs="Times New Roman" w:hint="eastAsia"/>
+                <w:rFonts w:cs="Times New Roman"/>
                 <w:b w:val="0"/>
                 <w:sz w:val="24"/>
                 <w:szCs w:val="24"/>
@@ -9304,7 +9309,7 @@
             <w:pPr>
               <w:cnfStyle w:val="000000100000" w:firstRow="0" w:lastRow="0" w:firstColumn="0" w:lastColumn="0" w:oddVBand="0" w:evenVBand="0" w:oddHBand="1" w:evenHBand="0" w:firstRowFirstColumn="0" w:firstRowLastColumn="0" w:lastRowFirstColumn="0" w:lastRowLastColumn="0"/>
               <w:rPr>
-                <w:rFonts w:cs="Times New Roman" w:hint="eastAsia"/>
+                <w:rFonts w:cs="Times New Roman"/>
                 <w:sz w:val="24"/>
                 <w:szCs w:val="24"/>
                 <w:lang w:eastAsia="zh-HK"/>
@@ -9528,7 +9533,7 @@
             <w:pPr>
               <w:ind w:left="60"/>
               <w:rPr>
-                <w:rFonts w:cs="Times New Roman" w:hint="eastAsia"/>
+                <w:rFonts w:cs="Times New Roman"/>
                 <w:b w:val="0"/>
                 <w:sz w:val="24"/>
                 <w:szCs w:val="24"/>
@@ -9598,19 +9603,19 @@
             <w:pPr>
               <w:cnfStyle w:val="000000000000" w:firstRow="0" w:lastRow="0" w:firstColumn="0" w:lastColumn="0" w:oddVBand="0" w:evenVBand="0" w:oddHBand="0" w:evenHBand="0" w:firstRowFirstColumn="0" w:firstRowLastColumn="0" w:lastRowFirstColumn="0" w:lastRowLastColumn="0"/>
               <w:rPr>
+                <w:rFonts w:cs="Times New Roman"/>
+                <w:sz w:val="24"/>
+                <w:szCs w:val="24"/>
+                <w:lang w:eastAsia="zh-HK"/>
+              </w:rPr>
+            </w:pPr>
+            <w:r>
+              <w:rPr>
                 <w:rFonts w:cs="Times New Roman" w:hint="eastAsia"/>
                 <w:sz w:val="24"/>
                 <w:szCs w:val="24"/>
                 <w:lang w:eastAsia="zh-HK"/>
               </w:rPr>
-            </w:pPr>
-            <w:r>
-              <w:rPr>
-                <w:rFonts w:cs="Times New Roman" w:hint="eastAsia"/>
-                <w:sz w:val="24"/>
-                <w:szCs w:val="24"/>
-                <w:lang w:eastAsia="zh-HK"/>
-              </w:rPr>
               <w:t xml:space="preserve">Check if the  </w:t>
             </w:r>
             <w:r>
@@ -9734,7 +9739,7 @@
             <w:pPr>
               <w:cnfStyle w:val="000000000000" w:firstRow="0" w:lastRow="0" w:firstColumn="0" w:lastColumn="0" w:oddVBand="0" w:evenVBand="0" w:oddHBand="0" w:evenHBand="0" w:firstRowFirstColumn="0" w:firstRowLastColumn="0" w:lastRowFirstColumn="0" w:lastRowLastColumn="0"/>
               <w:rPr>
-                <w:rFonts w:cs="Times New Roman" w:hint="eastAsia"/>
+                <w:rFonts w:cs="Times New Roman"/>
                 <w:sz w:val="24"/>
                 <w:szCs w:val="24"/>
                 <w:lang w:eastAsia="zh-HK"/>
@@ -9827,7 +9832,7 @@
             <w:pPr>
               <w:ind w:left="60"/>
               <w:rPr>
-                <w:rFonts w:cs="Times New Roman" w:hint="eastAsia"/>
+                <w:rFonts w:cs="Times New Roman"/>
                 <w:b w:val="0"/>
                 <w:sz w:val="24"/>
                 <w:szCs w:val="24"/>
@@ -10092,7 +10097,7 @@
             <w:pPr>
               <w:ind w:left="60"/>
               <w:rPr>
-                <w:rFonts w:cs="Times New Roman" w:hint="eastAsia"/>
+                <w:rFonts w:cs="Times New Roman"/>
                 <w:b w:val="0"/>
                 <w:sz w:val="24"/>
                 <w:szCs w:val="24"/>
@@ -10159,137 +10164,137 @@
             <w:pPr>
               <w:cnfStyle w:val="000000000000" w:firstRow="0" w:lastRow="0" w:firstColumn="0" w:lastColumn="0" w:oddVBand="0" w:evenVBand="0" w:oddHBand="0" w:evenHBand="0" w:firstRowFirstColumn="0" w:firstRowLastColumn="0" w:lastRowFirstColumn="0" w:lastRowLastColumn="0"/>
               <w:rPr>
+                <w:rFonts w:cs="Times New Roman"/>
+                <w:sz w:val="24"/>
+                <w:szCs w:val="24"/>
+                <w:lang w:eastAsia="zh-HK"/>
+              </w:rPr>
+            </w:pPr>
+            <w:r>
+              <w:rPr>
+                <w:rFonts w:cs="Times New Roman"/>
+                <w:sz w:val="24"/>
+                <w:szCs w:val="24"/>
+                <w:lang w:eastAsia="zh-HK"/>
+              </w:rPr>
+              <w:t>T</w:t>
+            </w:r>
+            <w:r>
+              <w:rPr>
                 <w:rFonts w:cs="Times New Roman" w:hint="eastAsia"/>
                 <w:sz w:val="24"/>
                 <w:szCs w:val="24"/>
                 <w:lang w:eastAsia="zh-HK"/>
               </w:rPr>
-            </w:pPr>
-            <w:r>
+              <w:t>est if  the list of items in menu pops up correctly</w:t>
+            </w:r>
+          </w:p>
+        </w:tc>
+        <w:tc>
+          <w:tcPr>
+            <w:tcW w:w="1605" w:type="dxa"/>
+            <w:hideMark/>
+          </w:tcPr>
+          <w:p>
+            <w:pPr>
+              <w:ind w:left="60"/>
+              <w:cnfStyle w:val="000000000000" w:firstRow="0" w:lastRow="0" w:firstColumn="0" w:lastColumn="0" w:oddVBand="0" w:evenVBand="0" w:oddHBand="0" w:evenHBand="0" w:firstRowFirstColumn="0" w:firstRowLastColumn="0" w:lastRowFirstColumn="0" w:lastRowLastColumn="0"/>
+              <w:rPr>
+                <w:rFonts w:eastAsia="Times New Roman" w:cs="Times New Roman"/>
+                <w:sz w:val="24"/>
+                <w:szCs w:val="24"/>
+              </w:rPr>
+            </w:pPr>
+            <w:r>
+              <w:rPr>
+                <w:rFonts w:eastAsia="Times New Roman" w:cs="Arial"/>
+                <w:color w:val="000000"/>
+                <w:sz w:val="23"/>
+                <w:szCs w:val="23"/>
+                <w:shd w:val="clear" w:color="auto" w:fill="FFFFFF"/>
+              </w:rPr>
+              <w:t>Record Page</w:t>
+            </w:r>
+          </w:p>
+          <w:p>
+            <w:pPr>
+              <w:cnfStyle w:val="000000000000" w:firstRow="0" w:lastRow="0" w:firstColumn="0" w:lastColumn="0" w:oddVBand="0" w:evenVBand="0" w:oddHBand="0" w:evenHBand="0" w:firstRowFirstColumn="0" w:firstRowLastColumn="0" w:lastRowFirstColumn="0" w:lastRowLastColumn="0"/>
+              <w:rPr>
+                <w:rFonts w:eastAsia="Times New Roman" w:cs="Times New Roman"/>
+                <w:sz w:val="24"/>
+                <w:szCs w:val="24"/>
+              </w:rPr>
+            </w:pPr>
+          </w:p>
+          <w:p>
+            <w:pPr>
+              <w:ind w:left="60"/>
+              <w:cnfStyle w:val="000000000000" w:firstRow="0" w:lastRow="0" w:firstColumn="0" w:lastColumn="0" w:oddVBand="0" w:evenVBand="0" w:oddHBand="0" w:evenHBand="0" w:firstRowFirstColumn="0" w:firstRowLastColumn="0" w:lastRowFirstColumn="0" w:lastRowLastColumn="0"/>
+              <w:rPr>
+                <w:rFonts w:eastAsia="Times New Roman" w:cs="Times New Roman"/>
+                <w:sz w:val="24"/>
+                <w:szCs w:val="24"/>
+              </w:rPr>
+            </w:pPr>
+            <w:r>
+              <w:rPr>
+                <w:rFonts w:eastAsia="Times New Roman" w:cs="Arial"/>
+                <w:color w:val="000000"/>
+                <w:sz w:val="23"/>
+                <w:szCs w:val="23"/>
+                <w:shd w:val="clear" w:color="auto" w:fill="FFFFFF"/>
+              </w:rPr>
+              <w:t>Hamburger</w:t>
+            </w:r>
+            <w:r>
+              <w:rPr>
+                <w:rFonts w:eastAsia="Times New Roman" w:cs="Arial"/>
+                <w:color w:val="000000"/>
+                <w:sz w:val="23"/>
+                <w:szCs w:val="23"/>
+                <w:shd w:val="clear" w:color="auto" w:fill="FFFFFF"/>
+              </w:rPr>
+              <w:t xml:space="preserve"> Button</w:t>
+            </w:r>
+          </w:p>
+        </w:tc>
+        <w:tc>
+          <w:tcPr>
+            <w:tcW w:w="0" w:type="auto"/>
+            <w:hideMark/>
+          </w:tcPr>
+          <w:p>
+            <w:pPr>
+              <w:cnfStyle w:val="000000000000" w:firstRow="0" w:lastRow="0" w:firstColumn="0" w:lastColumn="0" w:oddVBand="0" w:evenVBand="0" w:oddHBand="0" w:evenHBand="0" w:firstRowFirstColumn="0" w:firstRowLastColumn="0" w:lastRowFirstColumn="0" w:lastRowLastColumn="0"/>
+              <w:rPr>
+                <w:rFonts w:eastAsia="Times New Roman" w:cs="Times New Roman"/>
+                <w:sz w:val="24"/>
+                <w:szCs w:val="24"/>
+              </w:rPr>
+            </w:pPr>
+            <w:r>
+              <w:rPr>
+                <w:rFonts w:eastAsia="Times New Roman" w:cs="Arial"/>
+                <w:color w:val="000000"/>
+                <w:sz w:val="23"/>
+                <w:szCs w:val="23"/>
+                <w:shd w:val="clear" w:color="auto" w:fill="FFFFFF"/>
+              </w:rPr>
+              <w:t>Side menu popped up</w:t>
+            </w:r>
+          </w:p>
+        </w:tc>
+        <w:tc>
+          <w:tcPr>
+            <w:tcW w:w="0" w:type="auto"/>
+            <w:hideMark/>
+          </w:tcPr>
+          <w:p>
+            <w:pPr>
+              <w:ind w:left="60"/>
+              <w:cnfStyle w:val="000000000000" w:firstRow="0" w:lastRow="0" w:firstColumn="0" w:lastColumn="0" w:oddVBand="0" w:evenVBand="0" w:oddHBand="0" w:evenHBand="0" w:firstRowFirstColumn="0" w:firstRowLastColumn="0" w:lastRowFirstColumn="0" w:lastRowLastColumn="0"/>
               <w:rPr>
                 <w:rFonts w:cs="Times New Roman"/>
-                <w:sz w:val="24"/>
-                <w:szCs w:val="24"/>
-                <w:lang w:eastAsia="zh-HK"/>
-              </w:rPr>
-              <w:t>T</w:t>
-            </w:r>
-            <w:r>
-              <w:rPr>
-                <w:rFonts w:cs="Times New Roman" w:hint="eastAsia"/>
-                <w:sz w:val="24"/>
-                <w:szCs w:val="24"/>
-                <w:lang w:eastAsia="zh-HK"/>
-              </w:rPr>
-              <w:t>est if  the list of items in menu pops up correctly</w:t>
-            </w:r>
-          </w:p>
-        </w:tc>
-        <w:tc>
-          <w:tcPr>
-            <w:tcW w:w="1605" w:type="dxa"/>
-            <w:hideMark/>
-          </w:tcPr>
-          <w:p>
-            <w:pPr>
-              <w:ind w:left="60"/>
-              <w:cnfStyle w:val="000000000000" w:firstRow="0" w:lastRow="0" w:firstColumn="0" w:lastColumn="0" w:oddVBand="0" w:evenVBand="0" w:oddHBand="0" w:evenHBand="0" w:firstRowFirstColumn="0" w:firstRowLastColumn="0" w:lastRowFirstColumn="0" w:lastRowLastColumn="0"/>
-              <w:rPr>
-                <w:rFonts w:eastAsia="Times New Roman" w:cs="Times New Roman"/>
-                <w:sz w:val="24"/>
-                <w:szCs w:val="24"/>
-              </w:rPr>
-            </w:pPr>
-            <w:r>
-              <w:rPr>
-                <w:rFonts w:eastAsia="Times New Roman" w:cs="Arial"/>
-                <w:color w:val="000000"/>
-                <w:sz w:val="23"/>
-                <w:szCs w:val="23"/>
-                <w:shd w:val="clear" w:color="auto" w:fill="FFFFFF"/>
-              </w:rPr>
-              <w:t>Record Page</w:t>
-            </w:r>
-          </w:p>
-          <w:p>
-            <w:pPr>
-              <w:cnfStyle w:val="000000000000" w:firstRow="0" w:lastRow="0" w:firstColumn="0" w:lastColumn="0" w:oddVBand="0" w:evenVBand="0" w:oddHBand="0" w:evenHBand="0" w:firstRowFirstColumn="0" w:firstRowLastColumn="0" w:lastRowFirstColumn="0" w:lastRowLastColumn="0"/>
-              <w:rPr>
-                <w:rFonts w:eastAsia="Times New Roman" w:cs="Times New Roman"/>
-                <w:sz w:val="24"/>
-                <w:szCs w:val="24"/>
-              </w:rPr>
-            </w:pPr>
-          </w:p>
-          <w:p>
-            <w:pPr>
-              <w:ind w:left="60"/>
-              <w:cnfStyle w:val="000000000000" w:firstRow="0" w:lastRow="0" w:firstColumn="0" w:lastColumn="0" w:oddVBand="0" w:evenVBand="0" w:oddHBand="0" w:evenHBand="0" w:firstRowFirstColumn="0" w:firstRowLastColumn="0" w:lastRowFirstColumn="0" w:lastRowLastColumn="0"/>
-              <w:rPr>
-                <w:rFonts w:eastAsia="Times New Roman" w:cs="Times New Roman"/>
-                <w:sz w:val="24"/>
-                <w:szCs w:val="24"/>
-              </w:rPr>
-            </w:pPr>
-            <w:r>
-              <w:rPr>
-                <w:rFonts w:eastAsia="Times New Roman" w:cs="Arial"/>
-                <w:color w:val="000000"/>
-                <w:sz w:val="23"/>
-                <w:szCs w:val="23"/>
-                <w:shd w:val="clear" w:color="auto" w:fill="FFFFFF"/>
-              </w:rPr>
-              <w:t>Hamburger</w:t>
-            </w:r>
-            <w:r>
-              <w:rPr>
-                <w:rFonts w:eastAsia="Times New Roman" w:cs="Arial"/>
-                <w:color w:val="000000"/>
-                <w:sz w:val="23"/>
-                <w:szCs w:val="23"/>
-                <w:shd w:val="clear" w:color="auto" w:fill="FFFFFF"/>
-              </w:rPr>
-              <w:t xml:space="preserve"> Button</w:t>
-            </w:r>
-          </w:p>
-        </w:tc>
-        <w:tc>
-          <w:tcPr>
-            <w:tcW w:w="0" w:type="auto"/>
-            <w:hideMark/>
-          </w:tcPr>
-          <w:p>
-            <w:pPr>
-              <w:cnfStyle w:val="000000000000" w:firstRow="0" w:lastRow="0" w:firstColumn="0" w:lastColumn="0" w:oddVBand="0" w:evenVBand="0" w:oddHBand="0" w:evenHBand="0" w:firstRowFirstColumn="0" w:firstRowLastColumn="0" w:lastRowFirstColumn="0" w:lastRowLastColumn="0"/>
-              <w:rPr>
-                <w:rFonts w:eastAsia="Times New Roman" w:cs="Times New Roman"/>
-                <w:sz w:val="24"/>
-                <w:szCs w:val="24"/>
-              </w:rPr>
-            </w:pPr>
-            <w:r>
-              <w:rPr>
-                <w:rFonts w:eastAsia="Times New Roman" w:cs="Arial"/>
-                <w:color w:val="000000"/>
-                <w:sz w:val="23"/>
-                <w:szCs w:val="23"/>
-                <w:shd w:val="clear" w:color="auto" w:fill="FFFFFF"/>
-              </w:rPr>
-              <w:t>Side menu popped up</w:t>
-            </w:r>
-          </w:p>
-        </w:tc>
-        <w:tc>
-          <w:tcPr>
-            <w:tcW w:w="0" w:type="auto"/>
-            <w:hideMark/>
-          </w:tcPr>
-          <w:p>
-            <w:pPr>
-              <w:ind w:left="60"/>
-              <w:cnfStyle w:val="000000000000" w:firstRow="0" w:lastRow="0" w:firstColumn="0" w:lastColumn="0" w:oddVBand="0" w:evenVBand="0" w:oddHBand="0" w:evenHBand="0" w:firstRowFirstColumn="0" w:firstRowLastColumn="0" w:lastRowFirstColumn="0" w:lastRowLastColumn="0"/>
-              <w:rPr>
-                <w:rFonts w:cs="Times New Roman" w:hint="eastAsia"/>
                 <w:sz w:val="24"/>
                 <w:szCs w:val="24"/>
                 <w:lang w:eastAsia="zh-HK"/>
@@ -10387,7 +10392,7 @@
             <w:pPr>
               <w:ind w:left="60"/>
               <w:rPr>
-                <w:rFonts w:cs="Times New Roman" w:hint="eastAsia"/>
+                <w:rFonts w:cs="Times New Roman"/>
                 <w:b w:val="0"/>
                 <w:sz w:val="24"/>
                 <w:szCs w:val="24"/>
@@ -10703,7 +10708,7 @@
             <w:pPr>
               <w:ind w:left="60"/>
               <w:rPr>
-                <w:rFonts w:cs="Times New Roman" w:hint="eastAsia"/>
+                <w:rFonts w:cs="Times New Roman"/>
                 <w:b w:val="0"/>
                 <w:sz w:val="24"/>
                 <w:szCs w:val="24"/>
@@ -10990,7 +10995,7 @@
             <w:pPr>
               <w:ind w:left="60"/>
               <w:rPr>
-                <w:rFonts w:cs="Times New Roman" w:hint="eastAsia"/>
+                <w:rFonts w:cs="Times New Roman"/>
                 <w:b w:val="0"/>
                 <w:sz w:val="24"/>
                 <w:szCs w:val="24"/>
@@ -11062,68 +11067,169 @@
             <w:pPr>
               <w:cnfStyle w:val="000000100000" w:firstRow="0" w:lastRow="0" w:firstColumn="0" w:lastColumn="0" w:oddVBand="0" w:evenVBand="0" w:oddHBand="1" w:evenHBand="0" w:firstRowFirstColumn="0" w:firstRowLastColumn="0" w:lastRowFirstColumn="0" w:lastRowLastColumn="0"/>
               <w:rPr>
+                <w:rFonts w:cs="Times New Roman"/>
+                <w:sz w:val="24"/>
+                <w:szCs w:val="24"/>
+                <w:lang w:eastAsia="zh-HK"/>
+              </w:rPr>
+            </w:pPr>
+            <w:r>
+              <w:rPr>
                 <w:rFonts w:cs="Times New Roman" w:hint="eastAsia"/>
                 <w:sz w:val="24"/>
                 <w:szCs w:val="24"/>
-                <w:highlight w:val="lightGray"/>
-                <w:lang w:eastAsia="zh-HK"/>
-              </w:rPr>
-            </w:pPr>
+                <w:lang w:eastAsia="zh-HK"/>
+              </w:rPr>
+              <w:t xml:space="preserve">Test if records are all sent to </w:t>
+            </w:r>
             <w:r>
               <w:rPr>
                 <w:rFonts w:cs="Times New Roman" w:hint="eastAsia"/>
                 <w:sz w:val="24"/>
                 <w:szCs w:val="24"/>
-                <w:highlight w:val="lightGray"/>
-                <w:lang w:eastAsia="zh-HK"/>
-              </w:rPr>
-              <w:t xml:space="preserve">Test if records are all sent to </w:t>
+                <w:lang w:eastAsia="zh-HK"/>
+              </w:rPr>
+              <w:t xml:space="preserve"> </w:t>
             </w:r>
             <w:r>
               <w:rPr>
                 <w:rFonts w:cs="Times New Roman" w:hint="eastAsia"/>
                 <w:sz w:val="24"/>
                 <w:szCs w:val="24"/>
-                <w:highlight w:val="lightGray"/>
-                <w:lang w:eastAsia="zh-HK"/>
-              </w:rPr>
-              <w:t xml:space="preserve"> </w:t>
+                <w:lang w:eastAsia="zh-HK"/>
+              </w:rPr>
+              <w:t>server</w:t>
             </w:r>
             <w:r>
               <w:rPr>
                 <w:rFonts w:cs="Times New Roman" w:hint="eastAsia"/>
                 <w:sz w:val="24"/>
                 <w:szCs w:val="24"/>
-                <w:highlight w:val="lightGray"/>
-                <w:lang w:eastAsia="zh-HK"/>
-              </w:rPr>
-              <w:t>server</w:t>
+                <w:lang w:eastAsia="zh-HK"/>
+              </w:rPr>
+              <w:t xml:space="preserve"> when</w:t>
             </w:r>
             <w:r>
               <w:rPr>
                 <w:rFonts w:cs="Times New Roman" w:hint="eastAsia"/>
                 <w:sz w:val="24"/>
                 <w:szCs w:val="24"/>
-                <w:highlight w:val="lightGray"/>
-                <w:lang w:eastAsia="zh-HK"/>
-              </w:rPr>
-              <w:t xml:space="preserve"> when</w:t>
-            </w:r>
+                <w:lang w:eastAsia="zh-HK"/>
+              </w:rPr>
+              <w:t xml:space="preserve"> button is pressed</w:t>
+            </w:r>
+          </w:p>
+        </w:tc>
+        <w:tc>
+          <w:tcPr>
+            <w:tcW w:w="1605" w:type="dxa"/>
+            <w:hideMark/>
+          </w:tcPr>
+          <w:p>
+            <w:pPr>
+              <w:ind w:left="60"/>
+              <w:cnfStyle w:val="000000100000" w:firstRow="0" w:lastRow="0" w:firstColumn="0" w:lastColumn="0" w:oddVBand="0" w:evenVBand="0" w:oddHBand="1" w:evenHBand="0" w:firstRowFirstColumn="0" w:firstRowLastColumn="0" w:lastRowFirstColumn="0" w:lastRowLastColumn="0"/>
+              <w:rPr>
+                <w:rFonts w:eastAsia="Times New Roman" w:cs="Times New Roman"/>
+                <w:sz w:val="24"/>
+                <w:szCs w:val="24"/>
+                <w:highlight w:val="lightGray"/>
+              </w:rPr>
+            </w:pPr>
+            <w:r>
+              <w:rPr>
+                <w:rFonts w:eastAsia="Times New Roman" w:cs="Arial"/>
+                <w:color w:val="000000"/>
+                <w:sz w:val="23"/>
+                <w:szCs w:val="23"/>
+                <w:highlight w:val="lightGray"/>
+                <w:shd w:val="clear" w:color="auto" w:fill="FFFFFF"/>
+              </w:rPr>
+              <w:t>Side Menu</w:t>
+            </w:r>
+          </w:p>
+          <w:p>
+            <w:pPr>
+              <w:cnfStyle w:val="000000100000" w:firstRow="0" w:lastRow="0" w:firstColumn="0" w:lastColumn="0" w:oddVBand="0" w:evenVBand="0" w:oddHBand="1" w:evenHBand="0" w:firstRowFirstColumn="0" w:firstRowLastColumn="0" w:lastRowFirstColumn="0" w:lastRowLastColumn="0"/>
+              <w:rPr>
+                <w:rFonts w:eastAsia="Times New Roman" w:cs="Times New Roman"/>
+                <w:sz w:val="24"/>
+                <w:szCs w:val="24"/>
+                <w:highlight w:val="lightGray"/>
+              </w:rPr>
+            </w:pPr>
+          </w:p>
+          <w:p>
+            <w:pPr>
+              <w:ind w:left="60"/>
+              <w:cnfStyle w:val="000000100000" w:firstRow="0" w:lastRow="0" w:firstColumn="0" w:lastColumn="0" w:oddVBand="0" w:evenVBand="0" w:oddHBand="1" w:evenHBand="0" w:firstRowFirstColumn="0" w:firstRowLastColumn="0" w:lastRowFirstColumn="0" w:lastRowLastColumn="0"/>
+              <w:rPr>
+                <w:rFonts w:eastAsia="Times New Roman" w:cs="Times New Roman"/>
+                <w:sz w:val="24"/>
+                <w:szCs w:val="24"/>
+              </w:rPr>
+            </w:pPr>
+            <w:r>
+              <w:rPr>
+                <w:rFonts w:eastAsia="Times New Roman" w:cs="Arial"/>
+                <w:color w:val="000000"/>
+                <w:sz w:val="23"/>
+                <w:szCs w:val="23"/>
+                <w:highlight w:val="lightGray"/>
+                <w:shd w:val="clear" w:color="auto" w:fill="FFFFFF"/>
+              </w:rPr>
+              <w:t>Send Button</w:t>
+            </w:r>
+          </w:p>
+          <w:p>
+            <w:pPr>
+              <w:cnfStyle w:val="000000100000" w:firstRow="0" w:lastRow="0" w:firstColumn="0" w:lastColumn="0" w:oddVBand="0" w:evenVBand="0" w:oddHBand="1" w:evenHBand="0" w:firstRowFirstColumn="0" w:firstRowLastColumn="0" w:lastRowFirstColumn="0" w:lastRowLastColumn="0"/>
+              <w:rPr>
+                <w:rFonts w:eastAsia="Times New Roman" w:cs="Times New Roman"/>
+                <w:sz w:val="24"/>
+                <w:szCs w:val="24"/>
+              </w:rPr>
+            </w:pPr>
+          </w:p>
+        </w:tc>
+        <w:tc>
+          <w:tcPr>
+            <w:tcW w:w="0" w:type="auto"/>
+            <w:hideMark/>
+          </w:tcPr>
+          <w:p>
+            <w:pPr>
+              <w:cnfStyle w:val="000000100000" w:firstRow="0" w:lastRow="0" w:firstColumn="0" w:lastColumn="0" w:oddVBand="0" w:evenVBand="0" w:oddHBand="1" w:evenHBand="0" w:firstRowFirstColumn="0" w:firstRowLastColumn="0" w:lastRowFirstColumn="0" w:lastRowLastColumn="0"/>
+              <w:rPr>
+                <w:rFonts w:cs="Times New Roman"/>
+                <w:sz w:val="24"/>
+                <w:szCs w:val="24"/>
+                <w:lang w:eastAsia="zh-HK"/>
+              </w:rPr>
+            </w:pPr>
             <w:r>
               <w:rPr>
                 <w:rFonts w:cs="Times New Roman" w:hint="eastAsia"/>
                 <w:sz w:val="24"/>
                 <w:szCs w:val="24"/>
-                <w:highlight w:val="lightGray"/>
-                <w:lang w:eastAsia="zh-HK"/>
-              </w:rPr>
-              <w:t xml:space="preserve"> button is pressed</w:t>
-            </w:r>
-          </w:p>
-        </w:tc>
-        <w:tc>
-          <w:tcPr>
-            <w:tcW w:w="1605" w:type="dxa"/>
+                <w:lang w:eastAsia="zh-HK"/>
+              </w:rPr>
+              <w:t xml:space="preserve">Message popped up </w:t>
+            </w:r>
+            <w:r>
+              <w:rPr>
+                <w:rFonts w:cs="Times New Roman"/>
+                <w:sz w:val="24"/>
+                <w:szCs w:val="24"/>
+                <w:lang w:eastAsia="zh-HK"/>
+              </w:rPr>
+              <w:t>“”</w:t>
+            </w:r>
+          </w:p>
+        </w:tc>
+        <w:tc>
+          <w:tcPr>
+            <w:tcW w:w="0" w:type="auto"/>
             <w:hideMark/>
           </w:tcPr>
           <w:p>
@@ -11134,119 +11240,6 @@
                 <w:rFonts w:eastAsia="Times New Roman" w:cs="Times New Roman"/>
                 <w:sz w:val="24"/>
                 <w:szCs w:val="24"/>
-                <w:highlight w:val="lightGray"/>
-              </w:rPr>
-            </w:pPr>
-            <w:r>
-              <w:rPr>
-                <w:rFonts w:eastAsia="Times New Roman" w:cs="Arial"/>
-                <w:color w:val="000000"/>
-                <w:sz w:val="23"/>
-                <w:szCs w:val="23"/>
-                <w:highlight w:val="lightGray"/>
-                <w:shd w:val="clear" w:color="auto" w:fill="FFFFFF"/>
-              </w:rPr>
-              <w:t>Side Menu</w:t>
-            </w:r>
-          </w:p>
-          <w:p>
-            <w:pPr>
-              <w:cnfStyle w:val="000000100000" w:firstRow="0" w:lastRow="0" w:firstColumn="0" w:lastColumn="0" w:oddVBand="0" w:evenVBand="0" w:oddHBand="1" w:evenHBand="0" w:firstRowFirstColumn="0" w:firstRowLastColumn="0" w:lastRowFirstColumn="0" w:lastRowLastColumn="0"/>
-              <w:rPr>
-                <w:rFonts w:eastAsia="Times New Roman" w:cs="Times New Roman"/>
-                <w:sz w:val="24"/>
-                <w:szCs w:val="24"/>
-                <w:highlight w:val="lightGray"/>
-              </w:rPr>
-            </w:pPr>
-          </w:p>
-          <w:p>
-            <w:pPr>
-              <w:ind w:left="60"/>
-              <w:cnfStyle w:val="000000100000" w:firstRow="0" w:lastRow="0" w:firstColumn="0" w:lastColumn="0" w:oddVBand="0" w:evenVBand="0" w:oddHBand="1" w:evenHBand="0" w:firstRowFirstColumn="0" w:firstRowLastColumn="0" w:lastRowFirstColumn="0" w:lastRowLastColumn="0"/>
-              <w:rPr>
-                <w:rFonts w:eastAsia="Times New Roman" w:cs="Times New Roman"/>
-                <w:sz w:val="24"/>
-                <w:szCs w:val="24"/>
-                <w:highlight w:val="lightGray"/>
-              </w:rPr>
-            </w:pPr>
-            <w:r>
-              <w:rPr>
-                <w:rFonts w:eastAsia="Times New Roman" w:cs="Arial"/>
-                <w:color w:val="000000"/>
-                <w:sz w:val="23"/>
-                <w:szCs w:val="23"/>
-                <w:highlight w:val="lightGray"/>
-                <w:shd w:val="clear" w:color="auto" w:fill="FFFFFF"/>
-              </w:rPr>
-              <w:t>Send Button</w:t>
-            </w:r>
-          </w:p>
-          <w:p>
-            <w:pPr>
-              <w:cnfStyle w:val="000000100000" w:firstRow="0" w:lastRow="0" w:firstColumn="0" w:lastColumn="0" w:oddVBand="0" w:evenVBand="0" w:oddHBand="1" w:evenHBand="0" w:firstRowFirstColumn="0" w:firstRowLastColumn="0" w:lastRowFirstColumn="0" w:lastRowLastColumn="0"/>
-              <w:rPr>
-                <w:rFonts w:eastAsia="Times New Roman" w:cs="Times New Roman"/>
-                <w:sz w:val="24"/>
-                <w:szCs w:val="24"/>
-                <w:highlight w:val="lightGray"/>
-              </w:rPr>
-            </w:pPr>
-          </w:p>
-        </w:tc>
-        <w:tc>
-          <w:tcPr>
-            <w:tcW w:w="0" w:type="auto"/>
-            <w:hideMark/>
-          </w:tcPr>
-          <w:p>
-            <w:pPr>
-              <w:cnfStyle w:val="000000100000" w:firstRow="0" w:lastRow="0" w:firstColumn="0" w:lastColumn="0" w:oddVBand="0" w:evenVBand="0" w:oddHBand="1" w:evenHBand="0" w:firstRowFirstColumn="0" w:firstRowLastColumn="0" w:lastRowFirstColumn="0" w:lastRowLastColumn="0"/>
-              <w:rPr>
-                <w:rFonts w:cs="Times New Roman" w:hint="eastAsia"/>
-                <w:sz w:val="24"/>
-                <w:szCs w:val="24"/>
-                <w:highlight w:val="lightGray"/>
-                <w:lang w:eastAsia="zh-HK"/>
-              </w:rPr>
-            </w:pPr>
-            <w:r>
-              <w:rPr>
-                <w:rFonts w:cs="Times New Roman" w:hint="eastAsia"/>
-                <w:sz w:val="24"/>
-                <w:szCs w:val="24"/>
-                <w:highlight w:val="lightGray"/>
-                <w:lang w:eastAsia="zh-HK"/>
-              </w:rPr>
-              <w:t xml:space="preserve">Message popped up </w:t>
-            </w:r>
-            <w:r>
-              <w:rPr>
-                <w:rFonts w:cs="Times New Roman"/>
-                <w:sz w:val="24"/>
-                <w:szCs w:val="24"/>
-                <w:highlight w:val="lightGray"/>
-                <w:lang w:eastAsia="zh-HK"/>
-              </w:rPr>
-              <w:t>“”</w:t>
-            </w:r>
-          </w:p>
-        </w:tc>
-        <w:tc>
-          <w:tcPr>
-            <w:tcW w:w="0" w:type="auto"/>
-            <w:hideMark/>
-          </w:tcPr>
-          <w:p>
-            <w:pPr>
-              <w:ind w:left="60"/>
-              <w:cnfStyle w:val="000000100000" w:firstRow="0" w:lastRow="0" w:firstColumn="0" w:lastColumn="0" w:oddVBand="0" w:evenVBand="0" w:oddHBand="1" w:evenHBand="0" w:firstRowFirstColumn="0" w:firstRowLastColumn="0" w:lastRowFirstColumn="0" w:lastRowLastColumn="0"/>
-              <w:rPr>
-                <w:rFonts w:eastAsia="Times New Roman" w:cs="Times New Roman"/>
-                <w:sz w:val="24"/>
-                <w:szCs w:val="24"/>
-                <w:highlight w:val="lightGray"/>
               </w:rPr>
             </w:pPr>
             <w:r>
@@ -11344,10 +11337,103 @@
             <w:pPr>
               <w:cnfStyle w:val="000000000000" w:firstRow="0" w:lastRow="0" w:firstColumn="0" w:lastColumn="0" w:oddVBand="0" w:evenVBand="0" w:oddHBand="0" w:evenHBand="0" w:firstRowFirstColumn="0" w:firstRowLastColumn="0" w:lastRowFirstColumn="0" w:lastRowLastColumn="0"/>
               <w:rPr>
+                <w:rFonts w:cs="Times New Roman"/>
+                <w:sz w:val="24"/>
+                <w:szCs w:val="24"/>
+                <w:highlight w:val="lightGray"/>
+                <w:lang w:eastAsia="zh-HK"/>
+              </w:rPr>
+            </w:pPr>
+            <w:r>
+              <w:rPr>
                 <w:rFonts w:cs="Times New Roman" w:hint="eastAsia"/>
                 <w:sz w:val="24"/>
                 <w:szCs w:val="24"/>
-                <w:highlight w:val="lightGray"/>
+                <w:lang w:eastAsia="zh-HK"/>
+              </w:rPr>
+              <w:t>Test if records are all stored into device  when button is pressed</w:t>
+            </w:r>
+          </w:p>
+        </w:tc>
+        <w:tc>
+          <w:tcPr>
+            <w:tcW w:w="1605" w:type="dxa"/>
+          </w:tcPr>
+          <w:p>
+            <w:pPr>
+              <w:ind w:left="60"/>
+              <w:cnfStyle w:val="000000000000" w:firstRow="0" w:lastRow="0" w:firstColumn="0" w:lastColumn="0" w:oddVBand="0" w:evenVBand="0" w:oddHBand="0" w:evenHBand="0" w:firstRowFirstColumn="0" w:firstRowLastColumn="0" w:lastRowFirstColumn="0" w:lastRowLastColumn="0"/>
+              <w:rPr>
+                <w:rFonts w:eastAsia="Times New Roman" w:cs="Times New Roman"/>
+                <w:sz w:val="24"/>
+                <w:szCs w:val="24"/>
+              </w:rPr>
+            </w:pPr>
+            <w:r>
+              <w:rPr>
+                <w:rFonts w:eastAsia="Times New Roman" w:cs="Arial"/>
+                <w:color w:val="000000"/>
+                <w:sz w:val="23"/>
+                <w:szCs w:val="23"/>
+                <w:shd w:val="clear" w:color="auto" w:fill="FFFFFF"/>
+              </w:rPr>
+              <w:t>Side Menu</w:t>
+            </w:r>
+          </w:p>
+          <w:p>
+            <w:pPr>
+              <w:cnfStyle w:val="000000000000" w:firstRow="0" w:lastRow="0" w:firstColumn="0" w:lastColumn="0" w:oddVBand="0" w:evenVBand="0" w:oddHBand="0" w:evenHBand="0" w:firstRowFirstColumn="0" w:firstRowLastColumn="0" w:lastRowFirstColumn="0" w:lastRowLastColumn="0"/>
+              <w:rPr>
+                <w:rFonts w:eastAsia="Times New Roman" w:cs="Times New Roman"/>
+                <w:sz w:val="24"/>
+                <w:szCs w:val="24"/>
+              </w:rPr>
+            </w:pPr>
+          </w:p>
+          <w:p>
+            <w:pPr>
+              <w:ind w:left="60"/>
+              <w:cnfStyle w:val="000000000000" w:firstRow="0" w:lastRow="0" w:firstColumn="0" w:lastColumn="0" w:oddVBand="0" w:evenVBand="0" w:oddHBand="0" w:evenHBand="0" w:firstRowFirstColumn="0" w:firstRowLastColumn="0" w:lastRowFirstColumn="0" w:lastRowLastColumn="0"/>
+              <w:rPr>
+                <w:rFonts w:eastAsia="Times New Roman" w:cs="Times New Roman"/>
+                <w:sz w:val="24"/>
+                <w:szCs w:val="24"/>
+              </w:rPr>
+            </w:pPr>
+            <w:r>
+              <w:rPr>
+                <w:rFonts w:eastAsia="Times New Roman" w:cs="Arial"/>
+                <w:color w:val="000000"/>
+                <w:sz w:val="23"/>
+                <w:szCs w:val="23"/>
+                <w:shd w:val="clear" w:color="auto" w:fill="FFFFFF"/>
+              </w:rPr>
+              <w:t>Send Button</w:t>
+            </w:r>
+          </w:p>
+          <w:p>
+            <w:pPr>
+              <w:cnfStyle w:val="000000000000" w:firstRow="0" w:lastRow="0" w:firstColumn="0" w:lastColumn="0" w:oddVBand="0" w:evenVBand="0" w:oddHBand="0" w:evenHBand="0" w:firstRowFirstColumn="0" w:firstRowLastColumn="0" w:lastRowFirstColumn="0" w:lastRowLastColumn="0"/>
+              <w:rPr>
+                <w:rFonts w:eastAsia="Times New Roman" w:cs="Times New Roman"/>
+                <w:sz w:val="24"/>
+                <w:szCs w:val="24"/>
+                <w:highlight w:val="lightGray"/>
+              </w:rPr>
+            </w:pPr>
+          </w:p>
+        </w:tc>
+        <w:tc>
+          <w:tcPr>
+            <w:tcW w:w="0" w:type="auto"/>
+          </w:tcPr>
+          <w:p>
+            <w:pPr>
+              <w:cnfStyle w:val="000000000000" w:firstRow="0" w:lastRow="0" w:firstColumn="0" w:lastColumn="0" w:oddVBand="0" w:evenVBand="0" w:oddHBand="0" w:evenHBand="0" w:firstRowFirstColumn="0" w:firstRowLastColumn="0" w:lastRowFirstColumn="0" w:lastRowLastColumn="0"/>
+              <w:rPr>
+                <w:rFonts w:cs="Times New Roman"/>
+                <w:sz w:val="24"/>
+                <w:szCs w:val="24"/>
                 <w:lang w:eastAsia="zh-HK"/>
               </w:rPr>
             </w:pPr>
@@ -11358,158 +11444,65 @@
                 <w:szCs w:val="24"/>
                 <w:lang w:eastAsia="zh-HK"/>
               </w:rPr>
-              <w:t>Test if records are all stored into device  when button is pressed</w:t>
-            </w:r>
-          </w:p>
-        </w:tc>
-        <w:tc>
-          <w:tcPr>
-            <w:tcW w:w="1605" w:type="dxa"/>
+              <w:t xml:space="preserve">Message popped up </w:t>
+            </w:r>
+            <w:r>
+              <w:rPr>
+                <w:rFonts w:cs="Times New Roman"/>
+                <w:sz w:val="24"/>
+                <w:szCs w:val="24"/>
+                <w:lang w:eastAsia="zh-HK"/>
+              </w:rPr>
+              <w:t>”</w:t>
+            </w:r>
+            <w:r>
+              <w:rPr>
+                <w:rFonts w:cs="Times New Roman" w:hint="eastAsia"/>
+                <w:sz w:val="24"/>
+                <w:szCs w:val="24"/>
+                <w:lang w:eastAsia="zh-HK"/>
+              </w:rPr>
+              <w:t xml:space="preserve">No </w:t>
+            </w:r>
+            <w:r>
+              <w:rPr>
+                <w:rFonts w:cs="Times New Roman"/>
+                <w:sz w:val="24"/>
+                <w:szCs w:val="24"/>
+                <w:lang w:eastAsia="zh-HK"/>
+              </w:rPr>
+              <w:t>internet</w:t>
+            </w:r>
+            <w:r>
+              <w:rPr>
+                <w:rFonts w:cs="Times New Roman" w:hint="eastAsia"/>
+                <w:sz w:val="24"/>
+                <w:szCs w:val="24"/>
+                <w:lang w:eastAsia="zh-HK"/>
+              </w:rPr>
+              <w:t xml:space="preserve"> connection, data is stored</w:t>
+            </w:r>
+            <w:r>
+              <w:rPr>
+                <w:rFonts w:cs="Times New Roman"/>
+                <w:sz w:val="24"/>
+                <w:szCs w:val="24"/>
+                <w:lang w:eastAsia="zh-HK"/>
+              </w:rPr>
+              <w:t>”</w:t>
+            </w:r>
+          </w:p>
+        </w:tc>
+        <w:tc>
+          <w:tcPr>
+            <w:tcW w:w="0" w:type="auto"/>
           </w:tcPr>
           <w:p>
             <w:pPr>
               <w:ind w:left="60"/>
               <w:cnfStyle w:val="000000000000" w:firstRow="0" w:lastRow="0" w:firstColumn="0" w:lastColumn="0" w:oddVBand="0" w:evenVBand="0" w:oddHBand="0" w:evenHBand="0" w:firstRowFirstColumn="0" w:firstRowLastColumn="0" w:lastRowFirstColumn="0" w:lastRowLastColumn="0"/>
               <w:rPr>
-                <w:rFonts w:eastAsia="Times New Roman" w:cs="Times New Roman"/>
-                <w:sz w:val="24"/>
-                <w:szCs w:val="24"/>
-              </w:rPr>
-            </w:pPr>
-            <w:r>
-              <w:rPr>
-                <w:rFonts w:eastAsia="Times New Roman" w:cs="Arial"/>
-                <w:color w:val="000000"/>
-                <w:sz w:val="23"/>
-                <w:szCs w:val="23"/>
-                <w:shd w:val="clear" w:color="auto" w:fill="FFFFFF"/>
-              </w:rPr>
-              <w:t>Side Menu</w:t>
-            </w:r>
-          </w:p>
-          <w:p>
-            <w:pPr>
-              <w:cnfStyle w:val="000000000000" w:firstRow="0" w:lastRow="0" w:firstColumn="0" w:lastColumn="0" w:oddVBand="0" w:evenVBand="0" w:oddHBand="0" w:evenHBand="0" w:firstRowFirstColumn="0" w:firstRowLastColumn="0" w:lastRowFirstColumn="0" w:lastRowLastColumn="0"/>
-              <w:rPr>
-                <w:rFonts w:eastAsia="Times New Roman" w:cs="Times New Roman"/>
-                <w:sz w:val="24"/>
-                <w:szCs w:val="24"/>
-              </w:rPr>
-            </w:pPr>
-          </w:p>
-          <w:p>
-            <w:pPr>
-              <w:ind w:left="60"/>
-              <w:cnfStyle w:val="000000000000" w:firstRow="0" w:lastRow="0" w:firstColumn="0" w:lastColumn="0" w:oddVBand="0" w:evenVBand="0" w:oddHBand="0" w:evenHBand="0" w:firstRowFirstColumn="0" w:firstRowLastColumn="0" w:lastRowFirstColumn="0" w:lastRowLastColumn="0"/>
-              <w:rPr>
-                <w:rFonts w:eastAsia="Times New Roman" w:cs="Times New Roman"/>
-                <w:sz w:val="24"/>
-                <w:szCs w:val="24"/>
-              </w:rPr>
-            </w:pPr>
-            <w:r>
-              <w:rPr>
-                <w:rFonts w:eastAsia="Times New Roman" w:cs="Arial"/>
-                <w:color w:val="000000"/>
-                <w:sz w:val="23"/>
-                <w:szCs w:val="23"/>
-                <w:shd w:val="clear" w:color="auto" w:fill="FFFFFF"/>
-              </w:rPr>
-              <w:t>Send Button</w:t>
-            </w:r>
-          </w:p>
-          <w:p>
-            <w:pPr>
-              <w:cnfStyle w:val="000000000000" w:firstRow="0" w:lastRow="0" w:firstColumn="0" w:lastColumn="0" w:oddVBand="0" w:evenVBand="0" w:oddHBand="0" w:evenHBand="0" w:firstRowFirstColumn="0" w:firstRowLastColumn="0" w:lastRowFirstColumn="0" w:lastRowLastColumn="0"/>
-              <w:rPr>
-                <w:rFonts w:eastAsia="Times New Roman" w:cs="Times New Roman"/>
-                <w:sz w:val="24"/>
-                <w:szCs w:val="24"/>
-                <w:highlight w:val="lightGray"/>
-              </w:rPr>
-            </w:pPr>
-          </w:p>
-        </w:tc>
-        <w:tc>
-          <w:tcPr>
-            <w:tcW w:w="0" w:type="auto"/>
-          </w:tcPr>
-          <w:p>
-            <w:pPr>
-              <w:cnfStyle w:val="000000000000" w:firstRow="0" w:lastRow="0" w:firstColumn="0" w:lastColumn="0" w:oddVBand="0" w:evenVBand="0" w:oddHBand="0" w:evenHBand="0" w:firstRowFirstColumn="0" w:firstRowLastColumn="0" w:lastRowFirstColumn="0" w:lastRowLastColumn="0"/>
-              <w:rPr>
-                <w:rFonts w:cs="Times New Roman" w:hint="eastAsia"/>
-                <w:sz w:val="24"/>
-                <w:szCs w:val="24"/>
-                <w:lang w:eastAsia="zh-HK"/>
-              </w:rPr>
-            </w:pPr>
-            <w:r>
-              <w:rPr>
-                <w:rFonts w:cs="Times New Roman" w:hint="eastAsia"/>
-                <w:sz w:val="24"/>
-                <w:szCs w:val="24"/>
-                <w:lang w:eastAsia="zh-HK"/>
-              </w:rPr>
-              <w:t xml:space="preserve">Message popped up </w:t>
-            </w:r>
-            <w:r>
-              <w:rPr>
                 <w:rFonts w:cs="Times New Roman"/>
-                <w:sz w:val="24"/>
-                <w:szCs w:val="24"/>
-                <w:lang w:eastAsia="zh-HK"/>
-              </w:rPr>
-              <w:t>”</w:t>
-            </w:r>
-            <w:r>
-              <w:rPr>
-                <w:rFonts w:cs="Times New Roman" w:hint="eastAsia"/>
-                <w:sz w:val="24"/>
-                <w:szCs w:val="24"/>
-                <w:lang w:eastAsia="zh-HK"/>
-              </w:rPr>
-              <w:t xml:space="preserve">No </w:t>
-            </w:r>
-            <w:r>
-              <w:rPr>
-                <w:rFonts w:cs="Times New Roman"/>
-                <w:sz w:val="24"/>
-                <w:szCs w:val="24"/>
-                <w:lang w:eastAsia="zh-HK"/>
-              </w:rPr>
-              <w:t>internet</w:t>
-            </w:r>
-            <w:r>
-              <w:rPr>
-                <w:rFonts w:cs="Times New Roman" w:hint="eastAsia"/>
-                <w:sz w:val="24"/>
-                <w:szCs w:val="24"/>
-                <w:lang w:eastAsia="zh-HK"/>
-              </w:rPr>
-              <w:t xml:space="preserve"> connection, data is stored</w:t>
-            </w:r>
-            <w:r>
-              <w:rPr>
-                <w:rFonts w:cs="Times New Roman"/>
-                <w:sz w:val="24"/>
-                <w:szCs w:val="24"/>
-                <w:lang w:eastAsia="zh-HK"/>
-              </w:rPr>
-              <w:t>”</w:t>
-            </w:r>
-          </w:p>
-        </w:tc>
-        <w:tc>
-          <w:tcPr>
-            <w:tcW w:w="0" w:type="auto"/>
-          </w:tcPr>
-          <w:p>
-            <w:pPr>
-              <w:ind w:left="60"/>
-              <w:cnfStyle w:val="000000000000" w:firstRow="0" w:lastRow="0" w:firstColumn="0" w:lastColumn="0" w:oddVBand="0" w:evenVBand="0" w:oddHBand="0" w:evenHBand="0" w:firstRowFirstColumn="0" w:firstRowLastColumn="0" w:lastRowFirstColumn="0" w:lastRowLastColumn="0"/>
-              <w:rPr>
-                <w:rFonts w:cs="Times New Roman" w:hint="eastAsia"/>
                 <w:sz w:val="24"/>
                 <w:szCs w:val="24"/>
                 <w:lang w:eastAsia="zh-HK"/>
@@ -11576,7 +11569,7 @@
             <w:pPr>
               <w:ind w:left="60"/>
               <w:rPr>
-                <w:rFonts w:cs="Times New Roman" w:hint="eastAsia"/>
+                <w:rFonts w:cs="Times New Roman"/>
                 <w:b w:val="0"/>
                 <w:sz w:val="24"/>
                 <w:szCs w:val="24"/>
@@ -11623,7 +11616,6 @@
                 <w:rFonts w:cs="Times New Roman"/>
                 <w:sz w:val="24"/>
                 <w:szCs w:val="24"/>
-                <w:highlight w:val="lightGray"/>
                 <w:lang w:eastAsia="zh-HK"/>
               </w:rPr>
             </w:pPr>
@@ -11632,7 +11624,6 @@
                 <w:rFonts w:cs="Times New Roman" w:hint="eastAsia"/>
                 <w:sz w:val="24"/>
                 <w:szCs w:val="24"/>
-                <w:highlight w:val="lightGray"/>
                 <w:lang w:eastAsia="zh-HK"/>
               </w:rPr>
               <w:t>FR5</w:t>
@@ -11651,6 +11642,7 @@
                 <w:rFonts w:eastAsia="Times New Roman" w:cs="Times New Roman"/>
                 <w:sz w:val="24"/>
                 <w:szCs w:val="24"/>
+                <w:highlight w:val="lightGray"/>
               </w:rPr>
             </w:pPr>
             <w:r>
@@ -11658,6 +11650,7 @@
                 <w:rFonts w:cs="Times New Roman" w:hint="eastAsia"/>
                 <w:sz w:val="24"/>
                 <w:szCs w:val="24"/>
+                <w:highlight w:val="lightGray"/>
                 <w:lang w:eastAsia="zh-HK"/>
               </w:rPr>
               <w:t>C</w:t>
@@ -11667,6 +11660,7 @@
                 <w:rFonts w:cs="Times New Roman"/>
                 <w:sz w:val="24"/>
                 <w:szCs w:val="24"/>
+                <w:highlight w:val="lightGray"/>
                 <w:lang w:eastAsia="zh-HK"/>
               </w:rPr>
               <w:t>h</w:t>
@@ -11676,6 +11670,7 @@
                 <w:rFonts w:cs="Times New Roman" w:hint="eastAsia"/>
                 <w:sz w:val="24"/>
                 <w:szCs w:val="24"/>
+                <w:highlight w:val="lightGray"/>
                 <w:lang w:eastAsia="zh-HK"/>
               </w:rPr>
               <w:t>eck if goes to</w:t>
@@ -11686,20 +11681,10 @@
                 <w:color w:val="000000"/>
                 <w:sz w:val="23"/>
                 <w:szCs w:val="23"/>
-                <w:shd w:val="clear" w:color="auto" w:fill="FFFFFF"/>
-              </w:rPr>
-              <w:t xml:space="preserve"> </w:t>
-            </w:r>
-            <w:r>
-              <w:rPr>
-                <w:rFonts w:eastAsia="Times New Roman" w:cs="Arial"/>
-                <w:color w:val="000000"/>
-                <w:sz w:val="23"/>
-                <w:szCs w:val="23"/>
-                <w:highlight w:val="lightGray"/>
-                <w:shd w:val="clear" w:color="auto" w:fill="FFFFFF"/>
-              </w:rPr>
-              <w:t>appropriate</w:t>
+                <w:highlight w:val="lightGray"/>
+                <w:shd w:val="clear" w:color="auto" w:fill="FFFFFF"/>
+              </w:rPr>
+              <w:t xml:space="preserve"> appropriate</w:t>
             </w:r>
             <w:r>
               <w:rPr>
@@ -11842,6 +11827,7 @@
                 <w:rFonts w:eastAsia="Times New Roman" w:cs="Times New Roman"/>
                 <w:sz w:val="24"/>
                 <w:szCs w:val="24"/>
+                <w:highlight w:val="lightGray"/>
               </w:rPr>
             </w:pPr>
             <w:r>
@@ -11895,7 +11881,7 @@
             <w:pPr>
               <w:ind w:left="60"/>
               <w:rPr>
-                <w:rFonts w:cs="Times New Roman" w:hint="eastAsia"/>
+                <w:rFonts w:cs="Times New Roman"/>
                 <w:b w:val="0"/>
                 <w:sz w:val="24"/>
                 <w:szCs w:val="24"/>
@@ -12096,18 +12082,18 @@
             <w:pPr>
               <w:cnfStyle w:val="000000000000" w:firstRow="0" w:lastRow="0" w:firstColumn="0" w:lastColumn="0" w:oddVBand="0" w:evenVBand="0" w:oddHBand="0" w:evenHBand="0" w:firstRowFirstColumn="0" w:firstRowLastColumn="0" w:lastRowFirstColumn="0" w:lastRowLastColumn="0"/>
               <w:rPr>
+                <w:rFonts w:cs="Times New Roman"/>
+                <w:sz w:val="24"/>
+                <w:szCs w:val="24"/>
+                <w:highlight w:val="lightGray"/>
+                <w:lang w:eastAsia="zh-HK"/>
+              </w:rPr>
+            </w:pPr>
+            <w:r>
+              <w:rPr>
                 <w:rFonts w:cs="Times New Roman" w:hint="eastAsia"/>
                 <w:sz w:val="24"/>
                 <w:szCs w:val="24"/>
-                <w:highlight w:val="lightGray"/>
-                <w:lang w:eastAsia="zh-HK"/>
-              </w:rPr>
-            </w:pPr>
-            <w:r>
-              <w:rPr>
-                <w:rFonts w:cs="Times New Roman" w:hint="eastAsia"/>
-                <w:sz w:val="24"/>
-                <w:szCs w:val="24"/>
                 <w:lang w:eastAsia="zh-HK"/>
               </w:rPr>
               <w:t>The current record is discarded and jump back to Home page</w:t>
@@ -12124,7 +12110,7 @@
               <w:ind w:left="60"/>
               <w:cnfStyle w:val="000000000000" w:firstRow="0" w:lastRow="0" w:firstColumn="0" w:lastColumn="0" w:oddVBand="0" w:evenVBand="0" w:oddHBand="0" w:evenHBand="0" w:firstRowFirstColumn="0" w:firstRowLastColumn="0" w:lastRowFirstColumn="0" w:lastRowLastColumn="0"/>
               <w:rPr>
-                <w:rFonts w:cs="Times New Roman" w:hint="eastAsia"/>
+                <w:rFonts w:cs="Times New Roman"/>
                 <w:sz w:val="24"/>
                 <w:szCs w:val="24"/>
                 <w:highlight w:val="lightGray"/>
@@ -12191,7 +12177,7 @@
             <w:pPr>
               <w:ind w:left="60"/>
               <w:rPr>
-                <w:rFonts w:cs="Times New Roman" w:hint="eastAsia"/>
+                <w:rFonts w:cs="Times New Roman"/>
                 <w:b w:val="0"/>
                 <w:sz w:val="24"/>
                 <w:szCs w:val="24"/>
@@ -12205,6 +12191,7 @@
                 <w:color w:val="000000"/>
                 <w:sz w:val="23"/>
                 <w:szCs w:val="23"/>
+                <w:highlight w:val="lightGray"/>
                 <w:shd w:val="clear" w:color="auto" w:fill="FFFFFF"/>
               </w:rPr>
               <w:lastRenderedPageBreak/>
@@ -12217,6 +12204,7 @@
                 <w:color w:val="000000"/>
                 <w:sz w:val="23"/>
                 <w:szCs w:val="23"/>
+                <w:highlight w:val="lightGray"/>
                 <w:shd w:val="clear" w:color="auto" w:fill="FFFFFF"/>
                 <w:lang w:eastAsia="zh-HK"/>
               </w:rPr>
@@ -12236,6 +12224,7 @@
                 <w:rFonts w:cs="Times New Roman"/>
                 <w:sz w:val="24"/>
                 <w:szCs w:val="24"/>
+                <w:highlight w:val="lightGray"/>
                 <w:lang w:eastAsia="zh-HK"/>
               </w:rPr>
             </w:pPr>
@@ -12244,6 +12233,7 @@
                 <w:rFonts w:cs="Times New Roman" w:hint="eastAsia"/>
                 <w:sz w:val="24"/>
                 <w:szCs w:val="24"/>
+                <w:highlight w:val="lightGray"/>
                 <w:lang w:eastAsia="zh-HK"/>
               </w:rPr>
               <w:t>None</w:t>
@@ -12262,6 +12252,7 @@
                 <w:rFonts w:eastAsia="Times New Roman" w:cs="Times New Roman"/>
                 <w:sz w:val="24"/>
                 <w:szCs w:val="24"/>
+                <w:highlight w:val="lightGray"/>
               </w:rPr>
             </w:pPr>
             <w:r>
@@ -12300,144 +12291,1291 @@
                 <w:color w:val="000000"/>
                 <w:sz w:val="23"/>
                 <w:szCs w:val="23"/>
-                <w:shd w:val="clear" w:color="auto" w:fill="FFFFFF"/>
+                <w:highlight w:val="lightGray"/>
+                <w:shd w:val="clear" w:color="auto" w:fill="FFFFFF"/>
+              </w:rPr>
+              <w:t xml:space="preserve"> appropriate</w:t>
+            </w:r>
+            <w:r>
+              <w:rPr>
+                <w:rFonts w:cs="Arial" w:hint="eastAsia"/>
+                <w:color w:val="000000"/>
+                <w:sz w:val="23"/>
+                <w:szCs w:val="23"/>
+                <w:highlight w:val="lightGray"/>
+                <w:shd w:val="clear" w:color="auto" w:fill="FFFFFF"/>
+                <w:lang w:eastAsia="zh-HK"/>
+              </w:rPr>
+              <w:t xml:space="preserve"> page after clicking the button</w:t>
+            </w:r>
+          </w:p>
+        </w:tc>
+        <w:tc>
+          <w:tcPr>
+            <w:tcW w:w="1605" w:type="dxa"/>
+            <w:hideMark/>
+          </w:tcPr>
+          <w:p>
+            <w:pPr>
+              <w:ind w:left="60"/>
+              <w:cnfStyle w:val="000000100000" w:firstRow="0" w:lastRow="0" w:firstColumn="0" w:lastColumn="0" w:oddVBand="0" w:evenVBand="0" w:oddHBand="1" w:evenHBand="0" w:firstRowFirstColumn="0" w:firstRowLastColumn="0" w:lastRowFirstColumn="0" w:lastRowLastColumn="0"/>
+              <w:rPr>
+                <w:rFonts w:eastAsia="Times New Roman" w:cs="Times New Roman"/>
+                <w:sz w:val="24"/>
+                <w:szCs w:val="24"/>
+              </w:rPr>
+            </w:pPr>
+            <w:r>
+              <w:rPr>
+                <w:rFonts w:eastAsia="Times New Roman" w:cs="Arial"/>
+                <w:color w:val="000000"/>
+                <w:sz w:val="23"/>
+                <w:szCs w:val="23"/>
+                <w:highlight w:val="lightGray"/>
+                <w:shd w:val="clear" w:color="auto" w:fill="FFFFFF"/>
+              </w:rPr>
+              <w:t>Side Menu Back Button</w:t>
+            </w:r>
+          </w:p>
+        </w:tc>
+        <w:tc>
+          <w:tcPr>
+            <w:tcW w:w="0" w:type="auto"/>
+            <w:hideMark/>
+          </w:tcPr>
+          <w:p>
+            <w:pPr>
+              <w:cnfStyle w:val="000000100000" w:firstRow="0" w:lastRow="0" w:firstColumn="0" w:lastColumn="0" w:oddVBand="0" w:evenVBand="0" w:oddHBand="1" w:evenHBand="0" w:firstRowFirstColumn="0" w:firstRowLastColumn="0" w:lastRowFirstColumn="0" w:lastRowLastColumn="0"/>
+              <w:rPr>
+                <w:rFonts w:eastAsia="Times New Roman" w:cs="Times New Roman"/>
+                <w:sz w:val="24"/>
+                <w:szCs w:val="24"/>
+              </w:rPr>
+            </w:pPr>
+            <w:r>
+              <w:rPr>
+                <w:rFonts w:eastAsia="Times New Roman" w:cs="Arial"/>
+                <w:color w:val="000000"/>
+                <w:sz w:val="23"/>
+                <w:szCs w:val="23"/>
+                <w:highlight w:val="lightGray"/>
+                <w:shd w:val="clear" w:color="auto" w:fill="FFFFFF"/>
+              </w:rPr>
+              <w:t>Go</w:t>
+            </w:r>
+            <w:r>
+              <w:rPr>
+                <w:rFonts w:cs="Arial" w:hint="eastAsia"/>
+                <w:color w:val="000000"/>
+                <w:sz w:val="23"/>
+                <w:szCs w:val="23"/>
+                <w:highlight w:val="lightGray"/>
+                <w:shd w:val="clear" w:color="auto" w:fill="FFFFFF"/>
+                <w:lang w:eastAsia="zh-HK"/>
+              </w:rPr>
+              <w:t>es</w:t>
+            </w:r>
+            <w:r>
+              <w:rPr>
+                <w:rFonts w:eastAsia="Times New Roman" w:cs="Arial"/>
+                <w:color w:val="000000"/>
+                <w:sz w:val="23"/>
+                <w:szCs w:val="23"/>
+                <w:highlight w:val="lightGray"/>
+                <w:shd w:val="clear" w:color="auto" w:fill="FFFFFF"/>
+              </w:rPr>
+              <w:t xml:space="preserve"> to a previous page</w:t>
+            </w:r>
+          </w:p>
+        </w:tc>
+        <w:tc>
+          <w:tcPr>
+            <w:tcW w:w="0" w:type="auto"/>
+            <w:hideMark/>
+          </w:tcPr>
+          <w:p>
+            <w:pPr>
+              <w:ind w:left="60"/>
+              <w:cnfStyle w:val="000000100000" w:firstRow="0" w:lastRow="0" w:firstColumn="0" w:lastColumn="0" w:oddVBand="0" w:evenVBand="0" w:oddHBand="1" w:evenHBand="0" w:firstRowFirstColumn="0" w:firstRowLastColumn="0" w:lastRowFirstColumn="0" w:lastRowLastColumn="0"/>
+              <w:rPr>
+                <w:rFonts w:eastAsia="Times New Roman" w:cs="Times New Roman"/>
+                <w:sz w:val="24"/>
+                <w:szCs w:val="24"/>
+              </w:rPr>
+            </w:pPr>
+            <w:r>
+              <w:rPr>
+                <w:rFonts w:eastAsia="Times New Roman" w:cs="Arial"/>
+                <w:color w:val="000000"/>
+                <w:sz w:val="23"/>
+                <w:szCs w:val="23"/>
+                <w:highlight w:val="lightGray"/>
+                <w:shd w:val="clear" w:color="auto" w:fill="FFFFFF"/>
+              </w:rPr>
+              <w:t>Back to previous page</w:t>
+            </w:r>
+          </w:p>
+        </w:tc>
+      </w:tr>
+    </w:tbl>
+    <w:p>
+      <w:pPr>
+        <w:pStyle w:val="Heading1"/>
+      </w:pPr>
+      <w:r>
+        <w:t>Document History</w:t>
+      </w:r>
+    </w:p>
+    <w:p>
+      <w:pPr>
+        <w:pStyle w:val="Textbody"/>
+        <w:spacing w:line="276" w:lineRule="auto"/>
+      </w:pPr>
+    </w:p>
+    <w:tbl>
+      <w:tblPr>
+        <w:tblW w:w="9016" w:type="dxa"/>
+        <w:tblInd w:w="-118" w:type="dxa"/>
+        <w:tblLayout w:type="fixed"/>
+        <w:tblCellMar>
+          <w:left w:w="10" w:type="dxa"/>
+          <w:right w:w="10" w:type="dxa"/>
+        </w:tblCellMar>
+        <w:tblLook w:val="0000" w:firstRow="0" w:lastRow="0" w:firstColumn="0" w:lastColumn="0" w:noHBand="0" w:noVBand="0"/>
+      </w:tblPr>
+      <w:tblGrid>
+        <w:gridCol w:w="1133"/>
+        <w:gridCol w:w="1276"/>
+        <w:gridCol w:w="4820"/>
+        <w:gridCol w:w="1787"/>
+      </w:tblGrid>
+      <w:tr>
+        <w:tc>
+          <w:tcPr>
+            <w:tcW w:w="1133" w:type="dxa"/>
+            <w:tcBorders>
+              <w:top w:val="single" w:sz="4" w:space="0" w:color="00000A"/>
+              <w:left w:val="single" w:sz="4" w:space="0" w:color="00000A"/>
+              <w:bottom w:val="single" w:sz="4" w:space="0" w:color="00000A"/>
+              <w:right w:val="single" w:sz="4" w:space="0" w:color="00000A"/>
+            </w:tcBorders>
+            <w:shd w:val="clear" w:color="auto" w:fill="auto"/>
+            <w:tcMar>
+              <w:top w:w="0" w:type="dxa"/>
+              <w:left w:w="113" w:type="dxa"/>
+              <w:bottom w:w="0" w:type="dxa"/>
+              <w:right w:w="108" w:type="dxa"/>
+            </w:tcMar>
+          </w:tcPr>
+          <w:p>
+            <w:pPr>
+              <w:pStyle w:val="Textbody"/>
+              <w:spacing w:line="276" w:lineRule="auto"/>
+              <w:rPr>
+                <w:rFonts w:ascii="Calibri Light" w:hAnsi="Calibri Light"/>
+              </w:rPr>
+            </w:pPr>
+            <w:r>
+              <w:rPr>
+                <w:rFonts w:ascii="Calibri Light" w:hAnsi="Calibri Light"/>
+              </w:rPr>
+              <w:t>Version</w:t>
+            </w:r>
+          </w:p>
+        </w:tc>
+        <w:tc>
+          <w:tcPr>
+            <w:tcW w:w="1276" w:type="dxa"/>
+            <w:tcBorders>
+              <w:top w:val="single" w:sz="4" w:space="0" w:color="00000A"/>
+              <w:left w:val="single" w:sz="4" w:space="0" w:color="00000A"/>
+              <w:bottom w:val="single" w:sz="4" w:space="0" w:color="00000A"/>
+              <w:right w:val="single" w:sz="4" w:space="0" w:color="00000A"/>
+            </w:tcBorders>
+            <w:shd w:val="clear" w:color="auto" w:fill="auto"/>
+            <w:tcMar>
+              <w:top w:w="0" w:type="dxa"/>
+              <w:left w:w="113" w:type="dxa"/>
+              <w:bottom w:w="0" w:type="dxa"/>
+              <w:right w:w="108" w:type="dxa"/>
+            </w:tcMar>
+          </w:tcPr>
+          <w:p>
+            <w:pPr>
+              <w:pStyle w:val="Textbody"/>
+              <w:spacing w:line="276" w:lineRule="auto"/>
+              <w:rPr>
+                <w:rFonts w:ascii="Calibri Light" w:hAnsi="Calibri Light"/>
+              </w:rPr>
+            </w:pPr>
+            <w:r>
+              <w:rPr>
+                <w:rFonts w:ascii="Calibri Light" w:hAnsi="Calibri Light"/>
+              </w:rPr>
+              <w:t>Date</w:t>
+            </w:r>
+          </w:p>
+        </w:tc>
+        <w:tc>
+          <w:tcPr>
+            <w:tcW w:w="4820" w:type="dxa"/>
+            <w:tcBorders>
+              <w:top w:val="single" w:sz="4" w:space="0" w:color="00000A"/>
+              <w:left w:val="single" w:sz="4" w:space="0" w:color="00000A"/>
+              <w:bottom w:val="single" w:sz="4" w:space="0" w:color="00000A"/>
+              <w:right w:val="single" w:sz="4" w:space="0" w:color="00000A"/>
+            </w:tcBorders>
+            <w:shd w:val="clear" w:color="auto" w:fill="auto"/>
+            <w:tcMar>
+              <w:top w:w="0" w:type="dxa"/>
+              <w:left w:w="113" w:type="dxa"/>
+              <w:bottom w:w="0" w:type="dxa"/>
+              <w:right w:w="108" w:type="dxa"/>
+            </w:tcMar>
+          </w:tcPr>
+          <w:p>
+            <w:pPr>
+              <w:pStyle w:val="Textbody"/>
+              <w:spacing w:line="276" w:lineRule="auto"/>
+              <w:rPr>
+                <w:rFonts w:ascii="Calibri Light" w:hAnsi="Calibri Light"/>
+              </w:rPr>
+            </w:pPr>
+            <w:r>
+              <w:rPr>
+                <w:rFonts w:ascii="Calibri Light" w:hAnsi="Calibri Light"/>
+              </w:rPr>
+              <w:t>Changes made</w:t>
+            </w:r>
+          </w:p>
+        </w:tc>
+        <w:tc>
+          <w:tcPr>
+            <w:tcW w:w="1787" w:type="dxa"/>
+            <w:tcBorders>
+              <w:top w:val="single" w:sz="4" w:space="0" w:color="00000A"/>
+              <w:left w:val="single" w:sz="4" w:space="0" w:color="00000A"/>
+              <w:bottom w:val="single" w:sz="4" w:space="0" w:color="00000A"/>
+              <w:right w:val="single" w:sz="4" w:space="0" w:color="00000A"/>
+            </w:tcBorders>
+            <w:shd w:val="clear" w:color="auto" w:fill="auto"/>
+            <w:tcMar>
+              <w:top w:w="0" w:type="dxa"/>
+              <w:left w:w="113" w:type="dxa"/>
+              <w:bottom w:w="0" w:type="dxa"/>
+              <w:right w:w="108" w:type="dxa"/>
+            </w:tcMar>
+          </w:tcPr>
+          <w:p>
+            <w:pPr>
+              <w:pStyle w:val="Textbody"/>
+              <w:spacing w:line="276" w:lineRule="auto"/>
+              <w:rPr>
+                <w:rFonts w:ascii="Calibri Light" w:hAnsi="Calibri Light"/>
+              </w:rPr>
+            </w:pPr>
+            <w:r>
+              <w:rPr>
+                <w:rFonts w:ascii="Calibri Light" w:hAnsi="Calibri Light"/>
+              </w:rPr>
+              <w:t>Changed by</w:t>
+            </w:r>
+          </w:p>
+        </w:tc>
+      </w:tr>
+      <w:tr>
+        <w:tc>
+          <w:tcPr>
+            <w:tcW w:w="1133" w:type="dxa"/>
+            <w:tcBorders>
+              <w:top w:val="single" w:sz="4" w:space="0" w:color="00000A"/>
+              <w:left w:val="single" w:sz="4" w:space="0" w:color="00000A"/>
+              <w:bottom w:val="single" w:sz="4" w:space="0" w:color="00000A"/>
+              <w:right w:val="single" w:sz="4" w:space="0" w:color="00000A"/>
+            </w:tcBorders>
+            <w:shd w:val="clear" w:color="auto" w:fill="auto"/>
+            <w:tcMar>
+              <w:top w:w="0" w:type="dxa"/>
+              <w:left w:w="113" w:type="dxa"/>
+              <w:bottom w:w="0" w:type="dxa"/>
+              <w:right w:w="108" w:type="dxa"/>
+            </w:tcMar>
+          </w:tcPr>
+          <w:p>
+            <w:pPr>
+              <w:pStyle w:val="Textbody"/>
+              <w:spacing w:line="276" w:lineRule="auto"/>
+              <w:rPr>
+                <w:rFonts w:ascii="Calibri Light" w:hAnsi="Calibri Light"/>
+              </w:rPr>
+            </w:pPr>
+            <w:r>
+              <w:rPr>
+                <w:rFonts w:ascii="Calibri Light" w:hAnsi="Calibri Light"/>
+              </w:rPr>
+              <w:t>1.0</w:t>
+            </w:r>
+          </w:p>
+        </w:tc>
+        <w:tc>
+          <w:tcPr>
+            <w:tcW w:w="1276" w:type="dxa"/>
+            <w:tcBorders>
+              <w:top w:val="single" w:sz="4" w:space="0" w:color="00000A"/>
+              <w:left w:val="single" w:sz="4" w:space="0" w:color="00000A"/>
+              <w:bottom w:val="single" w:sz="4" w:space="0" w:color="00000A"/>
+              <w:right w:val="single" w:sz="4" w:space="0" w:color="00000A"/>
+            </w:tcBorders>
+            <w:shd w:val="clear" w:color="auto" w:fill="auto"/>
+            <w:tcMar>
+              <w:top w:w="0" w:type="dxa"/>
+              <w:left w:w="113" w:type="dxa"/>
+              <w:bottom w:w="0" w:type="dxa"/>
+              <w:right w:w="108" w:type="dxa"/>
+            </w:tcMar>
+          </w:tcPr>
+          <w:p>
+            <w:pPr>
+              <w:pStyle w:val="Textbody"/>
+              <w:spacing w:line="276" w:lineRule="auto"/>
+              <w:rPr>
+                <w:rFonts w:ascii="Calibri Light" w:hAnsi="Calibri Light"/>
+              </w:rPr>
+            </w:pPr>
+            <w:r>
+              <w:rPr>
+                <w:rFonts w:ascii="Calibri Light" w:hAnsi="Calibri Light" w:hint="eastAsia"/>
+                <w:lang w:eastAsia="zh-HK"/>
+              </w:rPr>
+              <w:t>04</w:t>
+            </w:r>
+            <w:r>
+              <w:rPr>
+                <w:rFonts w:ascii="Calibri Light" w:hAnsi="Calibri Light"/>
+              </w:rPr>
+              <w:t>/1</w:t>
+            </w:r>
+            <w:r>
+              <w:rPr>
+                <w:rFonts w:ascii="Calibri Light" w:hAnsi="Calibri Light" w:hint="eastAsia"/>
+                <w:lang w:eastAsia="zh-HK"/>
+              </w:rPr>
+              <w:t>1</w:t>
+            </w:r>
+            <w:r>
+              <w:rPr>
+                <w:rFonts w:ascii="Calibri Light" w:hAnsi="Calibri Light"/>
+              </w:rPr>
+              <w:t>/</w:t>
+            </w:r>
+            <w:r>
+              <w:rPr>
+                <w:rFonts w:ascii="Calibri Light" w:hAnsi="Calibri Light" w:hint="eastAsia"/>
+                <w:lang w:eastAsia="zh-HK"/>
+              </w:rPr>
+              <w:t>0</w:t>
+            </w:r>
+            <w:r>
+              <w:rPr>
+                <w:rFonts w:ascii="Calibri Light" w:hAnsi="Calibri Light"/>
+              </w:rPr>
+              <w:t>4</w:t>
+            </w:r>
+          </w:p>
+        </w:tc>
+        <w:tc>
+          <w:tcPr>
+            <w:tcW w:w="4820" w:type="dxa"/>
+            <w:tcBorders>
+              <w:top w:val="single" w:sz="4" w:space="0" w:color="00000A"/>
+              <w:left w:val="single" w:sz="4" w:space="0" w:color="00000A"/>
+              <w:bottom w:val="single" w:sz="4" w:space="0" w:color="00000A"/>
+              <w:right w:val="single" w:sz="4" w:space="0" w:color="00000A"/>
+            </w:tcBorders>
+            <w:shd w:val="clear" w:color="auto" w:fill="auto"/>
+            <w:tcMar>
+              <w:top w:w="0" w:type="dxa"/>
+              <w:left w:w="113" w:type="dxa"/>
+              <w:bottom w:w="0" w:type="dxa"/>
+              <w:right w:w="108" w:type="dxa"/>
+            </w:tcMar>
+          </w:tcPr>
+          <w:p>
+            <w:pPr>
+              <w:pStyle w:val="Textbody"/>
+              <w:spacing w:line="276" w:lineRule="auto"/>
+              <w:rPr>
+                <w:rFonts w:ascii="Calibri Light" w:hAnsi="Calibri Light"/>
+                <w:lang w:eastAsia="zh-HK"/>
+              </w:rPr>
+            </w:pPr>
+            <w:r>
+              <w:rPr>
+                <w:rFonts w:ascii="Calibri Light" w:hAnsi="Calibri Light" w:hint="eastAsia"/>
+                <w:lang w:eastAsia="zh-HK"/>
+              </w:rPr>
+              <w:t>First version created</w:t>
+            </w:r>
+          </w:p>
+        </w:tc>
+        <w:tc>
+          <w:tcPr>
+            <w:tcW w:w="1787" w:type="dxa"/>
+            <w:tcBorders>
+              <w:top w:val="single" w:sz="4" w:space="0" w:color="00000A"/>
+              <w:left w:val="single" w:sz="4" w:space="0" w:color="00000A"/>
+              <w:bottom w:val="single" w:sz="4" w:space="0" w:color="00000A"/>
+              <w:right w:val="single" w:sz="4" w:space="0" w:color="00000A"/>
+            </w:tcBorders>
+            <w:shd w:val="clear" w:color="auto" w:fill="auto"/>
+            <w:tcMar>
+              <w:top w:w="0" w:type="dxa"/>
+              <w:left w:w="113" w:type="dxa"/>
+              <w:bottom w:w="0" w:type="dxa"/>
+              <w:right w:w="108" w:type="dxa"/>
+            </w:tcMar>
+          </w:tcPr>
+          <w:p>
+            <w:pPr>
+              <w:pStyle w:val="Textbody"/>
+              <w:spacing w:line="276" w:lineRule="auto"/>
+              <w:rPr>
+                <w:rFonts w:ascii="Calibri Light" w:hAnsi="Calibri Light"/>
+                <w:lang w:eastAsia="zh-HK"/>
+              </w:rPr>
+            </w:pPr>
+          </w:p>
+        </w:tc>
+      </w:tr>
+      <w:tr>
+        <w:tc>
+          <w:tcPr>
+            <w:tcW w:w="1133" w:type="dxa"/>
+            <w:tcBorders>
+              <w:top w:val="single" w:sz="4" w:space="0" w:color="00000A"/>
+              <w:left w:val="single" w:sz="4" w:space="0" w:color="00000A"/>
+              <w:bottom w:val="single" w:sz="4" w:space="0" w:color="00000A"/>
+              <w:right w:val="single" w:sz="4" w:space="0" w:color="00000A"/>
+            </w:tcBorders>
+            <w:shd w:val="clear" w:color="auto" w:fill="auto"/>
+            <w:tcMar>
+              <w:top w:w="0" w:type="dxa"/>
+              <w:left w:w="113" w:type="dxa"/>
+              <w:bottom w:w="0" w:type="dxa"/>
+              <w:right w:w="108" w:type="dxa"/>
+            </w:tcMar>
+          </w:tcPr>
+          <w:p>
+            <w:pPr>
+              <w:pStyle w:val="Textbody"/>
+              <w:spacing w:line="276" w:lineRule="auto"/>
+              <w:rPr>
+                <w:rFonts w:ascii="Calibri Light" w:hAnsi="Calibri Light"/>
+                <w:lang w:eastAsia="zh-HK"/>
+              </w:rPr>
+            </w:pPr>
+            <w:r>
+              <w:rPr>
+                <w:rFonts w:ascii="Calibri Light" w:hAnsi="Calibri Light" w:hint="eastAsia"/>
+                <w:lang w:eastAsia="zh-HK"/>
+              </w:rPr>
+              <w:t>1.1</w:t>
+            </w:r>
+          </w:p>
+        </w:tc>
+        <w:tc>
+          <w:tcPr>
+            <w:tcW w:w="1276" w:type="dxa"/>
+            <w:tcBorders>
+              <w:top w:val="single" w:sz="4" w:space="0" w:color="00000A"/>
+              <w:left w:val="single" w:sz="4" w:space="0" w:color="00000A"/>
+              <w:bottom w:val="single" w:sz="4" w:space="0" w:color="00000A"/>
+              <w:right w:val="single" w:sz="4" w:space="0" w:color="00000A"/>
+            </w:tcBorders>
+            <w:shd w:val="clear" w:color="auto" w:fill="auto"/>
+            <w:tcMar>
+              <w:top w:w="0" w:type="dxa"/>
+              <w:left w:w="113" w:type="dxa"/>
+              <w:bottom w:w="0" w:type="dxa"/>
+              <w:right w:w="108" w:type="dxa"/>
+            </w:tcMar>
+          </w:tcPr>
+          <w:p>
+            <w:pPr>
+              <w:pStyle w:val="Textbody"/>
+              <w:spacing w:line="276" w:lineRule="auto"/>
+              <w:rPr>
+                <w:rFonts w:ascii="Calibri Light" w:hAnsi="Calibri Light"/>
+                <w:lang w:eastAsia="zh-HK"/>
+              </w:rPr>
+            </w:pPr>
+            <w:r>
+              <w:rPr>
+                <w:rFonts w:ascii="Calibri Light" w:hAnsi="Calibri Light" w:hint="eastAsia"/>
+                <w:lang w:eastAsia="zh-HK"/>
+              </w:rPr>
+              <w:t>05/11/04</w:t>
+            </w:r>
+          </w:p>
+        </w:tc>
+        <w:tc>
+          <w:tcPr>
+            <w:tcW w:w="4820" w:type="dxa"/>
+            <w:tcBorders>
+              <w:top w:val="single" w:sz="4" w:space="0" w:color="00000A"/>
+              <w:left w:val="single" w:sz="4" w:space="0" w:color="00000A"/>
+              <w:bottom w:val="single" w:sz="4" w:space="0" w:color="00000A"/>
+              <w:right w:val="single" w:sz="4" w:space="0" w:color="00000A"/>
+            </w:tcBorders>
+            <w:shd w:val="clear" w:color="auto" w:fill="auto"/>
+            <w:tcMar>
+              <w:top w:w="0" w:type="dxa"/>
+              <w:left w:w="113" w:type="dxa"/>
+              <w:bottom w:w="0" w:type="dxa"/>
+              <w:right w:w="108" w:type="dxa"/>
+            </w:tcMar>
+          </w:tcPr>
+          <w:p>
+            <w:pPr>
+              <w:pStyle w:val="Textbody"/>
+              <w:spacing w:line="276" w:lineRule="auto"/>
+              <w:rPr>
+                <w:rFonts w:ascii="Calibri Light" w:hAnsi="Calibri Light"/>
+                <w:lang w:eastAsia="zh-HK"/>
+              </w:rPr>
+            </w:pPr>
+            <w:r>
+              <w:rPr>
+                <w:rFonts w:ascii="Calibri Light" w:hAnsi="Calibri Light" w:hint="eastAsia"/>
+                <w:lang w:eastAsia="zh-HK"/>
+              </w:rPr>
+              <w:t>Add tests</w:t>
+            </w:r>
+          </w:p>
+        </w:tc>
+        <w:tc>
+          <w:tcPr>
+            <w:tcW w:w="1787" w:type="dxa"/>
+            <w:tcBorders>
+              <w:top w:val="single" w:sz="4" w:space="0" w:color="00000A"/>
+              <w:left w:val="single" w:sz="4" w:space="0" w:color="00000A"/>
+              <w:bottom w:val="single" w:sz="4" w:space="0" w:color="00000A"/>
+              <w:right w:val="single" w:sz="4" w:space="0" w:color="00000A"/>
+            </w:tcBorders>
+            <w:shd w:val="clear" w:color="auto" w:fill="auto"/>
+            <w:tcMar>
+              <w:top w:w="0" w:type="dxa"/>
+              <w:left w:w="113" w:type="dxa"/>
+              <w:bottom w:w="0" w:type="dxa"/>
+              <w:right w:w="108" w:type="dxa"/>
+            </w:tcMar>
+          </w:tcPr>
+          <w:p>
+            <w:pPr>
+              <w:pStyle w:val="Textbody"/>
+              <w:spacing w:line="276" w:lineRule="auto"/>
+              <w:rPr>
+                <w:rFonts w:ascii="Calibri Light" w:hAnsi="Calibri Light"/>
+                <w:lang w:eastAsia="zh-HK"/>
+              </w:rPr>
+            </w:pPr>
+            <w:proofErr w:type="spellStart"/>
+            <w:r>
+              <w:rPr>
+                <w:rFonts w:ascii="Calibri Light" w:hAnsi="Calibri Light" w:hint="eastAsia"/>
+                <w:lang w:eastAsia="zh-HK"/>
+              </w:rPr>
+              <w:t>yta,cac</w:t>
+            </w:r>
+            <w:proofErr w:type="spellEnd"/>
+            <w:r>
+              <w:rPr>
+                <w:rFonts w:ascii="Calibri Light" w:hAnsi="Calibri Light" w:hint="eastAsia"/>
+                <w:lang w:eastAsia="zh-HK"/>
+              </w:rPr>
+              <w:t>,</w:t>
+            </w:r>
+          </w:p>
+        </w:tc>
+      </w:tr>
+      <w:tr>
+        <w:tc>
+          <w:tcPr>
+            <w:tcW w:w="1133" w:type="dxa"/>
+            <w:tcBorders>
+              <w:top w:val="single" w:sz="4" w:space="0" w:color="00000A"/>
+              <w:left w:val="single" w:sz="4" w:space="0" w:color="00000A"/>
+              <w:bottom w:val="single" w:sz="4" w:space="0" w:color="00000A"/>
+              <w:right w:val="single" w:sz="4" w:space="0" w:color="00000A"/>
+            </w:tcBorders>
+            <w:shd w:val="clear" w:color="auto" w:fill="auto"/>
+            <w:tcMar>
+              <w:top w:w="0" w:type="dxa"/>
+              <w:left w:w="113" w:type="dxa"/>
+              <w:bottom w:w="0" w:type="dxa"/>
+              <w:right w:w="108" w:type="dxa"/>
+            </w:tcMar>
+          </w:tcPr>
+          <w:p>
+            <w:pPr>
+              <w:pStyle w:val="Textbody"/>
+              <w:spacing w:line="276" w:lineRule="auto"/>
+              <w:rPr>
+                <w:rFonts w:ascii="Calibri Light" w:hAnsi="Calibri Light"/>
+                <w:lang w:eastAsia="zh-HK"/>
+              </w:rPr>
+            </w:pPr>
+            <w:r>
+              <w:rPr>
+                <w:rFonts w:ascii="Calibri Light" w:hAnsi="Calibri Light" w:hint="eastAsia"/>
+                <w:lang w:eastAsia="zh-HK"/>
+              </w:rPr>
+              <w:t>1.2</w:t>
+            </w:r>
+          </w:p>
+        </w:tc>
+        <w:tc>
+          <w:tcPr>
+            <w:tcW w:w="1276" w:type="dxa"/>
+            <w:tcBorders>
+              <w:top w:val="single" w:sz="4" w:space="0" w:color="00000A"/>
+              <w:left w:val="single" w:sz="4" w:space="0" w:color="00000A"/>
+              <w:bottom w:val="single" w:sz="4" w:space="0" w:color="00000A"/>
+              <w:right w:val="single" w:sz="4" w:space="0" w:color="00000A"/>
+            </w:tcBorders>
+            <w:shd w:val="clear" w:color="auto" w:fill="auto"/>
+            <w:tcMar>
+              <w:top w:w="0" w:type="dxa"/>
+              <w:left w:w="113" w:type="dxa"/>
+              <w:bottom w:w="0" w:type="dxa"/>
+              <w:right w:w="108" w:type="dxa"/>
+            </w:tcMar>
+          </w:tcPr>
+          <w:p>
+            <w:pPr>
+              <w:pStyle w:val="Textbody"/>
+              <w:spacing w:line="276" w:lineRule="auto"/>
+              <w:rPr>
+                <w:rFonts w:ascii="Calibri Light" w:hAnsi="Calibri Light"/>
+                <w:lang w:eastAsia="zh-HK"/>
+              </w:rPr>
+            </w:pPr>
+            <w:r>
+              <w:rPr>
+                <w:rFonts w:ascii="Calibri Light" w:hAnsi="Calibri Light" w:hint="eastAsia"/>
+                <w:lang w:eastAsia="zh-HK"/>
+              </w:rPr>
+              <w:t>06/11/04</w:t>
+            </w:r>
+          </w:p>
+        </w:tc>
+        <w:tc>
+          <w:tcPr>
+            <w:tcW w:w="4820" w:type="dxa"/>
+            <w:tcBorders>
+              <w:top w:val="single" w:sz="4" w:space="0" w:color="00000A"/>
+              <w:left w:val="single" w:sz="4" w:space="0" w:color="00000A"/>
+              <w:bottom w:val="single" w:sz="4" w:space="0" w:color="00000A"/>
+              <w:right w:val="single" w:sz="4" w:space="0" w:color="00000A"/>
+            </w:tcBorders>
+            <w:shd w:val="clear" w:color="auto" w:fill="auto"/>
+            <w:tcMar>
+              <w:top w:w="0" w:type="dxa"/>
+              <w:left w:w="113" w:type="dxa"/>
+              <w:bottom w:w="0" w:type="dxa"/>
+              <w:right w:w="108" w:type="dxa"/>
+            </w:tcMar>
+          </w:tcPr>
+          <w:p>
+            <w:pPr>
+              <w:pStyle w:val="Textbody"/>
+              <w:spacing w:line="276" w:lineRule="auto"/>
+              <w:rPr>
+                <w:rFonts w:ascii="Calibri Light" w:hAnsi="Calibri Light"/>
+                <w:lang w:eastAsia="zh-HK"/>
+              </w:rPr>
+            </w:pPr>
+          </w:p>
+        </w:tc>
+        <w:tc>
+          <w:tcPr>
+            <w:tcW w:w="1787" w:type="dxa"/>
+            <w:tcBorders>
+              <w:top w:val="single" w:sz="4" w:space="0" w:color="00000A"/>
+              <w:left w:val="single" w:sz="4" w:space="0" w:color="00000A"/>
+              <w:bottom w:val="single" w:sz="4" w:space="0" w:color="00000A"/>
+              <w:right w:val="single" w:sz="4" w:space="0" w:color="00000A"/>
+            </w:tcBorders>
+            <w:shd w:val="clear" w:color="auto" w:fill="auto"/>
+            <w:tcMar>
+              <w:top w:w="0" w:type="dxa"/>
+              <w:left w:w="113" w:type="dxa"/>
+              <w:bottom w:w="0" w:type="dxa"/>
+              <w:right w:w="108" w:type="dxa"/>
+            </w:tcMar>
+          </w:tcPr>
+          <w:p>
+            <w:pPr>
+              <w:pStyle w:val="Textbody"/>
+              <w:spacing w:line="276" w:lineRule="auto"/>
+              <w:rPr>
+                <w:rFonts w:ascii="Calibri Light" w:hAnsi="Calibri Light"/>
+                <w:lang w:eastAsia="zh-HK"/>
+              </w:rPr>
+            </w:pPr>
+            <w:proofErr w:type="spellStart"/>
+            <w:r>
+              <w:rPr>
+                <w:rFonts w:ascii="Calibri Light" w:hAnsi="Calibri Light" w:hint="eastAsia"/>
+                <w:lang w:eastAsia="zh-HK"/>
+              </w:rPr>
+              <w:t>y</w:t>
+            </w:r>
+            <w:r>
+              <w:rPr>
+                <w:rFonts w:ascii="Calibri Light" w:hAnsi="Calibri Light" w:hint="eastAsia"/>
+                <w:lang w:eastAsia="zh-HK"/>
+              </w:rPr>
+              <w:t>ta</w:t>
+            </w:r>
+            <w:proofErr w:type="spellEnd"/>
+            <w:r>
+              <w:rPr>
+                <w:rFonts w:ascii="Calibri Light" w:hAnsi="Calibri Light" w:hint="eastAsia"/>
+                <w:lang w:eastAsia="zh-HK"/>
+              </w:rPr>
+              <w:t>,</w:t>
+            </w:r>
+          </w:p>
+        </w:tc>
+      </w:tr>
+      <w:tr>
+        <w:tc>
+          <w:tcPr>
+            <w:tcW w:w="1133" w:type="dxa"/>
+            <w:tcBorders>
+              <w:top w:val="single" w:sz="4" w:space="0" w:color="00000A"/>
+              <w:left w:val="single" w:sz="4" w:space="0" w:color="00000A"/>
+              <w:bottom w:val="single" w:sz="4" w:space="0" w:color="00000A"/>
+              <w:right w:val="single" w:sz="4" w:space="0" w:color="00000A"/>
+            </w:tcBorders>
+            <w:shd w:val="clear" w:color="auto" w:fill="auto"/>
+            <w:tcMar>
+              <w:top w:w="0" w:type="dxa"/>
+              <w:left w:w="113" w:type="dxa"/>
+              <w:bottom w:w="0" w:type="dxa"/>
+              <w:right w:w="108" w:type="dxa"/>
+            </w:tcMar>
+          </w:tcPr>
+          <w:p>
+            <w:pPr>
+              <w:pStyle w:val="Textbody"/>
+              <w:spacing w:line="276" w:lineRule="auto"/>
+              <w:rPr>
+                <w:rFonts w:ascii="Calibri Light" w:hAnsi="Calibri Light" w:hint="eastAsia"/>
+                <w:lang w:eastAsia="zh-HK"/>
+              </w:rPr>
+            </w:pPr>
+          </w:p>
+        </w:tc>
+        <w:tc>
+          <w:tcPr>
+            <w:tcW w:w="1276" w:type="dxa"/>
+            <w:tcBorders>
+              <w:top w:val="single" w:sz="4" w:space="0" w:color="00000A"/>
+              <w:left w:val="single" w:sz="4" w:space="0" w:color="00000A"/>
+              <w:bottom w:val="single" w:sz="4" w:space="0" w:color="00000A"/>
+              <w:right w:val="single" w:sz="4" w:space="0" w:color="00000A"/>
+            </w:tcBorders>
+            <w:shd w:val="clear" w:color="auto" w:fill="auto"/>
+            <w:tcMar>
+              <w:top w:w="0" w:type="dxa"/>
+              <w:left w:w="113" w:type="dxa"/>
+              <w:bottom w:w="0" w:type="dxa"/>
+              <w:right w:w="108" w:type="dxa"/>
+            </w:tcMar>
+          </w:tcPr>
+          <w:p>
+            <w:pPr>
+              <w:pStyle w:val="Textbody"/>
+              <w:spacing w:line="276" w:lineRule="auto"/>
+              <w:rPr>
+                <w:rFonts w:ascii="Calibri Light" w:hAnsi="Calibri Light" w:hint="eastAsia"/>
+                <w:lang w:eastAsia="zh-HK"/>
+              </w:rPr>
+            </w:pPr>
+            <w:r>
+              <w:rPr>
+                <w:rFonts w:ascii="Calibri Light" w:hAnsi="Calibri Light" w:hint="eastAsia"/>
+                <w:lang w:eastAsia="zh-HK"/>
+              </w:rPr>
+              <w:t>07/11/04</w:t>
+            </w:r>
+          </w:p>
+        </w:tc>
+        <w:tc>
+          <w:tcPr>
+            <w:tcW w:w="4820" w:type="dxa"/>
+            <w:tcBorders>
+              <w:top w:val="single" w:sz="4" w:space="0" w:color="00000A"/>
+              <w:left w:val="single" w:sz="4" w:space="0" w:color="00000A"/>
+              <w:bottom w:val="single" w:sz="4" w:space="0" w:color="00000A"/>
+              <w:right w:val="single" w:sz="4" w:space="0" w:color="00000A"/>
+            </w:tcBorders>
+            <w:shd w:val="clear" w:color="auto" w:fill="auto"/>
+            <w:tcMar>
+              <w:top w:w="0" w:type="dxa"/>
+              <w:left w:w="113" w:type="dxa"/>
+              <w:bottom w:w="0" w:type="dxa"/>
+              <w:right w:w="108" w:type="dxa"/>
+            </w:tcMar>
+          </w:tcPr>
+          <w:p>
+            <w:pPr>
+              <w:pStyle w:val="Textbody"/>
+              <w:spacing w:line="276" w:lineRule="auto"/>
+              <w:rPr>
+                <w:rFonts w:ascii="Calibri Light" w:hAnsi="Calibri Light"/>
+                <w:lang w:eastAsia="zh-HK"/>
+              </w:rPr>
+            </w:pPr>
+            <w:r>
+              <w:rPr>
+                <w:rFonts w:ascii="Calibri Light" w:hAnsi="Calibri Light"/>
+                <w:lang w:eastAsia="zh-HK"/>
+              </w:rPr>
+              <w:t>Categorise</w:t>
+            </w:r>
+            <w:r>
+              <w:rPr>
+                <w:rFonts w:ascii="Calibri Light" w:hAnsi="Calibri Light" w:hint="eastAsia"/>
+                <w:lang w:eastAsia="zh-HK"/>
+              </w:rPr>
+              <w:t xml:space="preserve"> testes </w:t>
+            </w:r>
+          </w:p>
+        </w:tc>
+        <w:tc>
+          <w:tcPr>
+            <w:tcW w:w="1787" w:type="dxa"/>
+            <w:tcBorders>
+              <w:top w:val="single" w:sz="4" w:space="0" w:color="00000A"/>
+              <w:left w:val="single" w:sz="4" w:space="0" w:color="00000A"/>
+              <w:bottom w:val="single" w:sz="4" w:space="0" w:color="00000A"/>
+              <w:right w:val="single" w:sz="4" w:space="0" w:color="00000A"/>
+            </w:tcBorders>
+            <w:shd w:val="clear" w:color="auto" w:fill="auto"/>
+            <w:tcMar>
+              <w:top w:w="0" w:type="dxa"/>
+              <w:left w:w="113" w:type="dxa"/>
+              <w:bottom w:w="0" w:type="dxa"/>
+              <w:right w:w="108" w:type="dxa"/>
+            </w:tcMar>
+          </w:tcPr>
+          <w:p>
+            <w:pPr>
+              <w:pStyle w:val="Textbody"/>
+              <w:spacing w:line="276" w:lineRule="auto"/>
+              <w:rPr>
+                <w:rFonts w:ascii="Calibri Light" w:hAnsi="Calibri Light" w:hint="eastAsia"/>
+                <w:lang w:eastAsia="zh-HK"/>
+              </w:rPr>
+            </w:pPr>
+          </w:p>
+        </w:tc>
+      </w:tr>
+      <w:tr>
+        <w:tc>
+          <w:tcPr>
+            <w:tcW w:w="1133" w:type="dxa"/>
+            <w:tcBorders>
+              <w:top w:val="single" w:sz="4" w:space="0" w:color="00000A"/>
+              <w:left w:val="single" w:sz="4" w:space="0" w:color="00000A"/>
+              <w:bottom w:val="single" w:sz="4" w:space="0" w:color="00000A"/>
+              <w:right w:val="single" w:sz="4" w:space="0" w:color="00000A"/>
+            </w:tcBorders>
+            <w:shd w:val="clear" w:color="auto" w:fill="auto"/>
+            <w:tcMar>
+              <w:top w:w="0" w:type="dxa"/>
+              <w:left w:w="113" w:type="dxa"/>
+              <w:bottom w:w="0" w:type="dxa"/>
+              <w:right w:w="108" w:type="dxa"/>
+            </w:tcMar>
+          </w:tcPr>
+          <w:p>
+            <w:pPr>
+              <w:pStyle w:val="Textbody"/>
+              <w:spacing w:line="276" w:lineRule="auto"/>
+              <w:rPr>
+                <w:rFonts w:ascii="Calibri Light" w:hAnsi="Calibri Light" w:hint="eastAsia"/>
+                <w:lang w:eastAsia="zh-HK"/>
+              </w:rPr>
+            </w:pPr>
+          </w:p>
+        </w:tc>
+        <w:tc>
+          <w:tcPr>
+            <w:tcW w:w="1276" w:type="dxa"/>
+            <w:tcBorders>
+              <w:top w:val="single" w:sz="4" w:space="0" w:color="00000A"/>
+              <w:left w:val="single" w:sz="4" w:space="0" w:color="00000A"/>
+              <w:bottom w:val="single" w:sz="4" w:space="0" w:color="00000A"/>
+              <w:right w:val="single" w:sz="4" w:space="0" w:color="00000A"/>
+            </w:tcBorders>
+            <w:shd w:val="clear" w:color="auto" w:fill="auto"/>
+            <w:tcMar>
+              <w:top w:w="0" w:type="dxa"/>
+              <w:left w:w="113" w:type="dxa"/>
+              <w:bottom w:w="0" w:type="dxa"/>
+              <w:right w:w="108" w:type="dxa"/>
+            </w:tcMar>
+          </w:tcPr>
+          <w:p>
+            <w:pPr>
+              <w:pStyle w:val="Textbody"/>
+              <w:spacing w:line="276" w:lineRule="auto"/>
+              <w:rPr>
+                <w:rFonts w:ascii="Calibri Light" w:hAnsi="Calibri Light" w:hint="eastAsia"/>
+                <w:lang w:eastAsia="zh-HK"/>
+              </w:rPr>
+            </w:pPr>
+            <w:r>
+              <w:rPr>
+                <w:rFonts w:ascii="Calibri Light" w:hAnsi="Calibri Light" w:hint="eastAsia"/>
+                <w:lang w:eastAsia="zh-HK"/>
+              </w:rPr>
+              <w:t>07/11/04</w:t>
+            </w:r>
+          </w:p>
+        </w:tc>
+        <w:tc>
+          <w:tcPr>
+            <w:tcW w:w="4820" w:type="dxa"/>
+            <w:tcBorders>
+              <w:top w:val="single" w:sz="4" w:space="0" w:color="00000A"/>
+              <w:left w:val="single" w:sz="4" w:space="0" w:color="00000A"/>
+              <w:bottom w:val="single" w:sz="4" w:space="0" w:color="00000A"/>
+              <w:right w:val="single" w:sz="4" w:space="0" w:color="00000A"/>
+            </w:tcBorders>
+            <w:shd w:val="clear" w:color="auto" w:fill="auto"/>
+            <w:tcMar>
+              <w:top w:w="0" w:type="dxa"/>
+              <w:left w:w="113" w:type="dxa"/>
+              <w:bottom w:w="0" w:type="dxa"/>
+              <w:right w:w="108" w:type="dxa"/>
+            </w:tcMar>
+          </w:tcPr>
+          <w:p>
+            <w:pPr>
+              <w:pStyle w:val="Textbody"/>
+              <w:spacing w:line="276" w:lineRule="auto"/>
+              <w:rPr>
+                <w:rFonts w:ascii="Calibri Light" w:hAnsi="Calibri Light"/>
+                <w:lang w:eastAsia="zh-HK"/>
+              </w:rPr>
+            </w:pPr>
+            <w:bookmarkStart w:id="0" w:name="_GoBack"/>
+            <w:bookmarkEnd w:id="0"/>
+          </w:p>
+        </w:tc>
+        <w:tc>
+          <w:tcPr>
+            <w:tcW w:w="1787" w:type="dxa"/>
+            <w:tcBorders>
+              <w:top w:val="single" w:sz="4" w:space="0" w:color="00000A"/>
+              <w:left w:val="single" w:sz="4" w:space="0" w:color="00000A"/>
+              <w:bottom w:val="single" w:sz="4" w:space="0" w:color="00000A"/>
+              <w:right w:val="single" w:sz="4" w:space="0" w:color="00000A"/>
+            </w:tcBorders>
+            <w:shd w:val="clear" w:color="auto" w:fill="auto"/>
+            <w:tcMar>
+              <w:top w:w="0" w:type="dxa"/>
+              <w:left w:w="113" w:type="dxa"/>
+              <w:bottom w:w="0" w:type="dxa"/>
+              <w:right w:w="108" w:type="dxa"/>
+            </w:tcMar>
+          </w:tcPr>
+          <w:p>
+            <w:pPr>
+              <w:pStyle w:val="Textbody"/>
+              <w:spacing w:line="276" w:lineRule="auto"/>
+              <w:rPr>
+                <w:rFonts w:ascii="Calibri Light" w:hAnsi="Calibri Light" w:hint="eastAsia"/>
+                <w:lang w:eastAsia="zh-HK"/>
+              </w:rPr>
+            </w:pPr>
+          </w:p>
+        </w:tc>
+      </w:tr>
+      <w:tr>
+        <w:tc>
+          <w:tcPr>
+            <w:tcW w:w="1133" w:type="dxa"/>
+            <w:tcBorders>
+              <w:top w:val="single" w:sz="4" w:space="0" w:color="00000A"/>
+              <w:left w:val="single" w:sz="4" w:space="0" w:color="00000A"/>
+              <w:bottom w:val="single" w:sz="4" w:space="0" w:color="00000A"/>
+              <w:right w:val="single" w:sz="4" w:space="0" w:color="00000A"/>
+            </w:tcBorders>
+            <w:shd w:val="clear" w:color="auto" w:fill="auto"/>
+            <w:tcMar>
+              <w:top w:w="0" w:type="dxa"/>
+              <w:left w:w="113" w:type="dxa"/>
+              <w:bottom w:w="0" w:type="dxa"/>
+              <w:right w:w="108" w:type="dxa"/>
+            </w:tcMar>
+          </w:tcPr>
+          <w:p>
+            <w:pPr>
+              <w:pStyle w:val="Textbody"/>
+              <w:spacing w:line="276" w:lineRule="auto"/>
+              <w:rPr>
+                <w:rFonts w:ascii="Calibri Light" w:hAnsi="Calibri Light" w:hint="eastAsia"/>
+                <w:lang w:eastAsia="zh-HK"/>
+              </w:rPr>
+            </w:pPr>
+            <w:r>
+              <w:rPr>
+                <w:rFonts w:ascii="Calibri Light" w:hAnsi="Calibri Light" w:hint="eastAsia"/>
+                <w:lang w:eastAsia="zh-HK"/>
+              </w:rPr>
+              <w:t>2.0</w:t>
+            </w:r>
+          </w:p>
+        </w:tc>
+        <w:tc>
+          <w:tcPr>
+            <w:tcW w:w="1276" w:type="dxa"/>
+            <w:tcBorders>
+              <w:top w:val="single" w:sz="4" w:space="0" w:color="00000A"/>
+              <w:left w:val="single" w:sz="4" w:space="0" w:color="00000A"/>
+              <w:bottom w:val="single" w:sz="4" w:space="0" w:color="00000A"/>
+              <w:right w:val="single" w:sz="4" w:space="0" w:color="00000A"/>
+            </w:tcBorders>
+            <w:shd w:val="clear" w:color="auto" w:fill="auto"/>
+            <w:tcMar>
+              <w:top w:w="0" w:type="dxa"/>
+              <w:left w:w="113" w:type="dxa"/>
+              <w:bottom w:w="0" w:type="dxa"/>
+              <w:right w:w="108" w:type="dxa"/>
+            </w:tcMar>
+          </w:tcPr>
+          <w:p>
+            <w:pPr>
+              <w:pStyle w:val="Textbody"/>
+              <w:spacing w:line="276" w:lineRule="auto"/>
+              <w:rPr>
+                <w:rFonts w:ascii="Calibri Light" w:hAnsi="Calibri Light" w:hint="eastAsia"/>
+                <w:lang w:eastAsia="zh-HK"/>
+              </w:rPr>
+            </w:pPr>
+            <w:r>
+              <w:rPr>
+                <w:rFonts w:ascii="Calibri Light" w:hAnsi="Calibri Light" w:hint="eastAsia"/>
+                <w:lang w:eastAsia="zh-HK"/>
+              </w:rPr>
+              <w:t>08/11/04</w:t>
+            </w:r>
+          </w:p>
+        </w:tc>
+        <w:tc>
+          <w:tcPr>
+            <w:tcW w:w="4820" w:type="dxa"/>
+            <w:tcBorders>
+              <w:top w:val="single" w:sz="4" w:space="0" w:color="00000A"/>
+              <w:left w:val="single" w:sz="4" w:space="0" w:color="00000A"/>
+              <w:bottom w:val="single" w:sz="4" w:space="0" w:color="00000A"/>
+              <w:right w:val="single" w:sz="4" w:space="0" w:color="00000A"/>
+            </w:tcBorders>
+            <w:shd w:val="clear" w:color="auto" w:fill="auto"/>
+            <w:tcMar>
+              <w:top w:w="0" w:type="dxa"/>
+              <w:left w:w="113" w:type="dxa"/>
+              <w:bottom w:w="0" w:type="dxa"/>
+              <w:right w:w="108" w:type="dxa"/>
+            </w:tcMar>
+          </w:tcPr>
+          <w:p>
+            <w:pPr>
+              <w:pStyle w:val="Textbody"/>
+              <w:spacing w:line="276" w:lineRule="auto"/>
+              <w:rPr>
+                <w:rFonts w:ascii="Calibri Light" w:hAnsi="Calibri Light"/>
+                <w:lang w:eastAsia="zh-HK"/>
+              </w:rPr>
+            </w:pPr>
+            <w:r>
+              <w:rPr>
+                <w:rFonts w:ascii="Calibri Light" w:hAnsi="Calibri Light" w:hint="eastAsia"/>
+                <w:lang w:eastAsia="zh-HK"/>
+              </w:rPr>
+              <w:t xml:space="preserve">Lots improvement, </w:t>
+            </w:r>
+            <w:r>
+              <w:rPr>
+                <w:rFonts w:ascii="Calibri Light" w:hAnsi="Calibri Light"/>
+                <w:lang w:eastAsia="zh-HK"/>
+              </w:rPr>
+              <w:t>finalise</w:t>
+            </w:r>
+            <w:r>
+              <w:rPr>
+                <w:rFonts w:ascii="Calibri Light" w:hAnsi="Calibri Light" w:hint="eastAsia"/>
+                <w:lang w:eastAsia="zh-HK"/>
               </w:rPr>
               <w:t xml:space="preserve"> </w:t>
             </w:r>
-            <w:r>
-              <w:rPr>
-                <w:rFonts w:eastAsia="Times New Roman" w:cs="Arial"/>
-                <w:color w:val="000000"/>
-                <w:sz w:val="23"/>
-                <w:szCs w:val="23"/>
-                <w:highlight w:val="lightGray"/>
-                <w:shd w:val="clear" w:color="auto" w:fill="FFFFFF"/>
-              </w:rPr>
-              <w:t>appropriate</w:t>
-            </w:r>
-            <w:r>
-              <w:rPr>
-                <w:rFonts w:cs="Arial" w:hint="eastAsia"/>
-                <w:color w:val="000000"/>
-                <w:sz w:val="23"/>
-                <w:szCs w:val="23"/>
-                <w:highlight w:val="lightGray"/>
-                <w:shd w:val="clear" w:color="auto" w:fill="FFFFFF"/>
-                <w:lang w:eastAsia="zh-HK"/>
-              </w:rPr>
-              <w:t xml:space="preserve"> page after clicking the button</w:t>
-            </w:r>
-          </w:p>
-        </w:tc>
-        <w:tc>
-          <w:tcPr>
-            <w:tcW w:w="1605" w:type="dxa"/>
-            <w:hideMark/>
-          </w:tcPr>
-          <w:p>
-            <w:pPr>
-              <w:ind w:left="60"/>
-              <w:cnfStyle w:val="000000100000" w:firstRow="0" w:lastRow="0" w:firstColumn="0" w:lastColumn="0" w:oddVBand="0" w:evenVBand="0" w:oddHBand="1" w:evenHBand="0" w:firstRowFirstColumn="0" w:firstRowLastColumn="0" w:lastRowFirstColumn="0" w:lastRowLastColumn="0"/>
-              <w:rPr>
-                <w:rFonts w:eastAsia="Times New Roman" w:cs="Times New Roman"/>
-                <w:sz w:val="24"/>
-                <w:szCs w:val="24"/>
-              </w:rPr>
-            </w:pPr>
-            <w:r>
-              <w:rPr>
-                <w:rFonts w:eastAsia="Times New Roman" w:cs="Arial"/>
-                <w:color w:val="000000"/>
-                <w:sz w:val="23"/>
-                <w:szCs w:val="23"/>
-                <w:shd w:val="clear" w:color="auto" w:fill="FFFFFF"/>
-              </w:rPr>
-              <w:t>Side Menu Back Button</w:t>
-            </w:r>
-          </w:p>
-        </w:tc>
-        <w:tc>
-          <w:tcPr>
-            <w:tcW w:w="0" w:type="auto"/>
-            <w:hideMark/>
-          </w:tcPr>
-          <w:p>
-            <w:pPr>
-              <w:cnfStyle w:val="000000100000" w:firstRow="0" w:lastRow="0" w:firstColumn="0" w:lastColumn="0" w:oddVBand="0" w:evenVBand="0" w:oddHBand="1" w:evenHBand="0" w:firstRowFirstColumn="0" w:firstRowLastColumn="0" w:lastRowFirstColumn="0" w:lastRowLastColumn="0"/>
-              <w:rPr>
-                <w:rFonts w:eastAsia="Times New Roman" w:cs="Times New Roman"/>
-                <w:sz w:val="24"/>
-                <w:szCs w:val="24"/>
-              </w:rPr>
-            </w:pPr>
-            <w:r>
-              <w:rPr>
-                <w:rFonts w:eastAsia="Times New Roman" w:cs="Arial"/>
-                <w:color w:val="000000"/>
-                <w:sz w:val="23"/>
-                <w:szCs w:val="23"/>
-                <w:shd w:val="clear" w:color="auto" w:fill="FFFFFF"/>
-              </w:rPr>
-              <w:t>Go</w:t>
-            </w:r>
-            <w:r>
-              <w:rPr>
-                <w:rFonts w:cs="Arial" w:hint="eastAsia"/>
-                <w:color w:val="000000"/>
-                <w:sz w:val="23"/>
-                <w:szCs w:val="23"/>
-                <w:shd w:val="clear" w:color="auto" w:fill="FFFFFF"/>
-                <w:lang w:eastAsia="zh-HK"/>
-              </w:rPr>
-              <w:t>es</w:t>
-            </w:r>
-            <w:r>
-              <w:rPr>
-                <w:rFonts w:eastAsia="Times New Roman" w:cs="Arial"/>
-                <w:color w:val="000000"/>
-                <w:sz w:val="23"/>
-                <w:szCs w:val="23"/>
-                <w:shd w:val="clear" w:color="auto" w:fill="FFFFFF"/>
-              </w:rPr>
-              <w:t xml:space="preserve"> to a previous</w:t>
-            </w:r>
-            <w:r>
-              <w:rPr>
-                <w:rFonts w:eastAsia="Times New Roman" w:cs="Arial"/>
-                <w:color w:val="000000"/>
-                <w:sz w:val="23"/>
-                <w:szCs w:val="23"/>
-                <w:shd w:val="clear" w:color="auto" w:fill="FFFFFF"/>
-              </w:rPr>
-              <w:t xml:space="preserve"> page</w:t>
-            </w:r>
-          </w:p>
-        </w:tc>
-        <w:tc>
-          <w:tcPr>
-            <w:tcW w:w="0" w:type="auto"/>
-            <w:hideMark/>
-          </w:tcPr>
-          <w:p>
-            <w:pPr>
-              <w:ind w:left="60"/>
-              <w:cnfStyle w:val="000000100000" w:firstRow="0" w:lastRow="0" w:firstColumn="0" w:lastColumn="0" w:oddVBand="0" w:evenVBand="0" w:oddHBand="1" w:evenHBand="0" w:firstRowFirstColumn="0" w:firstRowLastColumn="0" w:lastRowFirstColumn="0" w:lastRowLastColumn="0"/>
-              <w:rPr>
-                <w:rFonts w:eastAsia="Times New Roman" w:cs="Times New Roman"/>
-                <w:sz w:val="24"/>
-                <w:szCs w:val="24"/>
-              </w:rPr>
-            </w:pPr>
-            <w:r>
-              <w:rPr>
-                <w:rFonts w:eastAsia="Times New Roman" w:cs="Arial"/>
-                <w:color w:val="000000"/>
-                <w:sz w:val="23"/>
-                <w:szCs w:val="23"/>
-                <w:shd w:val="clear" w:color="auto" w:fill="FFFFFF"/>
-              </w:rPr>
-              <w:t>Back to previous page</w:t>
-            </w:r>
+          </w:p>
+        </w:tc>
+        <w:tc>
+          <w:tcPr>
+            <w:tcW w:w="1787" w:type="dxa"/>
+            <w:tcBorders>
+              <w:top w:val="single" w:sz="4" w:space="0" w:color="00000A"/>
+              <w:left w:val="single" w:sz="4" w:space="0" w:color="00000A"/>
+              <w:bottom w:val="single" w:sz="4" w:space="0" w:color="00000A"/>
+              <w:right w:val="single" w:sz="4" w:space="0" w:color="00000A"/>
+            </w:tcBorders>
+            <w:shd w:val="clear" w:color="auto" w:fill="auto"/>
+            <w:tcMar>
+              <w:top w:w="0" w:type="dxa"/>
+              <w:left w:w="113" w:type="dxa"/>
+              <w:bottom w:w="0" w:type="dxa"/>
+              <w:right w:w="108" w:type="dxa"/>
+            </w:tcMar>
+          </w:tcPr>
+          <w:p>
+            <w:pPr>
+              <w:pStyle w:val="Textbody"/>
+              <w:spacing w:line="276" w:lineRule="auto"/>
+              <w:rPr>
+                <w:rFonts w:ascii="Calibri Light" w:hAnsi="Calibri Light" w:hint="eastAsia"/>
+                <w:lang w:eastAsia="zh-HK"/>
+              </w:rPr>
+            </w:pPr>
+            <w:proofErr w:type="spellStart"/>
+            <w:r>
+              <w:rPr>
+                <w:rFonts w:ascii="Calibri Light" w:hAnsi="Calibri Light" w:hint="eastAsia"/>
+                <w:lang w:eastAsia="zh-HK"/>
+              </w:rPr>
+              <w:t>yta</w:t>
+            </w:r>
+            <w:proofErr w:type="spellEnd"/>
+          </w:p>
+        </w:tc>
+      </w:tr>
+      <w:tr>
+        <w:tc>
+          <w:tcPr>
+            <w:tcW w:w="1133" w:type="dxa"/>
+            <w:tcBorders>
+              <w:top w:val="single" w:sz="4" w:space="0" w:color="00000A"/>
+              <w:left w:val="single" w:sz="4" w:space="0" w:color="00000A"/>
+              <w:bottom w:val="single" w:sz="4" w:space="0" w:color="00000A"/>
+              <w:right w:val="single" w:sz="4" w:space="0" w:color="00000A"/>
+            </w:tcBorders>
+            <w:shd w:val="clear" w:color="auto" w:fill="auto"/>
+            <w:tcMar>
+              <w:top w:w="0" w:type="dxa"/>
+              <w:left w:w="113" w:type="dxa"/>
+              <w:bottom w:w="0" w:type="dxa"/>
+              <w:right w:w="108" w:type="dxa"/>
+            </w:tcMar>
+          </w:tcPr>
+          <w:p>
+            <w:pPr>
+              <w:pStyle w:val="Textbody"/>
+              <w:spacing w:line="276" w:lineRule="auto"/>
+              <w:rPr>
+                <w:rFonts w:ascii="Calibri Light" w:hAnsi="Calibri Light" w:hint="eastAsia"/>
+                <w:lang w:eastAsia="zh-HK"/>
+              </w:rPr>
+            </w:pPr>
+          </w:p>
+        </w:tc>
+        <w:tc>
+          <w:tcPr>
+            <w:tcW w:w="1276" w:type="dxa"/>
+            <w:tcBorders>
+              <w:top w:val="single" w:sz="4" w:space="0" w:color="00000A"/>
+              <w:left w:val="single" w:sz="4" w:space="0" w:color="00000A"/>
+              <w:bottom w:val="single" w:sz="4" w:space="0" w:color="00000A"/>
+              <w:right w:val="single" w:sz="4" w:space="0" w:color="00000A"/>
+            </w:tcBorders>
+            <w:shd w:val="clear" w:color="auto" w:fill="auto"/>
+            <w:tcMar>
+              <w:top w:w="0" w:type="dxa"/>
+              <w:left w:w="113" w:type="dxa"/>
+              <w:bottom w:w="0" w:type="dxa"/>
+              <w:right w:w="108" w:type="dxa"/>
+            </w:tcMar>
+          </w:tcPr>
+          <w:p>
+            <w:pPr>
+              <w:pStyle w:val="Textbody"/>
+              <w:spacing w:line="276" w:lineRule="auto"/>
+              <w:rPr>
+                <w:rFonts w:ascii="Calibri Light" w:hAnsi="Calibri Light" w:hint="eastAsia"/>
+                <w:lang w:eastAsia="zh-HK"/>
+              </w:rPr>
+            </w:pPr>
+          </w:p>
+        </w:tc>
+        <w:tc>
+          <w:tcPr>
+            <w:tcW w:w="4820" w:type="dxa"/>
+            <w:tcBorders>
+              <w:top w:val="single" w:sz="4" w:space="0" w:color="00000A"/>
+              <w:left w:val="single" w:sz="4" w:space="0" w:color="00000A"/>
+              <w:bottom w:val="single" w:sz="4" w:space="0" w:color="00000A"/>
+              <w:right w:val="single" w:sz="4" w:space="0" w:color="00000A"/>
+            </w:tcBorders>
+            <w:shd w:val="clear" w:color="auto" w:fill="auto"/>
+            <w:tcMar>
+              <w:top w:w="0" w:type="dxa"/>
+              <w:left w:w="113" w:type="dxa"/>
+              <w:bottom w:w="0" w:type="dxa"/>
+              <w:right w:w="108" w:type="dxa"/>
+            </w:tcMar>
+          </w:tcPr>
+          <w:p>
+            <w:pPr>
+              <w:pStyle w:val="Textbody"/>
+              <w:spacing w:line="276" w:lineRule="auto"/>
+              <w:rPr>
+                <w:rFonts w:ascii="Calibri Light" w:hAnsi="Calibri Light"/>
+                <w:lang w:eastAsia="zh-HK"/>
+              </w:rPr>
+            </w:pPr>
+          </w:p>
+        </w:tc>
+        <w:tc>
+          <w:tcPr>
+            <w:tcW w:w="1787" w:type="dxa"/>
+            <w:tcBorders>
+              <w:top w:val="single" w:sz="4" w:space="0" w:color="00000A"/>
+              <w:left w:val="single" w:sz="4" w:space="0" w:color="00000A"/>
+              <w:bottom w:val="single" w:sz="4" w:space="0" w:color="00000A"/>
+              <w:right w:val="single" w:sz="4" w:space="0" w:color="00000A"/>
+            </w:tcBorders>
+            <w:shd w:val="clear" w:color="auto" w:fill="auto"/>
+            <w:tcMar>
+              <w:top w:w="0" w:type="dxa"/>
+              <w:left w:w="113" w:type="dxa"/>
+              <w:bottom w:w="0" w:type="dxa"/>
+              <w:right w:w="108" w:type="dxa"/>
+            </w:tcMar>
+          </w:tcPr>
+          <w:p>
+            <w:pPr>
+              <w:pStyle w:val="Textbody"/>
+              <w:spacing w:line="276" w:lineRule="auto"/>
+              <w:rPr>
+                <w:rFonts w:ascii="Calibri Light" w:hAnsi="Calibri Light" w:hint="eastAsia"/>
+                <w:lang w:eastAsia="zh-HK"/>
+              </w:rPr>
+            </w:pPr>
           </w:p>
         </w:tc>
       </w:tr>
@@ -13119,6 +14257,15 @@
       </w:tcPr>
     </w:tblStylePr>
   </w:style>
+  <w:style w:type="paragraph" w:customStyle="1" w:styleId="Textbody">
+    <w:name w:val="Text body"/>
+    <w:basedOn w:val="Normal"/>
+    <w:rsid w:val="00C7383C"/>
+    <w:pPr>
+      <w:suppressAutoHyphens/>
+      <w:spacing w:after="120" w:line="288" w:lineRule="auto"/>
+    </w:pPr>
+  </w:style>
 </w:styles>
 </file>
 
@@ -13658,6 +14805,15 @@
       </w:tcPr>
     </w:tblStylePr>
   </w:style>
+  <w:style w:type="paragraph" w:customStyle="1" w:styleId="Textbody">
+    <w:name w:val="Text body"/>
+    <w:basedOn w:val="Normal"/>
+    <w:rsid w:val="00C7383C"/>
+    <w:pPr>
+      <w:suppressAutoHyphens/>
+      <w:spacing w:after="120" w:line="288" w:lineRule="auto"/>
+    </w:pPr>
+  </w:style>
 </w:styles>
 </file>
 
@@ -13916,7 +15072,7 @@
   <a:extraClrSchemeLst/>
   <a:extLst>
     <a:ext uri="{05A4C25C-085E-4340-85A3-A5531E510DB2}">
-      <thm15:themeFamily xmlns="" xmlns:thm15="http://schemas.microsoft.com/office/thememl/2012/main" name="Office Theme" id="{62F939B6-93AF-4DB8-9C6B-D6C7DFDC589F}" vid="{4A3C46E8-61CC-4603-A589-7422A47A8E4A}"/>
+      <thm15:themeFamily xmlns:thm15="http://schemas.microsoft.com/office/thememl/2012/main" xmlns="" name="Office Theme" id="{62F939B6-93AF-4DB8-9C6B-D6C7DFDC589F}" vid="{4A3C46E8-61CC-4603-A589-7422A47A8E4A}"/>
     </a:ext>
   </a:extLst>
 </a:theme>
@@ -13946,7 +15102,7 @@
 </file>
 
 <file path=customXml/itemProps2.xml><?xml version="1.0" encoding="utf-8"?>
-<ds:datastoreItem xmlns:ds="http://schemas.openxmlformats.org/officeDocument/2006/customXml" ds:itemID="{62671DFB-AD04-4CC3-8FDE-D443359E23C2}">
+<ds:datastoreItem xmlns:ds="http://schemas.openxmlformats.org/officeDocument/2006/customXml" ds:itemID="{0A343F95-E228-4769-8FD3-D1E35293DF5B}">
   <ds:schemaRefs>
     <ds:schemaRef ds:uri="http://schemas.openxmlformats.org/officeDocument/2006/bibliography"/>
   </ds:schemaRefs>

</xml_diff>